<commit_message>
docs: Update project report with 'Identify and update state' section
</commit_message>
<xml_diff>
--- a/Report/Smart Cab project report.docx
+++ b/Report/Smart Cab project report.docx
@@ -489,56 +489,6 @@
                                 <w:szCs w:val="20"/>
                               </w:rPr>
                             </w:pPr>
-                            <w:proofErr w:type="spellStart"/>
-                            <w:r>
-                              <w:rPr>
-                                <w:rFonts w:ascii="Courier New" w:hAnsi="Courier New" w:cs="Courier New"/>
-                                <w:sz w:val="20"/>
-                                <w:szCs w:val="20"/>
-                                <w:highlight w:val="yellow"/>
-                              </w:rPr>
-                              <w:t>self.state</w:t>
-                            </w:r>
-                            <w:proofErr w:type="spellEnd"/>
-                            <w:r>
-                              <w:rPr>
-                                <w:rFonts w:ascii="Courier New" w:hAnsi="Courier New" w:cs="Courier New"/>
-                                <w:sz w:val="20"/>
-                                <w:szCs w:val="20"/>
-                                <w:highlight w:val="yellow"/>
-                              </w:rPr>
-                              <w:t xml:space="preserve"> = (inputs, </w:t>
-                            </w:r>
-                            <w:proofErr w:type="spellStart"/>
-                            <w:r>
-                              <w:rPr>
-                                <w:rFonts w:ascii="Courier New" w:hAnsi="Courier New" w:cs="Courier New"/>
-                                <w:sz w:val="20"/>
-                                <w:szCs w:val="20"/>
-                                <w:highlight w:val="yellow"/>
-                              </w:rPr>
-                              <w:t>self.next_waypoint</w:t>
-                            </w:r>
-                            <w:proofErr w:type="spellEnd"/>
-                            <w:r>
-                              <w:rPr>
-                                <w:rFonts w:ascii="Courier New" w:hAnsi="Courier New" w:cs="Courier New"/>
-                                <w:sz w:val="20"/>
-                                <w:szCs w:val="20"/>
-                                <w:highlight w:val="yellow"/>
-                              </w:rPr>
-                              <w:t>, deadline)</w:t>
-                            </w:r>
-                          </w:p>
-                          <w:p>
-                            <w:pPr>
-                              <w:spacing w:after="0" w:line="240" w:lineRule="auto"/>
-                              <w:rPr>
-                                <w:rFonts w:ascii="Courier New" w:hAnsi="Courier New" w:cs="Courier New"/>
-                                <w:sz w:val="20"/>
-                                <w:szCs w:val="20"/>
-                              </w:rPr>
-                            </w:pPr>
                           </w:p>
                           <w:p>
                             <w:pPr>
@@ -863,56 +813,6 @@
                           <w:szCs w:val="20"/>
                         </w:rPr>
                       </w:pPr>
-                      <w:proofErr w:type="spellStart"/>
-                      <w:r>
-                        <w:rPr>
-                          <w:rFonts w:ascii="Courier New" w:hAnsi="Courier New" w:cs="Courier New"/>
-                          <w:sz w:val="20"/>
-                          <w:szCs w:val="20"/>
-                          <w:highlight w:val="yellow"/>
-                        </w:rPr>
-                        <w:t>self.state</w:t>
-                      </w:r>
-                      <w:proofErr w:type="spellEnd"/>
-                      <w:r>
-                        <w:rPr>
-                          <w:rFonts w:ascii="Courier New" w:hAnsi="Courier New" w:cs="Courier New"/>
-                          <w:sz w:val="20"/>
-                          <w:szCs w:val="20"/>
-                          <w:highlight w:val="yellow"/>
-                        </w:rPr>
-                        <w:t xml:space="preserve"> = (inputs, </w:t>
-                      </w:r>
-                      <w:proofErr w:type="spellStart"/>
-                      <w:r>
-                        <w:rPr>
-                          <w:rFonts w:ascii="Courier New" w:hAnsi="Courier New" w:cs="Courier New"/>
-                          <w:sz w:val="20"/>
-                          <w:szCs w:val="20"/>
-                          <w:highlight w:val="yellow"/>
-                        </w:rPr>
-                        <w:t>self.next_waypoint</w:t>
-                      </w:r>
-                      <w:proofErr w:type="spellEnd"/>
-                      <w:r>
-                        <w:rPr>
-                          <w:rFonts w:ascii="Courier New" w:hAnsi="Courier New" w:cs="Courier New"/>
-                          <w:sz w:val="20"/>
-                          <w:szCs w:val="20"/>
-                          <w:highlight w:val="yellow"/>
-                        </w:rPr>
-                        <w:t>, deadline)</w:t>
-                      </w:r>
-                    </w:p>
-                    <w:p>
-                      <w:pPr>
-                        <w:spacing w:after="0" w:line="240" w:lineRule="auto"/>
-                        <w:rPr>
-                          <w:rFonts w:ascii="Courier New" w:hAnsi="Courier New" w:cs="Courier New"/>
-                          <w:sz w:val="20"/>
-                          <w:szCs w:val="20"/>
-                        </w:rPr>
-                      </w:pPr>
                     </w:p>
                     <w:p>
                       <w:pPr>
@@ -1083,15 +983,7 @@
           <w:sz w:val="24"/>
           <w:szCs w:val="24"/>
         </w:rPr>
-        <w:t>The reward system was verified based on the next waypoints, traffic lights, neighboring cars and the agent’s (random) action.</w:t>
-      </w:r>
-      <w:r>
-        <w:rPr>
-          <w:rFonts w:ascii="Garamond" w:hAnsi="Garamond"/>
-          <w:sz w:val="24"/>
-          <w:szCs w:val="24"/>
-        </w:rPr>
-        <w:t xml:space="preserve"> </w:t>
+        <w:t xml:space="preserve">The reward system was verified based on the next waypoints, traffic lights, neighboring cars and the agent’s (random) action. </w:t>
       </w:r>
       <w:r>
         <w:rPr>
@@ -1230,8 +1122,6 @@
         </w:rPr>
         <w:t>.</w:t>
       </w:r>
-      <w:bookmarkStart w:id="0" w:name="_GoBack"/>
-      <w:bookmarkEnd w:id="0"/>
     </w:p>
     <w:p>
       <w:pPr>
@@ -1307,14 +1197,27 @@
       <w:r>
         <w:t xml:space="preserve">Figure </w:t>
       </w:r>
-      <w:fldSimple w:instr=" SEQ Figure \* ARABIC ">
-        <w:r>
-          <w:rPr>
-            <w:noProof/>
-          </w:rPr>
-          <w:t>1</w:t>
-        </w:r>
-      </w:fldSimple>
+      <w:r>
+        <w:fldChar w:fldCharType="begin"/>
+      </w:r>
+      <w:r>
+        <w:instrText xml:space="preserve"> SEQ Figure \* ARABIC </w:instrText>
+      </w:r>
+      <w:r>
+        <w:fldChar w:fldCharType="separate"/>
+      </w:r>
+      <w:r>
+        <w:rPr>
+          <w:noProof/>
+        </w:rPr>
+        <w:t>1</w:t>
+      </w:r>
+      <w:r>
+        <w:rPr>
+          <w:noProof/>
+        </w:rPr>
+        <w:fldChar w:fldCharType="end"/>
+      </w:r>
       <w:r>
         <w:t xml:space="preserve"> Basic driving agent</w:t>
       </w:r>
@@ -1330,6 +1233,13 @@
       </w:r>
     </w:p>
     <w:p>
+      <w:pPr>
+        <w:rPr>
+          <w:rFonts w:ascii="Garamond" w:hAnsi="Garamond"/>
+          <w:sz w:val="24"/>
+          <w:szCs w:val="24"/>
+        </w:rPr>
+      </w:pPr>
       <w:r>
         <w:rPr>
           <w:rFonts w:ascii="Garamond" w:hAnsi="Garamond"/>
@@ -1373,6 +1283,910 @@
           <w:szCs w:val="24"/>
         </w:rPr>
         <w:t xml:space="preserve">). </w:t>
+      </w:r>
+      <w:proofErr w:type="gramStart"/>
+      <w:r>
+        <w:rPr>
+          <w:rFonts w:ascii="Garamond" w:hAnsi="Garamond"/>
+          <w:sz w:val="24"/>
+          <w:szCs w:val="24"/>
+        </w:rPr>
+        <w:t>This inputs</w:t>
+      </w:r>
+      <w:proofErr w:type="gramEnd"/>
+      <w:r>
+        <w:rPr>
+          <w:rFonts w:ascii="Garamond" w:hAnsi="Garamond"/>
+          <w:sz w:val="24"/>
+          <w:szCs w:val="24"/>
+        </w:rPr>
+        <w:t xml:space="preserve"> were chosen for defining state because;</w:t>
+      </w:r>
+    </w:p>
+    <w:p>
+      <w:pPr>
+        <w:pStyle w:val="ListParagraph"/>
+        <w:numPr>
+          <w:ilvl w:val="0"/>
+          <w:numId w:val="3"/>
+        </w:numPr>
+        <w:rPr>
+          <w:rFonts w:ascii="Garamond" w:hAnsi="Garamond"/>
+          <w:sz w:val="24"/>
+          <w:szCs w:val="24"/>
+        </w:rPr>
+      </w:pPr>
+      <w:proofErr w:type="spellStart"/>
+      <w:proofErr w:type="gramStart"/>
+      <w:r>
+        <w:rPr>
+          <w:rFonts w:ascii="Garamond" w:hAnsi="Garamond"/>
+          <w:sz w:val="24"/>
+          <w:szCs w:val="24"/>
+        </w:rPr>
+        <w:t>next_waypoint</w:t>
+      </w:r>
+      <w:proofErr w:type="spellEnd"/>
+      <w:proofErr w:type="gramEnd"/>
+      <w:r>
+        <w:rPr>
+          <w:rFonts w:ascii="Garamond" w:hAnsi="Garamond"/>
+          <w:sz w:val="24"/>
+          <w:szCs w:val="24"/>
+        </w:rPr>
+        <w:t xml:space="preserve"> is important to calculate the reward </w:t>
+      </w:r>
+      <w:proofErr w:type="spellStart"/>
+      <w:r>
+        <w:rPr>
+          <w:rFonts w:ascii="Garamond" w:hAnsi="Garamond"/>
+          <w:sz w:val="24"/>
+          <w:szCs w:val="24"/>
+        </w:rPr>
+        <w:t>en</w:t>
+      </w:r>
+      <w:proofErr w:type="spellEnd"/>
+      <w:r>
+        <w:rPr>
+          <w:rFonts w:ascii="Garamond" w:hAnsi="Garamond"/>
+          <w:sz w:val="24"/>
+          <w:szCs w:val="24"/>
+        </w:rPr>
+        <w:t xml:space="preserve"> route to the final destination.</w:t>
+      </w:r>
+    </w:p>
+    <w:p>
+      <w:pPr>
+        <w:pStyle w:val="ListParagraph"/>
+        <w:numPr>
+          <w:ilvl w:val="0"/>
+          <w:numId w:val="3"/>
+        </w:numPr>
+        <w:rPr>
+          <w:rFonts w:ascii="Garamond" w:hAnsi="Garamond"/>
+          <w:sz w:val="24"/>
+          <w:szCs w:val="24"/>
+        </w:rPr>
+      </w:pPr>
+      <w:r>
+        <w:rPr>
+          <w:rFonts w:ascii="Garamond" w:hAnsi="Garamond"/>
+          <w:sz w:val="24"/>
+          <w:szCs w:val="24"/>
+        </w:rPr>
+        <w:t>inputs consists of traffic information that will be used to train the agent to find the optimal action</w:t>
+      </w:r>
+    </w:p>
+    <w:p>
+      <w:pPr>
+        <w:pStyle w:val="ListParagraph"/>
+        <w:numPr>
+          <w:ilvl w:val="0"/>
+          <w:numId w:val="3"/>
+        </w:numPr>
+        <w:rPr>
+          <w:rFonts w:ascii="Garamond" w:hAnsi="Garamond"/>
+          <w:sz w:val="24"/>
+          <w:szCs w:val="24"/>
+        </w:rPr>
+      </w:pPr>
+      <w:proofErr w:type="gramStart"/>
+      <w:r>
+        <w:rPr>
+          <w:rFonts w:ascii="Garamond" w:hAnsi="Garamond"/>
+          <w:sz w:val="24"/>
+          <w:szCs w:val="24"/>
+        </w:rPr>
+        <w:t>deadline</w:t>
+      </w:r>
+      <w:proofErr w:type="gramEnd"/>
+      <w:r>
+        <w:rPr>
+          <w:rFonts w:ascii="Garamond" w:hAnsi="Garamond"/>
+          <w:sz w:val="24"/>
+          <w:szCs w:val="24"/>
+        </w:rPr>
+        <w:t xml:space="preserve"> is also important to find the optimal route when available tim</w:t>
+      </w:r>
+      <w:bookmarkStart w:id="0" w:name="_GoBack"/>
+      <w:bookmarkEnd w:id="0"/>
+      <w:r>
+        <w:rPr>
+          <w:rFonts w:ascii="Garamond" w:hAnsi="Garamond"/>
+          <w:sz w:val="24"/>
+          <w:szCs w:val="24"/>
+        </w:rPr>
+        <w:t>e is limited.</w:t>
+      </w:r>
+    </w:p>
+    <w:p>
+      <w:r>
+        <w:rPr>
+          <w:noProof/>
+        </w:rPr>
+        <w:lastRenderedPageBreak/>
+        <mc:AlternateContent>
+          <mc:Choice Requires="wps">
+            <w:drawing>
+              <wp:inline distT="0" distB="0" distL="0" distR="0" wp14:anchorId="3B260123" wp14:editId="3C066FB6">
+                <wp:extent cx="5943600" cy="1732915"/>
+                <wp:effectExtent l="0" t="0" r="19050" b="19685"/>
+                <wp:docPr id="3" name="Text Box 3"/>
+                <wp:cNvGraphicFramePr/>
+                <a:graphic xmlns:a="http://schemas.openxmlformats.org/drawingml/2006/main">
+                  <a:graphicData uri="http://schemas.microsoft.com/office/word/2010/wordprocessingShape">
+                    <wps:wsp>
+                      <wps:cNvSpPr txBox="1"/>
+                      <wps:spPr>
+                        <a:xfrm>
+                          <a:off x="0" y="0"/>
+                          <a:ext cx="5943600" cy="1732915"/>
+                        </a:xfrm>
+                        <a:prstGeom prst="rect">
+                          <a:avLst/>
+                        </a:prstGeom>
+                        <a:solidFill>
+                          <a:schemeClr val="lt1"/>
+                        </a:solidFill>
+                        <a:ln w="6350">
+                          <a:solidFill>
+                            <a:prstClr val="black"/>
+                          </a:solidFill>
+                        </a:ln>
+                        <a:effectLst/>
+                      </wps:spPr>
+                      <wps:style>
+                        <a:lnRef idx="0">
+                          <a:schemeClr val="accent1"/>
+                        </a:lnRef>
+                        <a:fillRef idx="0">
+                          <a:schemeClr val="accent1"/>
+                        </a:fillRef>
+                        <a:effectRef idx="0">
+                          <a:schemeClr val="accent1"/>
+                        </a:effectRef>
+                        <a:fontRef idx="minor">
+                          <a:schemeClr val="dk1"/>
+                        </a:fontRef>
+                      </wps:style>
+                      <wps:txbx>
+                        <w:txbxContent>
+                          <w:p>
+                            <w:pPr>
+                              <w:spacing w:after="0"/>
+                              <w:rPr>
+                                <w:rFonts w:ascii="Courier New" w:hAnsi="Courier New" w:cs="Courier New"/>
+                                <w:sz w:val="20"/>
+                                <w:szCs w:val="20"/>
+                              </w:rPr>
+                            </w:pPr>
+                            <w:r>
+                              <w:rPr>
+                                <w:rFonts w:ascii="Courier New" w:hAnsi="Courier New" w:cs="Courier New"/>
+                                <w:sz w:val="20"/>
+                                <w:szCs w:val="20"/>
+                              </w:rPr>
+                              <w:t># Gather inputs</w:t>
+                            </w:r>
+                          </w:p>
+                          <w:p>
+                            <w:pPr>
+                              <w:spacing w:after="0" w:line="240" w:lineRule="auto"/>
+                              <w:rPr>
+                                <w:rFonts w:ascii="Courier New" w:hAnsi="Courier New" w:cs="Courier New"/>
+                                <w:sz w:val="20"/>
+                                <w:szCs w:val="20"/>
+                              </w:rPr>
+                            </w:pPr>
+                            <w:proofErr w:type="spellStart"/>
+                            <w:r>
+                              <w:rPr>
+                                <w:rFonts w:ascii="Courier New" w:hAnsi="Courier New" w:cs="Courier New"/>
+                                <w:sz w:val="20"/>
+                                <w:szCs w:val="20"/>
+                              </w:rPr>
+                              <w:t>self.next_waypoint</w:t>
+                            </w:r>
+                            <w:proofErr w:type="spellEnd"/>
+                            <w:r>
+                              <w:rPr>
+                                <w:rFonts w:ascii="Courier New" w:hAnsi="Courier New" w:cs="Courier New"/>
+                                <w:sz w:val="20"/>
+                                <w:szCs w:val="20"/>
+                              </w:rPr>
+                              <w:t xml:space="preserve"> = </w:t>
+                            </w:r>
+                            <w:proofErr w:type="spellStart"/>
+                            <w:r>
+                              <w:rPr>
+                                <w:rFonts w:ascii="Courier New" w:hAnsi="Courier New" w:cs="Courier New"/>
+                                <w:sz w:val="20"/>
+                                <w:szCs w:val="20"/>
+                              </w:rPr>
+                              <w:t>self.planner.next_</w:t>
+                            </w:r>
+                            <w:proofErr w:type="gramStart"/>
+                            <w:r>
+                              <w:rPr>
+                                <w:rFonts w:ascii="Courier New" w:hAnsi="Courier New" w:cs="Courier New"/>
+                                <w:sz w:val="20"/>
+                                <w:szCs w:val="20"/>
+                              </w:rPr>
+                              <w:t>waypoint</w:t>
+                            </w:r>
+                            <w:proofErr w:type="spellEnd"/>
+                            <w:r>
+                              <w:rPr>
+                                <w:rFonts w:ascii="Courier New" w:hAnsi="Courier New" w:cs="Courier New"/>
+                                <w:sz w:val="20"/>
+                                <w:szCs w:val="20"/>
+                              </w:rPr>
+                              <w:t>(</w:t>
+                            </w:r>
+                            <w:proofErr w:type="gramEnd"/>
+                            <w:r>
+                              <w:rPr>
+                                <w:rFonts w:ascii="Courier New" w:hAnsi="Courier New" w:cs="Courier New"/>
+                                <w:sz w:val="20"/>
+                                <w:szCs w:val="20"/>
+                              </w:rPr>
+                              <w:t>)  # from route planner, also displayed by simulator</w:t>
+                            </w:r>
+                          </w:p>
+                          <w:p>
+                            <w:pPr>
+                              <w:spacing w:after="0" w:line="240" w:lineRule="auto"/>
+                              <w:rPr>
+                                <w:rFonts w:ascii="Courier New" w:hAnsi="Courier New" w:cs="Courier New"/>
+                                <w:sz w:val="20"/>
+                                <w:szCs w:val="20"/>
+                              </w:rPr>
+                            </w:pPr>
+                            <w:proofErr w:type="gramStart"/>
+                            <w:r>
+                              <w:rPr>
+                                <w:rFonts w:ascii="Courier New" w:hAnsi="Courier New" w:cs="Courier New"/>
+                                <w:sz w:val="20"/>
+                                <w:szCs w:val="20"/>
+                              </w:rPr>
+                              <w:t>inputs</w:t>
+                            </w:r>
+                            <w:proofErr w:type="gramEnd"/>
+                            <w:r>
+                              <w:rPr>
+                                <w:rFonts w:ascii="Courier New" w:hAnsi="Courier New" w:cs="Courier New"/>
+                                <w:sz w:val="20"/>
+                                <w:szCs w:val="20"/>
+                              </w:rPr>
+                              <w:t xml:space="preserve"> = </w:t>
+                            </w:r>
+                            <w:proofErr w:type="spellStart"/>
+                            <w:r>
+                              <w:rPr>
+                                <w:rFonts w:ascii="Courier New" w:hAnsi="Courier New" w:cs="Courier New"/>
+                                <w:sz w:val="20"/>
+                                <w:szCs w:val="20"/>
+                              </w:rPr>
+                              <w:t>self.env.sense</w:t>
+                            </w:r>
+                            <w:proofErr w:type="spellEnd"/>
+                            <w:r>
+                              <w:rPr>
+                                <w:rFonts w:ascii="Courier New" w:hAnsi="Courier New" w:cs="Courier New"/>
+                                <w:sz w:val="20"/>
+                                <w:szCs w:val="20"/>
+                              </w:rPr>
+                              <w:t>(self)</w:t>
+                            </w:r>
+                          </w:p>
+                          <w:p>
+                            <w:pPr>
+                              <w:spacing w:after="0" w:line="240" w:lineRule="auto"/>
+                              <w:rPr>
+                                <w:rFonts w:ascii="Courier New" w:hAnsi="Courier New" w:cs="Courier New"/>
+                                <w:sz w:val="20"/>
+                                <w:szCs w:val="20"/>
+                              </w:rPr>
+                            </w:pPr>
+                            <w:proofErr w:type="gramStart"/>
+                            <w:r>
+                              <w:rPr>
+                                <w:rFonts w:ascii="Courier New" w:hAnsi="Courier New" w:cs="Courier New"/>
+                                <w:sz w:val="20"/>
+                                <w:szCs w:val="20"/>
+                              </w:rPr>
+                              <w:t>deadline</w:t>
+                            </w:r>
+                            <w:proofErr w:type="gramEnd"/>
+                            <w:r>
+                              <w:rPr>
+                                <w:rFonts w:ascii="Courier New" w:hAnsi="Courier New" w:cs="Courier New"/>
+                                <w:sz w:val="20"/>
+                                <w:szCs w:val="20"/>
+                              </w:rPr>
+                              <w:t xml:space="preserve"> = </w:t>
+                            </w:r>
+                            <w:proofErr w:type="spellStart"/>
+                            <w:r>
+                              <w:rPr>
+                                <w:rFonts w:ascii="Courier New" w:hAnsi="Courier New" w:cs="Courier New"/>
+                                <w:sz w:val="20"/>
+                                <w:szCs w:val="20"/>
+                              </w:rPr>
+                              <w:t>self.env.get_deadline</w:t>
+                            </w:r>
+                            <w:proofErr w:type="spellEnd"/>
+                            <w:r>
+                              <w:rPr>
+                                <w:rFonts w:ascii="Courier New" w:hAnsi="Courier New" w:cs="Courier New"/>
+                                <w:sz w:val="20"/>
+                                <w:szCs w:val="20"/>
+                              </w:rPr>
+                              <w:t>(self)</w:t>
+                            </w:r>
+                          </w:p>
+                          <w:p>
+                            <w:pPr>
+                              <w:spacing w:after="0" w:line="240" w:lineRule="auto"/>
+                              <w:rPr>
+                                <w:rFonts w:ascii="Courier New" w:hAnsi="Courier New" w:cs="Courier New"/>
+                                <w:sz w:val="20"/>
+                                <w:szCs w:val="20"/>
+                              </w:rPr>
+                            </w:pPr>
+                          </w:p>
+                          <w:p>
+                            <w:pPr>
+                              <w:spacing w:after="0" w:line="240" w:lineRule="auto"/>
+                              <w:rPr>
+                                <w:rFonts w:ascii="Courier New" w:hAnsi="Courier New" w:cs="Courier New"/>
+                                <w:sz w:val="20"/>
+                                <w:szCs w:val="20"/>
+                              </w:rPr>
+                            </w:pPr>
+                            <w:r>
+                              <w:rPr>
+                                <w:rFonts w:ascii="Courier New" w:hAnsi="Courier New" w:cs="Courier New"/>
+                                <w:sz w:val="20"/>
+                                <w:szCs w:val="20"/>
+                              </w:rPr>
+                              <w:t># TODO: Update state</w:t>
+                            </w:r>
+                          </w:p>
+                          <w:p>
+                            <w:pPr>
+                              <w:spacing w:after="0" w:line="240" w:lineRule="auto"/>
+                              <w:rPr>
+                                <w:rFonts w:ascii="Courier New" w:hAnsi="Courier New" w:cs="Courier New"/>
+                                <w:sz w:val="20"/>
+                                <w:szCs w:val="20"/>
+                              </w:rPr>
+                            </w:pPr>
+                            <w:proofErr w:type="spellStart"/>
+                            <w:r>
+                              <w:rPr>
+                                <w:rFonts w:ascii="Courier New" w:hAnsi="Courier New" w:cs="Courier New"/>
+                                <w:sz w:val="20"/>
+                                <w:szCs w:val="20"/>
+                                <w:highlight w:val="yellow"/>
+                              </w:rPr>
+                              <w:t>self.state</w:t>
+                            </w:r>
+                            <w:proofErr w:type="spellEnd"/>
+                            <w:r>
+                              <w:rPr>
+                                <w:rFonts w:ascii="Courier New" w:hAnsi="Courier New" w:cs="Courier New"/>
+                                <w:sz w:val="20"/>
+                                <w:szCs w:val="20"/>
+                                <w:highlight w:val="yellow"/>
+                              </w:rPr>
+                              <w:t xml:space="preserve"> = (inputs, </w:t>
+                            </w:r>
+                            <w:proofErr w:type="spellStart"/>
+                            <w:r>
+                              <w:rPr>
+                                <w:rFonts w:ascii="Courier New" w:hAnsi="Courier New" w:cs="Courier New"/>
+                                <w:sz w:val="20"/>
+                                <w:szCs w:val="20"/>
+                                <w:highlight w:val="yellow"/>
+                              </w:rPr>
+                              <w:t>self.next_waypoint</w:t>
+                            </w:r>
+                            <w:proofErr w:type="spellEnd"/>
+                            <w:r>
+                              <w:rPr>
+                                <w:rFonts w:ascii="Courier New" w:hAnsi="Courier New" w:cs="Courier New"/>
+                                <w:sz w:val="20"/>
+                                <w:szCs w:val="20"/>
+                                <w:highlight w:val="yellow"/>
+                              </w:rPr>
+                              <w:t>, deadline)</w:t>
+                            </w:r>
+                          </w:p>
+                          <w:p>
+                            <w:pPr>
+                              <w:spacing w:after="0" w:line="240" w:lineRule="auto"/>
+                              <w:rPr>
+                                <w:rFonts w:ascii="Courier New" w:hAnsi="Courier New" w:cs="Courier New"/>
+                                <w:sz w:val="20"/>
+                                <w:szCs w:val="20"/>
+                              </w:rPr>
+                            </w:pPr>
+                          </w:p>
+                          <w:p>
+                            <w:pPr>
+                              <w:spacing w:after="0" w:line="240" w:lineRule="auto"/>
+                              <w:rPr>
+                                <w:rFonts w:ascii="Courier New" w:hAnsi="Courier New" w:cs="Courier New"/>
+                                <w:sz w:val="20"/>
+                                <w:szCs w:val="20"/>
+                              </w:rPr>
+                            </w:pPr>
+                            <w:r>
+                              <w:rPr>
+                                <w:rFonts w:ascii="Courier New" w:hAnsi="Courier New" w:cs="Courier New"/>
+                                <w:sz w:val="20"/>
+                                <w:szCs w:val="20"/>
+                              </w:rPr>
+                              <w:t># TODO: Select action according to your policy</w:t>
+                            </w:r>
+                          </w:p>
+                          <w:p>
+                            <w:pPr>
+                              <w:spacing w:after="0" w:line="240" w:lineRule="auto"/>
+                              <w:rPr>
+                                <w:rFonts w:ascii="Courier New" w:hAnsi="Courier New" w:cs="Courier New"/>
+                                <w:sz w:val="20"/>
+                                <w:szCs w:val="20"/>
+                              </w:rPr>
+                            </w:pPr>
+                            <w:proofErr w:type="gramStart"/>
+                            <w:r>
+                              <w:rPr>
+                                <w:rFonts w:ascii="Courier New" w:hAnsi="Courier New" w:cs="Courier New"/>
+                                <w:sz w:val="20"/>
+                                <w:szCs w:val="20"/>
+                              </w:rPr>
+                              <w:t>action</w:t>
+                            </w:r>
+                            <w:proofErr w:type="gramEnd"/>
+                            <w:r>
+                              <w:rPr>
+                                <w:rFonts w:ascii="Courier New" w:hAnsi="Courier New" w:cs="Courier New"/>
+                                <w:sz w:val="20"/>
+                                <w:szCs w:val="20"/>
+                              </w:rPr>
+                              <w:t xml:space="preserve"> = </w:t>
+                            </w:r>
+                            <w:proofErr w:type="spellStart"/>
+                            <w:r>
+                              <w:rPr>
+                                <w:rFonts w:ascii="Courier New" w:hAnsi="Courier New" w:cs="Courier New"/>
+                                <w:sz w:val="20"/>
+                                <w:szCs w:val="20"/>
+                              </w:rPr>
+                              <w:t>random.choice</w:t>
+                            </w:r>
+                            <w:proofErr w:type="spellEnd"/>
+                            <w:r>
+                              <w:rPr>
+                                <w:rFonts w:ascii="Courier New" w:hAnsi="Courier New" w:cs="Courier New"/>
+                                <w:sz w:val="20"/>
+                                <w:szCs w:val="20"/>
+                              </w:rPr>
+                              <w:t>([None, '</w:t>
+                            </w:r>
+                            <w:proofErr w:type="spellStart"/>
+                            <w:r>
+                              <w:rPr>
+                                <w:rFonts w:ascii="Courier New" w:hAnsi="Courier New" w:cs="Courier New"/>
+                                <w:sz w:val="20"/>
+                                <w:szCs w:val="20"/>
+                              </w:rPr>
+                              <w:t>forward','left','right</w:t>
+                            </w:r>
+                            <w:proofErr w:type="spellEnd"/>
+                            <w:r>
+                              <w:rPr>
+                                <w:rFonts w:ascii="Courier New" w:hAnsi="Courier New" w:cs="Courier New"/>
+                                <w:sz w:val="20"/>
+                                <w:szCs w:val="20"/>
+                              </w:rPr>
+                              <w:t>'])</w:t>
+                            </w:r>
+                          </w:p>
+                          <w:p/>
+                        </w:txbxContent>
+                      </wps:txbx>
+                      <wps:bodyPr rot="0" spcFirstLastPara="0" vertOverflow="overflow" horzOverflow="overflow" vert="horz" wrap="square" lIns="91440" tIns="45720" rIns="91440" bIns="45720" numCol="1" spcCol="0" rtlCol="0" fromWordArt="0" anchor="t" anchorCtr="0" forceAA="0" compatLnSpc="1">
+                        <a:prstTxWarp prst="textNoShape">
+                          <a:avLst/>
+                        </a:prstTxWarp>
+                        <a:noAutofit/>
+                      </wps:bodyPr>
+                    </wps:wsp>
+                  </a:graphicData>
+                </a:graphic>
+              </wp:inline>
+            </w:drawing>
+          </mc:Choice>
+          <mc:Fallback>
+            <w:pict>
+              <v:shape id="Text Box 3" o:spid="_x0000_s1027" type="#_x0000_t202" style="width:468pt;height:136.45pt;visibility:visible;mso-wrap-style:square;mso-left-percent:-10001;mso-top-percent:-10001;mso-position-horizontal:absolute;mso-position-horizontal-relative:char;mso-position-vertical:absolute;mso-position-vertical-relative:line;mso-left-percent:-10001;mso-top-percent:-10001;v-text-anchor:top" o:gfxdata="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" fillcolor="white [3201]" strokeweight=".5pt">
+                <v:textbox>
+                  <w:txbxContent>
+                    <w:p>
+                      <w:pPr>
+                        <w:spacing w:after="0"/>
+                        <w:rPr>
+                          <w:rFonts w:ascii="Courier New" w:hAnsi="Courier New" w:cs="Courier New"/>
+                          <w:sz w:val="20"/>
+                          <w:szCs w:val="20"/>
+                        </w:rPr>
+                      </w:pPr>
+                      <w:r>
+                        <w:rPr>
+                          <w:rFonts w:ascii="Courier New" w:hAnsi="Courier New" w:cs="Courier New"/>
+                          <w:sz w:val="20"/>
+                          <w:szCs w:val="20"/>
+                        </w:rPr>
+                        <w:t># Gather inputs</w:t>
+                      </w:r>
+                    </w:p>
+                    <w:p>
+                      <w:pPr>
+                        <w:spacing w:after="0" w:line="240" w:lineRule="auto"/>
+                        <w:rPr>
+                          <w:rFonts w:ascii="Courier New" w:hAnsi="Courier New" w:cs="Courier New"/>
+                          <w:sz w:val="20"/>
+                          <w:szCs w:val="20"/>
+                        </w:rPr>
+                      </w:pPr>
+                      <w:proofErr w:type="spellStart"/>
+                      <w:r>
+                        <w:rPr>
+                          <w:rFonts w:ascii="Courier New" w:hAnsi="Courier New" w:cs="Courier New"/>
+                          <w:sz w:val="20"/>
+                          <w:szCs w:val="20"/>
+                        </w:rPr>
+                        <w:t>self.next_waypoint</w:t>
+                      </w:r>
+                      <w:proofErr w:type="spellEnd"/>
+                      <w:r>
+                        <w:rPr>
+                          <w:rFonts w:ascii="Courier New" w:hAnsi="Courier New" w:cs="Courier New"/>
+                          <w:sz w:val="20"/>
+                          <w:szCs w:val="20"/>
+                        </w:rPr>
+                        <w:t xml:space="preserve"> = </w:t>
+                      </w:r>
+                      <w:proofErr w:type="spellStart"/>
+                      <w:r>
+                        <w:rPr>
+                          <w:rFonts w:ascii="Courier New" w:hAnsi="Courier New" w:cs="Courier New"/>
+                          <w:sz w:val="20"/>
+                          <w:szCs w:val="20"/>
+                        </w:rPr>
+                        <w:t>self.planner.next_</w:t>
+                      </w:r>
+                      <w:proofErr w:type="gramStart"/>
+                      <w:r>
+                        <w:rPr>
+                          <w:rFonts w:ascii="Courier New" w:hAnsi="Courier New" w:cs="Courier New"/>
+                          <w:sz w:val="20"/>
+                          <w:szCs w:val="20"/>
+                        </w:rPr>
+                        <w:t>waypoint</w:t>
+                      </w:r>
+                      <w:proofErr w:type="spellEnd"/>
+                      <w:r>
+                        <w:rPr>
+                          <w:rFonts w:ascii="Courier New" w:hAnsi="Courier New" w:cs="Courier New"/>
+                          <w:sz w:val="20"/>
+                          <w:szCs w:val="20"/>
+                        </w:rPr>
+                        <w:t>(</w:t>
+                      </w:r>
+                      <w:proofErr w:type="gramEnd"/>
+                      <w:r>
+                        <w:rPr>
+                          <w:rFonts w:ascii="Courier New" w:hAnsi="Courier New" w:cs="Courier New"/>
+                          <w:sz w:val="20"/>
+                          <w:szCs w:val="20"/>
+                        </w:rPr>
+                        <w:t>)  # from route planner, also displayed by simulator</w:t>
+                      </w:r>
+                    </w:p>
+                    <w:p>
+                      <w:pPr>
+                        <w:spacing w:after="0" w:line="240" w:lineRule="auto"/>
+                        <w:rPr>
+                          <w:rFonts w:ascii="Courier New" w:hAnsi="Courier New" w:cs="Courier New"/>
+                          <w:sz w:val="20"/>
+                          <w:szCs w:val="20"/>
+                        </w:rPr>
+                      </w:pPr>
+                      <w:proofErr w:type="gramStart"/>
+                      <w:r>
+                        <w:rPr>
+                          <w:rFonts w:ascii="Courier New" w:hAnsi="Courier New" w:cs="Courier New"/>
+                          <w:sz w:val="20"/>
+                          <w:szCs w:val="20"/>
+                        </w:rPr>
+                        <w:t>inputs</w:t>
+                      </w:r>
+                      <w:proofErr w:type="gramEnd"/>
+                      <w:r>
+                        <w:rPr>
+                          <w:rFonts w:ascii="Courier New" w:hAnsi="Courier New" w:cs="Courier New"/>
+                          <w:sz w:val="20"/>
+                          <w:szCs w:val="20"/>
+                        </w:rPr>
+                        <w:t xml:space="preserve"> = </w:t>
+                      </w:r>
+                      <w:proofErr w:type="spellStart"/>
+                      <w:r>
+                        <w:rPr>
+                          <w:rFonts w:ascii="Courier New" w:hAnsi="Courier New" w:cs="Courier New"/>
+                          <w:sz w:val="20"/>
+                          <w:szCs w:val="20"/>
+                        </w:rPr>
+                        <w:t>self.env.sense</w:t>
+                      </w:r>
+                      <w:proofErr w:type="spellEnd"/>
+                      <w:r>
+                        <w:rPr>
+                          <w:rFonts w:ascii="Courier New" w:hAnsi="Courier New" w:cs="Courier New"/>
+                          <w:sz w:val="20"/>
+                          <w:szCs w:val="20"/>
+                        </w:rPr>
+                        <w:t>(self)</w:t>
+                      </w:r>
+                    </w:p>
+                    <w:p>
+                      <w:pPr>
+                        <w:spacing w:after="0" w:line="240" w:lineRule="auto"/>
+                        <w:rPr>
+                          <w:rFonts w:ascii="Courier New" w:hAnsi="Courier New" w:cs="Courier New"/>
+                          <w:sz w:val="20"/>
+                          <w:szCs w:val="20"/>
+                        </w:rPr>
+                      </w:pPr>
+                      <w:proofErr w:type="gramStart"/>
+                      <w:r>
+                        <w:rPr>
+                          <w:rFonts w:ascii="Courier New" w:hAnsi="Courier New" w:cs="Courier New"/>
+                          <w:sz w:val="20"/>
+                          <w:szCs w:val="20"/>
+                        </w:rPr>
+                        <w:t>deadline</w:t>
+                      </w:r>
+                      <w:proofErr w:type="gramEnd"/>
+                      <w:r>
+                        <w:rPr>
+                          <w:rFonts w:ascii="Courier New" w:hAnsi="Courier New" w:cs="Courier New"/>
+                          <w:sz w:val="20"/>
+                          <w:szCs w:val="20"/>
+                        </w:rPr>
+                        <w:t xml:space="preserve"> = </w:t>
+                      </w:r>
+                      <w:proofErr w:type="spellStart"/>
+                      <w:r>
+                        <w:rPr>
+                          <w:rFonts w:ascii="Courier New" w:hAnsi="Courier New" w:cs="Courier New"/>
+                          <w:sz w:val="20"/>
+                          <w:szCs w:val="20"/>
+                        </w:rPr>
+                        <w:t>self.env.get_deadline</w:t>
+                      </w:r>
+                      <w:proofErr w:type="spellEnd"/>
+                      <w:r>
+                        <w:rPr>
+                          <w:rFonts w:ascii="Courier New" w:hAnsi="Courier New" w:cs="Courier New"/>
+                          <w:sz w:val="20"/>
+                          <w:szCs w:val="20"/>
+                        </w:rPr>
+                        <w:t>(self)</w:t>
+                      </w:r>
+                    </w:p>
+                    <w:p>
+                      <w:pPr>
+                        <w:spacing w:after="0" w:line="240" w:lineRule="auto"/>
+                        <w:rPr>
+                          <w:rFonts w:ascii="Courier New" w:hAnsi="Courier New" w:cs="Courier New"/>
+                          <w:sz w:val="20"/>
+                          <w:szCs w:val="20"/>
+                        </w:rPr>
+                      </w:pPr>
+                    </w:p>
+                    <w:p>
+                      <w:pPr>
+                        <w:spacing w:after="0" w:line="240" w:lineRule="auto"/>
+                        <w:rPr>
+                          <w:rFonts w:ascii="Courier New" w:hAnsi="Courier New" w:cs="Courier New"/>
+                          <w:sz w:val="20"/>
+                          <w:szCs w:val="20"/>
+                        </w:rPr>
+                      </w:pPr>
+                      <w:r>
+                        <w:rPr>
+                          <w:rFonts w:ascii="Courier New" w:hAnsi="Courier New" w:cs="Courier New"/>
+                          <w:sz w:val="20"/>
+                          <w:szCs w:val="20"/>
+                        </w:rPr>
+                        <w:t># TODO: Update state</w:t>
+                      </w:r>
+                    </w:p>
+                    <w:p>
+                      <w:pPr>
+                        <w:spacing w:after="0" w:line="240" w:lineRule="auto"/>
+                        <w:rPr>
+                          <w:rFonts w:ascii="Courier New" w:hAnsi="Courier New" w:cs="Courier New"/>
+                          <w:sz w:val="20"/>
+                          <w:szCs w:val="20"/>
+                        </w:rPr>
+                      </w:pPr>
+                      <w:proofErr w:type="spellStart"/>
+                      <w:r>
+                        <w:rPr>
+                          <w:rFonts w:ascii="Courier New" w:hAnsi="Courier New" w:cs="Courier New"/>
+                          <w:sz w:val="20"/>
+                          <w:szCs w:val="20"/>
+                          <w:highlight w:val="yellow"/>
+                        </w:rPr>
+                        <w:t>self.state</w:t>
+                      </w:r>
+                      <w:proofErr w:type="spellEnd"/>
+                      <w:r>
+                        <w:rPr>
+                          <w:rFonts w:ascii="Courier New" w:hAnsi="Courier New" w:cs="Courier New"/>
+                          <w:sz w:val="20"/>
+                          <w:szCs w:val="20"/>
+                          <w:highlight w:val="yellow"/>
+                        </w:rPr>
+                        <w:t xml:space="preserve"> = (inputs, </w:t>
+                      </w:r>
+                      <w:proofErr w:type="spellStart"/>
+                      <w:r>
+                        <w:rPr>
+                          <w:rFonts w:ascii="Courier New" w:hAnsi="Courier New" w:cs="Courier New"/>
+                          <w:sz w:val="20"/>
+                          <w:szCs w:val="20"/>
+                          <w:highlight w:val="yellow"/>
+                        </w:rPr>
+                        <w:t>self.next_waypoint</w:t>
+                      </w:r>
+                      <w:proofErr w:type="spellEnd"/>
+                      <w:r>
+                        <w:rPr>
+                          <w:rFonts w:ascii="Courier New" w:hAnsi="Courier New" w:cs="Courier New"/>
+                          <w:sz w:val="20"/>
+                          <w:szCs w:val="20"/>
+                          <w:highlight w:val="yellow"/>
+                        </w:rPr>
+                        <w:t>, deadline)</w:t>
+                      </w:r>
+                    </w:p>
+                    <w:p>
+                      <w:pPr>
+                        <w:spacing w:after="0" w:line="240" w:lineRule="auto"/>
+                        <w:rPr>
+                          <w:rFonts w:ascii="Courier New" w:hAnsi="Courier New" w:cs="Courier New"/>
+                          <w:sz w:val="20"/>
+                          <w:szCs w:val="20"/>
+                        </w:rPr>
+                      </w:pPr>
+                    </w:p>
+                    <w:p>
+                      <w:pPr>
+                        <w:spacing w:after="0" w:line="240" w:lineRule="auto"/>
+                        <w:rPr>
+                          <w:rFonts w:ascii="Courier New" w:hAnsi="Courier New" w:cs="Courier New"/>
+                          <w:sz w:val="20"/>
+                          <w:szCs w:val="20"/>
+                        </w:rPr>
+                      </w:pPr>
+                      <w:r>
+                        <w:rPr>
+                          <w:rFonts w:ascii="Courier New" w:hAnsi="Courier New" w:cs="Courier New"/>
+                          <w:sz w:val="20"/>
+                          <w:szCs w:val="20"/>
+                        </w:rPr>
+                        <w:t># TODO: Select action according to your policy</w:t>
+                      </w:r>
+                    </w:p>
+                    <w:p>
+                      <w:pPr>
+                        <w:spacing w:after="0" w:line="240" w:lineRule="auto"/>
+                        <w:rPr>
+                          <w:rFonts w:ascii="Courier New" w:hAnsi="Courier New" w:cs="Courier New"/>
+                          <w:sz w:val="20"/>
+                          <w:szCs w:val="20"/>
+                        </w:rPr>
+                      </w:pPr>
+                      <w:proofErr w:type="gramStart"/>
+                      <w:r>
+                        <w:rPr>
+                          <w:rFonts w:ascii="Courier New" w:hAnsi="Courier New" w:cs="Courier New"/>
+                          <w:sz w:val="20"/>
+                          <w:szCs w:val="20"/>
+                        </w:rPr>
+                        <w:t>action</w:t>
+                      </w:r>
+                      <w:proofErr w:type="gramEnd"/>
+                      <w:r>
+                        <w:rPr>
+                          <w:rFonts w:ascii="Courier New" w:hAnsi="Courier New" w:cs="Courier New"/>
+                          <w:sz w:val="20"/>
+                          <w:szCs w:val="20"/>
+                        </w:rPr>
+                        <w:t xml:space="preserve"> = </w:t>
+                      </w:r>
+                      <w:proofErr w:type="spellStart"/>
+                      <w:r>
+                        <w:rPr>
+                          <w:rFonts w:ascii="Courier New" w:hAnsi="Courier New" w:cs="Courier New"/>
+                          <w:sz w:val="20"/>
+                          <w:szCs w:val="20"/>
+                        </w:rPr>
+                        <w:t>random.choice</w:t>
+                      </w:r>
+                      <w:proofErr w:type="spellEnd"/>
+                      <w:r>
+                        <w:rPr>
+                          <w:rFonts w:ascii="Courier New" w:hAnsi="Courier New" w:cs="Courier New"/>
+                          <w:sz w:val="20"/>
+                          <w:szCs w:val="20"/>
+                        </w:rPr>
+                        <w:t>([None, '</w:t>
+                      </w:r>
+                      <w:proofErr w:type="spellStart"/>
+                      <w:r>
+                        <w:rPr>
+                          <w:rFonts w:ascii="Courier New" w:hAnsi="Courier New" w:cs="Courier New"/>
+                          <w:sz w:val="20"/>
+                          <w:szCs w:val="20"/>
+                        </w:rPr>
+                        <w:t>forward','left','right</w:t>
+                      </w:r>
+                      <w:proofErr w:type="spellEnd"/>
+                      <w:r>
+                        <w:rPr>
+                          <w:rFonts w:ascii="Courier New" w:hAnsi="Courier New" w:cs="Courier New"/>
+                          <w:sz w:val="20"/>
+                          <w:szCs w:val="20"/>
+                        </w:rPr>
+                        <w:t>'])</w:t>
+                      </w:r>
+                    </w:p>
+                    <w:p/>
+                  </w:txbxContent>
+                </v:textbox>
+                <w10:anchorlock/>
+              </v:shape>
+            </w:pict>
+          </mc:Fallback>
+        </mc:AlternateContent>
       </w:r>
     </w:p>
     <w:sectPr>
@@ -1477,6 +2291,118 @@
     </w:lvl>
   </w:abstractNum>
   <w:abstractNum w:abstractNumId="1">
+    <w:nsid w:val="55AD0BA4"/>
+    <w:multiLevelType w:val="hybridMultilevel"/>
+    <w:tmpl w:val="426C94BC"/>
+    <w:lvl w:ilvl="0" w:tplc="3FA89F36">
+      <w:numFmt w:val="bullet"/>
+      <w:lvlText w:val=""/>
+      <w:lvlJc w:val="left"/>
+      <w:pPr>
+        <w:ind w:left="720" w:hanging="360"/>
+      </w:pPr>
+      <w:rPr>
+        <w:rFonts w:ascii="Symbol" w:eastAsiaTheme="minorEastAsia" w:hAnsi="Symbol" w:cstheme="minorBidi" w:hint="default"/>
+      </w:rPr>
+    </w:lvl>
+    <w:lvl w:ilvl="1" w:tplc="04090003" w:tentative="1">
+      <w:start w:val="1"/>
+      <w:numFmt w:val="bullet"/>
+      <w:lvlText w:val="o"/>
+      <w:lvlJc w:val="left"/>
+      <w:pPr>
+        <w:ind w:left="1440" w:hanging="360"/>
+      </w:pPr>
+      <w:rPr>
+        <w:rFonts w:ascii="Courier New" w:hAnsi="Courier New" w:cs="Courier New" w:hint="default"/>
+      </w:rPr>
+    </w:lvl>
+    <w:lvl w:ilvl="2" w:tplc="04090005" w:tentative="1">
+      <w:start w:val="1"/>
+      <w:numFmt w:val="bullet"/>
+      <w:lvlText w:val=""/>
+      <w:lvlJc w:val="left"/>
+      <w:pPr>
+        <w:ind w:left="2160" w:hanging="360"/>
+      </w:pPr>
+      <w:rPr>
+        <w:rFonts w:ascii="Wingdings" w:hAnsi="Wingdings" w:hint="default"/>
+      </w:rPr>
+    </w:lvl>
+    <w:lvl w:ilvl="3" w:tplc="04090001" w:tentative="1">
+      <w:start w:val="1"/>
+      <w:numFmt w:val="bullet"/>
+      <w:lvlText w:val=""/>
+      <w:lvlJc w:val="left"/>
+      <w:pPr>
+        <w:ind w:left="2880" w:hanging="360"/>
+      </w:pPr>
+      <w:rPr>
+        <w:rFonts w:ascii="Symbol" w:hAnsi="Symbol" w:hint="default"/>
+      </w:rPr>
+    </w:lvl>
+    <w:lvl w:ilvl="4" w:tplc="04090003" w:tentative="1">
+      <w:start w:val="1"/>
+      <w:numFmt w:val="bullet"/>
+      <w:lvlText w:val="o"/>
+      <w:lvlJc w:val="left"/>
+      <w:pPr>
+        <w:ind w:left="3600" w:hanging="360"/>
+      </w:pPr>
+      <w:rPr>
+        <w:rFonts w:ascii="Courier New" w:hAnsi="Courier New" w:cs="Courier New" w:hint="default"/>
+      </w:rPr>
+    </w:lvl>
+    <w:lvl w:ilvl="5" w:tplc="04090005" w:tentative="1">
+      <w:start w:val="1"/>
+      <w:numFmt w:val="bullet"/>
+      <w:lvlText w:val=""/>
+      <w:lvlJc w:val="left"/>
+      <w:pPr>
+        <w:ind w:left="4320" w:hanging="360"/>
+      </w:pPr>
+      <w:rPr>
+        <w:rFonts w:ascii="Wingdings" w:hAnsi="Wingdings" w:hint="default"/>
+      </w:rPr>
+    </w:lvl>
+    <w:lvl w:ilvl="6" w:tplc="04090001" w:tentative="1">
+      <w:start w:val="1"/>
+      <w:numFmt w:val="bullet"/>
+      <w:lvlText w:val=""/>
+      <w:lvlJc w:val="left"/>
+      <w:pPr>
+        <w:ind w:left="5040" w:hanging="360"/>
+      </w:pPr>
+      <w:rPr>
+        <w:rFonts w:ascii="Symbol" w:hAnsi="Symbol" w:hint="default"/>
+      </w:rPr>
+    </w:lvl>
+    <w:lvl w:ilvl="7" w:tplc="04090003" w:tentative="1">
+      <w:start w:val="1"/>
+      <w:numFmt w:val="bullet"/>
+      <w:lvlText w:val="o"/>
+      <w:lvlJc w:val="left"/>
+      <w:pPr>
+        <w:ind w:left="5760" w:hanging="360"/>
+      </w:pPr>
+      <w:rPr>
+        <w:rFonts w:ascii="Courier New" w:hAnsi="Courier New" w:cs="Courier New" w:hint="default"/>
+      </w:rPr>
+    </w:lvl>
+    <w:lvl w:ilvl="8" w:tplc="04090005" w:tentative="1">
+      <w:start w:val="1"/>
+      <w:numFmt w:val="bullet"/>
+      <w:lvlText w:val=""/>
+      <w:lvlJc w:val="left"/>
+      <w:pPr>
+        <w:ind w:left="6480" w:hanging="360"/>
+      </w:pPr>
+      <w:rPr>
+        <w:rFonts w:ascii="Wingdings" w:hAnsi="Wingdings" w:hint="default"/>
+      </w:rPr>
+    </w:lvl>
+  </w:abstractNum>
+  <w:abstractNum w:abstractNumId="2">
     <w:nsid w:val="61CE6B84"/>
     <w:multiLevelType w:val="hybridMultilevel"/>
     <w:tmpl w:val="2BE8B562"/>
@@ -1569,6 +2495,9 @@
     <w:abstractNumId w:val="0"/>
   </w:num>
   <w:num w:numId="2">
+    <w:abstractNumId w:val="2"/>
+  </w:num>
+  <w:num w:numId="3">
     <w:abstractNumId w:val="1"/>
   </w:num>
 </w:numbering>
@@ -1784,6 +2713,7 @@
   <w:style w:type="character" w:default="1" w:styleId="DefaultParagraphFont">
     <w:name w:val="Default Paragraph Font"/>
     <w:uiPriority w:val="1"/>
+    <w:semiHidden/>
     <w:unhideWhenUsed/>
   </w:style>
   <w:style w:type="table" w:default="1" w:styleId="TableNormal">
@@ -2188,6 +3118,7 @@
   <w:style w:type="character" w:default="1" w:styleId="DefaultParagraphFont">
     <w:name w:val="Default Paragraph Font"/>
     <w:uiPriority w:val="1"/>
+    <w:semiHidden/>
     <w:unhideWhenUsed/>
   </w:style>
   <w:style w:type="table" w:default="1" w:styleId="TableNormal">
@@ -2672,7 +3603,7 @@
 </file>
 
 <file path=customXml/itemProps1.xml><?xml version="1.0" encoding="utf-8"?>
-<ds:datastoreItem xmlns:ds="http://schemas.openxmlformats.org/officeDocument/2006/customXml" ds:itemID="{BB4F97DF-316A-44DD-820B-4A5D7864AB15}">
+<ds:datastoreItem xmlns:ds="http://schemas.openxmlformats.org/officeDocument/2006/customXml" ds:itemID="{D1680123-864B-4DAC-A6F8-3D425E5D3C62}">
   <ds:schemaRefs>
     <ds:schemaRef ds:uri="http://schemas.openxmlformats.org/officeDocument/2006/bibliography"/>
   </ds:schemaRefs>

</xml_diff>

<commit_message>
feat: change enforce_deadline => True and observe how the code output changes
</commit_message>
<xml_diff>
--- a/Report/Smart Cab project report.docx
+++ b/Report/Smart Cab project report.docx
@@ -1197,27 +1197,14 @@
       <w:r>
         <w:t xml:space="preserve">Figure </w:t>
       </w:r>
-      <w:r>
-        <w:fldChar w:fldCharType="begin"/>
-      </w:r>
-      <w:r>
-        <w:instrText xml:space="preserve"> SEQ Figure \* ARABIC </w:instrText>
-      </w:r>
-      <w:r>
-        <w:fldChar w:fldCharType="separate"/>
-      </w:r>
-      <w:r>
-        <w:rPr>
-          <w:noProof/>
-        </w:rPr>
-        <w:t>1</w:t>
-      </w:r>
-      <w:r>
-        <w:rPr>
-          <w:noProof/>
-        </w:rPr>
-        <w:fldChar w:fldCharType="end"/>
-      </w:r>
+      <w:fldSimple w:instr=" SEQ Figure \* ARABIC ">
+        <w:r>
+          <w:rPr>
+            <w:noProof/>
+          </w:rPr>
+          <w:t>1</w:t>
+        </w:r>
+      </w:fldSimple>
       <w:r>
         <w:t xml:space="preserve"> Basic driving agent</w:t>
       </w:r>
@@ -1284,23 +1271,29 @@
         </w:rPr>
         <w:t xml:space="preserve">). </w:t>
       </w:r>
-      <w:proofErr w:type="gramStart"/>
-      <w:r>
-        <w:rPr>
-          <w:rFonts w:ascii="Garamond" w:hAnsi="Garamond"/>
-          <w:sz w:val="24"/>
-          <w:szCs w:val="24"/>
-        </w:rPr>
-        <w:t>This inputs</w:t>
-      </w:r>
-      <w:proofErr w:type="gramEnd"/>
-      <w:r>
-        <w:rPr>
-          <w:rFonts w:ascii="Garamond" w:hAnsi="Garamond"/>
-          <w:sz w:val="24"/>
-          <w:szCs w:val="24"/>
-        </w:rPr>
-        <w:t xml:space="preserve"> were chosen for defining state because;</w:t>
+      <w:r>
+        <w:rPr>
+          <w:rFonts w:ascii="Garamond" w:hAnsi="Garamond"/>
+          <w:sz w:val="24"/>
+          <w:szCs w:val="24"/>
+        </w:rPr>
+        <w:t>Th</w:t>
+      </w:r>
+      <w:r>
+        <w:rPr>
+          <w:rFonts w:ascii="Garamond" w:hAnsi="Garamond"/>
+          <w:sz w:val="24"/>
+          <w:szCs w:val="24"/>
+        </w:rPr>
+        <w:t>ese</w:t>
+      </w:r>
+      <w:r>
+        <w:rPr>
+          <w:rFonts w:ascii="Garamond" w:hAnsi="Garamond"/>
+          <w:sz w:val="24"/>
+          <w:szCs w:val="24"/>
+        </w:rPr>
+        <w:t xml:space="preserve"> inputs were chosen for defining state because;</w:t>
       </w:r>
     </w:p>
     <w:p>
@@ -1323,6 +1316,7 @@
           <w:rFonts w:ascii="Garamond" w:hAnsi="Garamond"/>
           <w:sz w:val="24"/>
           <w:szCs w:val="24"/>
+          <w:u w:val="single"/>
         </w:rPr>
         <w:t>next_waypoint</w:t>
       </w:r>
@@ -1334,7 +1328,23 @@
           <w:sz w:val="24"/>
           <w:szCs w:val="24"/>
         </w:rPr>
-        <w:t xml:space="preserve"> is important to calculate the reward </w:t>
+        <w:t xml:space="preserve"> is </w:t>
+      </w:r>
+      <w:r>
+        <w:rPr>
+          <w:rFonts w:ascii="Garamond" w:hAnsi="Garamond"/>
+          <w:sz w:val="24"/>
+          <w:szCs w:val="24"/>
+        </w:rPr>
+        <w:t>used</w:t>
+      </w:r>
+      <w:r>
+        <w:rPr>
+          <w:rFonts w:ascii="Garamond" w:hAnsi="Garamond"/>
+          <w:sz w:val="24"/>
+          <w:szCs w:val="24"/>
+        </w:rPr>
+        <w:t xml:space="preserve"> to calculate the reward </w:t>
       </w:r>
       <w:proofErr w:type="spellStart"/>
       <w:r>
@@ -1368,13 +1378,66 @@
           <w:szCs w:val="24"/>
         </w:rPr>
       </w:pPr>
-      <w:r>
-        <w:rPr>
-          <w:rFonts w:ascii="Garamond" w:hAnsi="Garamond"/>
-          <w:sz w:val="24"/>
-          <w:szCs w:val="24"/>
-        </w:rPr>
-        <w:t>inputs consists of traffic information that will be used to train the agent to find the optimal action</w:t>
+      <w:proofErr w:type="gramStart"/>
+      <w:r>
+        <w:rPr>
+          <w:rFonts w:ascii="Garamond" w:hAnsi="Garamond"/>
+          <w:sz w:val="24"/>
+          <w:szCs w:val="24"/>
+        </w:rPr>
+        <w:t>inputs</w:t>
+      </w:r>
+      <w:proofErr w:type="gramEnd"/>
+      <w:r>
+        <w:rPr>
+          <w:rFonts w:ascii="Garamond" w:hAnsi="Garamond"/>
+          <w:sz w:val="24"/>
+          <w:szCs w:val="24"/>
+        </w:rPr>
+        <w:t xml:space="preserve"> consists of traffic information that will be used to train the agent to find the optimal action</w:t>
+      </w:r>
+      <w:r>
+        <w:rPr>
+          <w:rFonts w:ascii="Garamond" w:hAnsi="Garamond"/>
+          <w:sz w:val="24"/>
+          <w:szCs w:val="24"/>
+        </w:rPr>
+        <w:t xml:space="preserve">. Only </w:t>
+      </w:r>
+      <w:r>
+        <w:rPr>
+          <w:rFonts w:ascii="Garamond" w:hAnsi="Garamond"/>
+          <w:sz w:val="24"/>
+          <w:szCs w:val="24"/>
+          <w:u w:val="single"/>
+        </w:rPr>
+        <w:t>traffic light</w:t>
+      </w:r>
+      <w:r>
+        <w:rPr>
+          <w:rFonts w:ascii="Garamond" w:hAnsi="Garamond"/>
+          <w:sz w:val="24"/>
+          <w:szCs w:val="24"/>
+        </w:rPr>
+        <w:t xml:space="preserve"> among the input items was selected as other car’s location and heading have little impact on the agent’s next move. (right-of-way violation has yet to be implemented in the code per </w:t>
+      </w:r>
+      <w:proofErr w:type="spellStart"/>
+      <w:r>
+        <w:rPr>
+          <w:rFonts w:ascii="Garamond" w:hAnsi="Garamond"/>
+          <w:sz w:val="24"/>
+          <w:szCs w:val="24"/>
+        </w:rPr>
+        <w:t>Udacity</w:t>
+      </w:r>
+      <w:proofErr w:type="spellEnd"/>
+      <w:r>
+        <w:rPr>
+          <w:rFonts w:ascii="Garamond" w:hAnsi="Garamond"/>
+          <w:sz w:val="24"/>
+          <w:szCs w:val="24"/>
+        </w:rPr>
+        <w:t xml:space="preserve"> coaches)</w:t>
       </w:r>
     </w:p>
     <w:p>
@@ -1396,6 +1459,7 @@
           <w:rFonts w:ascii="Garamond" w:hAnsi="Garamond"/>
           <w:sz w:val="24"/>
           <w:szCs w:val="24"/>
+          <w:u w:val="single"/>
         </w:rPr>
         <w:t>deadline</w:t>
       </w:r>
@@ -1406,17 +1470,7 @@
           <w:sz w:val="24"/>
           <w:szCs w:val="24"/>
         </w:rPr>
-        <w:t xml:space="preserve"> is also important to find the optimal route when available tim</w:t>
-      </w:r>
-      <w:bookmarkStart w:id="0" w:name="_GoBack"/>
-      <w:bookmarkEnd w:id="0"/>
-      <w:r>
-        <w:rPr>
-          <w:rFonts w:ascii="Garamond" w:hAnsi="Garamond"/>
-          <w:sz w:val="24"/>
-          <w:szCs w:val="24"/>
-        </w:rPr>
-        <w:t>e is limited.</w:t>
+        <w:t xml:space="preserve"> is also important to find the optimal route when available time is limited.</w:t>
       </w:r>
     </w:p>
     <w:p>
@@ -1700,7 +1754,27 @@
                                 <w:szCs w:val="20"/>
                                 <w:highlight w:val="yellow"/>
                               </w:rPr>
-                              <w:t xml:space="preserve"> = (inputs, </w:t>
+                              <w:t xml:space="preserve"> = (</w:t>
+                            </w:r>
+                            <w:proofErr w:type="gramStart"/>
+                            <w:r>
+                              <w:rPr>
+                                <w:rFonts w:ascii="Courier New" w:hAnsi="Courier New" w:cs="Courier New"/>
+                                <w:sz w:val="20"/>
+                                <w:szCs w:val="20"/>
+                                <w:highlight w:val="yellow"/>
+                              </w:rPr>
+                              <w:t>inputs[</w:t>
+                            </w:r>
+                            <w:proofErr w:type="gramEnd"/>
+                            <w:r>
+                              <w:rPr>
+                                <w:rFonts w:ascii="Courier New" w:hAnsi="Courier New" w:cs="Courier New"/>
+                                <w:sz w:val="20"/>
+                                <w:szCs w:val="20"/>
+                                <w:highlight w:val="yellow"/>
+                              </w:rPr>
+                              <w:t xml:space="preserve">'light'], </w:t>
                             </w:r>
                             <w:proofErr w:type="spellStart"/>
                             <w:r>
@@ -2064,7 +2138,27 @@
                           <w:szCs w:val="20"/>
                           <w:highlight w:val="yellow"/>
                         </w:rPr>
-                        <w:t xml:space="preserve"> = (inputs, </w:t>
+                        <w:t xml:space="preserve"> = (</w:t>
+                      </w:r>
+                      <w:proofErr w:type="gramStart"/>
+                      <w:r>
+                        <w:rPr>
+                          <w:rFonts w:ascii="Courier New" w:hAnsi="Courier New" w:cs="Courier New"/>
+                          <w:sz w:val="20"/>
+                          <w:szCs w:val="20"/>
+                          <w:highlight w:val="yellow"/>
+                        </w:rPr>
+                        <w:t>inputs[</w:t>
+                      </w:r>
+                      <w:proofErr w:type="gramEnd"/>
+                      <w:r>
+                        <w:rPr>
+                          <w:rFonts w:ascii="Courier New" w:hAnsi="Courier New" w:cs="Courier New"/>
+                          <w:sz w:val="20"/>
+                          <w:szCs w:val="20"/>
+                          <w:highlight w:val="yellow"/>
+                        </w:rPr>
+                        <w:t xml:space="preserve">'light'], </w:t>
                       </w:r>
                       <w:proofErr w:type="spellStart"/>
                       <w:r>
@@ -2188,6 +2282,22 @@
           </mc:Fallback>
         </mc:AlternateContent>
       </w:r>
+    </w:p>
+    <w:p>
+      <w:pPr>
+        <w:pStyle w:val="Heading1"/>
+        <w:spacing w:after="240"/>
+      </w:pPr>
+      <w:r>
+        <w:t>Implement Q-Learning</w:t>
+      </w:r>
+    </w:p>
+    <w:p>
+      <w:r>
+        <w:t>Implement the Q-Learning algorithm by initializing and updating a table/mapping of Q-values at each time step. Now, instead of randomly selecting an action, pick the best action available from the current state based on Q-values, and return that.</w:t>
+      </w:r>
+      <w:bookmarkStart w:id="0" w:name="_GoBack"/>
+      <w:bookmarkEnd w:id="0"/>
     </w:p>
     <w:sectPr>
       <w:pgSz w:w="12240" w:h="15840"/>
@@ -3603,7 +3713,7 @@
 </file>
 
 <file path=customXml/itemProps1.xml><?xml version="1.0" encoding="utf-8"?>
-<ds:datastoreItem xmlns:ds="http://schemas.openxmlformats.org/officeDocument/2006/customXml" ds:itemID="{D1680123-864B-4DAC-A6F8-3D425E5D3C62}">
+<ds:datastoreItem xmlns:ds="http://schemas.openxmlformats.org/officeDocument/2006/customXml" ds:itemID="{7B53011D-AE8C-4FF8-A084-9012C8DAE400}">
   <ds:schemaRefs>
     <ds:schemaRef ds:uri="http://schemas.openxmlformats.org/officeDocument/2006/bibliography"/>
   </ds:schemaRefs>

</xml_diff>

<commit_message>
doc: Update report with Q-learning (work in progress)
</commit_message>
<xml_diff>
--- a/Report/Smart Cab project report.docx
+++ b/Report/Smart Cab project report.docx
@@ -1,6 +1,6 @@
 
 <file path=word/document.xml><?xml version="1.0" encoding="utf-8"?>
-<w:document xmlns:wpc="http://schemas.microsoft.com/office/word/2010/wordprocessingCanvas" xmlns:mc="http://schemas.openxmlformats.org/markup-compatibility/2006" xmlns:o="urn:schemas-microsoft-com:office:office" xmlns:r="http://schemas.openxmlformats.org/officeDocument/2006/relationships" xmlns:m="http://schemas.openxmlformats.org/officeDocument/2006/math" xmlns:v="urn:schemas-microsoft-com:vml" xmlns:wp14="http://schemas.microsoft.com/office/word/2010/wordprocessingDrawing" xmlns:wp="http://schemas.openxmlformats.org/drawingml/2006/wordprocessingDrawing" xmlns:w10="urn:schemas-microsoft-com:office:word" xmlns:w="http://schemas.openxmlformats.org/wordprocessingml/2006/main" xmlns:w14="http://schemas.microsoft.com/office/word/2010/wordml" xmlns:wpg="http://schemas.microsoft.com/office/word/2010/wordprocessingGroup" xmlns:wpi="http://schemas.microsoft.com/office/word/2010/wordprocessingInk" xmlns:wne="http://schemas.microsoft.com/office/word/2006/wordml" xmlns:wps="http://schemas.microsoft.com/office/word/2010/wordprocessingShape" mc:Ignorable="w14 wp14">
+<w:document xmlns:wpc="http://schemas.microsoft.com/office/word/2010/wordprocessingCanvas" xmlns:mo="http://schemas.microsoft.com/office/mac/office/2008/main" xmlns:mc="http://schemas.openxmlformats.org/markup-compatibility/2006" xmlns:mv="urn:schemas-microsoft-com:mac:vml" xmlns:o="urn:schemas-microsoft-com:office:office" xmlns:r="http://schemas.openxmlformats.org/officeDocument/2006/relationships" xmlns:m="http://schemas.openxmlformats.org/officeDocument/2006/math" xmlns:v="urn:schemas-microsoft-com:vml" xmlns:wp14="http://schemas.microsoft.com/office/word/2010/wordprocessingDrawing" xmlns:wp="http://schemas.openxmlformats.org/drawingml/2006/wordprocessingDrawing" xmlns:w10="urn:schemas-microsoft-com:office:word" xmlns:w="http://schemas.openxmlformats.org/wordprocessingml/2006/main" xmlns:w14="http://schemas.microsoft.com/office/word/2010/wordml" xmlns:wpg="http://schemas.microsoft.com/office/word/2010/wordprocessingGroup" xmlns:wpi="http://schemas.microsoft.com/office/word/2010/wordprocessingInk" xmlns:wne="http://schemas.microsoft.com/office/word/2006/wordml" xmlns:wps="http://schemas.microsoft.com/office/word/2010/wordprocessingShape" mc:Ignorable="w14 wp14">
   <w:body>
     <w:p>
       <w:pPr>
@@ -231,11 +231,12 @@
       <w:r>
         <w:rPr>
           <w:noProof/>
+          <w:lang w:eastAsia="en-US"/>
         </w:rPr>
         <mc:AlternateContent>
           <mc:Choice Requires="wps">
             <w:drawing>
-              <wp:inline distT="0" distB="0" distL="0" distR="0" wp14:anchorId="1241D1C1" wp14:editId="021883AD">
+              <wp:inline distT="0" distB="0" distL="0" distR="0" wp14:anchorId="22F4F8A4" wp14:editId="2AF3808C">
                 <wp:extent cx="5943600" cy="1733107"/>
                 <wp:effectExtent l="0" t="0" r="19050" b="19685"/>
                 <wp:docPr id="2" name="Text Box 2"/>
@@ -330,16 +331,7 @@
                                 <w:sz w:val="20"/>
                                 <w:szCs w:val="20"/>
                               </w:rPr>
-                              <w:t>self.planner.next_</w:t>
-                            </w:r>
-                            <w:proofErr w:type="gramStart"/>
-                            <w:r>
-                              <w:rPr>
-                                <w:rFonts w:ascii="Courier New" w:hAnsi="Courier New" w:cs="Courier New"/>
-                                <w:sz w:val="20"/>
-                                <w:szCs w:val="20"/>
-                              </w:rPr>
-                              <w:t>waypoint</w:t>
+                              <w:t>self.planner.next_waypoint</w:t>
                             </w:r>
                             <w:proofErr w:type="spellEnd"/>
                             <w:r>
@@ -348,16 +340,7 @@
                                 <w:sz w:val="20"/>
                                 <w:szCs w:val="20"/>
                               </w:rPr>
-                              <w:t>(</w:t>
-                            </w:r>
-                            <w:proofErr w:type="gramEnd"/>
-                            <w:r>
-                              <w:rPr>
-                                <w:rFonts w:ascii="Courier New" w:hAnsi="Courier New" w:cs="Courier New"/>
-                                <w:sz w:val="20"/>
-                                <w:szCs w:val="20"/>
-                              </w:rPr>
-                              <w:t>)  # from route planner, also displayed by simulator</w:t>
+                              <w:t>()  # from route planner, also displayed by simulator</w:t>
                             </w:r>
                           </w:p>
                           <w:p>
@@ -369,23 +352,13 @@
                                 <w:szCs w:val="20"/>
                               </w:rPr>
                             </w:pPr>
-                            <w:proofErr w:type="gramStart"/>
-                            <w:r>
-                              <w:rPr>
-                                <w:rFonts w:ascii="Courier New" w:hAnsi="Courier New" w:cs="Courier New"/>
-                                <w:sz w:val="20"/>
-                                <w:szCs w:val="20"/>
-                              </w:rPr>
-                              <w:t>inputs</w:t>
-                            </w:r>
-                            <w:proofErr w:type="gramEnd"/>
-                            <w:r>
-                              <w:rPr>
-                                <w:rFonts w:ascii="Courier New" w:hAnsi="Courier New" w:cs="Courier New"/>
-                                <w:sz w:val="20"/>
-                                <w:szCs w:val="20"/>
-                              </w:rPr>
-                              <w:t xml:space="preserve"> = </w:t>
+                            <w:r>
+                              <w:rPr>
+                                <w:rFonts w:ascii="Courier New" w:hAnsi="Courier New" w:cs="Courier New"/>
+                                <w:sz w:val="20"/>
+                                <w:szCs w:val="20"/>
+                              </w:rPr>
+                              <w:t xml:space="preserve">inputs = </w:t>
                             </w:r>
                             <w:proofErr w:type="spellStart"/>
                             <w:r>
@@ -415,23 +388,13 @@
                                 <w:szCs w:val="20"/>
                               </w:rPr>
                             </w:pPr>
-                            <w:proofErr w:type="gramStart"/>
-                            <w:r>
-                              <w:rPr>
-                                <w:rFonts w:ascii="Courier New" w:hAnsi="Courier New" w:cs="Courier New"/>
-                                <w:sz w:val="20"/>
-                                <w:szCs w:val="20"/>
-                              </w:rPr>
-                              <w:t>deadline</w:t>
-                            </w:r>
-                            <w:proofErr w:type="gramEnd"/>
-                            <w:r>
-                              <w:rPr>
-                                <w:rFonts w:ascii="Courier New" w:hAnsi="Courier New" w:cs="Courier New"/>
-                                <w:sz w:val="20"/>
-                                <w:szCs w:val="20"/>
-                              </w:rPr>
-                              <w:t xml:space="preserve"> = </w:t>
+                            <w:r>
+                              <w:rPr>
+                                <w:rFonts w:ascii="Courier New" w:hAnsi="Courier New" w:cs="Courier New"/>
+                                <w:sz w:val="20"/>
+                                <w:szCs w:val="20"/>
+                              </w:rPr>
+                              <w:t xml:space="preserve">deadline = </w:t>
                             </w:r>
                             <w:proofErr w:type="spellStart"/>
                             <w:r>
@@ -517,7 +480,6 @@
                                 <w:szCs w:val="20"/>
                               </w:rPr>
                             </w:pPr>
-                            <w:proofErr w:type="gramStart"/>
                             <w:r>
                               <w:rPr>
                                 <w:rFonts w:ascii="Courier New" w:hAnsi="Courier New" w:cs="Courier New"/>
@@ -525,17 +487,7 @@
                                 <w:szCs w:val="20"/>
                                 <w:highlight w:val="yellow"/>
                               </w:rPr>
-                              <w:t>action</w:t>
-                            </w:r>
-                            <w:proofErr w:type="gramEnd"/>
-                            <w:r>
-                              <w:rPr>
-                                <w:rFonts w:ascii="Courier New" w:hAnsi="Courier New" w:cs="Courier New"/>
-                                <w:sz w:val="20"/>
-                                <w:szCs w:val="20"/>
-                                <w:highlight w:val="yellow"/>
-                              </w:rPr>
-                              <w:t xml:space="preserve"> = </w:t>
+                              <w:t xml:space="preserve">action = </w:t>
                             </w:r>
                             <w:proofErr w:type="spellStart"/>
                             <w:r>
@@ -1129,19 +1081,12 @@
       </w:pPr>
       <w:r>
         <w:rPr>
-          <w:rFonts w:ascii="Garamond" w:hAnsi="Garamond"/>
-          <w:sz w:val="24"/>
-          <w:szCs w:val="24"/>
+          <w:noProof/>
+          <w:lang w:eastAsia="en-US"/>
         </w:rPr>
         <w:lastRenderedPageBreak/>
-        <w:t xml:space="preserve"> </w:t>
-      </w:r>
-      <w:r>
-        <w:rPr>
-          <w:noProof/>
-        </w:rPr>
         <w:drawing>
-          <wp:inline distT="0" distB="0" distL="0" distR="0" wp14:anchorId="67E20FD6" wp14:editId="66866626">
+          <wp:inline distT="0" distB="0" distL="0" distR="0" wp14:anchorId="5A9753F3" wp14:editId="7A7C69FD">
             <wp:extent cx="5975498" cy="4819156"/>
             <wp:effectExtent l="0" t="0" r="6350" b="635"/>
             <wp:docPr id="1" name="Picture 1" descr="C:\Users\seungjinb\Git\NanoDegree\Machine Learning\P4\Report\basic_agent.JPG"/>
@@ -1197,14 +1142,27 @@
       <w:r>
         <w:t xml:space="preserve">Figure </w:t>
       </w:r>
-      <w:fldSimple w:instr=" SEQ Figure \* ARABIC ">
-        <w:r>
-          <w:rPr>
-            <w:noProof/>
-          </w:rPr>
-          <w:t>1</w:t>
-        </w:r>
-      </w:fldSimple>
+      <w:r>
+        <w:fldChar w:fldCharType="begin"/>
+      </w:r>
+      <w:r>
+        <w:instrText xml:space="preserve"> SEQ Figure \* ARABIC </w:instrText>
+      </w:r>
+      <w:r>
+        <w:fldChar w:fldCharType="separate"/>
+      </w:r>
+      <w:r>
+        <w:rPr>
+          <w:noProof/>
+        </w:rPr>
+        <w:t>1</w:t>
+      </w:r>
+      <w:r>
+        <w:rPr>
+          <w:noProof/>
+        </w:rPr>
+        <w:fldChar w:fldCharType="end"/>
+      </w:r>
       <w:r>
         <w:t xml:space="preserve"> Basic driving agent</w:t>
       </w:r>
@@ -1251,25 +1209,7 @@
           <w:sz w:val="24"/>
           <w:szCs w:val="24"/>
         </w:rPr>
-        <w:t xml:space="preserve">, inputs, </w:t>
-      </w:r>
-      <w:proofErr w:type="gramStart"/>
-      <w:r>
-        <w:rPr>
-          <w:rFonts w:ascii="Garamond" w:hAnsi="Garamond"/>
-          <w:sz w:val="24"/>
-          <w:szCs w:val="24"/>
-        </w:rPr>
-        <w:t>deadline</w:t>
-      </w:r>
-      <w:proofErr w:type="gramEnd"/>
-      <w:r>
-        <w:rPr>
-          <w:rFonts w:ascii="Garamond" w:hAnsi="Garamond"/>
-          <w:sz w:val="24"/>
-          <w:szCs w:val="24"/>
-        </w:rPr>
-        <w:t xml:space="preserve">). </w:t>
+        <w:t xml:space="preserve">, inputs, deadline). </w:t>
       </w:r>
       <w:r>
         <w:rPr>
@@ -1310,7 +1250,6 @@
         </w:rPr>
       </w:pPr>
       <w:proofErr w:type="spellStart"/>
-      <w:proofErr w:type="gramStart"/>
       <w:r>
         <w:rPr>
           <w:rFonts w:ascii="Garamond" w:hAnsi="Garamond"/>
@@ -1321,7 +1260,6 @@
         <w:t>next_waypoint</w:t>
       </w:r>
       <w:proofErr w:type="spellEnd"/>
-      <w:proofErr w:type="gramEnd"/>
       <w:r>
         <w:rPr>
           <w:rFonts w:ascii="Garamond" w:hAnsi="Garamond"/>
@@ -1344,25 +1282,7 @@
           <w:sz w:val="24"/>
           <w:szCs w:val="24"/>
         </w:rPr>
-        <w:t xml:space="preserve"> to calculate the reward </w:t>
-      </w:r>
-      <w:proofErr w:type="spellStart"/>
-      <w:r>
-        <w:rPr>
-          <w:rFonts w:ascii="Garamond" w:hAnsi="Garamond"/>
-          <w:sz w:val="24"/>
-          <w:szCs w:val="24"/>
-        </w:rPr>
-        <w:t>en</w:t>
-      </w:r>
-      <w:proofErr w:type="spellEnd"/>
-      <w:r>
-        <w:rPr>
-          <w:rFonts w:ascii="Garamond" w:hAnsi="Garamond"/>
-          <w:sz w:val="24"/>
-          <w:szCs w:val="24"/>
-        </w:rPr>
-        <w:t xml:space="preserve"> route to the final destination.</w:t>
+        <w:t xml:space="preserve"> to calculate the reward en route to the final destination.</w:t>
       </w:r>
     </w:p>
     <w:p>
@@ -1378,23 +1298,13 @@
           <w:szCs w:val="24"/>
         </w:rPr>
       </w:pPr>
-      <w:proofErr w:type="gramStart"/>
-      <w:r>
-        <w:rPr>
-          <w:rFonts w:ascii="Garamond" w:hAnsi="Garamond"/>
-          <w:sz w:val="24"/>
-          <w:szCs w:val="24"/>
-        </w:rPr>
-        <w:t>inputs</w:t>
-      </w:r>
-      <w:proofErr w:type="gramEnd"/>
-      <w:r>
-        <w:rPr>
-          <w:rFonts w:ascii="Garamond" w:hAnsi="Garamond"/>
-          <w:sz w:val="24"/>
-          <w:szCs w:val="24"/>
-        </w:rPr>
-        <w:t xml:space="preserve"> consists of traffic information that will be used to train the agent to find the optimal action</w:t>
+      <w:r>
+        <w:rPr>
+          <w:rFonts w:ascii="Garamond" w:hAnsi="Garamond"/>
+          <w:sz w:val="24"/>
+          <w:szCs w:val="24"/>
+        </w:rPr>
+        <w:t>inputs consists of traffic information that will be used to train the agent to find the optimal action</w:t>
       </w:r>
       <w:r>
         <w:rPr>
@@ -1453,7 +1363,6 @@
           <w:szCs w:val="24"/>
         </w:rPr>
       </w:pPr>
-      <w:proofErr w:type="gramStart"/>
       <w:r>
         <w:rPr>
           <w:rFonts w:ascii="Garamond" w:hAnsi="Garamond"/>
@@ -1463,7 +1372,6 @@
         </w:rPr>
         <w:t>deadline</w:t>
       </w:r>
-      <w:proofErr w:type="gramEnd"/>
       <w:r>
         <w:rPr>
           <w:rFonts w:ascii="Garamond" w:hAnsi="Garamond"/>
@@ -1477,12 +1385,13 @@
       <w:r>
         <w:rPr>
           <w:noProof/>
+          <w:lang w:eastAsia="en-US"/>
         </w:rPr>
         <w:lastRenderedPageBreak/>
         <mc:AlternateContent>
           <mc:Choice Requires="wps">
             <w:drawing>
-              <wp:inline distT="0" distB="0" distL="0" distR="0" wp14:anchorId="3B260123" wp14:editId="3C066FB6">
+              <wp:inline distT="0" distB="0" distL="0" distR="0" wp14:anchorId="11FB1183" wp14:editId="67DB9924">
                 <wp:extent cx="5943600" cy="1732915"/>
                 <wp:effectExtent l="0" t="0" r="19050" b="19685"/>
                 <wp:docPr id="3" name="Text Box 3"/>
@@ -1577,16 +1486,7 @@
                                 <w:sz w:val="20"/>
                                 <w:szCs w:val="20"/>
                               </w:rPr>
-                              <w:t>self.planner.next_</w:t>
-                            </w:r>
-                            <w:proofErr w:type="gramStart"/>
-                            <w:r>
-                              <w:rPr>
-                                <w:rFonts w:ascii="Courier New" w:hAnsi="Courier New" w:cs="Courier New"/>
-                                <w:sz w:val="20"/>
-                                <w:szCs w:val="20"/>
-                              </w:rPr>
-                              <w:t>waypoint</w:t>
+                              <w:t>self.planner.next_waypoint</w:t>
                             </w:r>
                             <w:proofErr w:type="spellEnd"/>
                             <w:r>
@@ -1595,16 +1495,7 @@
                                 <w:sz w:val="20"/>
                                 <w:szCs w:val="20"/>
                               </w:rPr>
-                              <w:t>(</w:t>
-                            </w:r>
-                            <w:proofErr w:type="gramEnd"/>
-                            <w:r>
-                              <w:rPr>
-                                <w:rFonts w:ascii="Courier New" w:hAnsi="Courier New" w:cs="Courier New"/>
-                                <w:sz w:val="20"/>
-                                <w:szCs w:val="20"/>
-                              </w:rPr>
-                              <w:t>)  # from route planner, also displayed by simulator</w:t>
+                              <w:t>()  # from route planner, also displayed by simulator</w:t>
                             </w:r>
                           </w:p>
                           <w:p>
@@ -1616,23 +1507,13 @@
                                 <w:szCs w:val="20"/>
                               </w:rPr>
                             </w:pPr>
-                            <w:proofErr w:type="gramStart"/>
-                            <w:r>
-                              <w:rPr>
-                                <w:rFonts w:ascii="Courier New" w:hAnsi="Courier New" w:cs="Courier New"/>
-                                <w:sz w:val="20"/>
-                                <w:szCs w:val="20"/>
-                              </w:rPr>
-                              <w:t>inputs</w:t>
-                            </w:r>
-                            <w:proofErr w:type="gramEnd"/>
-                            <w:r>
-                              <w:rPr>
-                                <w:rFonts w:ascii="Courier New" w:hAnsi="Courier New" w:cs="Courier New"/>
-                                <w:sz w:val="20"/>
-                                <w:szCs w:val="20"/>
-                              </w:rPr>
-                              <w:t xml:space="preserve"> = </w:t>
+                            <w:r>
+                              <w:rPr>
+                                <w:rFonts w:ascii="Courier New" w:hAnsi="Courier New" w:cs="Courier New"/>
+                                <w:sz w:val="20"/>
+                                <w:szCs w:val="20"/>
+                              </w:rPr>
+                              <w:t xml:space="preserve">inputs = </w:t>
                             </w:r>
                             <w:proofErr w:type="spellStart"/>
                             <w:r>
@@ -1662,23 +1543,13 @@
                                 <w:szCs w:val="20"/>
                               </w:rPr>
                             </w:pPr>
-                            <w:proofErr w:type="gramStart"/>
-                            <w:r>
-                              <w:rPr>
-                                <w:rFonts w:ascii="Courier New" w:hAnsi="Courier New" w:cs="Courier New"/>
-                                <w:sz w:val="20"/>
-                                <w:szCs w:val="20"/>
-                              </w:rPr>
-                              <w:t>deadline</w:t>
-                            </w:r>
-                            <w:proofErr w:type="gramEnd"/>
-                            <w:r>
-                              <w:rPr>
-                                <w:rFonts w:ascii="Courier New" w:hAnsi="Courier New" w:cs="Courier New"/>
-                                <w:sz w:val="20"/>
-                                <w:szCs w:val="20"/>
-                              </w:rPr>
-                              <w:t xml:space="preserve"> = </w:t>
+                            <w:r>
+                              <w:rPr>
+                                <w:rFonts w:ascii="Courier New" w:hAnsi="Courier New" w:cs="Courier New"/>
+                                <w:sz w:val="20"/>
+                                <w:szCs w:val="20"/>
+                              </w:rPr>
+                              <w:t xml:space="preserve">deadline = </w:t>
                             </w:r>
                             <w:proofErr w:type="spellStart"/>
                             <w:r>
@@ -1754,27 +1625,7 @@
                                 <w:szCs w:val="20"/>
                                 <w:highlight w:val="yellow"/>
                               </w:rPr>
-                              <w:t xml:space="preserve"> = (</w:t>
-                            </w:r>
-                            <w:proofErr w:type="gramStart"/>
-                            <w:r>
-                              <w:rPr>
-                                <w:rFonts w:ascii="Courier New" w:hAnsi="Courier New" w:cs="Courier New"/>
-                                <w:sz w:val="20"/>
-                                <w:szCs w:val="20"/>
-                                <w:highlight w:val="yellow"/>
-                              </w:rPr>
-                              <w:t>inputs[</w:t>
-                            </w:r>
-                            <w:proofErr w:type="gramEnd"/>
-                            <w:r>
-                              <w:rPr>
-                                <w:rFonts w:ascii="Courier New" w:hAnsi="Courier New" w:cs="Courier New"/>
-                                <w:sz w:val="20"/>
-                                <w:szCs w:val="20"/>
-                                <w:highlight w:val="yellow"/>
-                              </w:rPr>
-                              <w:t xml:space="preserve">'light'], </w:t>
+                              <w:t xml:space="preserve"> = (inputs['light'], </w:t>
                             </w:r>
                             <w:proofErr w:type="spellStart"/>
                             <w:r>
@@ -1834,23 +1685,13 @@
                                 <w:szCs w:val="20"/>
                               </w:rPr>
                             </w:pPr>
-                            <w:proofErr w:type="gramStart"/>
-                            <w:r>
-                              <w:rPr>
-                                <w:rFonts w:ascii="Courier New" w:hAnsi="Courier New" w:cs="Courier New"/>
-                                <w:sz w:val="20"/>
-                                <w:szCs w:val="20"/>
-                              </w:rPr>
-                              <w:t>action</w:t>
-                            </w:r>
-                            <w:proofErr w:type="gramEnd"/>
-                            <w:r>
-                              <w:rPr>
-                                <w:rFonts w:ascii="Courier New" w:hAnsi="Courier New" w:cs="Courier New"/>
-                                <w:sz w:val="20"/>
-                                <w:szCs w:val="20"/>
-                              </w:rPr>
-                              <w:t xml:space="preserve"> = </w:t>
+                            <w:r>
+                              <w:rPr>
+                                <w:rFonts w:ascii="Courier New" w:hAnsi="Courier New" w:cs="Courier New"/>
+                                <w:sz w:val="20"/>
+                                <w:szCs w:val="20"/>
+                              </w:rPr>
+                              <w:t xml:space="preserve">action = </w:t>
                             </w:r>
                             <w:proofErr w:type="spellStart"/>
                             <w:r>
@@ -2293,11 +2134,31 @@
       </w:r>
     </w:p>
     <w:p>
-      <w:r>
-        <w:t>Implement the Q-Learning algorithm by initializing and updating a table/mapping of Q-values at each time step. Now, instead of randomly selecting an action, pick the best action available from the current state based on Q-values, and return that.</w:t>
+      <w:pPr>
+        <w:rPr>
+          <w:rFonts w:ascii="Garamond" w:hAnsi="Garamond"/>
+          <w:sz w:val="24"/>
+          <w:szCs w:val="24"/>
+        </w:rPr>
+      </w:pPr>
+      <w:r>
+        <w:rPr>
+          <w:rFonts w:ascii="Garamond" w:hAnsi="Garamond"/>
+          <w:sz w:val="24"/>
+          <w:szCs w:val="24"/>
+        </w:rPr>
+        <w:t>Implement the Q-Learning algorithm by initializing and updating a table/mapping of Q-values at each time step. Now, instead of randomly selecting an action, pick the best action available from the current state based</w:t>
       </w:r>
       <w:bookmarkStart w:id="0" w:name="_GoBack"/>
       <w:bookmarkEnd w:id="0"/>
+      <w:r>
+        <w:rPr>
+          <w:rFonts w:ascii="Garamond" w:hAnsi="Garamond"/>
+          <w:sz w:val="24"/>
+          <w:szCs w:val="24"/>
+        </w:rPr>
+        <w:t xml:space="preserve"> on Q-values, and return that.</w:t>
+      </w:r>
     </w:p>
     <w:sectPr>
       <w:pgSz w:w="12240" w:h="15840"/>
@@ -2310,7 +2171,7 @@
 </file>
 
 <file path=word/numbering.xml><?xml version="1.0" encoding="utf-8"?>
-<w:numbering xmlns:wpc="http://schemas.microsoft.com/office/word/2010/wordprocessingCanvas" xmlns:mc="http://schemas.openxmlformats.org/markup-compatibility/2006" xmlns:o="urn:schemas-microsoft-com:office:office" xmlns:r="http://schemas.openxmlformats.org/officeDocument/2006/relationships" xmlns:m="http://schemas.openxmlformats.org/officeDocument/2006/math" xmlns:v="urn:schemas-microsoft-com:vml" xmlns:wp14="http://schemas.microsoft.com/office/word/2010/wordprocessingDrawing" xmlns:wp="http://schemas.openxmlformats.org/drawingml/2006/wordprocessingDrawing" xmlns:w10="urn:schemas-microsoft-com:office:word" xmlns:w="http://schemas.openxmlformats.org/wordprocessingml/2006/main" xmlns:w14="http://schemas.microsoft.com/office/word/2010/wordml" xmlns:wpg="http://schemas.microsoft.com/office/word/2010/wordprocessingGroup" xmlns:wpi="http://schemas.microsoft.com/office/word/2010/wordprocessingInk" xmlns:wne="http://schemas.microsoft.com/office/word/2006/wordml" xmlns:wps="http://schemas.microsoft.com/office/word/2010/wordprocessingShape" mc:Ignorable="w14 wp14">
+<w:numbering xmlns:wpc="http://schemas.microsoft.com/office/word/2010/wordprocessingCanvas" xmlns:mo="http://schemas.microsoft.com/office/mac/office/2008/main" xmlns:mc="http://schemas.openxmlformats.org/markup-compatibility/2006" xmlns:mv="urn:schemas-microsoft-com:mac:vml" xmlns:o="urn:schemas-microsoft-com:office:office" xmlns:r="http://schemas.openxmlformats.org/officeDocument/2006/relationships" xmlns:m="http://schemas.openxmlformats.org/officeDocument/2006/math" xmlns:v="urn:schemas-microsoft-com:vml" xmlns:wp14="http://schemas.microsoft.com/office/word/2010/wordprocessingDrawing" xmlns:wp="http://schemas.openxmlformats.org/drawingml/2006/wordprocessingDrawing" xmlns:w10="urn:schemas-microsoft-com:office:word" xmlns:w="http://schemas.openxmlformats.org/wordprocessingml/2006/main" xmlns:w14="http://schemas.microsoft.com/office/word/2010/wordml" xmlns:wpg="http://schemas.microsoft.com/office/word/2010/wordprocessingGroup" xmlns:wpi="http://schemas.microsoft.com/office/word/2010/wordprocessingInk" xmlns:wne="http://schemas.microsoft.com/office/word/2006/wordml" xmlns:wps="http://schemas.microsoft.com/office/word/2010/wordprocessingShape" mc:Ignorable="w14 wp14">
   <w:abstractNum w:abstractNumId="0">
     <w:nsid w:val="4D6023C8"/>
     <w:multiLevelType w:val="hybridMultilevel"/>
@@ -2630,7 +2491,7 @@
       </w:pPr>
     </w:pPrDefault>
   </w:docDefaults>
-  <w:latentStyles w:defLockedState="0" w:defUIPriority="99" w:defSemiHidden="1" w:defUnhideWhenUsed="1" w:defQFormat="0" w:count="267">
+  <w:latentStyles w:defLockedState="0" w:defUIPriority="99" w:defSemiHidden="1" w:defUnhideWhenUsed="1" w:defQFormat="0" w:count="276">
     <w:lsdException w:name="Normal" w:semiHidden="0" w:uiPriority="0" w:unhideWhenUsed="0" w:qFormat="1"/>
     <w:lsdException w:name="heading 1" w:semiHidden="0" w:uiPriority="9" w:unhideWhenUsed="0" w:qFormat="1"/>
     <w:lsdException w:name="heading 2" w:uiPriority="9" w:qFormat="1"/>
@@ -3019,7 +2880,7 @@
 </file>
 
 <file path=word/stylesWithEffects.xml><?xml version="1.0" encoding="utf-8"?>
-<w:styles xmlns:wpc="http://schemas.microsoft.com/office/word/2010/wordprocessingCanvas" xmlns:mc="http://schemas.openxmlformats.org/markup-compatibility/2006" xmlns:o="urn:schemas-microsoft-com:office:office" xmlns:r="http://schemas.openxmlformats.org/officeDocument/2006/relationships" xmlns:m="http://schemas.openxmlformats.org/officeDocument/2006/math" xmlns:v="urn:schemas-microsoft-com:vml" xmlns:wp14="http://schemas.microsoft.com/office/word/2010/wordprocessingDrawing" xmlns:wp="http://schemas.openxmlformats.org/drawingml/2006/wordprocessingDrawing" xmlns:w10="urn:schemas-microsoft-com:office:word" xmlns:w="http://schemas.openxmlformats.org/wordprocessingml/2006/main" xmlns:w14="http://schemas.microsoft.com/office/word/2010/wordml" xmlns:wpg="http://schemas.microsoft.com/office/word/2010/wordprocessingGroup" xmlns:wpi="http://schemas.microsoft.com/office/word/2010/wordprocessingInk" xmlns:wne="http://schemas.microsoft.com/office/word/2006/wordml" xmlns:wps="http://schemas.microsoft.com/office/word/2010/wordprocessingShape" mc:Ignorable="w14 wp14">
+<w:styles xmlns:wpc="http://schemas.microsoft.com/office/word/2010/wordprocessingCanvas" xmlns:mo="http://schemas.microsoft.com/office/mac/office/2008/main" xmlns:mc="http://schemas.openxmlformats.org/markup-compatibility/2006" xmlns:mv="urn:schemas-microsoft-com:mac:vml" xmlns:o="urn:schemas-microsoft-com:office:office" xmlns:r="http://schemas.openxmlformats.org/officeDocument/2006/relationships" xmlns:m="http://schemas.openxmlformats.org/officeDocument/2006/math" xmlns:v="urn:schemas-microsoft-com:vml" xmlns:wp14="http://schemas.microsoft.com/office/word/2010/wordprocessingDrawing" xmlns:wp="http://schemas.openxmlformats.org/drawingml/2006/wordprocessingDrawing" xmlns:w10="urn:schemas-microsoft-com:office:word" xmlns:w="http://schemas.openxmlformats.org/wordprocessingml/2006/main" xmlns:w14="http://schemas.microsoft.com/office/word/2010/wordml" xmlns:wpg="http://schemas.microsoft.com/office/word/2010/wordprocessingGroup" xmlns:wpi="http://schemas.microsoft.com/office/word/2010/wordprocessingInk" xmlns:wne="http://schemas.microsoft.com/office/word/2006/wordml" xmlns:wps="http://schemas.microsoft.com/office/word/2010/wordprocessingShape" mc:Ignorable="w14 wp14">
   <w:docDefaults>
     <w:rPrDefault>
       <w:rPr>
@@ -3035,7 +2896,7 @@
       </w:pPr>
     </w:pPrDefault>
   </w:docDefaults>
-  <w:latentStyles w:defLockedState="0" w:defUIPriority="99" w:defSemiHidden="1" w:defUnhideWhenUsed="1" w:defQFormat="0" w:count="267">
+  <w:latentStyles w:defLockedState="0" w:defUIPriority="99" w:defSemiHidden="1" w:defUnhideWhenUsed="1" w:defQFormat="0" w:count="276">
     <w:lsdException w:name="Normal" w:semiHidden="0" w:uiPriority="0" w:unhideWhenUsed="0" w:qFormat="1"/>
     <w:lsdException w:name="heading 1" w:semiHidden="0" w:uiPriority="9" w:unhideWhenUsed="0" w:qFormat="1"/>
     <w:lsdException w:name="heading 2" w:uiPriority="9" w:qFormat="1"/>
@@ -3713,7 +3574,7 @@
 </file>
 
 <file path=customXml/itemProps1.xml><?xml version="1.0" encoding="utf-8"?>
-<ds:datastoreItem xmlns:ds="http://schemas.openxmlformats.org/officeDocument/2006/customXml" ds:itemID="{7B53011D-AE8C-4FF8-A084-9012C8DAE400}">
+<ds:datastoreItem xmlns:ds="http://schemas.openxmlformats.org/officeDocument/2006/customXml" ds:itemID="{8FE67E3E-97BB-DC44-892F-D380923DFD6A}">
   <ds:schemaRefs>
     <ds:schemaRef ds:uri="http://schemas.openxmlformats.org/officeDocument/2006/bibliography"/>
   </ds:schemaRefs>

</xml_diff>

<commit_message>
doc: Update report on Q-learning
</commit_message>
<xml_diff>
--- a/Report/Smart Cab project report.docx
+++ b/Report/Smart Cab project report.docx
@@ -32,25 +32,7 @@
           <w:sz w:val="24"/>
           <w:szCs w:val="24"/>
         </w:rPr>
-        <w:t xml:space="preserve"> the </w:t>
-      </w:r>
-      <w:proofErr w:type="spellStart"/>
-      <w:r>
-        <w:rPr>
-          <w:rFonts w:ascii="Garamond" w:hAnsi="Garamond"/>
-          <w:sz w:val="24"/>
-          <w:szCs w:val="24"/>
-        </w:rPr>
-        <w:t>Udacity</w:t>
-      </w:r>
-      <w:proofErr w:type="spellEnd"/>
-      <w:r>
-        <w:rPr>
-          <w:rFonts w:ascii="Garamond" w:hAnsi="Garamond"/>
-          <w:sz w:val="24"/>
-          <w:szCs w:val="24"/>
-        </w:rPr>
-        <w:t xml:space="preserve"> Project Description.</w:t>
+        <w:t xml:space="preserve"> the Udacity Project Description.</w:t>
       </w:r>
     </w:p>
     <w:p>
@@ -306,41 +288,13 @@
                                 <w:szCs w:val="20"/>
                               </w:rPr>
                             </w:pPr>
-                            <w:proofErr w:type="spellStart"/>
                             <w:r>
                               <w:rPr>
                                 <w:rFonts w:ascii="Courier New" w:hAnsi="Courier New" w:cs="Courier New"/>
                                 <w:sz w:val="20"/>
                                 <w:szCs w:val="20"/>
                               </w:rPr>
-                              <w:t>self.next_waypoint</w:t>
-                            </w:r>
-                            <w:proofErr w:type="spellEnd"/>
-                            <w:r>
-                              <w:rPr>
-                                <w:rFonts w:ascii="Courier New" w:hAnsi="Courier New" w:cs="Courier New"/>
-                                <w:sz w:val="20"/>
-                                <w:szCs w:val="20"/>
-                              </w:rPr>
-                              <w:t xml:space="preserve"> = </w:t>
-                            </w:r>
-                            <w:proofErr w:type="spellStart"/>
-                            <w:r>
-                              <w:rPr>
-                                <w:rFonts w:ascii="Courier New" w:hAnsi="Courier New" w:cs="Courier New"/>
-                                <w:sz w:val="20"/>
-                                <w:szCs w:val="20"/>
-                              </w:rPr>
-                              <w:t>self.planner.next_waypoint</w:t>
-                            </w:r>
-                            <w:proofErr w:type="spellEnd"/>
-                            <w:r>
-                              <w:rPr>
-                                <w:rFonts w:ascii="Courier New" w:hAnsi="Courier New" w:cs="Courier New"/>
-                                <w:sz w:val="20"/>
-                                <w:szCs w:val="20"/>
-                              </w:rPr>
-                              <w:t>()  # from route planner, also displayed by simulator</w:t>
+                              <w:t>self.next_waypoint = self.planner.next_waypoint()  # from route planner, also displayed by simulator</w:t>
                             </w:r>
                           </w:p>
                           <w:p>
@@ -358,25 +312,7 @@
                                 <w:sz w:val="20"/>
                                 <w:szCs w:val="20"/>
                               </w:rPr>
-                              <w:t xml:space="preserve">inputs = </w:t>
-                            </w:r>
-                            <w:proofErr w:type="spellStart"/>
-                            <w:r>
-                              <w:rPr>
-                                <w:rFonts w:ascii="Courier New" w:hAnsi="Courier New" w:cs="Courier New"/>
-                                <w:sz w:val="20"/>
-                                <w:szCs w:val="20"/>
-                              </w:rPr>
-                              <w:t>self.env.sense</w:t>
-                            </w:r>
-                            <w:proofErr w:type="spellEnd"/>
-                            <w:r>
-                              <w:rPr>
-                                <w:rFonts w:ascii="Courier New" w:hAnsi="Courier New" w:cs="Courier New"/>
-                                <w:sz w:val="20"/>
-                                <w:szCs w:val="20"/>
-                              </w:rPr>
-                              <w:t>(self)</w:t>
+                              <w:t>inputs = self.env.sense(self)</w:t>
                             </w:r>
                           </w:p>
                           <w:p>
@@ -394,25 +330,7 @@
                                 <w:sz w:val="20"/>
                                 <w:szCs w:val="20"/>
                               </w:rPr>
-                              <w:t xml:space="preserve">deadline = </w:t>
-                            </w:r>
-                            <w:proofErr w:type="spellStart"/>
-                            <w:r>
-                              <w:rPr>
-                                <w:rFonts w:ascii="Courier New" w:hAnsi="Courier New" w:cs="Courier New"/>
-                                <w:sz w:val="20"/>
-                                <w:szCs w:val="20"/>
-                              </w:rPr>
-                              <w:t>self.env.get_deadline</w:t>
-                            </w:r>
-                            <w:proofErr w:type="spellEnd"/>
-                            <w:r>
-                              <w:rPr>
-                                <w:rFonts w:ascii="Courier New" w:hAnsi="Courier New" w:cs="Courier New"/>
-                                <w:sz w:val="20"/>
-                                <w:szCs w:val="20"/>
-                              </w:rPr>
-                              <w:t>(self)</w:t>
+                              <w:t>deadline = self.env.get_deadline(self)</w:t>
                             </w:r>
                           </w:p>
                           <w:p>
@@ -487,47 +405,7 @@
                                 <w:szCs w:val="20"/>
                                 <w:highlight w:val="yellow"/>
                               </w:rPr>
-                              <w:t xml:space="preserve">action = </w:t>
-                            </w:r>
-                            <w:proofErr w:type="spellStart"/>
-                            <w:r>
-                              <w:rPr>
-                                <w:rFonts w:ascii="Courier New" w:hAnsi="Courier New" w:cs="Courier New"/>
-                                <w:sz w:val="20"/>
-                                <w:szCs w:val="20"/>
-                                <w:highlight w:val="yellow"/>
-                              </w:rPr>
-                              <w:t>random.choice</w:t>
-                            </w:r>
-                            <w:proofErr w:type="spellEnd"/>
-                            <w:r>
-                              <w:rPr>
-                                <w:rFonts w:ascii="Courier New" w:hAnsi="Courier New" w:cs="Courier New"/>
-                                <w:sz w:val="20"/>
-                                <w:szCs w:val="20"/>
-                                <w:highlight w:val="yellow"/>
-                              </w:rPr>
-                              <w:t>([None, '</w:t>
-                            </w:r>
-                            <w:proofErr w:type="spellStart"/>
-                            <w:r>
-                              <w:rPr>
-                                <w:rFonts w:ascii="Courier New" w:hAnsi="Courier New" w:cs="Courier New"/>
-                                <w:sz w:val="20"/>
-                                <w:szCs w:val="20"/>
-                                <w:highlight w:val="yellow"/>
-                              </w:rPr>
-                              <w:t>forward','left','right</w:t>
-                            </w:r>
-                            <w:proofErr w:type="spellEnd"/>
-                            <w:r>
-                              <w:rPr>
-                                <w:rFonts w:ascii="Courier New" w:hAnsi="Courier New" w:cs="Courier New"/>
-                                <w:sz w:val="20"/>
-                                <w:szCs w:val="20"/>
-                                <w:highlight w:val="yellow"/>
-                              </w:rPr>
-                              <w:t>'])</w:t>
+                              <w:t>action = random.choice([None, 'forward','left','right'])</w:t>
                             </w:r>
                           </w:p>
                           <w:p/>
@@ -1142,27 +1020,14 @@
       <w:r>
         <w:t xml:space="preserve">Figure </w:t>
       </w:r>
-      <w:r>
-        <w:fldChar w:fldCharType="begin"/>
-      </w:r>
-      <w:r>
-        <w:instrText xml:space="preserve"> SEQ Figure \* ARABIC </w:instrText>
-      </w:r>
-      <w:r>
-        <w:fldChar w:fldCharType="separate"/>
-      </w:r>
-      <w:r>
-        <w:rPr>
-          <w:noProof/>
-        </w:rPr>
-        <w:t>1</w:t>
-      </w:r>
-      <w:r>
-        <w:rPr>
-          <w:noProof/>
-        </w:rPr>
-        <w:fldChar w:fldCharType="end"/>
-      </w:r>
+      <w:fldSimple w:instr=" SEQ Figure \* ARABIC ">
+        <w:r>
+          <w:rPr>
+            <w:noProof/>
+          </w:rPr>
+          <w:t>1</w:t>
+        </w:r>
+      </w:fldSimple>
       <w:r>
         <w:t xml:space="preserve"> Basic driving agent</w:t>
       </w:r>
@@ -1191,25 +1056,7 @@
           <w:sz w:val="24"/>
           <w:szCs w:val="24"/>
         </w:rPr>
-        <w:t>The state of the agent was initiated and updated with the pre-specified variables in the script (</w:t>
-      </w:r>
-      <w:proofErr w:type="spellStart"/>
-      <w:r>
-        <w:rPr>
-          <w:rFonts w:ascii="Garamond" w:hAnsi="Garamond"/>
-          <w:sz w:val="24"/>
-          <w:szCs w:val="24"/>
-        </w:rPr>
-        <w:t>self.next_waypoint</w:t>
-      </w:r>
-      <w:proofErr w:type="spellEnd"/>
-      <w:r>
-        <w:rPr>
-          <w:rFonts w:ascii="Garamond" w:hAnsi="Garamond"/>
-          <w:sz w:val="24"/>
-          <w:szCs w:val="24"/>
-        </w:rPr>
-        <w:t xml:space="preserve">, inputs, deadline). </w:t>
+        <w:t xml:space="preserve">The state of the agent was initiated and updated with the pre-specified variables in the script (self.next_waypoint, inputs, deadline). </w:t>
       </w:r>
       <w:r>
         <w:rPr>
@@ -1249,7 +1096,6 @@
           <w:szCs w:val="24"/>
         </w:rPr>
       </w:pPr>
-      <w:proofErr w:type="spellStart"/>
       <w:r>
         <w:rPr>
           <w:rFonts w:ascii="Garamond" w:hAnsi="Garamond"/>
@@ -1259,7 +1105,6 @@
         </w:rPr>
         <w:t>next_waypoint</w:t>
       </w:r>
-      <w:proofErr w:type="spellEnd"/>
       <w:r>
         <w:rPr>
           <w:rFonts w:ascii="Garamond" w:hAnsi="Garamond"/>
@@ -1329,25 +1174,7 @@
           <w:sz w:val="24"/>
           <w:szCs w:val="24"/>
         </w:rPr>
-        <w:t xml:space="preserve"> among the input items was selected as other car’s location and heading have little impact on the agent’s next move. (right-of-way violation has yet to be implemented in the code per </w:t>
-      </w:r>
-      <w:proofErr w:type="spellStart"/>
-      <w:r>
-        <w:rPr>
-          <w:rFonts w:ascii="Garamond" w:hAnsi="Garamond"/>
-          <w:sz w:val="24"/>
-          <w:szCs w:val="24"/>
-        </w:rPr>
-        <w:t>Udacity</w:t>
-      </w:r>
-      <w:proofErr w:type="spellEnd"/>
-      <w:r>
-        <w:rPr>
-          <w:rFonts w:ascii="Garamond" w:hAnsi="Garamond"/>
-          <w:sz w:val="24"/>
-          <w:szCs w:val="24"/>
-        </w:rPr>
-        <w:t xml:space="preserve"> coaches)</w:t>
+        <w:t xml:space="preserve"> among the input items was selected as other car’s location and heading have little impact on the agent’s next move. (right-of-way violation has yet to be implemented in the code per Udacity coaches)</w:t>
       </w:r>
     </w:p>
     <w:p>
@@ -1461,41 +1288,13 @@
                                 <w:szCs w:val="20"/>
                               </w:rPr>
                             </w:pPr>
-                            <w:proofErr w:type="spellStart"/>
                             <w:r>
                               <w:rPr>
                                 <w:rFonts w:ascii="Courier New" w:hAnsi="Courier New" w:cs="Courier New"/>
                                 <w:sz w:val="20"/>
                                 <w:szCs w:val="20"/>
                               </w:rPr>
-                              <w:t>self.next_waypoint</w:t>
-                            </w:r>
-                            <w:proofErr w:type="spellEnd"/>
-                            <w:r>
-                              <w:rPr>
-                                <w:rFonts w:ascii="Courier New" w:hAnsi="Courier New" w:cs="Courier New"/>
-                                <w:sz w:val="20"/>
-                                <w:szCs w:val="20"/>
-                              </w:rPr>
-                              <w:t xml:space="preserve"> = </w:t>
-                            </w:r>
-                            <w:proofErr w:type="spellStart"/>
-                            <w:r>
-                              <w:rPr>
-                                <w:rFonts w:ascii="Courier New" w:hAnsi="Courier New" w:cs="Courier New"/>
-                                <w:sz w:val="20"/>
-                                <w:szCs w:val="20"/>
-                              </w:rPr>
-                              <w:t>self.planner.next_waypoint</w:t>
-                            </w:r>
-                            <w:proofErr w:type="spellEnd"/>
-                            <w:r>
-                              <w:rPr>
-                                <w:rFonts w:ascii="Courier New" w:hAnsi="Courier New" w:cs="Courier New"/>
-                                <w:sz w:val="20"/>
-                                <w:szCs w:val="20"/>
-                              </w:rPr>
-                              <w:t>()  # from route planner, also displayed by simulator</w:t>
+                              <w:t>self.next_waypoint = self.planner.next_waypoint()  # from route planner, also displayed by simulator</w:t>
                             </w:r>
                           </w:p>
                           <w:p>
@@ -1513,25 +1312,7 @@
                                 <w:sz w:val="20"/>
                                 <w:szCs w:val="20"/>
                               </w:rPr>
-                              <w:t xml:space="preserve">inputs = </w:t>
-                            </w:r>
-                            <w:proofErr w:type="spellStart"/>
-                            <w:r>
-                              <w:rPr>
-                                <w:rFonts w:ascii="Courier New" w:hAnsi="Courier New" w:cs="Courier New"/>
-                                <w:sz w:val="20"/>
-                                <w:szCs w:val="20"/>
-                              </w:rPr>
-                              <w:t>self.env.sense</w:t>
-                            </w:r>
-                            <w:proofErr w:type="spellEnd"/>
-                            <w:r>
-                              <w:rPr>
-                                <w:rFonts w:ascii="Courier New" w:hAnsi="Courier New" w:cs="Courier New"/>
-                                <w:sz w:val="20"/>
-                                <w:szCs w:val="20"/>
-                              </w:rPr>
-                              <w:t>(self)</w:t>
+                              <w:t>inputs = self.env.sense(self)</w:t>
                             </w:r>
                           </w:p>
                           <w:p>
@@ -1549,25 +1330,7 @@
                                 <w:sz w:val="20"/>
                                 <w:szCs w:val="20"/>
                               </w:rPr>
-                              <w:t xml:space="preserve">deadline = </w:t>
-                            </w:r>
-                            <w:proofErr w:type="spellStart"/>
-                            <w:r>
-                              <w:rPr>
-                                <w:rFonts w:ascii="Courier New" w:hAnsi="Courier New" w:cs="Courier New"/>
-                                <w:sz w:val="20"/>
-                                <w:szCs w:val="20"/>
-                              </w:rPr>
-                              <w:t>self.env.get_deadline</w:t>
-                            </w:r>
-                            <w:proofErr w:type="spellEnd"/>
-                            <w:r>
-                              <w:rPr>
-                                <w:rFonts w:ascii="Courier New" w:hAnsi="Courier New" w:cs="Courier New"/>
-                                <w:sz w:val="20"/>
-                                <w:szCs w:val="20"/>
-                              </w:rPr>
-                              <w:t>(self)</w:t>
+                              <w:t>deadline = self.env.get_deadline(self)</w:t>
                             </w:r>
                           </w:p>
                           <w:p>
@@ -1607,7 +1370,6 @@
                                 <w:szCs w:val="20"/>
                               </w:rPr>
                             </w:pPr>
-                            <w:proofErr w:type="spellStart"/>
                             <w:r>
                               <w:rPr>
                                 <w:rFonts w:ascii="Courier New" w:hAnsi="Courier New" w:cs="Courier New"/>
@@ -1615,37 +1377,7 @@
                                 <w:szCs w:val="20"/>
                                 <w:highlight w:val="yellow"/>
                               </w:rPr>
-                              <w:t>self.state</w:t>
-                            </w:r>
-                            <w:proofErr w:type="spellEnd"/>
-                            <w:r>
-                              <w:rPr>
-                                <w:rFonts w:ascii="Courier New" w:hAnsi="Courier New" w:cs="Courier New"/>
-                                <w:sz w:val="20"/>
-                                <w:szCs w:val="20"/>
-                                <w:highlight w:val="yellow"/>
-                              </w:rPr>
-                              <w:t xml:space="preserve"> = (inputs['light'], </w:t>
-                            </w:r>
-                            <w:proofErr w:type="spellStart"/>
-                            <w:r>
-                              <w:rPr>
-                                <w:rFonts w:ascii="Courier New" w:hAnsi="Courier New" w:cs="Courier New"/>
-                                <w:sz w:val="20"/>
-                                <w:szCs w:val="20"/>
-                                <w:highlight w:val="yellow"/>
-                              </w:rPr>
-                              <w:t>self.next_waypoint</w:t>
-                            </w:r>
-                            <w:proofErr w:type="spellEnd"/>
-                            <w:r>
-                              <w:rPr>
-                                <w:rFonts w:ascii="Courier New" w:hAnsi="Courier New" w:cs="Courier New"/>
-                                <w:sz w:val="20"/>
-                                <w:szCs w:val="20"/>
-                                <w:highlight w:val="yellow"/>
-                              </w:rPr>
-                              <w:t>, deadline)</w:t>
+                              <w:t>self.state = (inputs['light'], self.next_waypoint, deadline)</w:t>
                             </w:r>
                           </w:p>
                           <w:p>
@@ -1691,43 +1423,7 @@
                                 <w:sz w:val="20"/>
                                 <w:szCs w:val="20"/>
                               </w:rPr>
-                              <w:t xml:space="preserve">action = </w:t>
-                            </w:r>
-                            <w:proofErr w:type="spellStart"/>
-                            <w:r>
-                              <w:rPr>
-                                <w:rFonts w:ascii="Courier New" w:hAnsi="Courier New" w:cs="Courier New"/>
-                                <w:sz w:val="20"/>
-                                <w:szCs w:val="20"/>
-                              </w:rPr>
-                              <w:t>random.choice</w:t>
-                            </w:r>
-                            <w:proofErr w:type="spellEnd"/>
-                            <w:r>
-                              <w:rPr>
-                                <w:rFonts w:ascii="Courier New" w:hAnsi="Courier New" w:cs="Courier New"/>
-                                <w:sz w:val="20"/>
-                                <w:szCs w:val="20"/>
-                              </w:rPr>
-                              <w:t>([None, '</w:t>
-                            </w:r>
-                            <w:proofErr w:type="spellStart"/>
-                            <w:r>
-                              <w:rPr>
-                                <w:rFonts w:ascii="Courier New" w:hAnsi="Courier New" w:cs="Courier New"/>
-                                <w:sz w:val="20"/>
-                                <w:szCs w:val="20"/>
-                              </w:rPr>
-                              <w:t>forward','left','right</w:t>
-                            </w:r>
-                            <w:proofErr w:type="spellEnd"/>
-                            <w:r>
-                              <w:rPr>
-                                <w:rFonts w:ascii="Courier New" w:hAnsi="Courier New" w:cs="Courier New"/>
-                                <w:sz w:val="20"/>
-                                <w:szCs w:val="20"/>
-                              </w:rPr>
-                              <w:t>'])</w:t>
+                              <w:t>action = random.choice([None, 'forward','left','right'])</w:t>
                             </w:r>
                           </w:p>
                           <w:p/>
@@ -2147,18 +1843,27 @@
           <w:sz w:val="24"/>
           <w:szCs w:val="24"/>
         </w:rPr>
-        <w:t>Implement the Q-Learning algorithm by initializing and updating a table/mapping of Q-values at each time step. Now, instead of randomly selecting an action, pick the best action available from the current state based</w:t>
+        <w:t>Implement the Q-Learning algorithm by initializing and updating a table/mapping of Q-values at each time step. Now, instead of randomly selecting an action, pick the best action available from the current state based on Q-values, and return that.</w:t>
+      </w:r>
+    </w:p>
+    <w:p>
+      <w:pPr>
+        <w:rPr>
+          <w:rFonts w:ascii="Garamond" w:hAnsi="Garamond"/>
+          <w:sz w:val="24"/>
+          <w:szCs w:val="24"/>
+        </w:rPr>
+      </w:pPr>
+      <w:r>
+        <w:rPr>
+          <w:rFonts w:ascii="Garamond" w:hAnsi="Garamond"/>
+          <w:sz w:val="24"/>
+          <w:szCs w:val="24"/>
+        </w:rPr>
+        <w:t>Q-learning algorithm was implemented successfully, but it finds local minimum frequently based on its initial stage of learning processes.</w:t>
       </w:r>
       <w:bookmarkStart w:id="0" w:name="_GoBack"/>
       <w:bookmarkEnd w:id="0"/>
-      <w:r>
-        <w:rPr>
-          <w:rFonts w:ascii="Garamond" w:hAnsi="Garamond"/>
-          <w:sz w:val="24"/>
-          <w:szCs w:val="24"/>
-        </w:rPr>
-        <w:t xml:space="preserve"> on Q-values, and return that.</w:t>
-      </w:r>
     </w:p>
     <w:sectPr>
       <w:pgSz w:w="12240" w:h="15840"/>
@@ -3574,7 +3279,7 @@
 </file>
 
 <file path=customXml/itemProps1.xml><?xml version="1.0" encoding="utf-8"?>
-<ds:datastoreItem xmlns:ds="http://schemas.openxmlformats.org/officeDocument/2006/customXml" ds:itemID="{8FE67E3E-97BB-DC44-892F-D380923DFD6A}">
+<ds:datastoreItem xmlns:ds="http://schemas.openxmlformats.org/officeDocument/2006/customXml" ds:itemID="{14FAD3EB-F5A9-AF41-AD5E-2BAB9BED7D77}">
   <ds:schemaRefs>
     <ds:schemaRef ds:uri="http://schemas.openxmlformats.org/officeDocument/2006/bibliography"/>
   </ds:schemaRefs>

</xml_diff>

<commit_message>
feat: Finish Basic Q-learning doc: Update report languages
</commit_message>
<xml_diff>
--- a/Report/Smart Cab project report.docx
+++ b/Report/Smart Cab project report.docx
@@ -1,6 +1,6 @@
 
 <file path=word/document.xml><?xml version="1.0" encoding="utf-8"?>
-<w:document xmlns:wpc="http://schemas.microsoft.com/office/word/2010/wordprocessingCanvas" xmlns:mo="http://schemas.microsoft.com/office/mac/office/2008/main" xmlns:mc="http://schemas.openxmlformats.org/markup-compatibility/2006" xmlns:mv="urn:schemas-microsoft-com:mac:vml" xmlns:o="urn:schemas-microsoft-com:office:office" xmlns:r="http://schemas.openxmlformats.org/officeDocument/2006/relationships" xmlns:m="http://schemas.openxmlformats.org/officeDocument/2006/math" xmlns:v="urn:schemas-microsoft-com:vml" xmlns:wp14="http://schemas.microsoft.com/office/word/2010/wordprocessingDrawing" xmlns:wp="http://schemas.openxmlformats.org/drawingml/2006/wordprocessingDrawing" xmlns:w10="urn:schemas-microsoft-com:office:word" xmlns:w="http://schemas.openxmlformats.org/wordprocessingml/2006/main" xmlns:w14="http://schemas.microsoft.com/office/word/2010/wordml" xmlns:wpg="http://schemas.microsoft.com/office/word/2010/wordprocessingGroup" xmlns:wpi="http://schemas.microsoft.com/office/word/2010/wordprocessingInk" xmlns:wne="http://schemas.microsoft.com/office/word/2006/wordml" xmlns:wps="http://schemas.microsoft.com/office/word/2010/wordprocessingShape" mc:Ignorable="w14 wp14">
+<w:document xmlns:wpc="http://schemas.microsoft.com/office/word/2010/wordprocessingCanvas" xmlns:mc="http://schemas.openxmlformats.org/markup-compatibility/2006" xmlns:o="urn:schemas-microsoft-com:office:office" xmlns:r="http://schemas.openxmlformats.org/officeDocument/2006/relationships" xmlns:m="http://schemas.openxmlformats.org/officeDocument/2006/math" xmlns:v="urn:schemas-microsoft-com:vml" xmlns:wp14="http://schemas.microsoft.com/office/word/2010/wordprocessingDrawing" xmlns:wp="http://schemas.openxmlformats.org/drawingml/2006/wordprocessingDrawing" xmlns:w10="urn:schemas-microsoft-com:office:word" xmlns:w="http://schemas.openxmlformats.org/wordprocessingml/2006/main" xmlns:w14="http://schemas.microsoft.com/office/word/2010/wordml" xmlns:wpg="http://schemas.microsoft.com/office/word/2010/wordprocessingGroup" xmlns:wpi="http://schemas.microsoft.com/office/word/2010/wordprocessingInk" xmlns:wne="http://schemas.microsoft.com/office/word/2006/wordml" xmlns:wps="http://schemas.microsoft.com/office/word/2010/wordprocessingShape" mc:Ignorable="w14 wp14">
   <w:body>
     <w:p>
       <w:pPr>
@@ -32,7 +32,25 @@
           <w:sz w:val="24"/>
           <w:szCs w:val="24"/>
         </w:rPr>
-        <w:t xml:space="preserve"> the Udacity Project Description.</w:t>
+        <w:t xml:space="preserve"> the </w:t>
+      </w:r>
+      <w:proofErr w:type="spellStart"/>
+      <w:r>
+        <w:rPr>
+          <w:rFonts w:ascii="Garamond" w:hAnsi="Garamond"/>
+          <w:sz w:val="24"/>
+          <w:szCs w:val="24"/>
+        </w:rPr>
+        <w:t>Udacity</w:t>
+      </w:r>
+      <w:proofErr w:type="spellEnd"/>
+      <w:r>
+        <w:rPr>
+          <w:rFonts w:ascii="Garamond" w:hAnsi="Garamond"/>
+          <w:sz w:val="24"/>
+          <w:szCs w:val="24"/>
+        </w:rPr>
+        <w:t xml:space="preserve"> Project Description.</w:t>
       </w:r>
     </w:p>
     <w:p>
@@ -213,7 +231,6 @@
       <w:r>
         <w:rPr>
           <w:noProof/>
-          <w:lang w:eastAsia="en-US"/>
         </w:rPr>
         <mc:AlternateContent>
           <mc:Choice Requires="wps">
@@ -288,13 +305,59 @@
                                 <w:szCs w:val="20"/>
                               </w:rPr>
                             </w:pPr>
-                            <w:r>
-                              <w:rPr>
-                                <w:rFonts w:ascii="Courier New" w:hAnsi="Courier New" w:cs="Courier New"/>
-                                <w:sz w:val="20"/>
-                                <w:szCs w:val="20"/>
-                              </w:rPr>
-                              <w:t>self.next_waypoint = self.planner.next_waypoint()  # from route planner, also displayed by simulator</w:t>
+                            <w:proofErr w:type="spellStart"/>
+                            <w:r>
+                              <w:rPr>
+                                <w:rFonts w:ascii="Courier New" w:hAnsi="Courier New" w:cs="Courier New"/>
+                                <w:sz w:val="20"/>
+                                <w:szCs w:val="20"/>
+                              </w:rPr>
+                              <w:t>self.next_waypoint</w:t>
+                            </w:r>
+                            <w:proofErr w:type="spellEnd"/>
+                            <w:r>
+                              <w:rPr>
+                                <w:rFonts w:ascii="Courier New" w:hAnsi="Courier New" w:cs="Courier New"/>
+                                <w:sz w:val="20"/>
+                                <w:szCs w:val="20"/>
+                              </w:rPr>
+                              <w:t xml:space="preserve"> = </w:t>
+                            </w:r>
+                            <w:proofErr w:type="spellStart"/>
+                            <w:r>
+                              <w:rPr>
+                                <w:rFonts w:ascii="Courier New" w:hAnsi="Courier New" w:cs="Courier New"/>
+                                <w:sz w:val="20"/>
+                                <w:szCs w:val="20"/>
+                              </w:rPr>
+                              <w:t>self.planner.next_</w:t>
+                            </w:r>
+                            <w:proofErr w:type="gramStart"/>
+                            <w:r>
+                              <w:rPr>
+                                <w:rFonts w:ascii="Courier New" w:hAnsi="Courier New" w:cs="Courier New"/>
+                                <w:sz w:val="20"/>
+                                <w:szCs w:val="20"/>
+                              </w:rPr>
+                              <w:t>waypoint</w:t>
+                            </w:r>
+                            <w:proofErr w:type="spellEnd"/>
+                            <w:r>
+                              <w:rPr>
+                                <w:rFonts w:ascii="Courier New" w:hAnsi="Courier New" w:cs="Courier New"/>
+                                <w:sz w:val="20"/>
+                                <w:szCs w:val="20"/>
+                              </w:rPr>
+                              <w:t>(</w:t>
+                            </w:r>
+                            <w:proofErr w:type="gramEnd"/>
+                            <w:r>
+                              <w:rPr>
+                                <w:rFonts w:ascii="Courier New" w:hAnsi="Courier New" w:cs="Courier New"/>
+                                <w:sz w:val="20"/>
+                                <w:szCs w:val="20"/>
+                              </w:rPr>
+                              <w:t>)  # from route planner, also displayed by simulator</w:t>
                             </w:r>
                           </w:p>
                           <w:p>
@@ -306,13 +369,41 @@
                                 <w:szCs w:val="20"/>
                               </w:rPr>
                             </w:pPr>
-                            <w:r>
-                              <w:rPr>
-                                <w:rFonts w:ascii="Courier New" w:hAnsi="Courier New" w:cs="Courier New"/>
-                                <w:sz w:val="20"/>
-                                <w:szCs w:val="20"/>
-                              </w:rPr>
-                              <w:t>inputs = self.env.sense(self)</w:t>
+                            <w:proofErr w:type="gramStart"/>
+                            <w:r>
+                              <w:rPr>
+                                <w:rFonts w:ascii="Courier New" w:hAnsi="Courier New" w:cs="Courier New"/>
+                                <w:sz w:val="20"/>
+                                <w:szCs w:val="20"/>
+                              </w:rPr>
+                              <w:t>inputs</w:t>
+                            </w:r>
+                            <w:proofErr w:type="gramEnd"/>
+                            <w:r>
+                              <w:rPr>
+                                <w:rFonts w:ascii="Courier New" w:hAnsi="Courier New" w:cs="Courier New"/>
+                                <w:sz w:val="20"/>
+                                <w:szCs w:val="20"/>
+                              </w:rPr>
+                              <w:t xml:space="preserve"> = </w:t>
+                            </w:r>
+                            <w:proofErr w:type="spellStart"/>
+                            <w:r>
+                              <w:rPr>
+                                <w:rFonts w:ascii="Courier New" w:hAnsi="Courier New" w:cs="Courier New"/>
+                                <w:sz w:val="20"/>
+                                <w:szCs w:val="20"/>
+                              </w:rPr>
+                              <w:t>self.env.sense</w:t>
+                            </w:r>
+                            <w:proofErr w:type="spellEnd"/>
+                            <w:r>
+                              <w:rPr>
+                                <w:rFonts w:ascii="Courier New" w:hAnsi="Courier New" w:cs="Courier New"/>
+                                <w:sz w:val="20"/>
+                                <w:szCs w:val="20"/>
+                              </w:rPr>
+                              <w:t>(self)</w:t>
                             </w:r>
                           </w:p>
                           <w:p>
@@ -324,13 +415,41 @@
                                 <w:szCs w:val="20"/>
                               </w:rPr>
                             </w:pPr>
-                            <w:r>
-                              <w:rPr>
-                                <w:rFonts w:ascii="Courier New" w:hAnsi="Courier New" w:cs="Courier New"/>
-                                <w:sz w:val="20"/>
-                                <w:szCs w:val="20"/>
-                              </w:rPr>
-                              <w:t>deadline = self.env.get_deadline(self)</w:t>
+                            <w:proofErr w:type="gramStart"/>
+                            <w:r>
+                              <w:rPr>
+                                <w:rFonts w:ascii="Courier New" w:hAnsi="Courier New" w:cs="Courier New"/>
+                                <w:sz w:val="20"/>
+                                <w:szCs w:val="20"/>
+                              </w:rPr>
+                              <w:t>deadline</w:t>
+                            </w:r>
+                            <w:proofErr w:type="gramEnd"/>
+                            <w:r>
+                              <w:rPr>
+                                <w:rFonts w:ascii="Courier New" w:hAnsi="Courier New" w:cs="Courier New"/>
+                                <w:sz w:val="20"/>
+                                <w:szCs w:val="20"/>
+                              </w:rPr>
+                              <w:t xml:space="preserve"> = </w:t>
+                            </w:r>
+                            <w:proofErr w:type="spellStart"/>
+                            <w:r>
+                              <w:rPr>
+                                <w:rFonts w:ascii="Courier New" w:hAnsi="Courier New" w:cs="Courier New"/>
+                                <w:sz w:val="20"/>
+                                <w:szCs w:val="20"/>
+                              </w:rPr>
+                              <w:t>self.env.get_deadline</w:t>
+                            </w:r>
+                            <w:proofErr w:type="spellEnd"/>
+                            <w:r>
+                              <w:rPr>
+                                <w:rFonts w:ascii="Courier New" w:hAnsi="Courier New" w:cs="Courier New"/>
+                                <w:sz w:val="20"/>
+                                <w:szCs w:val="20"/>
+                              </w:rPr>
+                              <w:t>(self)</w:t>
                             </w:r>
                           </w:p>
                           <w:p>
@@ -398,6 +517,7 @@
                                 <w:szCs w:val="20"/>
                               </w:rPr>
                             </w:pPr>
+                            <w:proofErr w:type="gramStart"/>
                             <w:r>
                               <w:rPr>
                                 <w:rFonts w:ascii="Courier New" w:hAnsi="Courier New" w:cs="Courier New"/>
@@ -405,7 +525,57 @@
                                 <w:szCs w:val="20"/>
                                 <w:highlight w:val="yellow"/>
                               </w:rPr>
-                              <w:t>action = random.choice([None, 'forward','left','right'])</w:t>
+                              <w:t>action</w:t>
+                            </w:r>
+                            <w:proofErr w:type="gramEnd"/>
+                            <w:r>
+                              <w:rPr>
+                                <w:rFonts w:ascii="Courier New" w:hAnsi="Courier New" w:cs="Courier New"/>
+                                <w:sz w:val="20"/>
+                                <w:szCs w:val="20"/>
+                                <w:highlight w:val="yellow"/>
+                              </w:rPr>
+                              <w:t xml:space="preserve"> = </w:t>
+                            </w:r>
+                            <w:proofErr w:type="spellStart"/>
+                            <w:r>
+                              <w:rPr>
+                                <w:rFonts w:ascii="Courier New" w:hAnsi="Courier New" w:cs="Courier New"/>
+                                <w:sz w:val="20"/>
+                                <w:szCs w:val="20"/>
+                                <w:highlight w:val="yellow"/>
+                              </w:rPr>
+                              <w:t>random.choice</w:t>
+                            </w:r>
+                            <w:proofErr w:type="spellEnd"/>
+                            <w:r>
+                              <w:rPr>
+                                <w:rFonts w:ascii="Courier New" w:hAnsi="Courier New" w:cs="Courier New"/>
+                                <w:sz w:val="20"/>
+                                <w:szCs w:val="20"/>
+                                <w:highlight w:val="yellow"/>
+                              </w:rPr>
+                              <w:t>([None, '</w:t>
+                            </w:r>
+                            <w:proofErr w:type="spellStart"/>
+                            <w:r>
+                              <w:rPr>
+                                <w:rFonts w:ascii="Courier New" w:hAnsi="Courier New" w:cs="Courier New"/>
+                                <w:sz w:val="20"/>
+                                <w:szCs w:val="20"/>
+                                <w:highlight w:val="yellow"/>
+                              </w:rPr>
+                              <w:t>forward','left','right</w:t>
+                            </w:r>
+                            <w:proofErr w:type="spellEnd"/>
+                            <w:r>
+                              <w:rPr>
+                                <w:rFonts w:ascii="Courier New" w:hAnsi="Courier New" w:cs="Courier New"/>
+                                <w:sz w:val="20"/>
+                                <w:szCs w:val="20"/>
+                                <w:highlight w:val="yellow"/>
+                              </w:rPr>
+                              <w:t>'])</w:t>
                             </w:r>
                           </w:p>
                           <w:p/>
@@ -423,7 +593,7 @@
               </wp:inline>
             </w:drawing>
           </mc:Choice>
-          <mc:Fallback>
+          <mc:Fallback xmlns:mv="urn:schemas-microsoft-com:mac:vml" xmlns:mo="http://schemas.microsoft.com/office/mac/office/2008/main">
             <w:pict>
               <v:shapetype id="_x0000_t202" coordsize="21600,21600" o:spt="202" path="m,l,21600r21600,l21600,xe">
                 <v:stroke joinstyle="miter"/>
@@ -960,7 +1130,6 @@
       <w:r>
         <w:rPr>
           <w:noProof/>
-          <w:lang w:eastAsia="en-US"/>
         </w:rPr>
         <w:lastRenderedPageBreak/>
         <w:drawing>
@@ -1020,14 +1189,27 @@
       <w:r>
         <w:t xml:space="preserve">Figure </w:t>
       </w:r>
-      <w:fldSimple w:instr=" SEQ Figure \* ARABIC ">
-        <w:r>
-          <w:rPr>
-            <w:noProof/>
-          </w:rPr>
-          <w:t>1</w:t>
-        </w:r>
-      </w:fldSimple>
+      <w:r>
+        <w:fldChar w:fldCharType="begin"/>
+      </w:r>
+      <w:r>
+        <w:instrText xml:space="preserve"> SEQ Figure \* ARABIC </w:instrText>
+      </w:r>
+      <w:r>
+        <w:fldChar w:fldCharType="separate"/>
+      </w:r>
+      <w:r>
+        <w:rPr>
+          <w:noProof/>
+        </w:rPr>
+        <w:t>1</w:t>
+      </w:r>
+      <w:r>
+        <w:rPr>
+          <w:noProof/>
+        </w:rPr>
+        <w:fldChar w:fldCharType="end"/>
+      </w:r>
       <w:r>
         <w:t xml:space="preserve"> Basic driving agent</w:t>
       </w:r>
@@ -1056,7 +1238,43 @@
           <w:sz w:val="24"/>
           <w:szCs w:val="24"/>
         </w:rPr>
-        <w:t xml:space="preserve">The state of the agent was initiated and updated with the pre-specified variables in the script (self.next_waypoint, inputs, deadline). </w:t>
+        <w:t>The state of the agent was initiated and updated with the pre-specified variables in the script (</w:t>
+      </w:r>
+      <w:proofErr w:type="spellStart"/>
+      <w:r>
+        <w:rPr>
+          <w:rFonts w:ascii="Garamond" w:hAnsi="Garamond"/>
+          <w:sz w:val="24"/>
+          <w:szCs w:val="24"/>
+        </w:rPr>
+        <w:t>self.next_waypoint</w:t>
+      </w:r>
+      <w:proofErr w:type="spellEnd"/>
+      <w:r>
+        <w:rPr>
+          <w:rFonts w:ascii="Garamond" w:hAnsi="Garamond"/>
+          <w:sz w:val="24"/>
+          <w:szCs w:val="24"/>
+        </w:rPr>
+        <w:t xml:space="preserve">, inputs, </w:t>
+      </w:r>
+      <w:proofErr w:type="gramStart"/>
+      <w:r>
+        <w:rPr>
+          <w:rFonts w:ascii="Garamond" w:hAnsi="Garamond"/>
+          <w:sz w:val="24"/>
+          <w:szCs w:val="24"/>
+        </w:rPr>
+        <w:t>deadline</w:t>
+      </w:r>
+      <w:proofErr w:type="gramEnd"/>
+      <w:r>
+        <w:rPr>
+          <w:rFonts w:ascii="Garamond" w:hAnsi="Garamond"/>
+          <w:sz w:val="24"/>
+          <w:szCs w:val="24"/>
+        </w:rPr>
+        <w:t xml:space="preserve">). </w:t>
       </w:r>
       <w:r>
         <w:rPr>
@@ -1096,6 +1314,8 @@
           <w:szCs w:val="24"/>
         </w:rPr>
       </w:pPr>
+      <w:proofErr w:type="spellStart"/>
+      <w:proofErr w:type="gramStart"/>
       <w:r>
         <w:rPr>
           <w:rFonts w:ascii="Garamond" w:hAnsi="Garamond"/>
@@ -1105,6 +1325,8 @@
         </w:rPr>
         <w:t>next_waypoint</w:t>
       </w:r>
+      <w:proofErr w:type="spellEnd"/>
+      <w:proofErr w:type="gramEnd"/>
       <w:r>
         <w:rPr>
           <w:rFonts w:ascii="Garamond" w:hAnsi="Garamond"/>
@@ -1127,7 +1349,25 @@
           <w:sz w:val="24"/>
           <w:szCs w:val="24"/>
         </w:rPr>
-        <w:t xml:space="preserve"> to calculate the reward en route to the final destination.</w:t>
+        <w:t xml:space="preserve"> to calculate the reward </w:t>
+      </w:r>
+      <w:proofErr w:type="spellStart"/>
+      <w:r>
+        <w:rPr>
+          <w:rFonts w:ascii="Garamond" w:hAnsi="Garamond"/>
+          <w:sz w:val="24"/>
+          <w:szCs w:val="24"/>
+        </w:rPr>
+        <w:t>en</w:t>
+      </w:r>
+      <w:proofErr w:type="spellEnd"/>
+      <w:r>
+        <w:rPr>
+          <w:rFonts w:ascii="Garamond" w:hAnsi="Garamond"/>
+          <w:sz w:val="24"/>
+          <w:szCs w:val="24"/>
+        </w:rPr>
+        <w:t xml:space="preserve"> route to the final destination.</w:t>
       </w:r>
     </w:p>
     <w:p>
@@ -1143,13 +1383,23 @@
           <w:szCs w:val="24"/>
         </w:rPr>
       </w:pPr>
-      <w:r>
-        <w:rPr>
-          <w:rFonts w:ascii="Garamond" w:hAnsi="Garamond"/>
-          <w:sz w:val="24"/>
-          <w:szCs w:val="24"/>
-        </w:rPr>
-        <w:t>inputs consists of traffic information that will be used to train the agent to find the optimal action</w:t>
+      <w:proofErr w:type="gramStart"/>
+      <w:r>
+        <w:rPr>
+          <w:rFonts w:ascii="Garamond" w:hAnsi="Garamond"/>
+          <w:sz w:val="24"/>
+          <w:szCs w:val="24"/>
+        </w:rPr>
+        <w:t>inputs</w:t>
+      </w:r>
+      <w:proofErr w:type="gramEnd"/>
+      <w:r>
+        <w:rPr>
+          <w:rFonts w:ascii="Garamond" w:hAnsi="Garamond"/>
+          <w:sz w:val="24"/>
+          <w:szCs w:val="24"/>
+        </w:rPr>
+        <w:t xml:space="preserve"> consists of traffic information that will be used to train the agent to find the optimal action</w:t>
       </w:r>
       <w:r>
         <w:rPr>
@@ -1174,7 +1424,25 @@
           <w:sz w:val="24"/>
           <w:szCs w:val="24"/>
         </w:rPr>
-        <w:t xml:space="preserve"> among the input items was selected as other car’s location and heading have little impact on the agent’s next move. (right-of-way violation has yet to be implemented in the code per Udacity coaches)</w:t>
+        <w:t xml:space="preserve"> among the input items was selected as other car’s location and heading have little impact on the agent’s next move. (right-of-way violation has yet to be implemented in the code per </w:t>
+      </w:r>
+      <w:proofErr w:type="spellStart"/>
+      <w:r>
+        <w:rPr>
+          <w:rFonts w:ascii="Garamond" w:hAnsi="Garamond"/>
+          <w:sz w:val="24"/>
+          <w:szCs w:val="24"/>
+        </w:rPr>
+        <w:t>Udacity</w:t>
+      </w:r>
+      <w:proofErr w:type="spellEnd"/>
+      <w:r>
+        <w:rPr>
+          <w:rFonts w:ascii="Garamond" w:hAnsi="Garamond"/>
+          <w:sz w:val="24"/>
+          <w:szCs w:val="24"/>
+        </w:rPr>
+        <w:t xml:space="preserve"> coaches)</w:t>
       </w:r>
     </w:p>
     <w:p>
@@ -1190,6 +1458,7 @@
           <w:szCs w:val="24"/>
         </w:rPr>
       </w:pPr>
+      <w:proofErr w:type="gramStart"/>
       <w:r>
         <w:rPr>
           <w:rFonts w:ascii="Garamond" w:hAnsi="Garamond"/>
@@ -1199,6 +1468,7 @@
         </w:rPr>
         <w:t>deadline</w:t>
       </w:r>
+      <w:proofErr w:type="gramEnd"/>
       <w:r>
         <w:rPr>
           <w:rFonts w:ascii="Garamond" w:hAnsi="Garamond"/>
@@ -1212,7 +1482,6 @@
       <w:r>
         <w:rPr>
           <w:noProof/>
-          <w:lang w:eastAsia="en-US"/>
         </w:rPr>
         <w:lastRenderedPageBreak/>
         <mc:AlternateContent>
@@ -1288,13 +1557,59 @@
                                 <w:szCs w:val="20"/>
                               </w:rPr>
                             </w:pPr>
-                            <w:r>
-                              <w:rPr>
-                                <w:rFonts w:ascii="Courier New" w:hAnsi="Courier New" w:cs="Courier New"/>
-                                <w:sz w:val="20"/>
-                                <w:szCs w:val="20"/>
-                              </w:rPr>
-                              <w:t>self.next_waypoint = self.planner.next_waypoint()  # from route planner, also displayed by simulator</w:t>
+                            <w:proofErr w:type="spellStart"/>
+                            <w:r>
+                              <w:rPr>
+                                <w:rFonts w:ascii="Courier New" w:hAnsi="Courier New" w:cs="Courier New"/>
+                                <w:sz w:val="20"/>
+                                <w:szCs w:val="20"/>
+                              </w:rPr>
+                              <w:t>self.next_waypoint</w:t>
+                            </w:r>
+                            <w:proofErr w:type="spellEnd"/>
+                            <w:r>
+                              <w:rPr>
+                                <w:rFonts w:ascii="Courier New" w:hAnsi="Courier New" w:cs="Courier New"/>
+                                <w:sz w:val="20"/>
+                                <w:szCs w:val="20"/>
+                              </w:rPr>
+                              <w:t xml:space="preserve"> = </w:t>
+                            </w:r>
+                            <w:proofErr w:type="spellStart"/>
+                            <w:r>
+                              <w:rPr>
+                                <w:rFonts w:ascii="Courier New" w:hAnsi="Courier New" w:cs="Courier New"/>
+                                <w:sz w:val="20"/>
+                                <w:szCs w:val="20"/>
+                              </w:rPr>
+                              <w:t>self.planner.next_</w:t>
+                            </w:r>
+                            <w:proofErr w:type="gramStart"/>
+                            <w:r>
+                              <w:rPr>
+                                <w:rFonts w:ascii="Courier New" w:hAnsi="Courier New" w:cs="Courier New"/>
+                                <w:sz w:val="20"/>
+                                <w:szCs w:val="20"/>
+                              </w:rPr>
+                              <w:t>waypoint</w:t>
+                            </w:r>
+                            <w:proofErr w:type="spellEnd"/>
+                            <w:r>
+                              <w:rPr>
+                                <w:rFonts w:ascii="Courier New" w:hAnsi="Courier New" w:cs="Courier New"/>
+                                <w:sz w:val="20"/>
+                                <w:szCs w:val="20"/>
+                              </w:rPr>
+                              <w:t>(</w:t>
+                            </w:r>
+                            <w:proofErr w:type="gramEnd"/>
+                            <w:r>
+                              <w:rPr>
+                                <w:rFonts w:ascii="Courier New" w:hAnsi="Courier New" w:cs="Courier New"/>
+                                <w:sz w:val="20"/>
+                                <w:szCs w:val="20"/>
+                              </w:rPr>
+                              <w:t>)  # from route planner, also displayed by simulator</w:t>
                             </w:r>
                           </w:p>
                           <w:p>
@@ -1306,13 +1621,41 @@
                                 <w:szCs w:val="20"/>
                               </w:rPr>
                             </w:pPr>
-                            <w:r>
-                              <w:rPr>
-                                <w:rFonts w:ascii="Courier New" w:hAnsi="Courier New" w:cs="Courier New"/>
-                                <w:sz w:val="20"/>
-                                <w:szCs w:val="20"/>
-                              </w:rPr>
-                              <w:t>inputs = self.env.sense(self)</w:t>
+                            <w:proofErr w:type="gramStart"/>
+                            <w:r>
+                              <w:rPr>
+                                <w:rFonts w:ascii="Courier New" w:hAnsi="Courier New" w:cs="Courier New"/>
+                                <w:sz w:val="20"/>
+                                <w:szCs w:val="20"/>
+                              </w:rPr>
+                              <w:t>inputs</w:t>
+                            </w:r>
+                            <w:proofErr w:type="gramEnd"/>
+                            <w:r>
+                              <w:rPr>
+                                <w:rFonts w:ascii="Courier New" w:hAnsi="Courier New" w:cs="Courier New"/>
+                                <w:sz w:val="20"/>
+                                <w:szCs w:val="20"/>
+                              </w:rPr>
+                              <w:t xml:space="preserve"> = </w:t>
+                            </w:r>
+                            <w:proofErr w:type="spellStart"/>
+                            <w:r>
+                              <w:rPr>
+                                <w:rFonts w:ascii="Courier New" w:hAnsi="Courier New" w:cs="Courier New"/>
+                                <w:sz w:val="20"/>
+                                <w:szCs w:val="20"/>
+                              </w:rPr>
+                              <w:t>self.env.sense</w:t>
+                            </w:r>
+                            <w:proofErr w:type="spellEnd"/>
+                            <w:r>
+                              <w:rPr>
+                                <w:rFonts w:ascii="Courier New" w:hAnsi="Courier New" w:cs="Courier New"/>
+                                <w:sz w:val="20"/>
+                                <w:szCs w:val="20"/>
+                              </w:rPr>
+                              <w:t>(self)</w:t>
                             </w:r>
                           </w:p>
                           <w:p>
@@ -1324,13 +1667,41 @@
                                 <w:szCs w:val="20"/>
                               </w:rPr>
                             </w:pPr>
-                            <w:r>
-                              <w:rPr>
-                                <w:rFonts w:ascii="Courier New" w:hAnsi="Courier New" w:cs="Courier New"/>
-                                <w:sz w:val="20"/>
-                                <w:szCs w:val="20"/>
-                              </w:rPr>
-                              <w:t>deadline = self.env.get_deadline(self)</w:t>
+                            <w:proofErr w:type="gramStart"/>
+                            <w:r>
+                              <w:rPr>
+                                <w:rFonts w:ascii="Courier New" w:hAnsi="Courier New" w:cs="Courier New"/>
+                                <w:sz w:val="20"/>
+                                <w:szCs w:val="20"/>
+                              </w:rPr>
+                              <w:t>deadline</w:t>
+                            </w:r>
+                            <w:proofErr w:type="gramEnd"/>
+                            <w:r>
+                              <w:rPr>
+                                <w:rFonts w:ascii="Courier New" w:hAnsi="Courier New" w:cs="Courier New"/>
+                                <w:sz w:val="20"/>
+                                <w:szCs w:val="20"/>
+                              </w:rPr>
+                              <w:t xml:space="preserve"> = </w:t>
+                            </w:r>
+                            <w:proofErr w:type="spellStart"/>
+                            <w:r>
+                              <w:rPr>
+                                <w:rFonts w:ascii="Courier New" w:hAnsi="Courier New" w:cs="Courier New"/>
+                                <w:sz w:val="20"/>
+                                <w:szCs w:val="20"/>
+                              </w:rPr>
+                              <w:t>self.env.get_deadline</w:t>
+                            </w:r>
+                            <w:proofErr w:type="spellEnd"/>
+                            <w:r>
+                              <w:rPr>
+                                <w:rFonts w:ascii="Courier New" w:hAnsi="Courier New" w:cs="Courier New"/>
+                                <w:sz w:val="20"/>
+                                <w:szCs w:val="20"/>
+                              </w:rPr>
+                              <w:t>(self)</w:t>
                             </w:r>
                           </w:p>
                           <w:p>
@@ -1370,6 +1741,7 @@
                                 <w:szCs w:val="20"/>
                               </w:rPr>
                             </w:pPr>
+                            <w:proofErr w:type="spellStart"/>
                             <w:r>
                               <w:rPr>
                                 <w:rFonts w:ascii="Courier New" w:hAnsi="Courier New" w:cs="Courier New"/>
@@ -1377,7 +1749,57 @@
                                 <w:szCs w:val="20"/>
                                 <w:highlight w:val="yellow"/>
                               </w:rPr>
-                              <w:t>self.state = (inputs['light'], self.next_waypoint, deadline)</w:t>
+                              <w:t>self.state</w:t>
+                            </w:r>
+                            <w:proofErr w:type="spellEnd"/>
+                            <w:r>
+                              <w:rPr>
+                                <w:rFonts w:ascii="Courier New" w:hAnsi="Courier New" w:cs="Courier New"/>
+                                <w:sz w:val="20"/>
+                                <w:szCs w:val="20"/>
+                                <w:highlight w:val="yellow"/>
+                              </w:rPr>
+                              <w:t xml:space="preserve"> = (</w:t>
+                            </w:r>
+                            <w:proofErr w:type="gramStart"/>
+                            <w:r>
+                              <w:rPr>
+                                <w:rFonts w:ascii="Courier New" w:hAnsi="Courier New" w:cs="Courier New"/>
+                                <w:sz w:val="20"/>
+                                <w:szCs w:val="20"/>
+                                <w:highlight w:val="yellow"/>
+                              </w:rPr>
+                              <w:t>inputs[</w:t>
+                            </w:r>
+                            <w:proofErr w:type="gramEnd"/>
+                            <w:r>
+                              <w:rPr>
+                                <w:rFonts w:ascii="Courier New" w:hAnsi="Courier New" w:cs="Courier New"/>
+                                <w:sz w:val="20"/>
+                                <w:szCs w:val="20"/>
+                                <w:highlight w:val="yellow"/>
+                              </w:rPr>
+                              <w:t xml:space="preserve">'light'], </w:t>
+                            </w:r>
+                            <w:proofErr w:type="spellStart"/>
+                            <w:r>
+                              <w:rPr>
+                                <w:rFonts w:ascii="Courier New" w:hAnsi="Courier New" w:cs="Courier New"/>
+                                <w:sz w:val="20"/>
+                                <w:szCs w:val="20"/>
+                                <w:highlight w:val="yellow"/>
+                              </w:rPr>
+                              <w:t>self.next_waypoint</w:t>
+                            </w:r>
+                            <w:proofErr w:type="spellEnd"/>
+                            <w:r>
+                              <w:rPr>
+                                <w:rFonts w:ascii="Courier New" w:hAnsi="Courier New" w:cs="Courier New"/>
+                                <w:sz w:val="20"/>
+                                <w:szCs w:val="20"/>
+                                <w:highlight w:val="yellow"/>
+                              </w:rPr>
+                              <w:t>, deadline)</w:t>
                             </w:r>
                           </w:p>
                           <w:p>
@@ -1417,13 +1839,917 @@
                                 <w:szCs w:val="20"/>
                               </w:rPr>
                             </w:pPr>
-                            <w:r>
-                              <w:rPr>
-                                <w:rFonts w:ascii="Courier New" w:hAnsi="Courier New" w:cs="Courier New"/>
-                                <w:sz w:val="20"/>
-                                <w:szCs w:val="20"/>
-                              </w:rPr>
-                              <w:t>action = random.choice([None, 'forward','left','right'])</w:t>
+                            <w:proofErr w:type="gramStart"/>
+                            <w:r>
+                              <w:rPr>
+                                <w:rFonts w:ascii="Courier New" w:hAnsi="Courier New" w:cs="Courier New"/>
+                                <w:sz w:val="20"/>
+                                <w:szCs w:val="20"/>
+                              </w:rPr>
+                              <w:t>action</w:t>
+                            </w:r>
+                            <w:proofErr w:type="gramEnd"/>
+                            <w:r>
+                              <w:rPr>
+                                <w:rFonts w:ascii="Courier New" w:hAnsi="Courier New" w:cs="Courier New"/>
+                                <w:sz w:val="20"/>
+                                <w:szCs w:val="20"/>
+                              </w:rPr>
+                              <w:t xml:space="preserve"> = </w:t>
+                            </w:r>
+                            <w:proofErr w:type="spellStart"/>
+                            <w:r>
+                              <w:rPr>
+                                <w:rFonts w:ascii="Courier New" w:hAnsi="Courier New" w:cs="Courier New"/>
+                                <w:sz w:val="20"/>
+                                <w:szCs w:val="20"/>
+                              </w:rPr>
+                              <w:t>random.choice</w:t>
+                            </w:r>
+                            <w:proofErr w:type="spellEnd"/>
+                            <w:r>
+                              <w:rPr>
+                                <w:rFonts w:ascii="Courier New" w:hAnsi="Courier New" w:cs="Courier New"/>
+                                <w:sz w:val="20"/>
+                                <w:szCs w:val="20"/>
+                              </w:rPr>
+                              <w:t>([None, '</w:t>
+                            </w:r>
+                            <w:proofErr w:type="spellStart"/>
+                            <w:r>
+                              <w:rPr>
+                                <w:rFonts w:ascii="Courier New" w:hAnsi="Courier New" w:cs="Courier New"/>
+                                <w:sz w:val="20"/>
+                                <w:szCs w:val="20"/>
+                              </w:rPr>
+                              <w:t>forward','left','right</w:t>
+                            </w:r>
+                            <w:proofErr w:type="spellEnd"/>
+                            <w:r>
+                              <w:rPr>
+                                <w:rFonts w:ascii="Courier New" w:hAnsi="Courier New" w:cs="Courier New"/>
+                                <w:sz w:val="20"/>
+                                <w:szCs w:val="20"/>
+                              </w:rPr>
+                              <w:t>'])</w:t>
+                            </w:r>
+                          </w:p>
+                          <w:p/>
+                        </w:txbxContent>
+                      </wps:txbx>
+                      <wps:bodyPr rot="0" spcFirstLastPara="0" vertOverflow="overflow" horzOverflow="overflow" vert="horz" wrap="square" lIns="91440" tIns="45720" rIns="91440" bIns="45720" numCol="1" spcCol="0" rtlCol="0" fromWordArt="0" anchor="t" anchorCtr="0" forceAA="0" compatLnSpc="1">
+                        <a:prstTxWarp prst="textNoShape">
+                          <a:avLst/>
+                        </a:prstTxWarp>
+                        <a:noAutofit/>
+                      </wps:bodyPr>
+                    </wps:wsp>
+                  </a:graphicData>
+                </a:graphic>
+              </wp:inline>
+            </w:drawing>
+          </mc:Choice>
+          <mc:Fallback xmlns:mv="urn:schemas-microsoft-com:mac:vml" xmlns:mo="http://schemas.microsoft.com/office/mac/office/2008/main">
+            <w:pict>
+              <v:shape id="Text Box 3" o:spid="_x0000_s1027" type="#_x0000_t202" style="width:468pt;height:136.45pt;visibility:visible;mso-wrap-style:square;mso-left-percent:-10001;mso-top-percent:-10001;mso-position-horizontal:absolute;mso-position-horizontal-relative:char;mso-position-vertical:absolute;mso-position-vertical-relative:line;mso-left-percent:-10001;mso-top-percent:-10001;v-text-anchor:top" o:gfxdata="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" fillcolor="white [3201]" strokeweight=".5pt">
+                <v:textbox>
+                  <w:txbxContent>
+                    <w:p>
+                      <w:pPr>
+                        <w:spacing w:after="0"/>
+                        <w:rPr>
+                          <w:rFonts w:ascii="Courier New" w:hAnsi="Courier New" w:cs="Courier New"/>
+                          <w:sz w:val="20"/>
+                          <w:szCs w:val="20"/>
+                        </w:rPr>
+                      </w:pPr>
+                      <w:r>
+                        <w:rPr>
+                          <w:rFonts w:ascii="Courier New" w:hAnsi="Courier New" w:cs="Courier New"/>
+                          <w:sz w:val="20"/>
+                          <w:szCs w:val="20"/>
+                        </w:rPr>
+                        <w:t># Gather inputs</w:t>
+                      </w:r>
+                    </w:p>
+                    <w:p>
+                      <w:pPr>
+                        <w:spacing w:after="0" w:line="240" w:lineRule="auto"/>
+                        <w:rPr>
+                          <w:rFonts w:ascii="Courier New" w:hAnsi="Courier New" w:cs="Courier New"/>
+                          <w:sz w:val="20"/>
+                          <w:szCs w:val="20"/>
+                        </w:rPr>
+                      </w:pPr>
+                      <w:proofErr w:type="spellStart"/>
+                      <w:r>
+                        <w:rPr>
+                          <w:rFonts w:ascii="Courier New" w:hAnsi="Courier New" w:cs="Courier New"/>
+                          <w:sz w:val="20"/>
+                          <w:szCs w:val="20"/>
+                        </w:rPr>
+                        <w:t>self.next_waypoint</w:t>
+                      </w:r>
+                      <w:proofErr w:type="spellEnd"/>
+                      <w:r>
+                        <w:rPr>
+                          <w:rFonts w:ascii="Courier New" w:hAnsi="Courier New" w:cs="Courier New"/>
+                          <w:sz w:val="20"/>
+                          <w:szCs w:val="20"/>
+                        </w:rPr>
+                        <w:t xml:space="preserve"> = </w:t>
+                      </w:r>
+                      <w:proofErr w:type="spellStart"/>
+                      <w:r>
+                        <w:rPr>
+                          <w:rFonts w:ascii="Courier New" w:hAnsi="Courier New" w:cs="Courier New"/>
+                          <w:sz w:val="20"/>
+                          <w:szCs w:val="20"/>
+                        </w:rPr>
+                        <w:t>self.planner.next_</w:t>
+                      </w:r>
+                      <w:proofErr w:type="gramStart"/>
+                      <w:r>
+                        <w:rPr>
+                          <w:rFonts w:ascii="Courier New" w:hAnsi="Courier New" w:cs="Courier New"/>
+                          <w:sz w:val="20"/>
+                          <w:szCs w:val="20"/>
+                        </w:rPr>
+                        <w:t>waypoint</w:t>
+                      </w:r>
+                      <w:proofErr w:type="spellEnd"/>
+                      <w:r>
+                        <w:rPr>
+                          <w:rFonts w:ascii="Courier New" w:hAnsi="Courier New" w:cs="Courier New"/>
+                          <w:sz w:val="20"/>
+                          <w:szCs w:val="20"/>
+                        </w:rPr>
+                        <w:t>(</w:t>
+                      </w:r>
+                      <w:proofErr w:type="gramEnd"/>
+                      <w:r>
+                        <w:rPr>
+                          <w:rFonts w:ascii="Courier New" w:hAnsi="Courier New" w:cs="Courier New"/>
+                          <w:sz w:val="20"/>
+                          <w:szCs w:val="20"/>
+                        </w:rPr>
+                        <w:t>)  # from route planner, also displayed by simulator</w:t>
+                      </w:r>
+                    </w:p>
+                    <w:p>
+                      <w:pPr>
+                        <w:spacing w:after="0" w:line="240" w:lineRule="auto"/>
+                        <w:rPr>
+                          <w:rFonts w:ascii="Courier New" w:hAnsi="Courier New" w:cs="Courier New"/>
+                          <w:sz w:val="20"/>
+                          <w:szCs w:val="20"/>
+                        </w:rPr>
+                      </w:pPr>
+                      <w:proofErr w:type="gramStart"/>
+                      <w:r>
+                        <w:rPr>
+                          <w:rFonts w:ascii="Courier New" w:hAnsi="Courier New" w:cs="Courier New"/>
+                          <w:sz w:val="20"/>
+                          <w:szCs w:val="20"/>
+                        </w:rPr>
+                        <w:t>inputs</w:t>
+                      </w:r>
+                      <w:proofErr w:type="gramEnd"/>
+                      <w:r>
+                        <w:rPr>
+                          <w:rFonts w:ascii="Courier New" w:hAnsi="Courier New" w:cs="Courier New"/>
+                          <w:sz w:val="20"/>
+                          <w:szCs w:val="20"/>
+                        </w:rPr>
+                        <w:t xml:space="preserve"> = </w:t>
+                      </w:r>
+                      <w:proofErr w:type="spellStart"/>
+                      <w:r>
+                        <w:rPr>
+                          <w:rFonts w:ascii="Courier New" w:hAnsi="Courier New" w:cs="Courier New"/>
+                          <w:sz w:val="20"/>
+                          <w:szCs w:val="20"/>
+                        </w:rPr>
+                        <w:t>self.env.sense</w:t>
+                      </w:r>
+                      <w:proofErr w:type="spellEnd"/>
+                      <w:r>
+                        <w:rPr>
+                          <w:rFonts w:ascii="Courier New" w:hAnsi="Courier New" w:cs="Courier New"/>
+                          <w:sz w:val="20"/>
+                          <w:szCs w:val="20"/>
+                        </w:rPr>
+                        <w:t>(self)</w:t>
+                      </w:r>
+                    </w:p>
+                    <w:p>
+                      <w:pPr>
+                        <w:spacing w:after="0" w:line="240" w:lineRule="auto"/>
+                        <w:rPr>
+                          <w:rFonts w:ascii="Courier New" w:hAnsi="Courier New" w:cs="Courier New"/>
+                          <w:sz w:val="20"/>
+                          <w:szCs w:val="20"/>
+                        </w:rPr>
+                      </w:pPr>
+                      <w:proofErr w:type="gramStart"/>
+                      <w:r>
+                        <w:rPr>
+                          <w:rFonts w:ascii="Courier New" w:hAnsi="Courier New" w:cs="Courier New"/>
+                          <w:sz w:val="20"/>
+                          <w:szCs w:val="20"/>
+                        </w:rPr>
+                        <w:t>deadline</w:t>
+                      </w:r>
+                      <w:proofErr w:type="gramEnd"/>
+                      <w:r>
+                        <w:rPr>
+                          <w:rFonts w:ascii="Courier New" w:hAnsi="Courier New" w:cs="Courier New"/>
+                          <w:sz w:val="20"/>
+                          <w:szCs w:val="20"/>
+                        </w:rPr>
+                        <w:t xml:space="preserve"> = </w:t>
+                      </w:r>
+                      <w:proofErr w:type="spellStart"/>
+                      <w:r>
+                        <w:rPr>
+                          <w:rFonts w:ascii="Courier New" w:hAnsi="Courier New" w:cs="Courier New"/>
+                          <w:sz w:val="20"/>
+                          <w:szCs w:val="20"/>
+                        </w:rPr>
+                        <w:t>self.env.get_deadline</w:t>
+                      </w:r>
+                      <w:proofErr w:type="spellEnd"/>
+                      <w:r>
+                        <w:rPr>
+                          <w:rFonts w:ascii="Courier New" w:hAnsi="Courier New" w:cs="Courier New"/>
+                          <w:sz w:val="20"/>
+                          <w:szCs w:val="20"/>
+                        </w:rPr>
+                        <w:t>(self)</w:t>
+                      </w:r>
+                    </w:p>
+                    <w:p>
+                      <w:pPr>
+                        <w:spacing w:after="0" w:line="240" w:lineRule="auto"/>
+                        <w:rPr>
+                          <w:rFonts w:ascii="Courier New" w:hAnsi="Courier New" w:cs="Courier New"/>
+                          <w:sz w:val="20"/>
+                          <w:szCs w:val="20"/>
+                        </w:rPr>
+                      </w:pPr>
+                    </w:p>
+                    <w:p>
+                      <w:pPr>
+                        <w:spacing w:after="0" w:line="240" w:lineRule="auto"/>
+                        <w:rPr>
+                          <w:rFonts w:ascii="Courier New" w:hAnsi="Courier New" w:cs="Courier New"/>
+                          <w:sz w:val="20"/>
+                          <w:szCs w:val="20"/>
+                        </w:rPr>
+                      </w:pPr>
+                      <w:r>
+                        <w:rPr>
+                          <w:rFonts w:ascii="Courier New" w:hAnsi="Courier New" w:cs="Courier New"/>
+                          <w:sz w:val="20"/>
+                          <w:szCs w:val="20"/>
+                        </w:rPr>
+                        <w:t># TODO: Update state</w:t>
+                      </w:r>
+                    </w:p>
+                    <w:p>
+                      <w:pPr>
+                        <w:spacing w:after="0" w:line="240" w:lineRule="auto"/>
+                        <w:rPr>
+                          <w:rFonts w:ascii="Courier New" w:hAnsi="Courier New" w:cs="Courier New"/>
+                          <w:sz w:val="20"/>
+                          <w:szCs w:val="20"/>
+                        </w:rPr>
+                      </w:pPr>
+                      <w:proofErr w:type="spellStart"/>
+                      <w:r>
+                        <w:rPr>
+                          <w:rFonts w:ascii="Courier New" w:hAnsi="Courier New" w:cs="Courier New"/>
+                          <w:sz w:val="20"/>
+                          <w:szCs w:val="20"/>
+                          <w:highlight w:val="yellow"/>
+                        </w:rPr>
+                        <w:t>self.state</w:t>
+                      </w:r>
+                      <w:proofErr w:type="spellEnd"/>
+                      <w:r>
+                        <w:rPr>
+                          <w:rFonts w:ascii="Courier New" w:hAnsi="Courier New" w:cs="Courier New"/>
+                          <w:sz w:val="20"/>
+                          <w:szCs w:val="20"/>
+                          <w:highlight w:val="yellow"/>
+                        </w:rPr>
+                        <w:t xml:space="preserve"> = (</w:t>
+                      </w:r>
+                      <w:proofErr w:type="gramStart"/>
+                      <w:r>
+                        <w:rPr>
+                          <w:rFonts w:ascii="Courier New" w:hAnsi="Courier New" w:cs="Courier New"/>
+                          <w:sz w:val="20"/>
+                          <w:szCs w:val="20"/>
+                          <w:highlight w:val="yellow"/>
+                        </w:rPr>
+                        <w:t>inputs[</w:t>
+                      </w:r>
+                      <w:proofErr w:type="gramEnd"/>
+                      <w:r>
+                        <w:rPr>
+                          <w:rFonts w:ascii="Courier New" w:hAnsi="Courier New" w:cs="Courier New"/>
+                          <w:sz w:val="20"/>
+                          <w:szCs w:val="20"/>
+                          <w:highlight w:val="yellow"/>
+                        </w:rPr>
+                        <w:t xml:space="preserve">'light'], </w:t>
+                      </w:r>
+                      <w:proofErr w:type="spellStart"/>
+                      <w:r>
+                        <w:rPr>
+                          <w:rFonts w:ascii="Courier New" w:hAnsi="Courier New" w:cs="Courier New"/>
+                          <w:sz w:val="20"/>
+                          <w:szCs w:val="20"/>
+                          <w:highlight w:val="yellow"/>
+                        </w:rPr>
+                        <w:t>self.next_waypoint</w:t>
+                      </w:r>
+                      <w:proofErr w:type="spellEnd"/>
+                      <w:r>
+                        <w:rPr>
+                          <w:rFonts w:ascii="Courier New" w:hAnsi="Courier New" w:cs="Courier New"/>
+                          <w:sz w:val="20"/>
+                          <w:szCs w:val="20"/>
+                          <w:highlight w:val="yellow"/>
+                        </w:rPr>
+                        <w:t>, deadline)</w:t>
+                      </w:r>
+                    </w:p>
+                    <w:p>
+                      <w:pPr>
+                        <w:spacing w:after="0" w:line="240" w:lineRule="auto"/>
+                        <w:rPr>
+                          <w:rFonts w:ascii="Courier New" w:hAnsi="Courier New" w:cs="Courier New"/>
+                          <w:sz w:val="20"/>
+                          <w:szCs w:val="20"/>
+                        </w:rPr>
+                      </w:pPr>
+                    </w:p>
+                    <w:p>
+                      <w:pPr>
+                        <w:spacing w:after="0" w:line="240" w:lineRule="auto"/>
+                        <w:rPr>
+                          <w:rFonts w:ascii="Courier New" w:hAnsi="Courier New" w:cs="Courier New"/>
+                          <w:sz w:val="20"/>
+                          <w:szCs w:val="20"/>
+                        </w:rPr>
+                      </w:pPr>
+                      <w:r>
+                        <w:rPr>
+                          <w:rFonts w:ascii="Courier New" w:hAnsi="Courier New" w:cs="Courier New"/>
+                          <w:sz w:val="20"/>
+                          <w:szCs w:val="20"/>
+                        </w:rPr>
+                        <w:t># TODO: Select action according to your policy</w:t>
+                      </w:r>
+                    </w:p>
+                    <w:p>
+                      <w:pPr>
+                        <w:spacing w:after="0" w:line="240" w:lineRule="auto"/>
+                        <w:rPr>
+                          <w:rFonts w:ascii="Courier New" w:hAnsi="Courier New" w:cs="Courier New"/>
+                          <w:sz w:val="20"/>
+                          <w:szCs w:val="20"/>
+                        </w:rPr>
+                      </w:pPr>
+                      <w:proofErr w:type="gramStart"/>
+                      <w:r>
+                        <w:rPr>
+                          <w:rFonts w:ascii="Courier New" w:hAnsi="Courier New" w:cs="Courier New"/>
+                          <w:sz w:val="20"/>
+                          <w:szCs w:val="20"/>
+                        </w:rPr>
+                        <w:t>action</w:t>
+                      </w:r>
+                      <w:proofErr w:type="gramEnd"/>
+                      <w:r>
+                        <w:rPr>
+                          <w:rFonts w:ascii="Courier New" w:hAnsi="Courier New" w:cs="Courier New"/>
+                          <w:sz w:val="20"/>
+                          <w:szCs w:val="20"/>
+                        </w:rPr>
+                        <w:t xml:space="preserve"> = </w:t>
+                      </w:r>
+                      <w:proofErr w:type="spellStart"/>
+                      <w:r>
+                        <w:rPr>
+                          <w:rFonts w:ascii="Courier New" w:hAnsi="Courier New" w:cs="Courier New"/>
+                          <w:sz w:val="20"/>
+                          <w:szCs w:val="20"/>
+                        </w:rPr>
+                        <w:t>random.choice</w:t>
+                      </w:r>
+                      <w:proofErr w:type="spellEnd"/>
+                      <w:r>
+                        <w:rPr>
+                          <w:rFonts w:ascii="Courier New" w:hAnsi="Courier New" w:cs="Courier New"/>
+                          <w:sz w:val="20"/>
+                          <w:szCs w:val="20"/>
+                        </w:rPr>
+                        <w:t>([None, '</w:t>
+                      </w:r>
+                      <w:proofErr w:type="spellStart"/>
+                      <w:r>
+                        <w:rPr>
+                          <w:rFonts w:ascii="Courier New" w:hAnsi="Courier New" w:cs="Courier New"/>
+                          <w:sz w:val="20"/>
+                          <w:szCs w:val="20"/>
+                        </w:rPr>
+                        <w:t>forward','left','right</w:t>
+                      </w:r>
+                      <w:proofErr w:type="spellEnd"/>
+                      <w:r>
+                        <w:rPr>
+                          <w:rFonts w:ascii="Courier New" w:hAnsi="Courier New" w:cs="Courier New"/>
+                          <w:sz w:val="20"/>
+                          <w:szCs w:val="20"/>
+                        </w:rPr>
+                        <w:t>'])</w:t>
+                      </w:r>
+                    </w:p>
+                    <w:p/>
+                  </w:txbxContent>
+                </v:textbox>
+                <w10:anchorlock/>
+              </v:shape>
+            </w:pict>
+          </mc:Fallback>
+        </mc:AlternateContent>
+      </w:r>
+    </w:p>
+    <w:p>
+      <w:pPr>
+        <w:pStyle w:val="Heading1"/>
+        <w:spacing w:after="240"/>
+      </w:pPr>
+      <w:r>
+        <w:t>Implement Q-Learning</w:t>
+      </w:r>
+    </w:p>
+    <w:p>
+      <w:pPr>
+        <w:rPr>
+          <w:rFonts w:ascii="Garamond" w:hAnsi="Garamond"/>
+          <w:i/>
+          <w:sz w:val="24"/>
+          <w:szCs w:val="24"/>
+        </w:rPr>
+      </w:pPr>
+      <w:r>
+        <w:rPr>
+          <w:rFonts w:ascii="Garamond" w:hAnsi="Garamond"/>
+          <w:i/>
+          <w:sz w:val="24"/>
+          <w:szCs w:val="24"/>
+        </w:rPr>
+        <w:t>Implement the Q-Learning algorithm by initializing and updating a table/mapping of Q-values at each time step. Now, instead of randomly selecting an action, pick the best action available from the current state based on Q-values, and return that.</w:t>
+      </w:r>
+    </w:p>
+    <w:p>
+      <w:pPr>
+        <w:rPr>
+          <w:rFonts w:ascii="Garamond" w:hAnsi="Garamond"/>
+          <w:sz w:val="24"/>
+          <w:szCs w:val="24"/>
+        </w:rPr>
+      </w:pPr>
+      <w:r>
+        <w:rPr>
+          <w:rFonts w:ascii="Garamond" w:hAnsi="Garamond"/>
+          <w:sz w:val="24"/>
+          <w:szCs w:val="24"/>
+        </w:rPr>
+        <w:t>Q-learning algorithm was implemented successfully, but it finds local minimum frequently based on its initial stage of learning processes.</w:t>
+      </w:r>
+      <w:r>
+        <w:rPr>
+          <w:rFonts w:ascii="Garamond" w:hAnsi="Garamond"/>
+          <w:sz w:val="24"/>
+          <w:szCs w:val="24"/>
+        </w:rPr>
+        <w:t xml:space="preserve"> As </w:t>
+      </w:r>
+      <w:r>
+        <w:rPr>
+          <w:rFonts w:ascii="Garamond" w:hAnsi="Garamond"/>
+          <w:sz w:val="24"/>
+          <w:szCs w:val="24"/>
+        </w:rPr>
+        <w:t>I mentioned</w:t>
+      </w:r>
+      <w:r>
+        <w:rPr>
+          <w:rFonts w:ascii="Garamond" w:hAnsi="Garamond"/>
+          <w:sz w:val="24"/>
+          <w:szCs w:val="24"/>
+        </w:rPr>
+        <w:t xml:space="preserve"> in </w:t>
+      </w:r>
+      <w:proofErr w:type="gramStart"/>
+      <w:r>
+        <w:rPr>
+          <w:rFonts w:ascii="Garamond" w:hAnsi="Garamond"/>
+          <w:sz w:val="24"/>
+          <w:szCs w:val="24"/>
+        </w:rPr>
+        <w:t>a</w:t>
+      </w:r>
+      <w:proofErr w:type="gramEnd"/>
+      <w:r>
+        <w:rPr>
+          <w:rFonts w:ascii="Garamond" w:hAnsi="Garamond"/>
+          <w:sz w:val="24"/>
+          <w:szCs w:val="24"/>
+        </w:rPr>
+        <w:t xml:space="preserve"> </w:t>
+      </w:r>
+      <w:hyperlink r:id="rId8" w:history="1">
+        <w:proofErr w:type="spellStart"/>
+        <w:r>
+          <w:rPr>
+            <w:rStyle w:val="Hyperlink"/>
+            <w:rFonts w:ascii="Garamond" w:hAnsi="Garamond"/>
+            <w:sz w:val="24"/>
+            <w:szCs w:val="24"/>
+          </w:rPr>
+          <w:t>Udacity</w:t>
+        </w:r>
+        <w:proofErr w:type="spellEnd"/>
+        <w:r>
+          <w:rPr>
+            <w:rStyle w:val="Hyperlink"/>
+            <w:rFonts w:ascii="Garamond" w:hAnsi="Garamond"/>
+            <w:sz w:val="24"/>
+            <w:szCs w:val="24"/>
+          </w:rPr>
+          <w:t xml:space="preserve"> forum po</w:t>
+        </w:r>
+        <w:r>
+          <w:rPr>
+            <w:rStyle w:val="Hyperlink"/>
+            <w:rFonts w:ascii="Garamond" w:hAnsi="Garamond"/>
+            <w:sz w:val="24"/>
+            <w:szCs w:val="24"/>
+          </w:rPr>
+          <w:t>s</w:t>
+        </w:r>
+        <w:r>
+          <w:rPr>
+            <w:rStyle w:val="Hyperlink"/>
+            <w:rFonts w:ascii="Garamond" w:hAnsi="Garamond"/>
+            <w:sz w:val="24"/>
+            <w:szCs w:val="24"/>
+          </w:rPr>
+          <w:t>t</w:t>
+        </w:r>
+      </w:hyperlink>
+      <w:r>
+        <w:rPr>
+          <w:rFonts w:ascii="Garamond" w:hAnsi="Garamond"/>
+          <w:sz w:val="24"/>
+          <w:szCs w:val="24"/>
+        </w:rPr>
+        <w:t xml:space="preserve"> the Q-learning tends</w:t>
+      </w:r>
+      <w:r>
+        <w:rPr>
+          <w:rFonts w:ascii="Garamond" w:hAnsi="Garamond"/>
+          <w:sz w:val="24"/>
+          <w:szCs w:val="24"/>
+        </w:rPr>
+        <w:t xml:space="preserve"> be subject to its initial random choice and</w:t>
+      </w:r>
+      <w:r>
+        <w:rPr>
+          <w:rFonts w:ascii="Garamond" w:hAnsi="Garamond"/>
+          <w:sz w:val="24"/>
+          <w:szCs w:val="24"/>
+        </w:rPr>
+        <w:t xml:space="preserve"> to stick with ‘action=NONE’ as NONE gives the reward of one, whereas other actions </w:t>
+      </w:r>
+      <w:r>
+        <w:rPr>
+          <w:rFonts w:ascii="Garamond" w:hAnsi="Garamond"/>
+          <w:sz w:val="24"/>
+          <w:szCs w:val="24"/>
+        </w:rPr>
+        <w:t>only gives 0.5. Reward of two points would be given when the light is green and a randomly chosen action happens to be same as ‘</w:t>
+      </w:r>
+      <w:proofErr w:type="spellStart"/>
+      <w:r>
+        <w:rPr>
+          <w:rFonts w:ascii="Garamond" w:hAnsi="Garamond"/>
+          <w:sz w:val="24"/>
+          <w:szCs w:val="24"/>
+        </w:rPr>
+        <w:t>next_waypoint</w:t>
+      </w:r>
+      <w:proofErr w:type="spellEnd"/>
+      <w:r>
+        <w:rPr>
+          <w:rFonts w:ascii="Garamond" w:hAnsi="Garamond"/>
+          <w:sz w:val="24"/>
+          <w:szCs w:val="24"/>
+        </w:rPr>
+        <w:t xml:space="preserve">,’ but the probability of that instance happening is low. Therefore, the agent would continuously choose its initial selection for a state and it will be augmented even further as the trial goes forward. </w:t>
+      </w:r>
+    </w:p>
+    <w:p>
+      <w:pPr>
+        <w:rPr>
+          <w:rFonts w:ascii="Garamond" w:hAnsi="Garamond"/>
+          <w:sz w:val="24"/>
+          <w:szCs w:val="24"/>
+        </w:rPr>
+      </w:pPr>
+      <w:r>
+        <w:rPr>
+          <w:rFonts w:ascii="Garamond" w:hAnsi="Garamond"/>
+          <w:sz w:val="24"/>
+          <w:szCs w:val="24"/>
+        </w:rPr>
+        <w:t xml:space="preserve">This is because the agent only </w:t>
+      </w:r>
+      <w:r>
+        <w:rPr>
+          <w:rFonts w:ascii="Garamond" w:hAnsi="Garamond"/>
+          <w:sz w:val="24"/>
+          <w:szCs w:val="24"/>
+        </w:rPr>
+        <w:t>conducts</w:t>
+      </w:r>
+      <w:r>
+        <w:rPr>
+          <w:rFonts w:ascii="Garamond" w:hAnsi="Garamond"/>
+          <w:sz w:val="24"/>
+          <w:szCs w:val="24"/>
+        </w:rPr>
+        <w:t xml:space="preserve"> ‘exploitation,’</w:t>
+      </w:r>
+      <w:r>
+        <w:rPr>
+          <w:rFonts w:ascii="Garamond" w:hAnsi="Garamond"/>
+          <w:sz w:val="24"/>
+          <w:szCs w:val="24"/>
+        </w:rPr>
+        <w:t xml:space="preserve"> and</w:t>
+      </w:r>
+      <w:r>
+        <w:rPr>
+          <w:rFonts w:ascii="Garamond" w:hAnsi="Garamond"/>
+          <w:sz w:val="24"/>
+          <w:szCs w:val="24"/>
+        </w:rPr>
+        <w:t xml:space="preserve"> not </w:t>
+      </w:r>
+      <w:r>
+        <w:rPr>
+          <w:rFonts w:ascii="Garamond" w:hAnsi="Garamond"/>
+          <w:sz w:val="24"/>
+          <w:szCs w:val="24"/>
+        </w:rPr>
+        <w:t>‘exploration’</w:t>
+      </w:r>
+      <w:r>
+        <w:rPr>
+          <w:rFonts w:ascii="Garamond" w:hAnsi="Garamond"/>
+          <w:sz w:val="24"/>
+          <w:szCs w:val="24"/>
+        </w:rPr>
+        <w:t xml:space="preserve"> except at the very first time.</w:t>
+      </w:r>
+      <w:r>
+        <w:rPr>
+          <w:rFonts w:ascii="Garamond" w:hAnsi="Garamond"/>
+          <w:sz w:val="24"/>
+          <w:szCs w:val="24"/>
+        </w:rPr>
+        <w:t xml:space="preserve"> Figure XX shows the success rate from the basic Q-learning with 100 trials.</w:t>
+      </w:r>
+    </w:p>
+    <w:p>
+      <w:pPr>
+        <w:rPr>
+          <w:rFonts w:ascii="Garamond" w:hAnsi="Garamond"/>
+          <w:sz w:val="24"/>
+          <w:szCs w:val="24"/>
+        </w:rPr>
+      </w:pPr>
+      <w:r>
+        <w:rPr>
+          <w:noProof/>
+        </w:rPr>
+        <mc:AlternateContent>
+          <mc:Choice Requires="wps">
+            <w:drawing>
+              <wp:inline distT="0" distB="0" distL="0" distR="0" wp14:anchorId="664C9EF2" wp14:editId="1C3F412E">
+                <wp:extent cx="5943600" cy="1009650"/>
+                <wp:effectExtent l="0" t="0" r="19050" b="19050"/>
+                <wp:docPr id="4" name="Text Box 4"/>
+                <wp:cNvGraphicFramePr/>
+                <a:graphic xmlns:a="http://schemas.openxmlformats.org/drawingml/2006/main">
+                  <a:graphicData uri="http://schemas.microsoft.com/office/word/2010/wordprocessingShape">
+                    <wps:wsp>
+                      <wps:cNvSpPr txBox="1"/>
+                      <wps:spPr>
+                        <a:xfrm>
+                          <a:off x="0" y="0"/>
+                          <a:ext cx="5943600" cy="1009650"/>
+                        </a:xfrm>
+                        <a:prstGeom prst="rect">
+                          <a:avLst/>
+                        </a:prstGeom>
+                        <a:solidFill>
+                          <a:schemeClr val="lt1"/>
+                        </a:solidFill>
+                        <a:ln w="6350">
+                          <a:solidFill>
+                            <a:prstClr val="black"/>
+                          </a:solidFill>
+                        </a:ln>
+                        <a:effectLst/>
+                      </wps:spPr>
+                      <wps:style>
+                        <a:lnRef idx="0">
+                          <a:schemeClr val="accent1"/>
+                        </a:lnRef>
+                        <a:fillRef idx="0">
+                          <a:schemeClr val="accent1"/>
+                        </a:fillRef>
+                        <a:effectRef idx="0">
+                          <a:schemeClr val="accent1"/>
+                        </a:effectRef>
+                        <a:fontRef idx="minor">
+                          <a:schemeClr val="dk1"/>
+                        </a:fontRef>
+                      </wps:style>
+                      <wps:txbx>
+                        <w:txbxContent>
+                          <w:p>
+                            <w:pPr>
+                              <w:spacing w:after="0" w:line="240" w:lineRule="auto"/>
+                              <w:rPr>
+                                <w:rFonts w:ascii="Courier New" w:hAnsi="Courier New" w:cs="Courier New"/>
+                                <w:sz w:val="20"/>
+                                <w:szCs w:val="20"/>
+                              </w:rPr>
+                            </w:pPr>
+                            <w:proofErr w:type="spellStart"/>
+                            <w:r>
+                              <w:rPr>
+                                <w:rFonts w:ascii="Courier New" w:hAnsi="Courier New" w:cs="Courier New"/>
+                                <w:sz w:val="20"/>
+                                <w:szCs w:val="20"/>
+                              </w:rPr>
+                              <w:t>Q_new</w:t>
+                            </w:r>
+                            <w:proofErr w:type="spellEnd"/>
+                            <w:r>
+                              <w:rPr>
+                                <w:rFonts w:ascii="Courier New" w:hAnsi="Courier New" w:cs="Courier New"/>
+                                <w:sz w:val="20"/>
+                                <w:szCs w:val="20"/>
+                              </w:rPr>
+                              <w:t xml:space="preserve"> = (1-alpha)*</w:t>
+                            </w:r>
+                            <w:proofErr w:type="spellStart"/>
+                            <w:r>
+                              <w:rPr>
+                                <w:rFonts w:ascii="Courier New" w:hAnsi="Courier New" w:cs="Courier New"/>
+                                <w:sz w:val="20"/>
+                                <w:szCs w:val="20"/>
+                              </w:rPr>
+                              <w:t>Q_old</w:t>
+                            </w:r>
+                            <w:proofErr w:type="spellEnd"/>
+                            <w:r>
+                              <w:rPr>
+                                <w:rFonts w:ascii="Courier New" w:hAnsi="Courier New" w:cs="Courier New"/>
+                                <w:sz w:val="20"/>
+                                <w:szCs w:val="20"/>
+                              </w:rPr>
+                              <w:t xml:space="preserve"> + alpha[R + </w:t>
+                            </w:r>
+                            <w:proofErr w:type="gramStart"/>
+                            <w:r>
+                              <w:rPr>
+                                <w:rFonts w:ascii="Courier New" w:hAnsi="Courier New" w:cs="Courier New"/>
+                                <w:sz w:val="20"/>
+                                <w:szCs w:val="20"/>
+                              </w:rPr>
+                              <w:t>max(</w:t>
+                            </w:r>
+                            <w:proofErr w:type="gramEnd"/>
+                            <w:r>
+                              <w:rPr>
+                                <w:rFonts w:ascii="Courier New" w:hAnsi="Courier New" w:cs="Courier New"/>
+                                <w:sz w:val="20"/>
+                                <w:szCs w:val="20"/>
+                              </w:rPr>
+                              <w:t>Q’)]</w:t>
+                            </w:r>
+                          </w:p>
+                          <w:p>
+                            <w:pPr>
+                              <w:spacing w:after="0" w:line="240" w:lineRule="auto"/>
+                              <w:rPr>
+                                <w:rFonts w:ascii="Courier New" w:hAnsi="Courier New" w:cs="Courier New"/>
+                                <w:sz w:val="20"/>
+                                <w:szCs w:val="20"/>
+                              </w:rPr>
+                            </w:pPr>
+                          </w:p>
+                          <w:p>
+                            <w:pPr>
+                              <w:spacing w:after="0" w:line="240" w:lineRule="auto"/>
+                              <w:rPr>
+                                <w:rFonts w:ascii="Courier New" w:hAnsi="Courier New" w:cs="Courier New"/>
+                                <w:sz w:val="20"/>
+                                <w:szCs w:val="20"/>
+                              </w:rPr>
+                            </w:pPr>
+                            <w:r>
+                              <w:rPr>
+                                <w:rFonts w:ascii="Courier New" w:hAnsi="Courier New" w:cs="Courier New"/>
+                                <w:sz w:val="20"/>
+                                <w:szCs w:val="20"/>
+                              </w:rPr>
+                              <w:t xml:space="preserve">Where </w:t>
+                            </w:r>
+                          </w:p>
+                          <w:p>
+                            <w:pPr>
+                              <w:spacing w:after="0" w:line="240" w:lineRule="auto"/>
+                              <w:rPr>
+                                <w:rFonts w:ascii="Courier New" w:hAnsi="Courier New" w:cs="Courier New"/>
+                                <w:sz w:val="20"/>
+                                <w:szCs w:val="20"/>
+                              </w:rPr>
+                            </w:pPr>
+                            <w:proofErr w:type="gramStart"/>
+                            <w:r>
+                              <w:rPr>
+                                <w:rFonts w:ascii="Courier New" w:hAnsi="Courier New" w:cs="Courier New"/>
+                                <w:sz w:val="20"/>
+                                <w:szCs w:val="20"/>
+                              </w:rPr>
+                              <w:t>alpha</w:t>
+                            </w:r>
+                            <w:proofErr w:type="gramEnd"/>
+                            <w:r>
+                              <w:rPr>
+                                <w:rFonts w:ascii="Courier New" w:hAnsi="Courier New" w:cs="Courier New"/>
+                                <w:sz w:val="20"/>
+                                <w:szCs w:val="20"/>
+                              </w:rPr>
+                              <w:t>: learning rate</w:t>
+                            </w:r>
+                          </w:p>
+                          <w:p>
+                            <w:pPr>
+                              <w:spacing w:after="0" w:line="240" w:lineRule="auto"/>
+                              <w:rPr>
+                                <w:rFonts w:ascii="Courier New" w:hAnsi="Courier New" w:cs="Courier New"/>
+                                <w:sz w:val="20"/>
+                                <w:szCs w:val="20"/>
+                              </w:rPr>
+                            </w:pPr>
+                            <w:r>
+                              <w:rPr>
+                                <w:rFonts w:ascii="Courier New" w:hAnsi="Courier New" w:cs="Courier New"/>
+                                <w:sz w:val="20"/>
+                                <w:szCs w:val="20"/>
+                              </w:rPr>
+                              <w:t>R: immediate reward</w:t>
+                            </w:r>
+                          </w:p>
+                          <w:p>
+                            <w:pPr>
+                              <w:spacing w:after="0" w:line="240" w:lineRule="auto"/>
+                              <w:rPr>
+                                <w:rFonts w:ascii="Courier New" w:hAnsi="Courier New" w:cs="Courier New"/>
+                                <w:sz w:val="20"/>
+                                <w:szCs w:val="20"/>
+                              </w:rPr>
+                            </w:pPr>
+                            <w:r>
+                              <w:rPr>
+                                <w:rFonts w:ascii="Courier New" w:hAnsi="Courier New" w:cs="Courier New"/>
+                                <w:sz w:val="20"/>
+                                <w:szCs w:val="20"/>
+                              </w:rPr>
+                              <w:t>Q’: Utility (future reward)</w:t>
                             </w:r>
                           </w:p>
                           <w:p/>
@@ -1443,29 +2769,15 @@
           </mc:Choice>
           <mc:Fallback>
             <w:pict>
-              <v:shape id="Text Box 3" o:spid="_x0000_s1027" type="#_x0000_t202" style="width:468pt;height:136.45pt;visibility:visible;mso-wrap-style:square;mso-left-percent:-10001;mso-top-percent:-10001;mso-position-horizontal:absolute;mso-position-horizontal-relative:char;mso-position-vertical:absolute;mso-position-vertical-relative:line;mso-left-percent:-10001;mso-top-percent:-10001;v-text-anchor:top" o:gfxdata="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" fillcolor="white [3201]" strokeweight=".5pt">
+              <v:shapetype id="_x0000_t202" coordsize="21600,21600" o:spt="202" path="m,l,21600r21600,l21600,xe">
+                <v:stroke joinstyle="miter"/>
+                <v:path gradientshapeok="t" o:connecttype="rect"/>
+              </v:shapetype>
+              <v:shape id="Text Box 4" o:spid="_x0000_s1028" type="#_x0000_t202" style="width:468pt;height:79.5pt;visibility:visible;mso-wrap-style:square;mso-left-percent:-10001;mso-top-percent:-10001;mso-position-horizontal:absolute;mso-position-horizontal-relative:char;mso-position-vertical:absolute;mso-position-vertical-relative:line;mso-left-percent:-10001;mso-top-percent:-10001;v-text-anchor:top" o:gfxdata="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" fillcolor="white [3201]" strokeweight=".5pt">
                 <v:textbox>
                   <w:txbxContent>
                     <w:p>
                       <w:pPr>
-                        <w:spacing w:after="0"/>
-                        <w:rPr>
-                          <w:rFonts w:ascii="Courier New" w:hAnsi="Courier New" w:cs="Courier New"/>
-                          <w:sz w:val="20"/>
-                          <w:szCs w:val="20"/>
-                        </w:rPr>
-                      </w:pPr>
-                      <w:r>
-                        <w:rPr>
-                          <w:rFonts w:ascii="Courier New" w:hAnsi="Courier New" w:cs="Courier New"/>
-                          <w:sz w:val="20"/>
-                          <w:szCs w:val="20"/>
-                        </w:rPr>
-                        <w:t># Gather inputs</w:t>
-                      </w:r>
-                    </w:p>
-                    <w:p>
-                      <w:pPr>
                         <w:spacing w:after="0" w:line="240" w:lineRule="auto"/>
                         <w:rPr>
                           <w:rFonts w:ascii="Courier New" w:hAnsi="Courier New" w:cs="Courier New"/>
@@ -1480,7 +2792,7 @@
                           <w:sz w:val="20"/>
                           <w:szCs w:val="20"/>
                         </w:rPr>
-                        <w:t>self.next_waypoint</w:t>
+                        <w:t>Q_new</w:t>
                       </w:r>
                       <w:proofErr w:type="spellEnd"/>
                       <w:r>
@@ -1489,7 +2801,7 @@
                           <w:sz w:val="20"/>
                           <w:szCs w:val="20"/>
                         </w:rPr>
-                        <w:t xml:space="preserve"> = </w:t>
+                        <w:t xml:space="preserve"> = (1-alpha)*</w:t>
                       </w:r>
                       <w:proofErr w:type="spellStart"/>
                       <w:r>
@@ -1498,7 +2810,16 @@
                           <w:sz w:val="20"/>
                           <w:szCs w:val="20"/>
                         </w:rPr>
-                        <w:t>self.planner.next_</w:t>
+                        <w:t>Q_old</w:t>
+                      </w:r>
+                      <w:proofErr w:type="spellEnd"/>
+                      <w:r>
+                        <w:rPr>
+                          <w:rFonts w:ascii="Courier New" w:hAnsi="Courier New" w:cs="Courier New"/>
+                          <w:sz w:val="20"/>
+                          <w:szCs w:val="20"/>
+                        </w:rPr>
+                        <w:t xml:space="preserve"> + alpha[R + </w:t>
                       </w:r>
                       <w:proofErr w:type="gramStart"/>
                       <w:r>
@@ -1507,16 +2828,7 @@
                           <w:sz w:val="20"/>
                           <w:szCs w:val="20"/>
                         </w:rPr>
-                        <w:t>waypoint</w:t>
-                      </w:r>
-                      <w:proofErr w:type="spellEnd"/>
-                      <w:r>
-                        <w:rPr>
-                          <w:rFonts w:ascii="Courier New" w:hAnsi="Courier New" w:cs="Courier New"/>
-                          <w:sz w:val="20"/>
-                          <w:szCs w:val="20"/>
-                        </w:rPr>
-                        <w:t>(</w:t>
+                        <w:t>max(</w:t>
                       </w:r>
                       <w:proofErr w:type="gramEnd"/>
                       <w:r>
@@ -1525,99 +2837,7 @@
                           <w:sz w:val="20"/>
                           <w:szCs w:val="20"/>
                         </w:rPr>
-                        <w:t>)  # from route planner, also displayed by simulator</w:t>
-                      </w:r>
-                    </w:p>
-                    <w:p>
-                      <w:pPr>
-                        <w:spacing w:after="0" w:line="240" w:lineRule="auto"/>
-                        <w:rPr>
-                          <w:rFonts w:ascii="Courier New" w:hAnsi="Courier New" w:cs="Courier New"/>
-                          <w:sz w:val="20"/>
-                          <w:szCs w:val="20"/>
-                        </w:rPr>
-                      </w:pPr>
-                      <w:proofErr w:type="gramStart"/>
-                      <w:r>
-                        <w:rPr>
-                          <w:rFonts w:ascii="Courier New" w:hAnsi="Courier New" w:cs="Courier New"/>
-                          <w:sz w:val="20"/>
-                          <w:szCs w:val="20"/>
-                        </w:rPr>
-                        <w:t>inputs</w:t>
-                      </w:r>
-                      <w:proofErr w:type="gramEnd"/>
-                      <w:r>
-                        <w:rPr>
-                          <w:rFonts w:ascii="Courier New" w:hAnsi="Courier New" w:cs="Courier New"/>
-                          <w:sz w:val="20"/>
-                          <w:szCs w:val="20"/>
-                        </w:rPr>
-                        <w:t xml:space="preserve"> = </w:t>
-                      </w:r>
-                      <w:proofErr w:type="spellStart"/>
-                      <w:r>
-                        <w:rPr>
-                          <w:rFonts w:ascii="Courier New" w:hAnsi="Courier New" w:cs="Courier New"/>
-                          <w:sz w:val="20"/>
-                          <w:szCs w:val="20"/>
-                        </w:rPr>
-                        <w:t>self.env.sense</w:t>
-                      </w:r>
-                      <w:proofErr w:type="spellEnd"/>
-                      <w:r>
-                        <w:rPr>
-                          <w:rFonts w:ascii="Courier New" w:hAnsi="Courier New" w:cs="Courier New"/>
-                          <w:sz w:val="20"/>
-                          <w:szCs w:val="20"/>
-                        </w:rPr>
-                        <w:t>(self)</w:t>
-                      </w:r>
-                    </w:p>
-                    <w:p>
-                      <w:pPr>
-                        <w:spacing w:after="0" w:line="240" w:lineRule="auto"/>
-                        <w:rPr>
-                          <w:rFonts w:ascii="Courier New" w:hAnsi="Courier New" w:cs="Courier New"/>
-                          <w:sz w:val="20"/>
-                          <w:szCs w:val="20"/>
-                        </w:rPr>
-                      </w:pPr>
-                      <w:proofErr w:type="gramStart"/>
-                      <w:r>
-                        <w:rPr>
-                          <w:rFonts w:ascii="Courier New" w:hAnsi="Courier New" w:cs="Courier New"/>
-                          <w:sz w:val="20"/>
-                          <w:szCs w:val="20"/>
-                        </w:rPr>
-                        <w:t>deadline</w:t>
-                      </w:r>
-                      <w:proofErr w:type="gramEnd"/>
-                      <w:r>
-                        <w:rPr>
-                          <w:rFonts w:ascii="Courier New" w:hAnsi="Courier New" w:cs="Courier New"/>
-                          <w:sz w:val="20"/>
-                          <w:szCs w:val="20"/>
-                        </w:rPr>
-                        <w:t xml:space="preserve"> = </w:t>
-                      </w:r>
-                      <w:proofErr w:type="spellStart"/>
-                      <w:r>
-                        <w:rPr>
-                          <w:rFonts w:ascii="Courier New" w:hAnsi="Courier New" w:cs="Courier New"/>
-                          <w:sz w:val="20"/>
-                          <w:szCs w:val="20"/>
-                        </w:rPr>
-                        <w:t>self.env.get_deadline</w:t>
-                      </w:r>
-                      <w:proofErr w:type="spellEnd"/>
-                      <w:r>
-                        <w:rPr>
-                          <w:rFonts w:ascii="Courier New" w:hAnsi="Courier New" w:cs="Courier New"/>
-                          <w:sz w:val="20"/>
-                          <w:szCs w:val="20"/>
-                        </w:rPr>
-                        <w:t>(self)</w:t>
+                        <w:t>Q’)]</w:t>
                       </w:r>
                     </w:p>
                     <w:p>
@@ -1645,7 +2865,7 @@
                           <w:sz w:val="20"/>
                           <w:szCs w:val="20"/>
                         </w:rPr>
-                        <w:t># TODO: Update state</w:t>
+                        <w:t xml:space="preserve">Where </w:t>
                       </w:r>
                     </w:p>
                     <w:p>
@@ -1657,35 +2877,14 @@
                           <w:szCs w:val="20"/>
                         </w:rPr>
                       </w:pPr>
-                      <w:proofErr w:type="spellStart"/>
-                      <w:r>
-                        <w:rPr>
-                          <w:rFonts w:ascii="Courier New" w:hAnsi="Courier New" w:cs="Courier New"/>
-                          <w:sz w:val="20"/>
-                          <w:szCs w:val="20"/>
-                          <w:highlight w:val="yellow"/>
-                        </w:rPr>
-                        <w:t>self.state</w:t>
-                      </w:r>
-                      <w:proofErr w:type="spellEnd"/>
-                      <w:r>
-                        <w:rPr>
-                          <w:rFonts w:ascii="Courier New" w:hAnsi="Courier New" w:cs="Courier New"/>
-                          <w:sz w:val="20"/>
-                          <w:szCs w:val="20"/>
-                          <w:highlight w:val="yellow"/>
-                        </w:rPr>
-                        <w:t xml:space="preserve"> = (</w:t>
-                      </w:r>
                       <w:proofErr w:type="gramStart"/>
                       <w:r>
                         <w:rPr>
                           <w:rFonts w:ascii="Courier New" w:hAnsi="Courier New" w:cs="Courier New"/>
                           <w:sz w:val="20"/>
                           <w:szCs w:val="20"/>
-                          <w:highlight w:val="yellow"/>
-                        </w:rPr>
-                        <w:t>inputs[</w:t>
+                        </w:rPr>
+                        <w:t>alpha</w:t>
                       </w:r>
                       <w:proofErr w:type="gramEnd"/>
                       <w:r>
@@ -1693,29 +2892,8 @@
                           <w:rFonts w:ascii="Courier New" w:hAnsi="Courier New" w:cs="Courier New"/>
                           <w:sz w:val="20"/>
                           <w:szCs w:val="20"/>
-                          <w:highlight w:val="yellow"/>
-                        </w:rPr>
-                        <w:t xml:space="preserve">'light'], </w:t>
-                      </w:r>
-                      <w:proofErr w:type="spellStart"/>
-                      <w:r>
-                        <w:rPr>
-                          <w:rFonts w:ascii="Courier New" w:hAnsi="Courier New" w:cs="Courier New"/>
-                          <w:sz w:val="20"/>
-                          <w:szCs w:val="20"/>
-                          <w:highlight w:val="yellow"/>
-                        </w:rPr>
-                        <w:t>self.next_waypoint</w:t>
-                      </w:r>
-                      <w:proofErr w:type="spellEnd"/>
-                      <w:r>
-                        <w:rPr>
-                          <w:rFonts w:ascii="Courier New" w:hAnsi="Courier New" w:cs="Courier New"/>
-                          <w:sz w:val="20"/>
-                          <w:szCs w:val="20"/>
-                          <w:highlight w:val="yellow"/>
-                        </w:rPr>
-                        <w:t>, deadline)</w:t>
+                        </w:rPr>
+                        <w:t>: learning rate</w:t>
                       </w:r>
                     </w:p>
                     <w:p>
@@ -1727,6 +2905,14 @@
                           <w:szCs w:val="20"/>
                         </w:rPr>
                       </w:pPr>
+                      <w:r>
+                        <w:rPr>
+                          <w:rFonts w:ascii="Courier New" w:hAnsi="Courier New" w:cs="Courier New"/>
+                          <w:sz w:val="20"/>
+                          <w:szCs w:val="20"/>
+                        </w:rPr>
+                        <w:t>R: immediate reward</w:t>
+                      </w:r>
                     </w:p>
                     <w:p>
                       <w:pPr>
@@ -1743,71 +2929,7 @@
                           <w:sz w:val="20"/>
                           <w:szCs w:val="20"/>
                         </w:rPr>
-                        <w:t># TODO: Select action according to your policy</w:t>
-                      </w:r>
-                    </w:p>
-                    <w:p>
-                      <w:pPr>
-                        <w:spacing w:after="0" w:line="240" w:lineRule="auto"/>
-                        <w:rPr>
-                          <w:rFonts w:ascii="Courier New" w:hAnsi="Courier New" w:cs="Courier New"/>
-                          <w:sz w:val="20"/>
-                          <w:szCs w:val="20"/>
-                        </w:rPr>
-                      </w:pPr>
-                      <w:proofErr w:type="gramStart"/>
-                      <w:r>
-                        <w:rPr>
-                          <w:rFonts w:ascii="Courier New" w:hAnsi="Courier New" w:cs="Courier New"/>
-                          <w:sz w:val="20"/>
-                          <w:szCs w:val="20"/>
-                        </w:rPr>
-                        <w:t>action</w:t>
-                      </w:r>
-                      <w:proofErr w:type="gramEnd"/>
-                      <w:r>
-                        <w:rPr>
-                          <w:rFonts w:ascii="Courier New" w:hAnsi="Courier New" w:cs="Courier New"/>
-                          <w:sz w:val="20"/>
-                          <w:szCs w:val="20"/>
-                        </w:rPr>
-                        <w:t xml:space="preserve"> = </w:t>
-                      </w:r>
-                      <w:proofErr w:type="spellStart"/>
-                      <w:r>
-                        <w:rPr>
-                          <w:rFonts w:ascii="Courier New" w:hAnsi="Courier New" w:cs="Courier New"/>
-                          <w:sz w:val="20"/>
-                          <w:szCs w:val="20"/>
-                        </w:rPr>
-                        <w:t>random.choice</w:t>
-                      </w:r>
-                      <w:proofErr w:type="spellEnd"/>
-                      <w:r>
-                        <w:rPr>
-                          <w:rFonts w:ascii="Courier New" w:hAnsi="Courier New" w:cs="Courier New"/>
-                          <w:sz w:val="20"/>
-                          <w:szCs w:val="20"/>
-                        </w:rPr>
-                        <w:t>([None, '</w:t>
-                      </w:r>
-                      <w:proofErr w:type="spellStart"/>
-                      <w:r>
-                        <w:rPr>
-                          <w:rFonts w:ascii="Courier New" w:hAnsi="Courier New" w:cs="Courier New"/>
-                          <w:sz w:val="20"/>
-                          <w:szCs w:val="20"/>
-                        </w:rPr>
-                        <w:t>forward','left','right</w:t>
-                      </w:r>
-                      <w:proofErr w:type="spellEnd"/>
-                      <w:r>
-                        <w:rPr>
-                          <w:rFonts w:ascii="Courier New" w:hAnsi="Courier New" w:cs="Courier New"/>
-                          <w:sz w:val="20"/>
-                          <w:szCs w:val="20"/>
-                        </w:rPr>
-                        <w:t>'])</w:t>
+                        <w:t>Q’: Utility (future reward)</w:t>
                       </w:r>
                     </w:p>
                     <w:p/>
@@ -1822,46 +2944,12 @@
     </w:p>
     <w:p>
       <w:pPr>
-        <w:pStyle w:val="Heading1"/>
-        <w:spacing w:after="240"/>
-      </w:pPr>
-      <w:r>
-        <w:t>Implement Q-Learning</w:t>
-      </w:r>
-    </w:p>
-    <w:p>
-      <w:pPr>
-        <w:rPr>
-          <w:rFonts w:ascii="Garamond" w:hAnsi="Garamond"/>
-          <w:sz w:val="24"/>
-          <w:szCs w:val="24"/>
-        </w:rPr>
-      </w:pPr>
-      <w:r>
-        <w:rPr>
-          <w:rFonts w:ascii="Garamond" w:hAnsi="Garamond"/>
-          <w:sz w:val="24"/>
-          <w:szCs w:val="24"/>
-        </w:rPr>
-        <w:t>Implement the Q-Learning algorithm by initializing and updating a table/mapping of Q-values at each time step. Now, instead of randomly selecting an action, pick the best action available from the current state based on Q-values, and return that.</w:t>
-      </w:r>
-    </w:p>
-    <w:p>
-      <w:pPr>
-        <w:rPr>
-          <w:rFonts w:ascii="Garamond" w:hAnsi="Garamond"/>
-          <w:sz w:val="24"/>
-          <w:szCs w:val="24"/>
-        </w:rPr>
-      </w:pPr>
-      <w:r>
-        <w:rPr>
-          <w:rFonts w:ascii="Garamond" w:hAnsi="Garamond"/>
-          <w:sz w:val="24"/>
-          <w:szCs w:val="24"/>
-        </w:rPr>
-        <w:t>Q-learning algorithm was implemented successfully, but it finds local minimum frequently based on its initial stage of learning processes.</w:t>
-      </w:r>
+        <w:rPr>
+          <w:rFonts w:ascii="Garamond" w:hAnsi="Garamond"/>
+          <w:sz w:val="24"/>
+          <w:szCs w:val="24"/>
+        </w:rPr>
+      </w:pPr>
       <w:bookmarkStart w:id="0" w:name="_GoBack"/>
       <w:bookmarkEnd w:id="0"/>
     </w:p>
@@ -1876,7 +2964,7 @@
 </file>
 
 <file path=word/numbering.xml><?xml version="1.0" encoding="utf-8"?>
-<w:numbering xmlns:wpc="http://schemas.microsoft.com/office/word/2010/wordprocessingCanvas" xmlns:mo="http://schemas.microsoft.com/office/mac/office/2008/main" xmlns:mc="http://schemas.openxmlformats.org/markup-compatibility/2006" xmlns:mv="urn:schemas-microsoft-com:mac:vml" xmlns:o="urn:schemas-microsoft-com:office:office" xmlns:r="http://schemas.openxmlformats.org/officeDocument/2006/relationships" xmlns:m="http://schemas.openxmlformats.org/officeDocument/2006/math" xmlns:v="urn:schemas-microsoft-com:vml" xmlns:wp14="http://schemas.microsoft.com/office/word/2010/wordprocessingDrawing" xmlns:wp="http://schemas.openxmlformats.org/drawingml/2006/wordprocessingDrawing" xmlns:w10="urn:schemas-microsoft-com:office:word" xmlns:w="http://schemas.openxmlformats.org/wordprocessingml/2006/main" xmlns:w14="http://schemas.microsoft.com/office/word/2010/wordml" xmlns:wpg="http://schemas.microsoft.com/office/word/2010/wordprocessingGroup" xmlns:wpi="http://schemas.microsoft.com/office/word/2010/wordprocessingInk" xmlns:wne="http://schemas.microsoft.com/office/word/2006/wordml" xmlns:wps="http://schemas.microsoft.com/office/word/2010/wordprocessingShape" mc:Ignorable="w14 wp14">
+<w:numbering xmlns:wpc="http://schemas.microsoft.com/office/word/2010/wordprocessingCanvas" xmlns:mc="http://schemas.openxmlformats.org/markup-compatibility/2006" xmlns:o="urn:schemas-microsoft-com:office:office" xmlns:r="http://schemas.openxmlformats.org/officeDocument/2006/relationships" xmlns:m="http://schemas.openxmlformats.org/officeDocument/2006/math" xmlns:v="urn:schemas-microsoft-com:vml" xmlns:wp14="http://schemas.microsoft.com/office/word/2010/wordprocessingDrawing" xmlns:wp="http://schemas.openxmlformats.org/drawingml/2006/wordprocessingDrawing" xmlns:w10="urn:schemas-microsoft-com:office:word" xmlns:w="http://schemas.openxmlformats.org/wordprocessingml/2006/main" xmlns:w14="http://schemas.microsoft.com/office/word/2010/wordml" xmlns:wpg="http://schemas.microsoft.com/office/word/2010/wordprocessingGroup" xmlns:wpi="http://schemas.microsoft.com/office/word/2010/wordprocessingInk" xmlns:wne="http://schemas.microsoft.com/office/word/2006/wordml" xmlns:wps="http://schemas.microsoft.com/office/word/2010/wordprocessingShape" mc:Ignorable="w14 wp14">
   <w:abstractNum w:abstractNumId="0">
     <w:nsid w:val="4D6023C8"/>
     <w:multiLevelType w:val="hybridMultilevel"/>
@@ -2196,7 +3284,7 @@
       </w:pPr>
     </w:pPrDefault>
   </w:docDefaults>
-  <w:latentStyles w:defLockedState="0" w:defUIPriority="99" w:defSemiHidden="1" w:defUnhideWhenUsed="1" w:defQFormat="0" w:count="276">
+  <w:latentStyles w:defLockedState="0" w:defUIPriority="99" w:defSemiHidden="1" w:defUnhideWhenUsed="1" w:defQFormat="0" w:count="267">
     <w:lsdException w:name="Normal" w:semiHidden="0" w:uiPriority="0" w:unhideWhenUsed="0" w:qFormat="1"/>
     <w:lsdException w:name="heading 1" w:semiHidden="0" w:uiPriority="9" w:unhideWhenUsed="0" w:qFormat="1"/>
     <w:lsdException w:name="heading 2" w:uiPriority="9" w:qFormat="1"/>
@@ -2389,7 +3477,6 @@
   <w:style w:type="character" w:default="1" w:styleId="DefaultParagraphFont">
     <w:name w:val="Default Paragraph Font"/>
     <w:uiPriority w:val="1"/>
-    <w:semiHidden/>
     <w:unhideWhenUsed/>
   </w:style>
   <w:style w:type="table" w:default="1" w:styleId="TableNormal">
@@ -2581,11 +3668,34 @@
       <w:szCs w:val="18"/>
     </w:rPr>
   </w:style>
+  <w:style w:type="character" w:styleId="Hyperlink">
+    <w:name w:val="Hyperlink"/>
+    <w:basedOn w:val="DefaultParagraphFont"/>
+    <w:uiPriority w:val="99"/>
+    <w:unhideWhenUsed/>
+    <w:rsid w:val="00BD299E"/>
+    <w:rPr>
+      <w:color w:val="0000FF" w:themeColor="hyperlink"/>
+      <w:u w:val="single"/>
+    </w:rPr>
+  </w:style>
+  <w:style w:type="character" w:styleId="FollowedHyperlink">
+    <w:name w:val="FollowedHyperlink"/>
+    <w:basedOn w:val="DefaultParagraphFont"/>
+    <w:uiPriority w:val="99"/>
+    <w:semiHidden/>
+    <w:unhideWhenUsed/>
+    <w:rsid w:val="00F772B2"/>
+    <w:rPr>
+      <w:color w:val="800080" w:themeColor="followedHyperlink"/>
+      <w:u w:val="single"/>
+    </w:rPr>
+  </w:style>
 </w:styles>
 </file>
 
 <file path=word/stylesWithEffects.xml><?xml version="1.0" encoding="utf-8"?>
-<w:styles xmlns:wpc="http://schemas.microsoft.com/office/word/2010/wordprocessingCanvas" xmlns:mo="http://schemas.microsoft.com/office/mac/office/2008/main" xmlns:mc="http://schemas.openxmlformats.org/markup-compatibility/2006" xmlns:mv="urn:schemas-microsoft-com:mac:vml" xmlns:o="urn:schemas-microsoft-com:office:office" xmlns:r="http://schemas.openxmlformats.org/officeDocument/2006/relationships" xmlns:m="http://schemas.openxmlformats.org/officeDocument/2006/math" xmlns:v="urn:schemas-microsoft-com:vml" xmlns:wp14="http://schemas.microsoft.com/office/word/2010/wordprocessingDrawing" xmlns:wp="http://schemas.openxmlformats.org/drawingml/2006/wordprocessingDrawing" xmlns:w10="urn:schemas-microsoft-com:office:word" xmlns:w="http://schemas.openxmlformats.org/wordprocessingml/2006/main" xmlns:w14="http://schemas.microsoft.com/office/word/2010/wordml" xmlns:wpg="http://schemas.microsoft.com/office/word/2010/wordprocessingGroup" xmlns:wpi="http://schemas.microsoft.com/office/word/2010/wordprocessingInk" xmlns:wne="http://schemas.microsoft.com/office/word/2006/wordml" xmlns:wps="http://schemas.microsoft.com/office/word/2010/wordprocessingShape" mc:Ignorable="w14 wp14">
+<w:styles xmlns:wpc="http://schemas.microsoft.com/office/word/2010/wordprocessingCanvas" xmlns:mc="http://schemas.openxmlformats.org/markup-compatibility/2006" xmlns:o="urn:schemas-microsoft-com:office:office" xmlns:r="http://schemas.openxmlformats.org/officeDocument/2006/relationships" xmlns:m="http://schemas.openxmlformats.org/officeDocument/2006/math" xmlns:v="urn:schemas-microsoft-com:vml" xmlns:wp14="http://schemas.microsoft.com/office/word/2010/wordprocessingDrawing" xmlns:wp="http://schemas.openxmlformats.org/drawingml/2006/wordprocessingDrawing" xmlns:w10="urn:schemas-microsoft-com:office:word" xmlns:w="http://schemas.openxmlformats.org/wordprocessingml/2006/main" xmlns:w14="http://schemas.microsoft.com/office/word/2010/wordml" xmlns:wpg="http://schemas.microsoft.com/office/word/2010/wordprocessingGroup" xmlns:wpi="http://schemas.microsoft.com/office/word/2010/wordprocessingInk" xmlns:wne="http://schemas.microsoft.com/office/word/2006/wordml" xmlns:wps="http://schemas.microsoft.com/office/word/2010/wordprocessingShape" mc:Ignorable="w14 wp14">
   <w:docDefaults>
     <w:rPrDefault>
       <w:rPr>
@@ -2601,7 +3711,7 @@
       </w:pPr>
     </w:pPrDefault>
   </w:docDefaults>
-  <w:latentStyles w:defLockedState="0" w:defUIPriority="99" w:defSemiHidden="1" w:defUnhideWhenUsed="1" w:defQFormat="0" w:count="276">
+  <w:latentStyles w:defLockedState="0" w:defUIPriority="99" w:defSemiHidden="1" w:defUnhideWhenUsed="1" w:defQFormat="0" w:count="267">
     <w:lsdException w:name="Normal" w:semiHidden="0" w:uiPriority="0" w:unhideWhenUsed="0" w:qFormat="1"/>
     <w:lsdException w:name="heading 1" w:semiHidden="0" w:uiPriority="9" w:unhideWhenUsed="0" w:qFormat="1"/>
     <w:lsdException w:name="heading 2" w:uiPriority="9" w:qFormat="1"/>
@@ -2794,7 +3904,6 @@
   <w:style w:type="character" w:default="1" w:styleId="DefaultParagraphFont">
     <w:name w:val="Default Paragraph Font"/>
     <w:uiPriority w:val="1"/>
-    <w:semiHidden/>
     <w:unhideWhenUsed/>
   </w:style>
   <w:style w:type="table" w:default="1" w:styleId="TableNormal">
@@ -2984,6 +4093,29 @@
       <w:color w:val="4F81BD" w:themeColor="accent1"/>
       <w:sz w:val="18"/>
       <w:szCs w:val="18"/>
+    </w:rPr>
+  </w:style>
+  <w:style w:type="character" w:styleId="Hyperlink">
+    <w:name w:val="Hyperlink"/>
+    <w:basedOn w:val="DefaultParagraphFont"/>
+    <w:uiPriority w:val="99"/>
+    <w:unhideWhenUsed/>
+    <w:rsid w:val="00BD299E"/>
+    <w:rPr>
+      <w:color w:val="0000FF" w:themeColor="hyperlink"/>
+      <w:u w:val="single"/>
+    </w:rPr>
+  </w:style>
+  <w:style w:type="character" w:styleId="FollowedHyperlink">
+    <w:name w:val="FollowedHyperlink"/>
+    <w:basedOn w:val="DefaultParagraphFont"/>
+    <w:uiPriority w:val="99"/>
+    <w:semiHidden/>
+    <w:unhideWhenUsed/>
+    <w:rsid w:val="00F772B2"/>
+    <w:rPr>
+      <w:color w:val="800080" w:themeColor="followedHyperlink"/>
+      <w:u w:val="single"/>
     </w:rPr>
   </w:style>
 </w:styles>
@@ -3279,7 +4411,7 @@
 </file>
 
 <file path=customXml/itemProps1.xml><?xml version="1.0" encoding="utf-8"?>
-<ds:datastoreItem xmlns:ds="http://schemas.openxmlformats.org/officeDocument/2006/customXml" ds:itemID="{14FAD3EB-F5A9-AF41-AD5E-2BAB9BED7D77}">
+<ds:datastoreItem xmlns:ds="http://schemas.openxmlformats.org/officeDocument/2006/customXml" ds:itemID="{13069856-18FA-47C3-BE2A-D0CDA5DF8DF5}">
   <ds:schemaRefs>
     <ds:schemaRef ds:uri="http://schemas.openxmlformats.org/officeDocument/2006/bibliography"/>
   </ds:schemaRefs>

</xml_diff>

<commit_message>
doc: Add Enhanced Q-learning section
</commit_message>
<xml_diff>
--- a/Report/Smart Cab project report.docx
+++ b/Report/Smart Cab project report.docx
@@ -593,7 +593,7 @@
               </wp:inline>
             </w:drawing>
           </mc:Choice>
-          <mc:Fallback xmlns:mv="urn:schemas-microsoft-com:mac:vml" xmlns:mo="http://schemas.microsoft.com/office/mac/office/2008/main">
+          <mc:Fallback>
             <w:pict>
               <v:shapetype id="_x0000_t202" coordsize="21600,21600" o:spt="202" path="m,l,21600r21600,l21600,xe">
                 <v:stroke joinstyle="miter"/>
@@ -1189,27 +1189,14 @@
       <w:r>
         <w:t xml:space="preserve">Figure </w:t>
       </w:r>
-      <w:r>
-        <w:fldChar w:fldCharType="begin"/>
-      </w:r>
-      <w:r>
-        <w:instrText xml:space="preserve"> SEQ Figure \* ARABIC </w:instrText>
-      </w:r>
-      <w:r>
-        <w:fldChar w:fldCharType="separate"/>
-      </w:r>
-      <w:r>
-        <w:rPr>
-          <w:noProof/>
-        </w:rPr>
-        <w:t>1</w:t>
-      </w:r>
-      <w:r>
-        <w:rPr>
-          <w:noProof/>
-        </w:rPr>
-        <w:fldChar w:fldCharType="end"/>
-      </w:r>
+      <w:fldSimple w:instr=" SEQ Figure \* ARABIC ">
+        <w:r>
+          <w:rPr>
+            <w:noProof/>
+          </w:rPr>
+          <w:t>1</w:t>
+        </w:r>
+      </w:fldSimple>
       <w:r>
         <w:t xml:space="preserve"> Basic driving agent</w:t>
       </w:r>
@@ -1909,7 +1896,7 @@
               </wp:inline>
             </w:drawing>
           </mc:Choice>
-          <mc:Fallback xmlns:mv="urn:schemas-microsoft-com:mac:vml" xmlns:mo="http://schemas.microsoft.com/office/mac/office/2008/main">
+          <mc:Fallback>
             <w:pict>
               <v:shape id="Text Box 3" o:spid="_x0000_s1027" type="#_x0000_t202" style="width:468pt;height:136.45pt;visibility:visible;mso-wrap-style:square;mso-left-percent:-10001;mso-top-percent:-10001;mso-position-horizontal:absolute;mso-position-horizontal-relative:char;mso-position-vertical:absolute;mso-position-vertical-relative:line;mso-left-percent:-10001;mso-top-percent:-10001;v-text-anchor:top" o:gfxdata="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" fillcolor="white [3201]" strokeweight=".5pt">
                 <v:textbox>
@@ -2393,25 +2380,7 @@
             <w:sz w:val="24"/>
             <w:szCs w:val="24"/>
           </w:rPr>
-          <w:t xml:space="preserve"> forum po</w:t>
-        </w:r>
-        <w:r>
-          <w:rPr>
-            <w:rStyle w:val="Hyperlink"/>
-            <w:rFonts w:ascii="Garamond" w:hAnsi="Garamond"/>
-            <w:sz w:val="24"/>
-            <w:szCs w:val="24"/>
-          </w:rPr>
-          <w:t>s</w:t>
-        </w:r>
-        <w:r>
-          <w:rPr>
-            <w:rStyle w:val="Hyperlink"/>
-            <w:rFonts w:ascii="Garamond" w:hAnsi="Garamond"/>
-            <w:sz w:val="24"/>
-            <w:szCs w:val="24"/>
-          </w:rPr>
-          <w:t>t</w:t>
+          <w:t xml:space="preserve"> forum post</w:t>
         </w:r>
       </w:hyperlink>
       <w:r>
@@ -2769,10 +2738,6 @@
           </mc:Choice>
           <mc:Fallback>
             <w:pict>
-              <v:shapetype id="_x0000_t202" coordsize="21600,21600" o:spt="202" path="m,l,21600r21600,l21600,xe">
-                <v:stroke joinstyle="miter"/>
-                <v:path gradientshapeok="t" o:connecttype="rect"/>
-              </v:shapetype>
               <v:shape id="Text Box 4" o:spid="_x0000_s1028" type="#_x0000_t202" style="width:468pt;height:79.5pt;visibility:visible;mso-wrap-style:square;mso-left-percent:-10001;mso-top-percent:-10001;mso-position-horizontal:absolute;mso-position-horizontal-relative:char;mso-position-vertical:absolute;mso-position-vertical-relative:line;mso-left-percent:-10001;mso-top-percent:-10001;v-text-anchor:top" o:gfxdata="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" fillcolor="white [3201]" strokeweight=".5pt">
                 <v:textbox>
                   <w:txbxContent>
@@ -2950,7 +2915,509 @@
           <w:szCs w:val="24"/>
         </w:rPr>
       </w:pPr>
+    </w:p>
+    <w:p>
+      <w:pPr>
+        <w:pStyle w:val="Heading1"/>
+        <w:spacing w:after="240"/>
+      </w:pPr>
+      <w:r>
+        <w:t>Enhance the driving agent</w:t>
+      </w:r>
+    </w:p>
+    <w:p>
+      <w:pPr>
+        <w:rPr>
+          <w:rFonts w:ascii="Garamond" w:hAnsi="Garamond"/>
+          <w:i/>
+          <w:sz w:val="24"/>
+          <w:szCs w:val="24"/>
+        </w:rPr>
+      </w:pPr>
+      <w:r>
+        <w:rPr>
+          <w:rFonts w:ascii="Garamond" w:hAnsi="Garamond"/>
+          <w:i/>
+          <w:sz w:val="24"/>
+          <w:szCs w:val="24"/>
+        </w:rPr>
+        <w:t>Apply the reinforcement learning techniques you have learnt, and tweak the parameters (e.g. learning rate, discount factor, action selection method, etc.), to improve the performance of your agent. Your goal is to get it to a point so that within 100 trials, the agent is able to learn a feasible policy - i.e. reach the destination within the allotted time, with net reward remaining positive.</w:t>
+      </w:r>
+    </w:p>
+    <w:p>
+      <w:pPr>
+        <w:rPr>
+          <w:rFonts w:ascii="Garamond" w:hAnsi="Garamond"/>
+          <w:i/>
+          <w:sz w:val="24"/>
+          <w:szCs w:val="24"/>
+        </w:rPr>
+      </w:pPr>
       <w:bookmarkStart w:id="0" w:name="_GoBack"/>
+      <w:r>
+        <w:rPr>
+          <w:noProof/>
+        </w:rPr>
+        <w:lastRenderedPageBreak/>
+        <mc:AlternateContent>
+          <mc:Choice Requires="wps">
+            <w:drawing>
+              <wp:inline distT="0" distB="0" distL="0" distR="0" wp14:anchorId="10341A72" wp14:editId="337A0F75">
+                <wp:extent cx="5943600" cy="1333500"/>
+                <wp:effectExtent l="0" t="0" r="19050" b="19050"/>
+                <wp:docPr id="5" name="Text Box 5"/>
+                <wp:cNvGraphicFramePr/>
+                <a:graphic xmlns:a="http://schemas.openxmlformats.org/drawingml/2006/main">
+                  <a:graphicData uri="http://schemas.microsoft.com/office/word/2010/wordprocessingShape">
+                    <wps:wsp>
+                      <wps:cNvSpPr txBox="1"/>
+                      <wps:spPr>
+                        <a:xfrm>
+                          <a:off x="0" y="0"/>
+                          <a:ext cx="5943600" cy="1333500"/>
+                        </a:xfrm>
+                        <a:prstGeom prst="rect">
+                          <a:avLst/>
+                        </a:prstGeom>
+                        <a:solidFill>
+                          <a:schemeClr val="lt1"/>
+                        </a:solidFill>
+                        <a:ln w="6350">
+                          <a:solidFill>
+                            <a:prstClr val="black"/>
+                          </a:solidFill>
+                        </a:ln>
+                        <a:effectLst/>
+                      </wps:spPr>
+                      <wps:style>
+                        <a:lnRef idx="0">
+                          <a:schemeClr val="accent1"/>
+                        </a:lnRef>
+                        <a:fillRef idx="0">
+                          <a:schemeClr val="accent1"/>
+                        </a:fillRef>
+                        <a:effectRef idx="0">
+                          <a:schemeClr val="accent1"/>
+                        </a:effectRef>
+                        <a:fontRef idx="minor">
+                          <a:schemeClr val="dk1"/>
+                        </a:fontRef>
+                      </wps:style>
+                      <wps:txbx>
+                        <w:txbxContent>
+                          <w:p>
+                            <w:pPr>
+                              <w:spacing w:after="0" w:line="240" w:lineRule="auto"/>
+                              <w:rPr>
+                                <w:rFonts w:ascii="Courier New" w:hAnsi="Courier New" w:cs="Courier New"/>
+                                <w:sz w:val="20"/>
+                                <w:szCs w:val="20"/>
+                              </w:rPr>
+                            </w:pPr>
+                            <w:proofErr w:type="spellStart"/>
+                            <w:r>
+                              <w:rPr>
+                                <w:rFonts w:ascii="Courier New" w:hAnsi="Courier New" w:cs="Courier New"/>
+                                <w:sz w:val="20"/>
+                                <w:szCs w:val="20"/>
+                              </w:rPr>
+                              <w:t>Q_new</w:t>
+                            </w:r>
+                            <w:proofErr w:type="spellEnd"/>
+                            <w:r>
+                              <w:rPr>
+                                <w:rFonts w:ascii="Courier New" w:hAnsi="Courier New" w:cs="Courier New"/>
+                                <w:sz w:val="20"/>
+                                <w:szCs w:val="20"/>
+                              </w:rPr>
+                              <w:t xml:space="preserve"> = (1-alpha)*</w:t>
+                            </w:r>
+                            <w:proofErr w:type="spellStart"/>
+                            <w:r>
+                              <w:rPr>
+                                <w:rFonts w:ascii="Courier New" w:hAnsi="Courier New" w:cs="Courier New"/>
+                                <w:sz w:val="20"/>
+                                <w:szCs w:val="20"/>
+                              </w:rPr>
+                              <w:t>Q_old</w:t>
+                            </w:r>
+                            <w:proofErr w:type="spellEnd"/>
+                            <w:r>
+                              <w:rPr>
+                                <w:rFonts w:ascii="Courier New" w:hAnsi="Courier New" w:cs="Courier New"/>
+                                <w:sz w:val="20"/>
+                                <w:szCs w:val="20"/>
+                              </w:rPr>
+                              <w:t xml:space="preserve"> + alpha[R + </w:t>
+                            </w:r>
+                            <w:r>
+                              <w:rPr>
+                                <w:rFonts w:ascii="Courier New" w:hAnsi="Courier New" w:cs="Courier New"/>
+                                <w:sz w:val="20"/>
+                                <w:szCs w:val="20"/>
+                              </w:rPr>
+                              <w:t>gamma*</w:t>
+                            </w:r>
+                            <w:proofErr w:type="gramStart"/>
+                            <w:r>
+                              <w:rPr>
+                                <w:rFonts w:ascii="Courier New" w:hAnsi="Courier New" w:cs="Courier New"/>
+                                <w:sz w:val="20"/>
+                                <w:szCs w:val="20"/>
+                              </w:rPr>
+                              <w:t>max(</w:t>
+                            </w:r>
+                            <w:proofErr w:type="gramEnd"/>
+                            <w:r>
+                              <w:rPr>
+                                <w:rFonts w:ascii="Courier New" w:hAnsi="Courier New" w:cs="Courier New"/>
+                                <w:sz w:val="20"/>
+                                <w:szCs w:val="20"/>
+                              </w:rPr>
+                              <w:t>Q’)]</w:t>
+                            </w:r>
+                          </w:p>
+                          <w:p>
+                            <w:pPr>
+                              <w:spacing w:after="0" w:line="240" w:lineRule="auto"/>
+                              <w:rPr>
+                                <w:rFonts w:ascii="Courier New" w:hAnsi="Courier New" w:cs="Courier New"/>
+                                <w:sz w:val="20"/>
+                                <w:szCs w:val="20"/>
+                              </w:rPr>
+                            </w:pPr>
+                          </w:p>
+                          <w:p>
+                            <w:pPr>
+                              <w:spacing w:after="0" w:line="240" w:lineRule="auto"/>
+                              <w:rPr>
+                                <w:rFonts w:ascii="Courier New" w:hAnsi="Courier New" w:cs="Courier New"/>
+                                <w:sz w:val="20"/>
+                                <w:szCs w:val="20"/>
+                              </w:rPr>
+                            </w:pPr>
+                            <w:r>
+                              <w:rPr>
+                                <w:rFonts w:ascii="Courier New" w:hAnsi="Courier New" w:cs="Courier New"/>
+                                <w:sz w:val="20"/>
+                                <w:szCs w:val="20"/>
+                              </w:rPr>
+                              <w:t xml:space="preserve">Where </w:t>
+                            </w:r>
+                          </w:p>
+                          <w:p>
+                            <w:pPr>
+                              <w:spacing w:after="0" w:line="240" w:lineRule="auto"/>
+                              <w:rPr>
+                                <w:rFonts w:ascii="Courier New" w:hAnsi="Courier New" w:cs="Courier New"/>
+                                <w:sz w:val="20"/>
+                                <w:szCs w:val="20"/>
+                              </w:rPr>
+                            </w:pPr>
+                            <w:proofErr w:type="gramStart"/>
+                            <w:r>
+                              <w:rPr>
+                                <w:rFonts w:ascii="Courier New" w:hAnsi="Courier New" w:cs="Courier New"/>
+                                <w:sz w:val="20"/>
+                                <w:szCs w:val="20"/>
+                              </w:rPr>
+                              <w:t>alpha</w:t>
+                            </w:r>
+                            <w:proofErr w:type="gramEnd"/>
+                            <w:r>
+                              <w:rPr>
+                                <w:rFonts w:ascii="Courier New" w:hAnsi="Courier New" w:cs="Courier New"/>
+                                <w:sz w:val="20"/>
+                                <w:szCs w:val="20"/>
+                              </w:rPr>
+                              <w:t>: learning rate</w:t>
+                            </w:r>
+                          </w:p>
+                          <w:p>
+                            <w:pPr>
+                              <w:spacing w:after="0" w:line="240" w:lineRule="auto"/>
+                              <w:rPr>
+                                <w:rFonts w:ascii="Courier New" w:hAnsi="Courier New" w:cs="Courier New"/>
+                                <w:sz w:val="20"/>
+                                <w:szCs w:val="20"/>
+                              </w:rPr>
+                            </w:pPr>
+                            <w:proofErr w:type="gramStart"/>
+                            <w:r>
+                              <w:rPr>
+                                <w:rFonts w:ascii="Courier New" w:hAnsi="Courier New" w:cs="Courier New"/>
+                                <w:sz w:val="20"/>
+                                <w:szCs w:val="20"/>
+                              </w:rPr>
+                              <w:t>gamma</w:t>
+                            </w:r>
+                            <w:proofErr w:type="gramEnd"/>
+                            <w:r>
+                              <w:rPr>
+                                <w:rFonts w:ascii="Courier New" w:hAnsi="Courier New" w:cs="Courier New"/>
+                                <w:sz w:val="20"/>
+                                <w:szCs w:val="20"/>
+                              </w:rPr>
+                              <w:t xml:space="preserve">: </w:t>
+                            </w:r>
+                          </w:p>
+                          <w:p>
+                            <w:pPr>
+                              <w:spacing w:after="0" w:line="240" w:lineRule="auto"/>
+                              <w:rPr>
+                                <w:rFonts w:ascii="Courier New" w:hAnsi="Courier New" w:cs="Courier New"/>
+                                <w:sz w:val="20"/>
+                                <w:szCs w:val="20"/>
+                              </w:rPr>
+                            </w:pPr>
+                            <w:r>
+                              <w:rPr>
+                                <w:rFonts w:ascii="Courier New" w:hAnsi="Courier New" w:cs="Courier New"/>
+                                <w:sz w:val="20"/>
+                                <w:szCs w:val="20"/>
+                              </w:rPr>
+                              <w:t>R: immediate reward</w:t>
+                            </w:r>
+                          </w:p>
+                          <w:p>
+                            <w:pPr>
+                              <w:spacing w:after="0" w:line="240" w:lineRule="auto"/>
+                              <w:rPr>
+                                <w:rFonts w:ascii="Courier New" w:hAnsi="Courier New" w:cs="Courier New"/>
+                                <w:sz w:val="20"/>
+                                <w:szCs w:val="20"/>
+                              </w:rPr>
+                            </w:pPr>
+                            <w:r>
+                              <w:rPr>
+                                <w:rFonts w:ascii="Courier New" w:hAnsi="Courier New" w:cs="Courier New"/>
+                                <w:sz w:val="20"/>
+                                <w:szCs w:val="20"/>
+                              </w:rPr>
+                              <w:t>Q’: Utility (future reward)</w:t>
+                            </w:r>
+                          </w:p>
+                          <w:p/>
+                        </w:txbxContent>
+                      </wps:txbx>
+                      <wps:bodyPr rot="0" spcFirstLastPara="0" vertOverflow="overflow" horzOverflow="overflow" vert="horz" wrap="square" lIns="91440" tIns="45720" rIns="91440" bIns="45720" numCol="1" spcCol="0" rtlCol="0" fromWordArt="0" anchor="t" anchorCtr="0" forceAA="0" compatLnSpc="1">
+                        <a:prstTxWarp prst="textNoShape">
+                          <a:avLst/>
+                        </a:prstTxWarp>
+                        <a:noAutofit/>
+                      </wps:bodyPr>
+                    </wps:wsp>
+                  </a:graphicData>
+                </a:graphic>
+              </wp:inline>
+            </w:drawing>
+          </mc:Choice>
+          <mc:Fallback>
+            <w:pict>
+              <v:shape id="Text Box 5" o:spid="_x0000_s1029" type="#_x0000_t202" style="width:468pt;height:105pt;visibility:visible;mso-wrap-style:square;mso-left-percent:-10001;mso-top-percent:-10001;mso-position-horizontal:absolute;mso-position-horizontal-relative:char;mso-position-vertical:absolute;mso-position-vertical-relative:line;mso-left-percent:-10001;mso-top-percent:-10001;v-text-anchor:top" o:gfxdata="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" fillcolor="white [3201]" strokeweight=".5pt">
+                <v:textbox>
+                  <w:txbxContent>
+                    <w:p>
+                      <w:pPr>
+                        <w:spacing w:after="0" w:line="240" w:lineRule="auto"/>
+                        <w:rPr>
+                          <w:rFonts w:ascii="Courier New" w:hAnsi="Courier New" w:cs="Courier New"/>
+                          <w:sz w:val="20"/>
+                          <w:szCs w:val="20"/>
+                        </w:rPr>
+                      </w:pPr>
+                      <w:proofErr w:type="spellStart"/>
+                      <w:r>
+                        <w:rPr>
+                          <w:rFonts w:ascii="Courier New" w:hAnsi="Courier New" w:cs="Courier New"/>
+                          <w:sz w:val="20"/>
+                          <w:szCs w:val="20"/>
+                        </w:rPr>
+                        <w:t>Q_new</w:t>
+                      </w:r>
+                      <w:proofErr w:type="spellEnd"/>
+                      <w:r>
+                        <w:rPr>
+                          <w:rFonts w:ascii="Courier New" w:hAnsi="Courier New" w:cs="Courier New"/>
+                          <w:sz w:val="20"/>
+                          <w:szCs w:val="20"/>
+                        </w:rPr>
+                        <w:t xml:space="preserve"> = (1-alpha)*</w:t>
+                      </w:r>
+                      <w:proofErr w:type="spellStart"/>
+                      <w:r>
+                        <w:rPr>
+                          <w:rFonts w:ascii="Courier New" w:hAnsi="Courier New" w:cs="Courier New"/>
+                          <w:sz w:val="20"/>
+                          <w:szCs w:val="20"/>
+                        </w:rPr>
+                        <w:t>Q_old</w:t>
+                      </w:r>
+                      <w:proofErr w:type="spellEnd"/>
+                      <w:r>
+                        <w:rPr>
+                          <w:rFonts w:ascii="Courier New" w:hAnsi="Courier New" w:cs="Courier New"/>
+                          <w:sz w:val="20"/>
+                          <w:szCs w:val="20"/>
+                        </w:rPr>
+                        <w:t xml:space="preserve"> + alpha[R + </w:t>
+                      </w:r>
+                      <w:r>
+                        <w:rPr>
+                          <w:rFonts w:ascii="Courier New" w:hAnsi="Courier New" w:cs="Courier New"/>
+                          <w:sz w:val="20"/>
+                          <w:szCs w:val="20"/>
+                        </w:rPr>
+                        <w:t>gamma*</w:t>
+                      </w:r>
+                      <w:proofErr w:type="gramStart"/>
+                      <w:r>
+                        <w:rPr>
+                          <w:rFonts w:ascii="Courier New" w:hAnsi="Courier New" w:cs="Courier New"/>
+                          <w:sz w:val="20"/>
+                          <w:szCs w:val="20"/>
+                        </w:rPr>
+                        <w:t>max(</w:t>
+                      </w:r>
+                      <w:proofErr w:type="gramEnd"/>
+                      <w:r>
+                        <w:rPr>
+                          <w:rFonts w:ascii="Courier New" w:hAnsi="Courier New" w:cs="Courier New"/>
+                          <w:sz w:val="20"/>
+                          <w:szCs w:val="20"/>
+                        </w:rPr>
+                        <w:t>Q’)]</w:t>
+                      </w:r>
+                    </w:p>
+                    <w:p>
+                      <w:pPr>
+                        <w:spacing w:after="0" w:line="240" w:lineRule="auto"/>
+                        <w:rPr>
+                          <w:rFonts w:ascii="Courier New" w:hAnsi="Courier New" w:cs="Courier New"/>
+                          <w:sz w:val="20"/>
+                          <w:szCs w:val="20"/>
+                        </w:rPr>
+                      </w:pPr>
+                    </w:p>
+                    <w:p>
+                      <w:pPr>
+                        <w:spacing w:after="0" w:line="240" w:lineRule="auto"/>
+                        <w:rPr>
+                          <w:rFonts w:ascii="Courier New" w:hAnsi="Courier New" w:cs="Courier New"/>
+                          <w:sz w:val="20"/>
+                          <w:szCs w:val="20"/>
+                        </w:rPr>
+                      </w:pPr>
+                      <w:r>
+                        <w:rPr>
+                          <w:rFonts w:ascii="Courier New" w:hAnsi="Courier New" w:cs="Courier New"/>
+                          <w:sz w:val="20"/>
+                          <w:szCs w:val="20"/>
+                        </w:rPr>
+                        <w:t xml:space="preserve">Where </w:t>
+                      </w:r>
+                    </w:p>
+                    <w:p>
+                      <w:pPr>
+                        <w:spacing w:after="0" w:line="240" w:lineRule="auto"/>
+                        <w:rPr>
+                          <w:rFonts w:ascii="Courier New" w:hAnsi="Courier New" w:cs="Courier New"/>
+                          <w:sz w:val="20"/>
+                          <w:szCs w:val="20"/>
+                        </w:rPr>
+                      </w:pPr>
+                      <w:proofErr w:type="gramStart"/>
+                      <w:r>
+                        <w:rPr>
+                          <w:rFonts w:ascii="Courier New" w:hAnsi="Courier New" w:cs="Courier New"/>
+                          <w:sz w:val="20"/>
+                          <w:szCs w:val="20"/>
+                        </w:rPr>
+                        <w:t>alpha</w:t>
+                      </w:r>
+                      <w:proofErr w:type="gramEnd"/>
+                      <w:r>
+                        <w:rPr>
+                          <w:rFonts w:ascii="Courier New" w:hAnsi="Courier New" w:cs="Courier New"/>
+                          <w:sz w:val="20"/>
+                          <w:szCs w:val="20"/>
+                        </w:rPr>
+                        <w:t>: learning rate</w:t>
+                      </w:r>
+                    </w:p>
+                    <w:p>
+                      <w:pPr>
+                        <w:spacing w:after="0" w:line="240" w:lineRule="auto"/>
+                        <w:rPr>
+                          <w:rFonts w:ascii="Courier New" w:hAnsi="Courier New" w:cs="Courier New"/>
+                          <w:sz w:val="20"/>
+                          <w:szCs w:val="20"/>
+                        </w:rPr>
+                      </w:pPr>
+                      <w:proofErr w:type="gramStart"/>
+                      <w:r>
+                        <w:rPr>
+                          <w:rFonts w:ascii="Courier New" w:hAnsi="Courier New" w:cs="Courier New"/>
+                          <w:sz w:val="20"/>
+                          <w:szCs w:val="20"/>
+                        </w:rPr>
+                        <w:t>gamma</w:t>
+                      </w:r>
+                      <w:proofErr w:type="gramEnd"/>
+                      <w:r>
+                        <w:rPr>
+                          <w:rFonts w:ascii="Courier New" w:hAnsi="Courier New" w:cs="Courier New"/>
+                          <w:sz w:val="20"/>
+                          <w:szCs w:val="20"/>
+                        </w:rPr>
+                        <w:t xml:space="preserve">: </w:t>
+                      </w:r>
+                    </w:p>
+                    <w:p>
+                      <w:pPr>
+                        <w:spacing w:after="0" w:line="240" w:lineRule="auto"/>
+                        <w:rPr>
+                          <w:rFonts w:ascii="Courier New" w:hAnsi="Courier New" w:cs="Courier New"/>
+                          <w:sz w:val="20"/>
+                          <w:szCs w:val="20"/>
+                        </w:rPr>
+                      </w:pPr>
+                      <w:r>
+                        <w:rPr>
+                          <w:rFonts w:ascii="Courier New" w:hAnsi="Courier New" w:cs="Courier New"/>
+                          <w:sz w:val="20"/>
+                          <w:szCs w:val="20"/>
+                        </w:rPr>
+                        <w:t>R: immediate reward</w:t>
+                      </w:r>
+                    </w:p>
+                    <w:p>
+                      <w:pPr>
+                        <w:spacing w:after="0" w:line="240" w:lineRule="auto"/>
+                        <w:rPr>
+                          <w:rFonts w:ascii="Courier New" w:hAnsi="Courier New" w:cs="Courier New"/>
+                          <w:sz w:val="20"/>
+                          <w:szCs w:val="20"/>
+                        </w:rPr>
+                      </w:pPr>
+                      <w:r>
+                        <w:rPr>
+                          <w:rFonts w:ascii="Courier New" w:hAnsi="Courier New" w:cs="Courier New"/>
+                          <w:sz w:val="20"/>
+                          <w:szCs w:val="20"/>
+                        </w:rPr>
+                        <w:t>Q’: Utility (future reward)</w:t>
+                      </w:r>
+                    </w:p>
+                    <w:p/>
+                  </w:txbxContent>
+                </v:textbox>
+                <w10:anchorlock/>
+              </v:shape>
+            </w:pict>
+          </mc:Fallback>
+        </mc:AlternateContent>
+      </w:r>
       <w:bookmarkEnd w:id="0"/>
     </w:p>
     <w:sectPr>
@@ -3477,6 +3944,7 @@
   <w:style w:type="character" w:default="1" w:styleId="DefaultParagraphFont">
     <w:name w:val="Default Paragraph Font"/>
     <w:uiPriority w:val="1"/>
+    <w:semiHidden/>
     <w:unhideWhenUsed/>
   </w:style>
   <w:style w:type="table" w:default="1" w:styleId="TableNormal">
@@ -3904,6 +4372,7 @@
   <w:style w:type="character" w:default="1" w:styleId="DefaultParagraphFont">
     <w:name w:val="Default Paragraph Font"/>
     <w:uiPriority w:val="1"/>
+    <w:semiHidden/>
     <w:unhideWhenUsed/>
   </w:style>
   <w:style w:type="table" w:default="1" w:styleId="TableNormal">
@@ -4411,7 +4880,7 @@
 </file>
 
 <file path=customXml/itemProps1.xml><?xml version="1.0" encoding="utf-8"?>
-<ds:datastoreItem xmlns:ds="http://schemas.openxmlformats.org/officeDocument/2006/customXml" ds:itemID="{13069856-18FA-47C3-BE2A-D0CDA5DF8DF5}">
+<ds:datastoreItem xmlns:ds="http://schemas.openxmlformats.org/officeDocument/2006/customXml" ds:itemID="{1AA0927E-C754-4D2B-9B67-39C3ECF0660B}">
   <ds:schemaRefs>
     <ds:schemaRef ds:uri="http://schemas.openxmlformats.org/officeDocument/2006/bibliography"/>
   </ds:schemaRefs>

</xml_diff>

<commit_message>
doc: Add results to Basic Q-learning section
</commit_message>
<xml_diff>
--- a/Report/Smart Cab project report.docx
+++ b/Report/Smart Cab project report.docx
@@ -1189,14 +1189,27 @@
       <w:r>
         <w:t xml:space="preserve">Figure </w:t>
       </w:r>
-      <w:fldSimple w:instr=" SEQ Figure \* ARABIC ">
-        <w:r>
-          <w:rPr>
-            <w:noProof/>
-          </w:rPr>
-          <w:t>1</w:t>
-        </w:r>
-      </w:fldSimple>
+      <w:r>
+        <w:fldChar w:fldCharType="begin"/>
+      </w:r>
+      <w:r>
+        <w:instrText xml:space="preserve"> SEQ Figure \* ARABIC </w:instrText>
+      </w:r>
+      <w:r>
+        <w:fldChar w:fldCharType="separate"/>
+      </w:r>
+      <w:r>
+        <w:rPr>
+          <w:noProof/>
+        </w:rPr>
+        <w:t>1</w:t>
+      </w:r>
+      <w:r>
+        <w:rPr>
+          <w:noProof/>
+        </w:rPr>
+        <w:fldChar w:fldCharType="end"/>
+      </w:r>
       <w:r>
         <w:t xml:space="preserve"> Basic driving agent</w:t>
       </w:r>
@@ -2907,6 +2920,822 @@
         </mc:AlternateContent>
       </w:r>
     </w:p>
+    <w:tbl>
+      <w:tblPr>
+        <w:tblStyle w:val="TableGrid"/>
+        <w:tblW w:w="0" w:type="auto"/>
+        <w:tblLook w:val="04A0" w:firstRow="1" w:lastRow="0" w:firstColumn="1" w:lastColumn="0" w:noHBand="0" w:noVBand="1"/>
+      </w:tblPr>
+      <w:tblGrid>
+        <w:gridCol w:w="648"/>
+        <w:gridCol w:w="1710"/>
+        <w:gridCol w:w="2070"/>
+        <w:gridCol w:w="1530"/>
+      </w:tblGrid>
+      <w:tr>
+        <w:tc>
+          <w:tcPr>
+            <w:tcW w:w="648" w:type="dxa"/>
+          </w:tcPr>
+          <w:p>
+            <w:pPr>
+              <w:rPr>
+                <w:rFonts w:ascii="Garamond" w:hAnsi="Garamond"/>
+                <w:sz w:val="24"/>
+                <w:szCs w:val="24"/>
+              </w:rPr>
+            </w:pPr>
+          </w:p>
+        </w:tc>
+        <w:tc>
+          <w:tcPr>
+            <w:tcW w:w="1710" w:type="dxa"/>
+          </w:tcPr>
+          <w:p>
+            <w:pPr>
+              <w:rPr>
+                <w:rFonts w:ascii="Garamond" w:hAnsi="Garamond"/>
+                <w:sz w:val="24"/>
+                <w:szCs w:val="24"/>
+              </w:rPr>
+            </w:pPr>
+            <w:r>
+              <w:rPr>
+                <w:rFonts w:ascii="Garamond" w:hAnsi="Garamond"/>
+                <w:sz w:val="24"/>
+                <w:szCs w:val="24"/>
+              </w:rPr>
+              <w:t>Alpha = 0.8</w:t>
+            </w:r>
+          </w:p>
+        </w:tc>
+        <w:tc>
+          <w:tcPr>
+            <w:tcW w:w="2070" w:type="dxa"/>
+          </w:tcPr>
+          <w:p>
+            <w:pPr>
+              <w:rPr>
+                <w:rFonts w:ascii="Garamond" w:hAnsi="Garamond"/>
+                <w:sz w:val="24"/>
+                <w:szCs w:val="24"/>
+              </w:rPr>
+            </w:pPr>
+          </w:p>
+        </w:tc>
+        <w:tc>
+          <w:tcPr>
+            <w:tcW w:w="1530" w:type="dxa"/>
+          </w:tcPr>
+          <w:p>
+            <w:pPr>
+              <w:rPr>
+                <w:rFonts w:ascii="Garamond" w:hAnsi="Garamond"/>
+                <w:sz w:val="24"/>
+                <w:szCs w:val="24"/>
+              </w:rPr>
+            </w:pPr>
+          </w:p>
+        </w:tc>
+      </w:tr>
+      <w:tr>
+        <w:tc>
+          <w:tcPr>
+            <w:tcW w:w="648" w:type="dxa"/>
+          </w:tcPr>
+          <w:p>
+            <w:pPr>
+              <w:rPr>
+                <w:rFonts w:ascii="Garamond" w:hAnsi="Garamond"/>
+                <w:sz w:val="24"/>
+                <w:szCs w:val="24"/>
+              </w:rPr>
+            </w:pPr>
+            <w:r>
+              <w:rPr>
+                <w:rFonts w:ascii="Garamond" w:hAnsi="Garamond"/>
+                <w:sz w:val="24"/>
+                <w:szCs w:val="24"/>
+              </w:rPr>
+              <w:t>trial</w:t>
+            </w:r>
+          </w:p>
+        </w:tc>
+        <w:tc>
+          <w:tcPr>
+            <w:tcW w:w="1710" w:type="dxa"/>
+          </w:tcPr>
+          <w:p>
+            <w:pPr>
+              <w:rPr>
+                <w:rFonts w:ascii="Garamond" w:hAnsi="Garamond"/>
+                <w:sz w:val="24"/>
+                <w:szCs w:val="24"/>
+              </w:rPr>
+            </w:pPr>
+            <w:r>
+              <w:rPr>
+                <w:rFonts w:ascii="Garamond" w:hAnsi="Garamond"/>
+                <w:sz w:val="24"/>
+                <w:szCs w:val="24"/>
+              </w:rPr>
+              <w:t>Gamma = 0.0</w:t>
+            </w:r>
+          </w:p>
+        </w:tc>
+        <w:tc>
+          <w:tcPr>
+            <w:tcW w:w="2070" w:type="dxa"/>
+          </w:tcPr>
+          <w:p>
+            <w:pPr>
+              <w:rPr>
+                <w:rFonts w:ascii="Garamond" w:hAnsi="Garamond"/>
+                <w:sz w:val="24"/>
+                <w:szCs w:val="24"/>
+              </w:rPr>
+            </w:pPr>
+          </w:p>
+        </w:tc>
+        <w:tc>
+          <w:tcPr>
+            <w:tcW w:w="1530" w:type="dxa"/>
+          </w:tcPr>
+          <w:p>
+            <w:pPr>
+              <w:rPr>
+                <w:rFonts w:ascii="Garamond" w:hAnsi="Garamond"/>
+                <w:sz w:val="24"/>
+                <w:szCs w:val="24"/>
+              </w:rPr>
+            </w:pPr>
+          </w:p>
+        </w:tc>
+      </w:tr>
+      <w:tr>
+        <w:tc>
+          <w:tcPr>
+            <w:tcW w:w="648" w:type="dxa"/>
+          </w:tcPr>
+          <w:p>
+            <w:pPr>
+              <w:rPr>
+                <w:rFonts w:ascii="Garamond" w:hAnsi="Garamond"/>
+                <w:sz w:val="24"/>
+                <w:szCs w:val="24"/>
+              </w:rPr>
+            </w:pPr>
+            <w:r>
+              <w:rPr>
+                <w:rFonts w:ascii="Garamond" w:hAnsi="Garamond"/>
+                <w:sz w:val="24"/>
+                <w:szCs w:val="24"/>
+              </w:rPr>
+              <w:t>1</w:t>
+            </w:r>
+          </w:p>
+        </w:tc>
+        <w:tc>
+          <w:tcPr>
+            <w:tcW w:w="1710" w:type="dxa"/>
+          </w:tcPr>
+          <w:p>
+            <w:pPr>
+              <w:rPr>
+                <w:rFonts w:ascii="Garamond" w:hAnsi="Garamond"/>
+                <w:sz w:val="24"/>
+                <w:szCs w:val="24"/>
+              </w:rPr>
+            </w:pPr>
+          </w:p>
+        </w:tc>
+        <w:tc>
+          <w:tcPr>
+            <w:tcW w:w="2070" w:type="dxa"/>
+          </w:tcPr>
+          <w:p>
+            <w:pPr>
+              <w:rPr>
+                <w:rFonts w:ascii="Garamond" w:hAnsi="Garamond"/>
+                <w:sz w:val="24"/>
+                <w:szCs w:val="24"/>
+              </w:rPr>
+            </w:pPr>
+          </w:p>
+        </w:tc>
+        <w:tc>
+          <w:tcPr>
+            <w:tcW w:w="1530" w:type="dxa"/>
+          </w:tcPr>
+          <w:p>
+            <w:pPr>
+              <w:rPr>
+                <w:rFonts w:ascii="Garamond" w:hAnsi="Garamond"/>
+                <w:sz w:val="24"/>
+                <w:szCs w:val="24"/>
+              </w:rPr>
+            </w:pPr>
+          </w:p>
+        </w:tc>
+      </w:tr>
+      <w:tr>
+        <w:tc>
+          <w:tcPr>
+            <w:tcW w:w="648" w:type="dxa"/>
+          </w:tcPr>
+          <w:p>
+            <w:pPr>
+              <w:rPr>
+                <w:rFonts w:ascii="Garamond" w:hAnsi="Garamond"/>
+                <w:sz w:val="24"/>
+                <w:szCs w:val="24"/>
+              </w:rPr>
+            </w:pPr>
+            <w:r>
+              <w:rPr>
+                <w:rFonts w:ascii="Garamond" w:hAnsi="Garamond"/>
+                <w:sz w:val="24"/>
+                <w:szCs w:val="24"/>
+              </w:rPr>
+              <w:t>2</w:t>
+            </w:r>
+          </w:p>
+        </w:tc>
+        <w:tc>
+          <w:tcPr>
+            <w:tcW w:w="1710" w:type="dxa"/>
+          </w:tcPr>
+          <w:p>
+            <w:pPr>
+              <w:rPr>
+                <w:rFonts w:ascii="Garamond" w:hAnsi="Garamond"/>
+                <w:sz w:val="24"/>
+                <w:szCs w:val="24"/>
+              </w:rPr>
+            </w:pPr>
+          </w:p>
+        </w:tc>
+        <w:tc>
+          <w:tcPr>
+            <w:tcW w:w="2070" w:type="dxa"/>
+          </w:tcPr>
+          <w:p>
+            <w:pPr>
+              <w:rPr>
+                <w:rFonts w:ascii="Garamond" w:hAnsi="Garamond"/>
+                <w:sz w:val="24"/>
+                <w:szCs w:val="24"/>
+              </w:rPr>
+            </w:pPr>
+          </w:p>
+        </w:tc>
+        <w:tc>
+          <w:tcPr>
+            <w:tcW w:w="1530" w:type="dxa"/>
+          </w:tcPr>
+          <w:p>
+            <w:pPr>
+              <w:rPr>
+                <w:rFonts w:ascii="Garamond" w:hAnsi="Garamond"/>
+                <w:sz w:val="24"/>
+                <w:szCs w:val="24"/>
+              </w:rPr>
+            </w:pPr>
+          </w:p>
+        </w:tc>
+      </w:tr>
+      <w:tr>
+        <w:tc>
+          <w:tcPr>
+            <w:tcW w:w="648" w:type="dxa"/>
+          </w:tcPr>
+          <w:p>
+            <w:pPr>
+              <w:rPr>
+                <w:rFonts w:ascii="Garamond" w:hAnsi="Garamond"/>
+                <w:sz w:val="24"/>
+                <w:szCs w:val="24"/>
+              </w:rPr>
+            </w:pPr>
+            <w:r>
+              <w:rPr>
+                <w:rFonts w:ascii="Garamond" w:hAnsi="Garamond"/>
+                <w:sz w:val="24"/>
+                <w:szCs w:val="24"/>
+              </w:rPr>
+              <w:t>3</w:t>
+            </w:r>
+          </w:p>
+        </w:tc>
+        <w:tc>
+          <w:tcPr>
+            <w:tcW w:w="1710" w:type="dxa"/>
+          </w:tcPr>
+          <w:p>
+            <w:pPr>
+              <w:rPr>
+                <w:rFonts w:ascii="Garamond" w:hAnsi="Garamond"/>
+                <w:sz w:val="24"/>
+                <w:szCs w:val="24"/>
+              </w:rPr>
+            </w:pPr>
+          </w:p>
+        </w:tc>
+        <w:tc>
+          <w:tcPr>
+            <w:tcW w:w="2070" w:type="dxa"/>
+          </w:tcPr>
+          <w:p>
+            <w:pPr>
+              <w:rPr>
+                <w:rFonts w:ascii="Garamond" w:hAnsi="Garamond"/>
+                <w:sz w:val="24"/>
+                <w:szCs w:val="24"/>
+              </w:rPr>
+            </w:pPr>
+          </w:p>
+        </w:tc>
+        <w:tc>
+          <w:tcPr>
+            <w:tcW w:w="1530" w:type="dxa"/>
+          </w:tcPr>
+          <w:p>
+            <w:pPr>
+              <w:rPr>
+                <w:rFonts w:ascii="Garamond" w:hAnsi="Garamond"/>
+                <w:sz w:val="24"/>
+                <w:szCs w:val="24"/>
+              </w:rPr>
+            </w:pPr>
+          </w:p>
+        </w:tc>
+      </w:tr>
+      <w:tr>
+        <w:tc>
+          <w:tcPr>
+            <w:tcW w:w="648" w:type="dxa"/>
+          </w:tcPr>
+          <w:p>
+            <w:pPr>
+              <w:rPr>
+                <w:rFonts w:ascii="Garamond" w:hAnsi="Garamond"/>
+                <w:sz w:val="24"/>
+                <w:szCs w:val="24"/>
+              </w:rPr>
+            </w:pPr>
+            <w:r>
+              <w:rPr>
+                <w:rFonts w:ascii="Garamond" w:hAnsi="Garamond"/>
+                <w:sz w:val="24"/>
+                <w:szCs w:val="24"/>
+              </w:rPr>
+              <w:t>4</w:t>
+            </w:r>
+          </w:p>
+        </w:tc>
+        <w:tc>
+          <w:tcPr>
+            <w:tcW w:w="1710" w:type="dxa"/>
+          </w:tcPr>
+          <w:p>
+            <w:pPr>
+              <w:rPr>
+                <w:rFonts w:ascii="Garamond" w:hAnsi="Garamond"/>
+                <w:sz w:val="24"/>
+                <w:szCs w:val="24"/>
+              </w:rPr>
+            </w:pPr>
+          </w:p>
+        </w:tc>
+        <w:tc>
+          <w:tcPr>
+            <w:tcW w:w="2070" w:type="dxa"/>
+          </w:tcPr>
+          <w:p>
+            <w:pPr>
+              <w:rPr>
+                <w:rFonts w:ascii="Garamond" w:hAnsi="Garamond"/>
+                <w:sz w:val="24"/>
+                <w:szCs w:val="24"/>
+              </w:rPr>
+            </w:pPr>
+          </w:p>
+        </w:tc>
+        <w:tc>
+          <w:tcPr>
+            <w:tcW w:w="1530" w:type="dxa"/>
+          </w:tcPr>
+          <w:p>
+            <w:pPr>
+              <w:rPr>
+                <w:rFonts w:ascii="Garamond" w:hAnsi="Garamond"/>
+                <w:sz w:val="24"/>
+                <w:szCs w:val="24"/>
+              </w:rPr>
+            </w:pPr>
+          </w:p>
+        </w:tc>
+      </w:tr>
+      <w:tr>
+        <w:tc>
+          <w:tcPr>
+            <w:tcW w:w="648" w:type="dxa"/>
+          </w:tcPr>
+          <w:p>
+            <w:pPr>
+              <w:rPr>
+                <w:rFonts w:ascii="Garamond" w:hAnsi="Garamond"/>
+                <w:sz w:val="24"/>
+                <w:szCs w:val="24"/>
+              </w:rPr>
+            </w:pPr>
+            <w:r>
+              <w:rPr>
+                <w:rFonts w:ascii="Garamond" w:hAnsi="Garamond"/>
+                <w:sz w:val="24"/>
+                <w:szCs w:val="24"/>
+              </w:rPr>
+              <w:t>5</w:t>
+            </w:r>
+          </w:p>
+        </w:tc>
+        <w:tc>
+          <w:tcPr>
+            <w:tcW w:w="1710" w:type="dxa"/>
+          </w:tcPr>
+          <w:p>
+            <w:pPr>
+              <w:rPr>
+                <w:rFonts w:ascii="Garamond" w:hAnsi="Garamond"/>
+                <w:sz w:val="24"/>
+                <w:szCs w:val="24"/>
+              </w:rPr>
+            </w:pPr>
+          </w:p>
+        </w:tc>
+        <w:tc>
+          <w:tcPr>
+            <w:tcW w:w="2070" w:type="dxa"/>
+          </w:tcPr>
+          <w:p>
+            <w:pPr>
+              <w:rPr>
+                <w:rFonts w:ascii="Garamond" w:hAnsi="Garamond"/>
+                <w:sz w:val="24"/>
+                <w:szCs w:val="24"/>
+              </w:rPr>
+            </w:pPr>
+          </w:p>
+        </w:tc>
+        <w:tc>
+          <w:tcPr>
+            <w:tcW w:w="1530" w:type="dxa"/>
+          </w:tcPr>
+          <w:p>
+            <w:pPr>
+              <w:rPr>
+                <w:rFonts w:ascii="Garamond" w:hAnsi="Garamond"/>
+                <w:sz w:val="24"/>
+                <w:szCs w:val="24"/>
+              </w:rPr>
+            </w:pPr>
+          </w:p>
+        </w:tc>
+      </w:tr>
+      <w:tr>
+        <w:tc>
+          <w:tcPr>
+            <w:tcW w:w="648" w:type="dxa"/>
+          </w:tcPr>
+          <w:p>
+            <w:pPr>
+              <w:rPr>
+                <w:rFonts w:ascii="Garamond" w:hAnsi="Garamond"/>
+                <w:sz w:val="24"/>
+                <w:szCs w:val="24"/>
+              </w:rPr>
+            </w:pPr>
+            <w:r>
+              <w:rPr>
+                <w:rFonts w:ascii="Garamond" w:hAnsi="Garamond"/>
+                <w:sz w:val="24"/>
+                <w:szCs w:val="24"/>
+              </w:rPr>
+              <w:t>6</w:t>
+            </w:r>
+          </w:p>
+        </w:tc>
+        <w:tc>
+          <w:tcPr>
+            <w:tcW w:w="1710" w:type="dxa"/>
+          </w:tcPr>
+          <w:p>
+            <w:pPr>
+              <w:rPr>
+                <w:rFonts w:ascii="Garamond" w:hAnsi="Garamond"/>
+                <w:sz w:val="24"/>
+                <w:szCs w:val="24"/>
+              </w:rPr>
+            </w:pPr>
+          </w:p>
+        </w:tc>
+        <w:tc>
+          <w:tcPr>
+            <w:tcW w:w="2070" w:type="dxa"/>
+          </w:tcPr>
+          <w:p>
+            <w:pPr>
+              <w:rPr>
+                <w:rFonts w:ascii="Garamond" w:hAnsi="Garamond"/>
+                <w:sz w:val="24"/>
+                <w:szCs w:val="24"/>
+              </w:rPr>
+            </w:pPr>
+          </w:p>
+        </w:tc>
+        <w:tc>
+          <w:tcPr>
+            <w:tcW w:w="1530" w:type="dxa"/>
+          </w:tcPr>
+          <w:p>
+            <w:pPr>
+              <w:rPr>
+                <w:rFonts w:ascii="Garamond" w:hAnsi="Garamond"/>
+                <w:sz w:val="24"/>
+                <w:szCs w:val="24"/>
+              </w:rPr>
+            </w:pPr>
+          </w:p>
+        </w:tc>
+      </w:tr>
+      <w:tr>
+        <w:tc>
+          <w:tcPr>
+            <w:tcW w:w="648" w:type="dxa"/>
+          </w:tcPr>
+          <w:p>
+            <w:pPr>
+              <w:rPr>
+                <w:rFonts w:ascii="Garamond" w:hAnsi="Garamond"/>
+                <w:sz w:val="24"/>
+                <w:szCs w:val="24"/>
+              </w:rPr>
+            </w:pPr>
+            <w:r>
+              <w:rPr>
+                <w:rFonts w:ascii="Garamond" w:hAnsi="Garamond"/>
+                <w:sz w:val="24"/>
+                <w:szCs w:val="24"/>
+              </w:rPr>
+              <w:t>7</w:t>
+            </w:r>
+          </w:p>
+        </w:tc>
+        <w:tc>
+          <w:tcPr>
+            <w:tcW w:w="1710" w:type="dxa"/>
+          </w:tcPr>
+          <w:p>
+            <w:pPr>
+              <w:rPr>
+                <w:rFonts w:ascii="Garamond" w:hAnsi="Garamond"/>
+                <w:sz w:val="24"/>
+                <w:szCs w:val="24"/>
+              </w:rPr>
+            </w:pPr>
+          </w:p>
+        </w:tc>
+        <w:tc>
+          <w:tcPr>
+            <w:tcW w:w="2070" w:type="dxa"/>
+          </w:tcPr>
+          <w:p>
+            <w:pPr>
+              <w:rPr>
+                <w:rFonts w:ascii="Garamond" w:hAnsi="Garamond"/>
+                <w:sz w:val="24"/>
+                <w:szCs w:val="24"/>
+              </w:rPr>
+            </w:pPr>
+          </w:p>
+        </w:tc>
+        <w:tc>
+          <w:tcPr>
+            <w:tcW w:w="1530" w:type="dxa"/>
+          </w:tcPr>
+          <w:p>
+            <w:pPr>
+              <w:rPr>
+                <w:rFonts w:ascii="Garamond" w:hAnsi="Garamond"/>
+                <w:sz w:val="24"/>
+                <w:szCs w:val="24"/>
+              </w:rPr>
+            </w:pPr>
+          </w:p>
+        </w:tc>
+        <w:bookmarkStart w:id="0" w:name="_GoBack"/>
+        <w:bookmarkEnd w:id="0"/>
+      </w:tr>
+      <w:tr>
+        <w:tc>
+          <w:tcPr>
+            <w:tcW w:w="648" w:type="dxa"/>
+          </w:tcPr>
+          <w:p>
+            <w:pPr>
+              <w:rPr>
+                <w:rFonts w:ascii="Garamond" w:hAnsi="Garamond"/>
+                <w:sz w:val="24"/>
+                <w:szCs w:val="24"/>
+              </w:rPr>
+            </w:pPr>
+            <w:r>
+              <w:rPr>
+                <w:rFonts w:ascii="Garamond" w:hAnsi="Garamond"/>
+                <w:sz w:val="24"/>
+                <w:szCs w:val="24"/>
+              </w:rPr>
+              <w:t>8</w:t>
+            </w:r>
+          </w:p>
+        </w:tc>
+        <w:tc>
+          <w:tcPr>
+            <w:tcW w:w="1710" w:type="dxa"/>
+          </w:tcPr>
+          <w:p>
+            <w:pPr>
+              <w:rPr>
+                <w:rFonts w:ascii="Garamond" w:hAnsi="Garamond"/>
+                <w:sz w:val="24"/>
+                <w:szCs w:val="24"/>
+              </w:rPr>
+            </w:pPr>
+          </w:p>
+        </w:tc>
+        <w:tc>
+          <w:tcPr>
+            <w:tcW w:w="2070" w:type="dxa"/>
+          </w:tcPr>
+          <w:p>
+            <w:pPr>
+              <w:rPr>
+                <w:rFonts w:ascii="Garamond" w:hAnsi="Garamond"/>
+                <w:sz w:val="24"/>
+                <w:szCs w:val="24"/>
+              </w:rPr>
+            </w:pPr>
+          </w:p>
+        </w:tc>
+        <w:tc>
+          <w:tcPr>
+            <w:tcW w:w="1530" w:type="dxa"/>
+          </w:tcPr>
+          <w:p>
+            <w:pPr>
+              <w:rPr>
+                <w:rFonts w:ascii="Garamond" w:hAnsi="Garamond"/>
+                <w:sz w:val="24"/>
+                <w:szCs w:val="24"/>
+              </w:rPr>
+            </w:pPr>
+          </w:p>
+        </w:tc>
+      </w:tr>
+      <w:tr>
+        <w:tc>
+          <w:tcPr>
+            <w:tcW w:w="648" w:type="dxa"/>
+          </w:tcPr>
+          <w:p>
+            <w:pPr>
+              <w:rPr>
+                <w:rFonts w:ascii="Garamond" w:hAnsi="Garamond"/>
+                <w:sz w:val="24"/>
+                <w:szCs w:val="24"/>
+              </w:rPr>
+            </w:pPr>
+            <w:r>
+              <w:rPr>
+                <w:rFonts w:ascii="Garamond" w:hAnsi="Garamond"/>
+                <w:sz w:val="24"/>
+                <w:szCs w:val="24"/>
+              </w:rPr>
+              <w:lastRenderedPageBreak/>
+              <w:t>9</w:t>
+            </w:r>
+          </w:p>
+        </w:tc>
+        <w:tc>
+          <w:tcPr>
+            <w:tcW w:w="1710" w:type="dxa"/>
+          </w:tcPr>
+          <w:p>
+            <w:pPr>
+              <w:rPr>
+                <w:rFonts w:ascii="Garamond" w:hAnsi="Garamond"/>
+                <w:sz w:val="24"/>
+                <w:szCs w:val="24"/>
+              </w:rPr>
+            </w:pPr>
+          </w:p>
+        </w:tc>
+        <w:tc>
+          <w:tcPr>
+            <w:tcW w:w="2070" w:type="dxa"/>
+          </w:tcPr>
+          <w:p>
+            <w:pPr>
+              <w:rPr>
+                <w:rFonts w:ascii="Garamond" w:hAnsi="Garamond"/>
+                <w:sz w:val="24"/>
+                <w:szCs w:val="24"/>
+              </w:rPr>
+            </w:pPr>
+          </w:p>
+        </w:tc>
+        <w:tc>
+          <w:tcPr>
+            <w:tcW w:w="1530" w:type="dxa"/>
+          </w:tcPr>
+          <w:p>
+            <w:pPr>
+              <w:rPr>
+                <w:rFonts w:ascii="Garamond" w:hAnsi="Garamond"/>
+                <w:sz w:val="24"/>
+                <w:szCs w:val="24"/>
+              </w:rPr>
+            </w:pPr>
+          </w:p>
+        </w:tc>
+      </w:tr>
+      <w:tr>
+        <w:tc>
+          <w:tcPr>
+            <w:tcW w:w="648" w:type="dxa"/>
+          </w:tcPr>
+          <w:p>
+            <w:pPr>
+              <w:rPr>
+                <w:rFonts w:ascii="Garamond" w:hAnsi="Garamond"/>
+                <w:sz w:val="24"/>
+                <w:szCs w:val="24"/>
+              </w:rPr>
+            </w:pPr>
+            <w:r>
+              <w:rPr>
+                <w:rFonts w:ascii="Garamond" w:hAnsi="Garamond"/>
+                <w:sz w:val="24"/>
+                <w:szCs w:val="24"/>
+              </w:rPr>
+              <w:t>10</w:t>
+            </w:r>
+          </w:p>
+        </w:tc>
+        <w:tc>
+          <w:tcPr>
+            <w:tcW w:w="1710" w:type="dxa"/>
+          </w:tcPr>
+          <w:p>
+            <w:pPr>
+              <w:rPr>
+                <w:rFonts w:ascii="Garamond" w:hAnsi="Garamond"/>
+                <w:sz w:val="24"/>
+                <w:szCs w:val="24"/>
+              </w:rPr>
+            </w:pPr>
+          </w:p>
+        </w:tc>
+        <w:tc>
+          <w:tcPr>
+            <w:tcW w:w="2070" w:type="dxa"/>
+          </w:tcPr>
+          <w:p>
+            <w:pPr>
+              <w:rPr>
+                <w:rFonts w:ascii="Garamond" w:hAnsi="Garamond"/>
+                <w:sz w:val="24"/>
+                <w:szCs w:val="24"/>
+              </w:rPr>
+            </w:pPr>
+          </w:p>
+        </w:tc>
+        <w:tc>
+          <w:tcPr>
+            <w:tcW w:w="1530" w:type="dxa"/>
+          </w:tcPr>
+          <w:p>
+            <w:pPr>
+              <w:rPr>
+                <w:rFonts w:ascii="Garamond" w:hAnsi="Garamond"/>
+                <w:sz w:val="24"/>
+                <w:szCs w:val="24"/>
+              </w:rPr>
+            </w:pPr>
+          </w:p>
+        </w:tc>
+      </w:tr>
+    </w:tbl>
     <w:p>
       <w:pPr>
         <w:rPr>
@@ -2953,12 +3782,10 @@
           <w:szCs w:val="24"/>
         </w:rPr>
       </w:pPr>
-      <w:bookmarkStart w:id="0" w:name="_GoBack"/>
       <w:r>
         <w:rPr>
           <w:noProof/>
         </w:rPr>
-        <w:lastRenderedPageBreak/>
         <mc:AlternateContent>
           <mc:Choice Requires="wps">
             <w:drawing>
@@ -3418,7 +4245,6 @@
           </mc:Fallback>
         </mc:AlternateContent>
       </w:r>
-      <w:bookmarkEnd w:id="0"/>
     </w:p>
     <w:sectPr>
       <w:pgSz w:w="12240" w:h="15840"/>
@@ -4159,6 +4985,25 @@
       <w:u w:val="single"/>
     </w:rPr>
   </w:style>
+  <w:style w:type="table" w:styleId="TableGrid">
+    <w:name w:val="Table Grid"/>
+    <w:basedOn w:val="TableNormal"/>
+    <w:uiPriority w:val="59"/>
+    <w:rsid w:val="006E40A8"/>
+    <w:pPr>
+      <w:spacing w:after="0" w:line="240" w:lineRule="auto"/>
+    </w:pPr>
+    <w:tblPr>
+      <w:tblBorders>
+        <w:top w:val="single" w:sz="4" w:space="0" w:color="auto"/>
+        <w:left w:val="single" w:sz="4" w:space="0" w:color="auto"/>
+        <w:bottom w:val="single" w:sz="4" w:space="0" w:color="auto"/>
+        <w:right w:val="single" w:sz="4" w:space="0" w:color="auto"/>
+        <w:insideH w:val="single" w:sz="4" w:space="0" w:color="auto"/>
+        <w:insideV w:val="single" w:sz="4" w:space="0" w:color="auto"/>
+      </w:tblBorders>
+    </w:tblPr>
+  </w:style>
 </w:styles>
 </file>
 
@@ -4587,6 +5432,25 @@
       <w:u w:val="single"/>
     </w:rPr>
   </w:style>
+  <w:style w:type="table" w:styleId="TableGrid">
+    <w:name w:val="Table Grid"/>
+    <w:basedOn w:val="TableNormal"/>
+    <w:uiPriority w:val="59"/>
+    <w:rsid w:val="006E40A8"/>
+    <w:pPr>
+      <w:spacing w:after="0" w:line="240" w:lineRule="auto"/>
+    </w:pPr>
+    <w:tblPr>
+      <w:tblBorders>
+        <w:top w:val="single" w:sz="4" w:space="0" w:color="auto"/>
+        <w:left w:val="single" w:sz="4" w:space="0" w:color="auto"/>
+        <w:bottom w:val="single" w:sz="4" w:space="0" w:color="auto"/>
+        <w:right w:val="single" w:sz="4" w:space="0" w:color="auto"/>
+        <w:insideH w:val="single" w:sz="4" w:space="0" w:color="auto"/>
+        <w:insideV w:val="single" w:sz="4" w:space="0" w:color="auto"/>
+      </w:tblBorders>
+    </w:tblPr>
+  </w:style>
 </w:styles>
 </file>
 
@@ -4880,7 +5744,7 @@
 </file>
 
 <file path=customXml/itemProps1.xml><?xml version="1.0" encoding="utf-8"?>
-<ds:datastoreItem xmlns:ds="http://schemas.openxmlformats.org/officeDocument/2006/customXml" ds:itemID="{1AA0927E-C754-4D2B-9B67-39C3ECF0660B}">
+<ds:datastoreItem xmlns:ds="http://schemas.openxmlformats.org/officeDocument/2006/customXml" ds:itemID="{15AEF5CB-41A6-4F7C-B128-99642B9C9B67}">
   <ds:schemaRefs>
     <ds:schemaRef ds:uri="http://schemas.openxmlformats.org/officeDocument/2006/bibliography"/>
   </ds:schemaRefs>

</xml_diff>

<commit_message>
doc: Update report (minor update)
</commit_message>
<xml_diff>
--- a/Report/Smart Cab project report.docx
+++ b/Report/Smart Cab project report.docx
@@ -1,6 +1,6 @@
 
 <file path=word/document.xml><?xml version="1.0" encoding="utf-8"?>
-<w:document xmlns:wpc="http://schemas.microsoft.com/office/word/2010/wordprocessingCanvas" xmlns:mc="http://schemas.openxmlformats.org/markup-compatibility/2006" xmlns:o="urn:schemas-microsoft-com:office:office" xmlns:r="http://schemas.openxmlformats.org/officeDocument/2006/relationships" xmlns:m="http://schemas.openxmlformats.org/officeDocument/2006/math" xmlns:v="urn:schemas-microsoft-com:vml" xmlns:wp14="http://schemas.microsoft.com/office/word/2010/wordprocessingDrawing" xmlns:wp="http://schemas.openxmlformats.org/drawingml/2006/wordprocessingDrawing" xmlns:w10="urn:schemas-microsoft-com:office:word" xmlns:w="http://schemas.openxmlformats.org/wordprocessingml/2006/main" xmlns:w14="http://schemas.microsoft.com/office/word/2010/wordml" xmlns:wpg="http://schemas.microsoft.com/office/word/2010/wordprocessingGroup" xmlns:wpi="http://schemas.microsoft.com/office/word/2010/wordprocessingInk" xmlns:wne="http://schemas.microsoft.com/office/word/2006/wordml" xmlns:wps="http://schemas.microsoft.com/office/word/2010/wordprocessingShape" mc:Ignorable="w14 wp14">
+<w:document xmlns:wpc="http://schemas.microsoft.com/office/word/2010/wordprocessingCanvas" xmlns:mo="http://schemas.microsoft.com/office/mac/office/2008/main" xmlns:mc="http://schemas.openxmlformats.org/markup-compatibility/2006" xmlns:mv="urn:schemas-microsoft-com:mac:vml" xmlns:o="urn:schemas-microsoft-com:office:office" xmlns:r="http://schemas.openxmlformats.org/officeDocument/2006/relationships" xmlns:m="http://schemas.openxmlformats.org/officeDocument/2006/math" xmlns:v="urn:schemas-microsoft-com:vml" xmlns:wp14="http://schemas.microsoft.com/office/word/2010/wordprocessingDrawing" xmlns:wp="http://schemas.openxmlformats.org/drawingml/2006/wordprocessingDrawing" xmlns:w10="urn:schemas-microsoft-com:office:word" xmlns:w="http://schemas.openxmlformats.org/wordprocessingml/2006/main" xmlns:w14="http://schemas.microsoft.com/office/word/2010/wordml" xmlns:wpg="http://schemas.microsoft.com/office/word/2010/wordprocessingGroup" xmlns:wpi="http://schemas.microsoft.com/office/word/2010/wordprocessingInk" xmlns:wne="http://schemas.microsoft.com/office/word/2006/wordml" xmlns:wps="http://schemas.microsoft.com/office/word/2010/wordprocessingShape" mc:Ignorable="w14 wp14">
   <w:body>
     <w:p>
       <w:pPr>
@@ -231,6 +231,7 @@
       <w:r>
         <w:rPr>
           <w:noProof/>
+          <w:lang w:eastAsia="en-US"/>
         </w:rPr>
         <mc:AlternateContent>
           <mc:Choice Requires="wps">
@@ -330,16 +331,7 @@
                                 <w:sz w:val="20"/>
                                 <w:szCs w:val="20"/>
                               </w:rPr>
-                              <w:t>self.planner.next_</w:t>
-                            </w:r>
-                            <w:proofErr w:type="gramStart"/>
-                            <w:r>
-                              <w:rPr>
-                                <w:rFonts w:ascii="Courier New" w:hAnsi="Courier New" w:cs="Courier New"/>
-                                <w:sz w:val="20"/>
-                                <w:szCs w:val="20"/>
-                              </w:rPr>
-                              <w:t>waypoint</w:t>
+                              <w:t>self.planner.next_waypoint</w:t>
                             </w:r>
                             <w:proofErr w:type="spellEnd"/>
                             <w:r>
@@ -348,16 +340,7 @@
                                 <w:sz w:val="20"/>
                                 <w:szCs w:val="20"/>
                               </w:rPr>
-                              <w:t>(</w:t>
-                            </w:r>
-                            <w:proofErr w:type="gramEnd"/>
-                            <w:r>
-                              <w:rPr>
-                                <w:rFonts w:ascii="Courier New" w:hAnsi="Courier New" w:cs="Courier New"/>
-                                <w:sz w:val="20"/>
-                                <w:szCs w:val="20"/>
-                              </w:rPr>
-                              <w:t>)  # from route planner, also displayed by simulator</w:t>
+                              <w:t>()  # from route planner, also displayed by simulator</w:t>
                             </w:r>
                           </w:p>
                           <w:p>
@@ -369,23 +352,13 @@
                                 <w:szCs w:val="20"/>
                               </w:rPr>
                             </w:pPr>
-                            <w:proofErr w:type="gramStart"/>
-                            <w:r>
-                              <w:rPr>
-                                <w:rFonts w:ascii="Courier New" w:hAnsi="Courier New" w:cs="Courier New"/>
-                                <w:sz w:val="20"/>
-                                <w:szCs w:val="20"/>
-                              </w:rPr>
-                              <w:t>inputs</w:t>
-                            </w:r>
-                            <w:proofErr w:type="gramEnd"/>
-                            <w:r>
-                              <w:rPr>
-                                <w:rFonts w:ascii="Courier New" w:hAnsi="Courier New" w:cs="Courier New"/>
-                                <w:sz w:val="20"/>
-                                <w:szCs w:val="20"/>
-                              </w:rPr>
-                              <w:t xml:space="preserve"> = </w:t>
+                            <w:r>
+                              <w:rPr>
+                                <w:rFonts w:ascii="Courier New" w:hAnsi="Courier New" w:cs="Courier New"/>
+                                <w:sz w:val="20"/>
+                                <w:szCs w:val="20"/>
+                              </w:rPr>
+                              <w:t xml:space="preserve">inputs = </w:t>
                             </w:r>
                             <w:proofErr w:type="spellStart"/>
                             <w:r>
@@ -415,23 +388,13 @@
                                 <w:szCs w:val="20"/>
                               </w:rPr>
                             </w:pPr>
-                            <w:proofErr w:type="gramStart"/>
-                            <w:r>
-                              <w:rPr>
-                                <w:rFonts w:ascii="Courier New" w:hAnsi="Courier New" w:cs="Courier New"/>
-                                <w:sz w:val="20"/>
-                                <w:szCs w:val="20"/>
-                              </w:rPr>
-                              <w:t>deadline</w:t>
-                            </w:r>
-                            <w:proofErr w:type="gramEnd"/>
-                            <w:r>
-                              <w:rPr>
-                                <w:rFonts w:ascii="Courier New" w:hAnsi="Courier New" w:cs="Courier New"/>
-                                <w:sz w:val="20"/>
-                                <w:szCs w:val="20"/>
-                              </w:rPr>
-                              <w:t xml:space="preserve"> = </w:t>
+                            <w:r>
+                              <w:rPr>
+                                <w:rFonts w:ascii="Courier New" w:hAnsi="Courier New" w:cs="Courier New"/>
+                                <w:sz w:val="20"/>
+                                <w:szCs w:val="20"/>
+                              </w:rPr>
+                              <w:t xml:space="preserve">deadline = </w:t>
                             </w:r>
                             <w:proofErr w:type="spellStart"/>
                             <w:r>
@@ -517,7 +480,6 @@
                                 <w:szCs w:val="20"/>
                               </w:rPr>
                             </w:pPr>
-                            <w:proofErr w:type="gramStart"/>
                             <w:r>
                               <w:rPr>
                                 <w:rFonts w:ascii="Courier New" w:hAnsi="Courier New" w:cs="Courier New"/>
@@ -525,17 +487,7 @@
                                 <w:szCs w:val="20"/>
                                 <w:highlight w:val="yellow"/>
                               </w:rPr>
-                              <w:t>action</w:t>
-                            </w:r>
-                            <w:proofErr w:type="gramEnd"/>
-                            <w:r>
-                              <w:rPr>
-                                <w:rFonts w:ascii="Courier New" w:hAnsi="Courier New" w:cs="Courier New"/>
-                                <w:sz w:val="20"/>
-                                <w:szCs w:val="20"/>
-                                <w:highlight w:val="yellow"/>
-                              </w:rPr>
-                              <w:t xml:space="preserve"> = </w:t>
+                              <w:t xml:space="preserve">action = </w:t>
                             </w:r>
                             <w:proofErr w:type="spellStart"/>
                             <w:r>
@@ -1130,6 +1082,7 @@
       <w:r>
         <w:rPr>
           <w:noProof/>
+          <w:lang w:eastAsia="en-US"/>
         </w:rPr>
         <w:lastRenderedPageBreak/>
         <w:drawing>
@@ -1189,27 +1142,14 @@
       <w:r>
         <w:t xml:space="preserve">Figure </w:t>
       </w:r>
-      <w:r>
-        <w:fldChar w:fldCharType="begin"/>
-      </w:r>
-      <w:r>
-        <w:instrText xml:space="preserve"> SEQ Figure \* ARABIC </w:instrText>
-      </w:r>
-      <w:r>
-        <w:fldChar w:fldCharType="separate"/>
-      </w:r>
-      <w:r>
-        <w:rPr>
-          <w:noProof/>
-        </w:rPr>
-        <w:t>1</w:t>
-      </w:r>
-      <w:r>
-        <w:rPr>
-          <w:noProof/>
-        </w:rPr>
-        <w:fldChar w:fldCharType="end"/>
-      </w:r>
+      <w:fldSimple w:instr=" SEQ Figure \* ARABIC ">
+        <w:r>
+          <w:rPr>
+            <w:noProof/>
+          </w:rPr>
+          <w:t>1</w:t>
+        </w:r>
+      </w:fldSimple>
       <w:r>
         <w:t xml:space="preserve"> Basic driving agent</w:t>
       </w:r>
@@ -1256,25 +1196,7 @@
           <w:sz w:val="24"/>
           <w:szCs w:val="24"/>
         </w:rPr>
-        <w:t xml:space="preserve">, inputs, </w:t>
-      </w:r>
-      <w:proofErr w:type="gramStart"/>
-      <w:r>
-        <w:rPr>
-          <w:rFonts w:ascii="Garamond" w:hAnsi="Garamond"/>
-          <w:sz w:val="24"/>
-          <w:szCs w:val="24"/>
-        </w:rPr>
-        <w:t>deadline</w:t>
-      </w:r>
-      <w:proofErr w:type="gramEnd"/>
-      <w:r>
-        <w:rPr>
-          <w:rFonts w:ascii="Garamond" w:hAnsi="Garamond"/>
-          <w:sz w:val="24"/>
-          <w:szCs w:val="24"/>
-        </w:rPr>
-        <w:t xml:space="preserve">). </w:t>
+        <w:t xml:space="preserve">, inputs, deadline). </w:t>
       </w:r>
       <w:r>
         <w:rPr>
@@ -1315,7 +1237,6 @@
         </w:rPr>
       </w:pPr>
       <w:proofErr w:type="spellStart"/>
-      <w:proofErr w:type="gramStart"/>
       <w:r>
         <w:rPr>
           <w:rFonts w:ascii="Garamond" w:hAnsi="Garamond"/>
@@ -1326,7 +1247,6 @@
         <w:t>next_waypoint</w:t>
       </w:r>
       <w:proofErr w:type="spellEnd"/>
-      <w:proofErr w:type="gramEnd"/>
       <w:r>
         <w:rPr>
           <w:rFonts w:ascii="Garamond" w:hAnsi="Garamond"/>
@@ -1349,25 +1269,7 @@
           <w:sz w:val="24"/>
           <w:szCs w:val="24"/>
         </w:rPr>
-        <w:t xml:space="preserve"> to calculate the reward </w:t>
-      </w:r>
-      <w:proofErr w:type="spellStart"/>
-      <w:r>
-        <w:rPr>
-          <w:rFonts w:ascii="Garamond" w:hAnsi="Garamond"/>
-          <w:sz w:val="24"/>
-          <w:szCs w:val="24"/>
-        </w:rPr>
-        <w:t>en</w:t>
-      </w:r>
-      <w:proofErr w:type="spellEnd"/>
-      <w:r>
-        <w:rPr>
-          <w:rFonts w:ascii="Garamond" w:hAnsi="Garamond"/>
-          <w:sz w:val="24"/>
-          <w:szCs w:val="24"/>
-        </w:rPr>
-        <w:t xml:space="preserve"> route to the final destination.</w:t>
+        <w:t xml:space="preserve"> to calculate the reward en route to the final destination.</w:t>
       </w:r>
     </w:p>
     <w:p>
@@ -1383,23 +1285,13 @@
           <w:szCs w:val="24"/>
         </w:rPr>
       </w:pPr>
-      <w:proofErr w:type="gramStart"/>
-      <w:r>
-        <w:rPr>
-          <w:rFonts w:ascii="Garamond" w:hAnsi="Garamond"/>
-          <w:sz w:val="24"/>
-          <w:szCs w:val="24"/>
-        </w:rPr>
-        <w:t>inputs</w:t>
-      </w:r>
-      <w:proofErr w:type="gramEnd"/>
-      <w:r>
-        <w:rPr>
-          <w:rFonts w:ascii="Garamond" w:hAnsi="Garamond"/>
-          <w:sz w:val="24"/>
-          <w:szCs w:val="24"/>
-        </w:rPr>
-        <w:t xml:space="preserve"> consists of traffic information that will be used to train the agent to find the optimal action</w:t>
+      <w:r>
+        <w:rPr>
+          <w:rFonts w:ascii="Garamond" w:hAnsi="Garamond"/>
+          <w:sz w:val="24"/>
+          <w:szCs w:val="24"/>
+        </w:rPr>
+        <w:t>inputs consists of traffic information that will be used to train the agent to find the optimal action</w:t>
       </w:r>
       <w:r>
         <w:rPr>
@@ -1458,7 +1350,6 @@
           <w:szCs w:val="24"/>
         </w:rPr>
       </w:pPr>
-      <w:proofErr w:type="gramStart"/>
       <w:r>
         <w:rPr>
           <w:rFonts w:ascii="Garamond" w:hAnsi="Garamond"/>
@@ -1468,7 +1359,6 @@
         </w:rPr>
         <w:t>deadline</w:t>
       </w:r>
-      <w:proofErr w:type="gramEnd"/>
       <w:r>
         <w:rPr>
           <w:rFonts w:ascii="Garamond" w:hAnsi="Garamond"/>
@@ -1482,6 +1372,7 @@
       <w:r>
         <w:rPr>
           <w:noProof/>
+          <w:lang w:eastAsia="en-US"/>
         </w:rPr>
         <w:lastRenderedPageBreak/>
         <mc:AlternateContent>
@@ -1582,16 +1473,7 @@
                                 <w:sz w:val="20"/>
                                 <w:szCs w:val="20"/>
                               </w:rPr>
-                              <w:t>self.planner.next_</w:t>
-                            </w:r>
-                            <w:proofErr w:type="gramStart"/>
-                            <w:r>
-                              <w:rPr>
-                                <w:rFonts w:ascii="Courier New" w:hAnsi="Courier New" w:cs="Courier New"/>
-                                <w:sz w:val="20"/>
-                                <w:szCs w:val="20"/>
-                              </w:rPr>
-                              <w:t>waypoint</w:t>
+                              <w:t>self.planner.next_waypoint</w:t>
                             </w:r>
                             <w:proofErr w:type="spellEnd"/>
                             <w:r>
@@ -1600,16 +1482,7 @@
                                 <w:sz w:val="20"/>
                                 <w:szCs w:val="20"/>
                               </w:rPr>
-                              <w:t>(</w:t>
-                            </w:r>
-                            <w:proofErr w:type="gramEnd"/>
-                            <w:r>
-                              <w:rPr>
-                                <w:rFonts w:ascii="Courier New" w:hAnsi="Courier New" w:cs="Courier New"/>
-                                <w:sz w:val="20"/>
-                                <w:szCs w:val="20"/>
-                              </w:rPr>
-                              <w:t>)  # from route planner, also displayed by simulator</w:t>
+                              <w:t>()  # from route planner, also displayed by simulator</w:t>
                             </w:r>
                           </w:p>
                           <w:p>
@@ -1621,23 +1494,13 @@
                                 <w:szCs w:val="20"/>
                               </w:rPr>
                             </w:pPr>
-                            <w:proofErr w:type="gramStart"/>
-                            <w:r>
-                              <w:rPr>
-                                <w:rFonts w:ascii="Courier New" w:hAnsi="Courier New" w:cs="Courier New"/>
-                                <w:sz w:val="20"/>
-                                <w:szCs w:val="20"/>
-                              </w:rPr>
-                              <w:t>inputs</w:t>
-                            </w:r>
-                            <w:proofErr w:type="gramEnd"/>
-                            <w:r>
-                              <w:rPr>
-                                <w:rFonts w:ascii="Courier New" w:hAnsi="Courier New" w:cs="Courier New"/>
-                                <w:sz w:val="20"/>
-                                <w:szCs w:val="20"/>
-                              </w:rPr>
-                              <w:t xml:space="preserve"> = </w:t>
+                            <w:r>
+                              <w:rPr>
+                                <w:rFonts w:ascii="Courier New" w:hAnsi="Courier New" w:cs="Courier New"/>
+                                <w:sz w:val="20"/>
+                                <w:szCs w:val="20"/>
+                              </w:rPr>
+                              <w:t xml:space="preserve">inputs = </w:t>
                             </w:r>
                             <w:proofErr w:type="spellStart"/>
                             <w:r>
@@ -1667,23 +1530,13 @@
                                 <w:szCs w:val="20"/>
                               </w:rPr>
                             </w:pPr>
-                            <w:proofErr w:type="gramStart"/>
-                            <w:r>
-                              <w:rPr>
-                                <w:rFonts w:ascii="Courier New" w:hAnsi="Courier New" w:cs="Courier New"/>
-                                <w:sz w:val="20"/>
-                                <w:szCs w:val="20"/>
-                              </w:rPr>
-                              <w:t>deadline</w:t>
-                            </w:r>
-                            <w:proofErr w:type="gramEnd"/>
-                            <w:r>
-                              <w:rPr>
-                                <w:rFonts w:ascii="Courier New" w:hAnsi="Courier New" w:cs="Courier New"/>
-                                <w:sz w:val="20"/>
-                                <w:szCs w:val="20"/>
-                              </w:rPr>
-                              <w:t xml:space="preserve"> = </w:t>
+                            <w:r>
+                              <w:rPr>
+                                <w:rFonts w:ascii="Courier New" w:hAnsi="Courier New" w:cs="Courier New"/>
+                                <w:sz w:val="20"/>
+                                <w:szCs w:val="20"/>
+                              </w:rPr>
+                              <w:t xml:space="preserve">deadline = </w:t>
                             </w:r>
                             <w:proofErr w:type="spellStart"/>
                             <w:r>
@@ -1759,27 +1612,7 @@
                                 <w:szCs w:val="20"/>
                                 <w:highlight w:val="yellow"/>
                               </w:rPr>
-                              <w:t xml:space="preserve"> = (</w:t>
-                            </w:r>
-                            <w:proofErr w:type="gramStart"/>
-                            <w:r>
-                              <w:rPr>
-                                <w:rFonts w:ascii="Courier New" w:hAnsi="Courier New" w:cs="Courier New"/>
-                                <w:sz w:val="20"/>
-                                <w:szCs w:val="20"/>
-                                <w:highlight w:val="yellow"/>
-                              </w:rPr>
-                              <w:t>inputs[</w:t>
-                            </w:r>
-                            <w:proofErr w:type="gramEnd"/>
-                            <w:r>
-                              <w:rPr>
-                                <w:rFonts w:ascii="Courier New" w:hAnsi="Courier New" w:cs="Courier New"/>
-                                <w:sz w:val="20"/>
-                                <w:szCs w:val="20"/>
-                                <w:highlight w:val="yellow"/>
-                              </w:rPr>
-                              <w:t xml:space="preserve">'light'], </w:t>
+                              <w:t xml:space="preserve"> = (inputs['light'], </w:t>
                             </w:r>
                             <w:proofErr w:type="spellStart"/>
                             <w:r>
@@ -1839,23 +1672,13 @@
                                 <w:szCs w:val="20"/>
                               </w:rPr>
                             </w:pPr>
-                            <w:proofErr w:type="gramStart"/>
-                            <w:r>
-                              <w:rPr>
-                                <w:rFonts w:ascii="Courier New" w:hAnsi="Courier New" w:cs="Courier New"/>
-                                <w:sz w:val="20"/>
-                                <w:szCs w:val="20"/>
-                              </w:rPr>
-                              <w:t>action</w:t>
-                            </w:r>
-                            <w:proofErr w:type="gramEnd"/>
-                            <w:r>
-                              <w:rPr>
-                                <w:rFonts w:ascii="Courier New" w:hAnsi="Courier New" w:cs="Courier New"/>
-                                <w:sz w:val="20"/>
-                                <w:szCs w:val="20"/>
-                              </w:rPr>
-                              <w:t xml:space="preserve"> = </w:t>
+                            <w:r>
+                              <w:rPr>
+                                <w:rFonts w:ascii="Courier New" w:hAnsi="Courier New" w:cs="Courier New"/>
+                                <w:sz w:val="20"/>
+                                <w:szCs w:val="20"/>
+                              </w:rPr>
+                              <w:t xml:space="preserve">action = </w:t>
                             </w:r>
                             <w:proofErr w:type="spellStart"/>
                             <w:r>
@@ -2354,25 +2177,7 @@
           <w:sz w:val="24"/>
           <w:szCs w:val="24"/>
         </w:rPr>
-        <w:t xml:space="preserve"> in </w:t>
-      </w:r>
-      <w:proofErr w:type="gramStart"/>
-      <w:r>
-        <w:rPr>
-          <w:rFonts w:ascii="Garamond" w:hAnsi="Garamond"/>
-          <w:sz w:val="24"/>
-          <w:szCs w:val="24"/>
-        </w:rPr>
-        <w:t>a</w:t>
-      </w:r>
-      <w:proofErr w:type="gramEnd"/>
-      <w:r>
-        <w:rPr>
-          <w:rFonts w:ascii="Garamond" w:hAnsi="Garamond"/>
-          <w:sz w:val="24"/>
-          <w:szCs w:val="24"/>
-        </w:rPr>
-        <w:t xml:space="preserve"> </w:t>
+        <w:t xml:space="preserve"> in a </w:t>
       </w:r>
       <w:hyperlink r:id="rId8" w:history="1">
         <w:proofErr w:type="spellStart"/>
@@ -2531,6 +2336,7 @@
       <w:r>
         <w:rPr>
           <w:noProof/>
+          <w:lang w:eastAsia="en-US"/>
         </w:rPr>
         <mc:AlternateContent>
           <mc:Choice Requires="wps">
@@ -2621,25 +2427,7 @@
                                 <w:sz w:val="20"/>
                                 <w:szCs w:val="20"/>
                               </w:rPr>
-                              <w:t xml:space="preserve"> + alpha[R + </w:t>
-                            </w:r>
-                            <w:proofErr w:type="gramStart"/>
-                            <w:r>
-                              <w:rPr>
-                                <w:rFonts w:ascii="Courier New" w:hAnsi="Courier New" w:cs="Courier New"/>
-                                <w:sz w:val="20"/>
-                                <w:szCs w:val="20"/>
-                              </w:rPr>
-                              <w:t>max(</w:t>
-                            </w:r>
-                            <w:proofErr w:type="gramEnd"/>
-                            <w:r>
-                              <w:rPr>
-                                <w:rFonts w:ascii="Courier New" w:hAnsi="Courier New" w:cs="Courier New"/>
-                                <w:sz w:val="20"/>
-                                <w:szCs w:val="20"/>
-                              </w:rPr>
-                              <w:t>Q’)]</w:t>
+                              <w:t xml:space="preserve"> + alpha[R + max(Q’)]</w:t>
                             </w:r>
                           </w:p>
                           <w:p>
@@ -2679,23 +2467,13 @@
                                 <w:szCs w:val="20"/>
                               </w:rPr>
                             </w:pPr>
-                            <w:proofErr w:type="gramStart"/>
-                            <w:r>
-                              <w:rPr>
-                                <w:rFonts w:ascii="Courier New" w:hAnsi="Courier New" w:cs="Courier New"/>
-                                <w:sz w:val="20"/>
-                                <w:szCs w:val="20"/>
-                              </w:rPr>
-                              <w:t>alpha</w:t>
-                            </w:r>
-                            <w:proofErr w:type="gramEnd"/>
-                            <w:r>
-                              <w:rPr>
-                                <w:rFonts w:ascii="Courier New" w:hAnsi="Courier New" w:cs="Courier New"/>
-                                <w:sz w:val="20"/>
-                                <w:szCs w:val="20"/>
-                              </w:rPr>
-                              <w:t>: learning rate</w:t>
+                            <w:r>
+                              <w:rPr>
+                                <w:rFonts w:ascii="Courier New" w:hAnsi="Courier New" w:cs="Courier New"/>
+                                <w:sz w:val="20"/>
+                                <w:szCs w:val="20"/>
+                              </w:rPr>
+                              <w:t>alpha: learning rate</w:t>
                             </w:r>
                           </w:p>
                           <w:p>
@@ -2981,6 +2759,196 @@
                 <w:szCs w:val="24"/>
               </w:rPr>
             </w:pPr>
+            <w:r>
+              <w:rPr>
+                <w:rFonts w:ascii="Garamond" w:hAnsi="Garamond"/>
+                <w:sz w:val="24"/>
+                <w:szCs w:val="24"/>
+              </w:rPr>
+              <w:t>Alpha = 0.8</w:t>
+            </w:r>
+          </w:p>
+        </w:tc>
+        <w:tc>
+          <w:tcPr>
+            <w:tcW w:w="1530" w:type="dxa"/>
+          </w:tcPr>
+          <w:p>
+            <w:pPr>
+              <w:rPr>
+                <w:rFonts w:ascii="Garamond" w:hAnsi="Garamond"/>
+                <w:sz w:val="24"/>
+                <w:szCs w:val="24"/>
+              </w:rPr>
+            </w:pPr>
+            <w:r>
+              <w:rPr>
+                <w:rFonts w:ascii="Garamond" w:hAnsi="Garamond"/>
+                <w:sz w:val="24"/>
+                <w:szCs w:val="24"/>
+              </w:rPr>
+              <w:t>Alpha = 0.8</w:t>
+            </w:r>
+          </w:p>
+        </w:tc>
+      </w:tr>
+      <w:tr>
+        <w:tc>
+          <w:tcPr>
+            <w:tcW w:w="648" w:type="dxa"/>
+          </w:tcPr>
+          <w:p>
+            <w:pPr>
+              <w:rPr>
+                <w:rFonts w:ascii="Garamond" w:hAnsi="Garamond"/>
+                <w:sz w:val="24"/>
+                <w:szCs w:val="24"/>
+              </w:rPr>
+            </w:pPr>
+            <w:r>
+              <w:rPr>
+                <w:rFonts w:ascii="Garamond" w:hAnsi="Garamond"/>
+                <w:sz w:val="24"/>
+                <w:szCs w:val="24"/>
+              </w:rPr>
+              <w:t>trial</w:t>
+            </w:r>
+          </w:p>
+        </w:tc>
+        <w:tc>
+          <w:tcPr>
+            <w:tcW w:w="1710" w:type="dxa"/>
+          </w:tcPr>
+          <w:p>
+            <w:pPr>
+              <w:rPr>
+                <w:rFonts w:ascii="Garamond" w:hAnsi="Garamond"/>
+                <w:sz w:val="24"/>
+                <w:szCs w:val="24"/>
+              </w:rPr>
+            </w:pPr>
+            <w:r>
+              <w:rPr>
+                <w:rFonts w:ascii="Garamond" w:hAnsi="Garamond"/>
+                <w:sz w:val="24"/>
+                <w:szCs w:val="24"/>
+              </w:rPr>
+              <w:t>Gamma = 0.0</w:t>
+            </w:r>
+          </w:p>
+        </w:tc>
+        <w:tc>
+          <w:tcPr>
+            <w:tcW w:w="2070" w:type="dxa"/>
+          </w:tcPr>
+          <w:p>
+            <w:pPr>
+              <w:rPr>
+                <w:rFonts w:ascii="Garamond" w:hAnsi="Garamond"/>
+                <w:sz w:val="24"/>
+                <w:szCs w:val="24"/>
+              </w:rPr>
+            </w:pPr>
+            <w:r>
+              <w:rPr>
+                <w:rFonts w:ascii="Garamond" w:hAnsi="Garamond"/>
+                <w:sz w:val="24"/>
+                <w:szCs w:val="24"/>
+              </w:rPr>
+              <w:t>Gamma = 0.</w:t>
+            </w:r>
+            <w:r>
+              <w:rPr>
+                <w:rFonts w:ascii="Garamond" w:hAnsi="Garamond"/>
+                <w:sz w:val="24"/>
+                <w:szCs w:val="24"/>
+              </w:rPr>
+              <w:t>2</w:t>
+            </w:r>
+          </w:p>
+        </w:tc>
+        <w:tc>
+          <w:tcPr>
+            <w:tcW w:w="1530" w:type="dxa"/>
+          </w:tcPr>
+          <w:p>
+            <w:pPr>
+              <w:rPr>
+                <w:rFonts w:ascii="Garamond" w:hAnsi="Garamond"/>
+                <w:sz w:val="24"/>
+                <w:szCs w:val="24"/>
+              </w:rPr>
+            </w:pPr>
+            <w:r>
+              <w:rPr>
+                <w:rFonts w:ascii="Garamond" w:hAnsi="Garamond"/>
+                <w:sz w:val="24"/>
+                <w:szCs w:val="24"/>
+              </w:rPr>
+              <w:t>Gamma = 0.</w:t>
+            </w:r>
+            <w:r>
+              <w:rPr>
+                <w:rFonts w:ascii="Garamond" w:hAnsi="Garamond"/>
+                <w:sz w:val="24"/>
+                <w:szCs w:val="24"/>
+              </w:rPr>
+              <w:t>4</w:t>
+            </w:r>
+            <w:bookmarkStart w:id="0" w:name="_GoBack"/>
+            <w:bookmarkEnd w:id="0"/>
+          </w:p>
+        </w:tc>
+      </w:tr>
+      <w:tr>
+        <w:tc>
+          <w:tcPr>
+            <w:tcW w:w="648" w:type="dxa"/>
+          </w:tcPr>
+          <w:p>
+            <w:pPr>
+              <w:rPr>
+                <w:rFonts w:ascii="Garamond" w:hAnsi="Garamond"/>
+                <w:sz w:val="24"/>
+                <w:szCs w:val="24"/>
+              </w:rPr>
+            </w:pPr>
+            <w:r>
+              <w:rPr>
+                <w:rFonts w:ascii="Garamond" w:hAnsi="Garamond"/>
+                <w:sz w:val="24"/>
+                <w:szCs w:val="24"/>
+              </w:rPr>
+              <w:t>1</w:t>
+            </w:r>
+          </w:p>
+        </w:tc>
+        <w:tc>
+          <w:tcPr>
+            <w:tcW w:w="1710" w:type="dxa"/>
+          </w:tcPr>
+          <w:p>
+            <w:pPr>
+              <w:rPr>
+                <w:rFonts w:ascii="Garamond" w:hAnsi="Garamond"/>
+                <w:sz w:val="24"/>
+                <w:szCs w:val="24"/>
+              </w:rPr>
+            </w:pPr>
+          </w:p>
+        </w:tc>
+        <w:tc>
+          <w:tcPr>
+            <w:tcW w:w="2070" w:type="dxa"/>
+          </w:tcPr>
+          <w:p>
+            <w:pPr>
+              <w:rPr>
+                <w:rFonts w:ascii="Garamond" w:hAnsi="Garamond"/>
+                <w:sz w:val="24"/>
+                <w:szCs w:val="24"/>
+              </w:rPr>
+            </w:pPr>
           </w:p>
         </w:tc>
         <w:tc>
@@ -3017,7 +2985,7 @@
                 <w:sz w:val="24"/>
                 <w:szCs w:val="24"/>
               </w:rPr>
-              <w:t>trial</w:t>
+              <w:t>2</w:t>
             </w:r>
           </w:p>
         </w:tc>
@@ -3033,14 +3001,6 @@
                 <w:szCs w:val="24"/>
               </w:rPr>
             </w:pPr>
-            <w:r>
-              <w:rPr>
-                <w:rFonts w:ascii="Garamond" w:hAnsi="Garamond"/>
-                <w:sz w:val="24"/>
-                <w:szCs w:val="24"/>
-              </w:rPr>
-              <w:t>Gamma = 0.0</w:t>
-            </w:r>
           </w:p>
         </w:tc>
         <w:tc>
@@ -3091,7 +3051,7 @@
                 <w:sz w:val="24"/>
                 <w:szCs w:val="24"/>
               </w:rPr>
-              <w:t>1</w:t>
+              <w:t>3</w:t>
             </w:r>
           </w:p>
         </w:tc>
@@ -3157,7 +3117,7 @@
                 <w:sz w:val="24"/>
                 <w:szCs w:val="24"/>
               </w:rPr>
-              <w:t>2</w:t>
+              <w:t>4</w:t>
             </w:r>
           </w:p>
         </w:tc>
@@ -3223,7 +3183,7 @@
                 <w:sz w:val="24"/>
                 <w:szCs w:val="24"/>
               </w:rPr>
-              <w:t>3</w:t>
+              <w:t>5</w:t>
             </w:r>
           </w:p>
         </w:tc>
@@ -3289,7 +3249,7 @@
                 <w:sz w:val="24"/>
                 <w:szCs w:val="24"/>
               </w:rPr>
-              <w:t>4</w:t>
+              <w:t>6</w:t>
             </w:r>
           </w:p>
         </w:tc>
@@ -3355,7 +3315,7 @@
                 <w:sz w:val="24"/>
                 <w:szCs w:val="24"/>
               </w:rPr>
-              <w:t>5</w:t>
+              <w:t>7</w:t>
             </w:r>
           </w:p>
         </w:tc>
@@ -3421,7 +3381,7 @@
                 <w:sz w:val="24"/>
                 <w:szCs w:val="24"/>
               </w:rPr>
-              <w:t>6</w:t>
+              <w:t>8</w:t>
             </w:r>
           </w:p>
         </w:tc>
@@ -3487,75 +3447,8 @@
                 <w:sz w:val="24"/>
                 <w:szCs w:val="24"/>
               </w:rPr>
-              <w:t>7</w:t>
-            </w:r>
-          </w:p>
-        </w:tc>
-        <w:tc>
-          <w:tcPr>
-            <w:tcW w:w="1710" w:type="dxa"/>
-          </w:tcPr>
-          <w:p>
-            <w:pPr>
-              <w:rPr>
-                <w:rFonts w:ascii="Garamond" w:hAnsi="Garamond"/>
-                <w:sz w:val="24"/>
-                <w:szCs w:val="24"/>
-              </w:rPr>
-            </w:pPr>
-          </w:p>
-        </w:tc>
-        <w:tc>
-          <w:tcPr>
-            <w:tcW w:w="2070" w:type="dxa"/>
-          </w:tcPr>
-          <w:p>
-            <w:pPr>
-              <w:rPr>
-                <w:rFonts w:ascii="Garamond" w:hAnsi="Garamond"/>
-                <w:sz w:val="24"/>
-                <w:szCs w:val="24"/>
-              </w:rPr>
-            </w:pPr>
-          </w:p>
-        </w:tc>
-        <w:tc>
-          <w:tcPr>
-            <w:tcW w:w="1530" w:type="dxa"/>
-          </w:tcPr>
-          <w:p>
-            <w:pPr>
-              <w:rPr>
-                <w:rFonts w:ascii="Garamond" w:hAnsi="Garamond"/>
-                <w:sz w:val="24"/>
-                <w:szCs w:val="24"/>
-              </w:rPr>
-            </w:pPr>
-          </w:p>
-        </w:tc>
-        <w:bookmarkStart w:id="0" w:name="_GoBack"/>
-        <w:bookmarkEnd w:id="0"/>
-      </w:tr>
-      <w:tr>
-        <w:tc>
-          <w:tcPr>
-            <w:tcW w:w="648" w:type="dxa"/>
-          </w:tcPr>
-          <w:p>
-            <w:pPr>
-              <w:rPr>
-                <w:rFonts w:ascii="Garamond" w:hAnsi="Garamond"/>
-                <w:sz w:val="24"/>
-                <w:szCs w:val="24"/>
-              </w:rPr>
-            </w:pPr>
-            <w:r>
-              <w:rPr>
-                <w:rFonts w:ascii="Garamond" w:hAnsi="Garamond"/>
-                <w:sz w:val="24"/>
-                <w:szCs w:val="24"/>
-              </w:rPr>
-              <w:t>8</w:t>
+              <w:lastRenderedPageBreak/>
+              <w:t>9</w:t>
             </w:r>
           </w:p>
         </w:tc>
@@ -3621,73 +3514,6 @@
                 <w:sz w:val="24"/>
                 <w:szCs w:val="24"/>
               </w:rPr>
-              <w:lastRenderedPageBreak/>
-              <w:t>9</w:t>
-            </w:r>
-          </w:p>
-        </w:tc>
-        <w:tc>
-          <w:tcPr>
-            <w:tcW w:w="1710" w:type="dxa"/>
-          </w:tcPr>
-          <w:p>
-            <w:pPr>
-              <w:rPr>
-                <w:rFonts w:ascii="Garamond" w:hAnsi="Garamond"/>
-                <w:sz w:val="24"/>
-                <w:szCs w:val="24"/>
-              </w:rPr>
-            </w:pPr>
-          </w:p>
-        </w:tc>
-        <w:tc>
-          <w:tcPr>
-            <w:tcW w:w="2070" w:type="dxa"/>
-          </w:tcPr>
-          <w:p>
-            <w:pPr>
-              <w:rPr>
-                <w:rFonts w:ascii="Garamond" w:hAnsi="Garamond"/>
-                <w:sz w:val="24"/>
-                <w:szCs w:val="24"/>
-              </w:rPr>
-            </w:pPr>
-          </w:p>
-        </w:tc>
-        <w:tc>
-          <w:tcPr>
-            <w:tcW w:w="1530" w:type="dxa"/>
-          </w:tcPr>
-          <w:p>
-            <w:pPr>
-              <w:rPr>
-                <w:rFonts w:ascii="Garamond" w:hAnsi="Garamond"/>
-                <w:sz w:val="24"/>
-                <w:szCs w:val="24"/>
-              </w:rPr>
-            </w:pPr>
-          </w:p>
-        </w:tc>
-      </w:tr>
-      <w:tr>
-        <w:tc>
-          <w:tcPr>
-            <w:tcW w:w="648" w:type="dxa"/>
-          </w:tcPr>
-          <w:p>
-            <w:pPr>
-              <w:rPr>
-                <w:rFonts w:ascii="Garamond" w:hAnsi="Garamond"/>
-                <w:sz w:val="24"/>
-                <w:szCs w:val="24"/>
-              </w:rPr>
-            </w:pPr>
-            <w:r>
-              <w:rPr>
-                <w:rFonts w:ascii="Garamond" w:hAnsi="Garamond"/>
-                <w:sz w:val="24"/>
-                <w:szCs w:val="24"/>
-              </w:rPr>
               <w:t>10</w:t>
             </w:r>
           </w:p>
@@ -3785,6 +3611,7 @@
       <w:r>
         <w:rPr>
           <w:noProof/>
+          <w:lang w:eastAsia="en-US"/>
         </w:rPr>
         <mc:AlternateContent>
           <mc:Choice Requires="wps">
@@ -3885,23 +3712,13 @@
                               </w:rPr>
                               <w:t>gamma*</w:t>
                             </w:r>
-                            <w:proofErr w:type="gramStart"/>
-                            <w:r>
-                              <w:rPr>
-                                <w:rFonts w:ascii="Courier New" w:hAnsi="Courier New" w:cs="Courier New"/>
-                                <w:sz w:val="20"/>
-                                <w:szCs w:val="20"/>
-                              </w:rPr>
-                              <w:t>max(</w:t>
-                            </w:r>
-                            <w:proofErr w:type="gramEnd"/>
-                            <w:r>
-                              <w:rPr>
-                                <w:rFonts w:ascii="Courier New" w:hAnsi="Courier New" w:cs="Courier New"/>
-                                <w:sz w:val="20"/>
-                                <w:szCs w:val="20"/>
-                              </w:rPr>
-                              <w:t>Q’)]</w:t>
+                            <w:r>
+                              <w:rPr>
+                                <w:rFonts w:ascii="Courier New" w:hAnsi="Courier New" w:cs="Courier New"/>
+                                <w:sz w:val="20"/>
+                                <w:szCs w:val="20"/>
+                              </w:rPr>
+                              <w:t>max(Q’)]</w:t>
                             </w:r>
                           </w:p>
                           <w:p>
@@ -3941,23 +3758,13 @@
                                 <w:szCs w:val="20"/>
                               </w:rPr>
                             </w:pPr>
-                            <w:proofErr w:type="gramStart"/>
-                            <w:r>
-                              <w:rPr>
-                                <w:rFonts w:ascii="Courier New" w:hAnsi="Courier New" w:cs="Courier New"/>
-                                <w:sz w:val="20"/>
-                                <w:szCs w:val="20"/>
-                              </w:rPr>
-                              <w:t>alpha</w:t>
-                            </w:r>
-                            <w:proofErr w:type="gramEnd"/>
-                            <w:r>
-                              <w:rPr>
-                                <w:rFonts w:ascii="Courier New" w:hAnsi="Courier New" w:cs="Courier New"/>
-                                <w:sz w:val="20"/>
-                                <w:szCs w:val="20"/>
-                              </w:rPr>
-                              <w:t>: learning rate</w:t>
+                            <w:r>
+                              <w:rPr>
+                                <w:rFonts w:ascii="Courier New" w:hAnsi="Courier New" w:cs="Courier New"/>
+                                <w:sz w:val="20"/>
+                                <w:szCs w:val="20"/>
+                              </w:rPr>
+                              <w:t>alpha: learning rate</w:t>
                             </w:r>
                           </w:p>
                           <w:p>
@@ -3969,23 +3776,13 @@
                                 <w:szCs w:val="20"/>
                               </w:rPr>
                             </w:pPr>
-                            <w:proofErr w:type="gramStart"/>
-                            <w:r>
-                              <w:rPr>
-                                <w:rFonts w:ascii="Courier New" w:hAnsi="Courier New" w:cs="Courier New"/>
-                                <w:sz w:val="20"/>
-                                <w:szCs w:val="20"/>
-                              </w:rPr>
-                              <w:t>gamma</w:t>
-                            </w:r>
-                            <w:proofErr w:type="gramEnd"/>
-                            <w:r>
-                              <w:rPr>
-                                <w:rFonts w:ascii="Courier New" w:hAnsi="Courier New" w:cs="Courier New"/>
-                                <w:sz w:val="20"/>
-                                <w:szCs w:val="20"/>
-                              </w:rPr>
-                              <w:t xml:space="preserve">: </w:t>
+                            <w:r>
+                              <w:rPr>
+                                <w:rFonts w:ascii="Courier New" w:hAnsi="Courier New" w:cs="Courier New"/>
+                                <w:sz w:val="20"/>
+                                <w:szCs w:val="20"/>
+                              </w:rPr>
+                              <w:t xml:space="preserve">gamma: </w:t>
                             </w:r>
                           </w:p>
                           <w:p>
@@ -4257,7 +4054,7 @@
 </file>
 
 <file path=word/numbering.xml><?xml version="1.0" encoding="utf-8"?>
-<w:numbering xmlns:wpc="http://schemas.microsoft.com/office/word/2010/wordprocessingCanvas" xmlns:mc="http://schemas.openxmlformats.org/markup-compatibility/2006" xmlns:o="urn:schemas-microsoft-com:office:office" xmlns:r="http://schemas.openxmlformats.org/officeDocument/2006/relationships" xmlns:m="http://schemas.openxmlformats.org/officeDocument/2006/math" xmlns:v="urn:schemas-microsoft-com:vml" xmlns:wp14="http://schemas.microsoft.com/office/word/2010/wordprocessingDrawing" xmlns:wp="http://schemas.openxmlformats.org/drawingml/2006/wordprocessingDrawing" xmlns:w10="urn:schemas-microsoft-com:office:word" xmlns:w="http://schemas.openxmlformats.org/wordprocessingml/2006/main" xmlns:w14="http://schemas.microsoft.com/office/word/2010/wordml" xmlns:wpg="http://schemas.microsoft.com/office/word/2010/wordprocessingGroup" xmlns:wpi="http://schemas.microsoft.com/office/word/2010/wordprocessingInk" xmlns:wne="http://schemas.microsoft.com/office/word/2006/wordml" xmlns:wps="http://schemas.microsoft.com/office/word/2010/wordprocessingShape" mc:Ignorable="w14 wp14">
+<w:numbering xmlns:wpc="http://schemas.microsoft.com/office/word/2010/wordprocessingCanvas" xmlns:mo="http://schemas.microsoft.com/office/mac/office/2008/main" xmlns:mc="http://schemas.openxmlformats.org/markup-compatibility/2006" xmlns:mv="urn:schemas-microsoft-com:mac:vml" xmlns:o="urn:schemas-microsoft-com:office:office" xmlns:r="http://schemas.openxmlformats.org/officeDocument/2006/relationships" xmlns:m="http://schemas.openxmlformats.org/officeDocument/2006/math" xmlns:v="urn:schemas-microsoft-com:vml" xmlns:wp14="http://schemas.microsoft.com/office/word/2010/wordprocessingDrawing" xmlns:wp="http://schemas.openxmlformats.org/drawingml/2006/wordprocessingDrawing" xmlns:w10="urn:schemas-microsoft-com:office:word" xmlns:w="http://schemas.openxmlformats.org/wordprocessingml/2006/main" xmlns:w14="http://schemas.microsoft.com/office/word/2010/wordml" xmlns:wpg="http://schemas.microsoft.com/office/word/2010/wordprocessingGroup" xmlns:wpi="http://schemas.microsoft.com/office/word/2010/wordprocessingInk" xmlns:wne="http://schemas.microsoft.com/office/word/2006/wordml" xmlns:wps="http://schemas.microsoft.com/office/word/2010/wordprocessingShape" mc:Ignorable="w14 wp14">
   <w:abstractNum w:abstractNumId="0">
     <w:nsid w:val="4D6023C8"/>
     <w:multiLevelType w:val="hybridMultilevel"/>
@@ -4577,7 +4374,7 @@
       </w:pPr>
     </w:pPrDefault>
   </w:docDefaults>
-  <w:latentStyles w:defLockedState="0" w:defUIPriority="99" w:defSemiHidden="1" w:defUnhideWhenUsed="1" w:defQFormat="0" w:count="267">
+  <w:latentStyles w:defLockedState="0" w:defUIPriority="99" w:defSemiHidden="1" w:defUnhideWhenUsed="1" w:defQFormat="0" w:count="276">
     <w:lsdException w:name="Normal" w:semiHidden="0" w:uiPriority="0" w:unhideWhenUsed="0" w:qFormat="1"/>
     <w:lsdException w:name="heading 1" w:semiHidden="0" w:uiPriority="9" w:unhideWhenUsed="0" w:qFormat="1"/>
     <w:lsdException w:name="heading 2" w:uiPriority="9" w:qFormat="1"/>
@@ -4994,6 +4791,7 @@
       <w:spacing w:after="0" w:line="240" w:lineRule="auto"/>
     </w:pPr>
     <w:tblPr>
+      <w:tblInd w:w="0" w:type="dxa"/>
       <w:tblBorders>
         <w:top w:val="single" w:sz="4" w:space="0" w:color="auto"/>
         <w:left w:val="single" w:sz="4" w:space="0" w:color="auto"/>
@@ -5002,13 +4800,19 @@
         <w:insideH w:val="single" w:sz="4" w:space="0" w:color="auto"/>
         <w:insideV w:val="single" w:sz="4" w:space="0" w:color="auto"/>
       </w:tblBorders>
+      <w:tblCellMar>
+        <w:top w:w="0" w:type="dxa"/>
+        <w:left w:w="108" w:type="dxa"/>
+        <w:bottom w:w="0" w:type="dxa"/>
+        <w:right w:w="108" w:type="dxa"/>
+      </w:tblCellMar>
     </w:tblPr>
   </w:style>
 </w:styles>
 </file>
 
 <file path=word/stylesWithEffects.xml><?xml version="1.0" encoding="utf-8"?>
-<w:styles xmlns:wpc="http://schemas.microsoft.com/office/word/2010/wordprocessingCanvas" xmlns:mc="http://schemas.openxmlformats.org/markup-compatibility/2006" xmlns:o="urn:schemas-microsoft-com:office:office" xmlns:r="http://schemas.openxmlformats.org/officeDocument/2006/relationships" xmlns:m="http://schemas.openxmlformats.org/officeDocument/2006/math" xmlns:v="urn:schemas-microsoft-com:vml" xmlns:wp14="http://schemas.microsoft.com/office/word/2010/wordprocessingDrawing" xmlns:wp="http://schemas.openxmlformats.org/drawingml/2006/wordprocessingDrawing" xmlns:w10="urn:schemas-microsoft-com:office:word" xmlns:w="http://schemas.openxmlformats.org/wordprocessingml/2006/main" xmlns:w14="http://schemas.microsoft.com/office/word/2010/wordml" xmlns:wpg="http://schemas.microsoft.com/office/word/2010/wordprocessingGroup" xmlns:wpi="http://schemas.microsoft.com/office/word/2010/wordprocessingInk" xmlns:wne="http://schemas.microsoft.com/office/word/2006/wordml" xmlns:wps="http://schemas.microsoft.com/office/word/2010/wordprocessingShape" mc:Ignorable="w14 wp14">
+<w:styles xmlns:wpc="http://schemas.microsoft.com/office/word/2010/wordprocessingCanvas" xmlns:mo="http://schemas.microsoft.com/office/mac/office/2008/main" xmlns:mc="http://schemas.openxmlformats.org/markup-compatibility/2006" xmlns:mv="urn:schemas-microsoft-com:mac:vml" xmlns:o="urn:schemas-microsoft-com:office:office" xmlns:r="http://schemas.openxmlformats.org/officeDocument/2006/relationships" xmlns:m="http://schemas.openxmlformats.org/officeDocument/2006/math" xmlns:v="urn:schemas-microsoft-com:vml" xmlns:wp14="http://schemas.microsoft.com/office/word/2010/wordprocessingDrawing" xmlns:wp="http://schemas.openxmlformats.org/drawingml/2006/wordprocessingDrawing" xmlns:w10="urn:schemas-microsoft-com:office:word" xmlns:w="http://schemas.openxmlformats.org/wordprocessingml/2006/main" xmlns:w14="http://schemas.microsoft.com/office/word/2010/wordml" xmlns:wpg="http://schemas.microsoft.com/office/word/2010/wordprocessingGroup" xmlns:wpi="http://schemas.microsoft.com/office/word/2010/wordprocessingInk" xmlns:wne="http://schemas.microsoft.com/office/word/2006/wordml" xmlns:wps="http://schemas.microsoft.com/office/word/2010/wordprocessingShape" mc:Ignorable="w14 wp14">
   <w:docDefaults>
     <w:rPrDefault>
       <w:rPr>
@@ -5024,7 +4828,7 @@
       </w:pPr>
     </w:pPrDefault>
   </w:docDefaults>
-  <w:latentStyles w:defLockedState="0" w:defUIPriority="99" w:defSemiHidden="1" w:defUnhideWhenUsed="1" w:defQFormat="0" w:count="267">
+  <w:latentStyles w:defLockedState="0" w:defUIPriority="99" w:defSemiHidden="1" w:defUnhideWhenUsed="1" w:defQFormat="0" w:count="276">
     <w:lsdException w:name="Normal" w:semiHidden="0" w:uiPriority="0" w:unhideWhenUsed="0" w:qFormat="1"/>
     <w:lsdException w:name="heading 1" w:semiHidden="0" w:uiPriority="9" w:unhideWhenUsed="0" w:qFormat="1"/>
     <w:lsdException w:name="heading 2" w:uiPriority="9" w:qFormat="1"/>
@@ -5441,6 +5245,7 @@
       <w:spacing w:after="0" w:line="240" w:lineRule="auto"/>
     </w:pPr>
     <w:tblPr>
+      <w:tblInd w:w="0" w:type="dxa"/>
       <w:tblBorders>
         <w:top w:val="single" w:sz="4" w:space="0" w:color="auto"/>
         <w:left w:val="single" w:sz="4" w:space="0" w:color="auto"/>
@@ -5449,6 +5254,12 @@
         <w:insideH w:val="single" w:sz="4" w:space="0" w:color="auto"/>
         <w:insideV w:val="single" w:sz="4" w:space="0" w:color="auto"/>
       </w:tblBorders>
+      <w:tblCellMar>
+        <w:top w:w="0" w:type="dxa"/>
+        <w:left w:w="108" w:type="dxa"/>
+        <w:bottom w:w="0" w:type="dxa"/>
+        <w:right w:w="108" w:type="dxa"/>
+      </w:tblCellMar>
     </w:tblPr>
   </w:style>
 </w:styles>
@@ -5744,7 +5555,7 @@
 </file>
 
 <file path=customXml/itemProps1.xml><?xml version="1.0" encoding="utf-8"?>
-<ds:datastoreItem xmlns:ds="http://schemas.openxmlformats.org/officeDocument/2006/customXml" ds:itemID="{15AEF5CB-41A6-4F7C-B128-99642B9C9B67}">
+<ds:datastoreItem xmlns:ds="http://schemas.openxmlformats.org/officeDocument/2006/customXml" ds:itemID="{F2424A63-FEEA-BA42-A970-68BEA81C2DF6}">
   <ds:schemaRefs>
     <ds:schemaRef ds:uri="http://schemas.openxmlformats.org/officeDocument/2006/bibliography"/>
   </ds:schemaRefs>

</xml_diff>

<commit_message>
doc: Add more combinations of gamma/alpha to simulation results
</commit_message>
<xml_diff>
--- a/Report/Smart Cab project report.docx
+++ b/Report/Smart Cab project report.docx
@@ -2198,7 +2198,25 @@
             <w:sz w:val="24"/>
             <w:szCs w:val="24"/>
           </w:rPr>
-          <w:t xml:space="preserve"> forum post</w:t>
+          <w:t xml:space="preserve"> forum</w:t>
+        </w:r>
+        <w:r>
+          <w:rPr>
+            <w:rStyle w:val="Hyperlink"/>
+            <w:rFonts w:ascii="Garamond" w:hAnsi="Garamond"/>
+            <w:sz w:val="24"/>
+            <w:szCs w:val="24"/>
+          </w:rPr>
+          <w:t xml:space="preserve"> </w:t>
+        </w:r>
+        <w:r>
+          <w:rPr>
+            <w:rStyle w:val="Hyperlink"/>
+            <w:rFonts w:ascii="Garamond" w:hAnsi="Garamond"/>
+            <w:sz w:val="24"/>
+            <w:szCs w:val="24"/>
+          </w:rPr>
+          <w:t>post</w:t>
         </w:r>
       </w:hyperlink>
       <w:r>
@@ -2322,7 +2340,23 @@
           <w:sz w:val="24"/>
           <w:szCs w:val="24"/>
         </w:rPr>
-        <w:t xml:space="preserve"> Figure XX shows the success rate from the basic Q-learning with 100 trials.</w:t>
+        <w:t xml:space="preserve"> </w:t>
+      </w:r>
+      <w:r>
+        <w:rPr>
+          <w:rFonts w:ascii="Garamond" w:hAnsi="Garamond"/>
+          <w:sz w:val="24"/>
+          <w:szCs w:val="24"/>
+        </w:rPr>
+        <w:t>Table 1 below</w:t>
+      </w:r>
+      <w:r>
+        <w:rPr>
+          <w:rFonts w:ascii="Garamond" w:hAnsi="Garamond"/>
+          <w:sz w:val="24"/>
+          <w:szCs w:val="24"/>
+        </w:rPr>
+        <w:t xml:space="preserve"> shows the success rate from the basic Q-learning with 100 trials.</w:t>
       </w:r>
     </w:p>
     <w:p>
@@ -2341,9 +2375,9 @@
         <mc:AlternateContent>
           <mc:Choice Requires="wps">
             <w:drawing>
-              <wp:inline distT="0" distB="0" distL="0" distR="0" wp14:anchorId="664C9EF2" wp14:editId="1C3F412E">
-                <wp:extent cx="5943600" cy="1009650"/>
-                <wp:effectExtent l="0" t="0" r="19050" b="19050"/>
+              <wp:inline distT="0" distB="0" distL="0" distR="0" wp14:anchorId="664C9EF2" wp14:editId="5FE24621">
+                <wp:extent cx="5943600" cy="1181100"/>
+                <wp:effectExtent l="0" t="0" r="25400" b="20955"/>
                 <wp:docPr id="4" name="Text Box 4"/>
                 <wp:cNvGraphicFramePr/>
                 <a:graphic xmlns:a="http://schemas.openxmlformats.org/drawingml/2006/main">
@@ -2353,7 +2387,7 @@
                       <wps:spPr>
                         <a:xfrm>
                           <a:off x="0" y="0"/>
-                          <a:ext cx="5943600" cy="1009650"/>
+                          <a:ext cx="5943600" cy="1181100"/>
                         </a:xfrm>
                         <a:prstGeom prst="rect">
                           <a:avLst/>
@@ -2427,7 +2461,39 @@
                                 <w:sz w:val="20"/>
                                 <w:szCs w:val="20"/>
                               </w:rPr>
-                              <w:t xml:space="preserve"> + alpha[R + max(Q’)]</w:t>
+                              <w:t xml:space="preserve"> + alpha</w:t>
+                            </w:r>
+                            <w:r>
+                              <w:rPr>
+                                <w:rFonts w:ascii="Courier New" w:hAnsi="Courier New" w:cs="Courier New"/>
+                                <w:sz w:val="20"/>
+                                <w:szCs w:val="20"/>
+                              </w:rPr>
+                              <w:t>*</w:t>
+                            </w:r>
+                            <w:r>
+                              <w:rPr>
+                                <w:rFonts w:ascii="Courier New" w:hAnsi="Courier New" w:cs="Courier New"/>
+                                <w:sz w:val="20"/>
+                                <w:szCs w:val="20"/>
+                              </w:rPr>
+                              <w:t xml:space="preserve">[R + </w:t>
+                            </w:r>
+                            <w:r>
+                              <w:rPr>
+                                <w:rFonts w:ascii="Courier New" w:hAnsi="Courier New" w:cs="Courier New"/>
+                                <w:sz w:val="20"/>
+                                <w:szCs w:val="20"/>
+                              </w:rPr>
+                              <w:t>gamma*</w:t>
+                            </w:r>
+                            <w:r>
+                              <w:rPr>
+                                <w:rFonts w:ascii="Courier New" w:hAnsi="Courier New" w:cs="Courier New"/>
+                                <w:sz w:val="20"/>
+                                <w:szCs w:val="20"/>
+                              </w:rPr>
+                              <w:t>max(Q’)]</w:t>
                             </w:r>
                           </w:p>
                           <w:p>
@@ -2512,14 +2578,44 @@
                               <w:t>Q’: Utility (future reward)</w:t>
                             </w:r>
                           </w:p>
-                          <w:p/>
+                          <w:p>
+                            <w:pPr>
+                              <w:spacing w:after="0" w:line="240" w:lineRule="auto"/>
+                              <w:rPr>
+                                <w:rFonts w:ascii="Courier New" w:hAnsi="Courier New" w:cs="Courier New"/>
+                                <w:sz w:val="20"/>
+                                <w:szCs w:val="20"/>
+                              </w:rPr>
+                            </w:pPr>
+                            <w:r>
+                              <w:rPr>
+                                <w:rFonts w:ascii="Courier New" w:hAnsi="Courier New" w:cs="Courier New"/>
+                                <w:sz w:val="20"/>
+                                <w:szCs w:val="20"/>
+                              </w:rPr>
+                              <w:t>gamma = 1.0 (for basic Q-learning)</w:t>
+                            </w:r>
+                          </w:p>
+                          <w:p>
+                            <w:pPr>
+                              <w:spacing w:after="0" w:line="240" w:lineRule="auto"/>
+                            </w:pPr>
+                            <w:r>
+                              <w:rPr>
+                                <w:rFonts w:ascii="Courier New" w:hAnsi="Courier New" w:cs="Courier New"/>
+                                <w:sz w:val="20"/>
+                                <w:szCs w:val="20"/>
+                              </w:rPr>
+                              <w:t>** There is no gamma in basic Q-learning</w:t>
+                            </w:r>
+                          </w:p>
                         </w:txbxContent>
                       </wps:txbx>
                       <wps:bodyPr rot="0" spcFirstLastPara="0" vertOverflow="overflow" horzOverflow="overflow" vert="horz" wrap="square" lIns="91440" tIns="45720" rIns="91440" bIns="45720" numCol="1" spcCol="0" rtlCol="0" fromWordArt="0" anchor="t" anchorCtr="0" forceAA="0" compatLnSpc="1">
                         <a:prstTxWarp prst="textNoShape">
                           <a:avLst/>
                         </a:prstTxWarp>
-                        <a:noAutofit/>
+                        <a:spAutoFit/>
                       </wps:bodyPr>
                     </wps:wsp>
                   </a:graphicData>
@@ -2529,8 +2625,12 @@
           </mc:Choice>
           <mc:Fallback>
             <w:pict>
-              <v:shape id="Text Box 4" o:spid="_x0000_s1028" type="#_x0000_t202" style="width:468pt;height:79.5pt;visibility:visible;mso-wrap-style:square;mso-left-percent:-10001;mso-top-percent:-10001;mso-position-horizontal:absolute;mso-position-horizontal-relative:char;mso-position-vertical:absolute;mso-position-vertical-relative:line;mso-left-percent:-10001;mso-top-percent:-10001;v-text-anchor:top" o:gfxdata="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" fillcolor="white [3201]" strokeweight=".5pt">
-                <v:textbox>
+              <v:shapetype id="_x0000_t202" coordsize="21600,21600" o:spt="202" path="m0,0l0,21600,21600,21600,21600,0xe">
+                <v:stroke joinstyle="miter"/>
+                <v:path gradientshapeok="t" o:connecttype="rect"/>
+              </v:shapetype>
+              <v:shape id="Text Box 4" o:spid="_x0000_s1028" type="#_x0000_t202" style="width:468pt;height:93pt;visibility:visible;mso-wrap-style:square;mso-left-percent:-10001;mso-top-percent:-10001;mso-position-horizontal:absolute;mso-position-horizontal-relative:char;mso-position-vertical:absolute;mso-position-vertical-relative:line;mso-left-percent:-10001;mso-top-percent:-10001;v-text-anchor:top" o:gfxdata="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" fillcolor="white [3201]" strokeweight=".5pt">
+                <v:textbox style="mso-fit-shape-to-text:t">
                   <w:txbxContent>
                     <w:p>
                       <w:pPr>
@@ -2575,25 +2675,39 @@
                           <w:sz w:val="20"/>
                           <w:szCs w:val="20"/>
                         </w:rPr>
-                        <w:t xml:space="preserve"> + alpha[R + </w:t>
-                      </w:r>
-                      <w:proofErr w:type="gramStart"/>
-                      <w:r>
-                        <w:rPr>
-                          <w:rFonts w:ascii="Courier New" w:hAnsi="Courier New" w:cs="Courier New"/>
-                          <w:sz w:val="20"/>
-                          <w:szCs w:val="20"/>
-                        </w:rPr>
-                        <w:t>max(</w:t>
-                      </w:r>
-                      <w:proofErr w:type="gramEnd"/>
-                      <w:r>
-                        <w:rPr>
-                          <w:rFonts w:ascii="Courier New" w:hAnsi="Courier New" w:cs="Courier New"/>
-                          <w:sz w:val="20"/>
-                          <w:szCs w:val="20"/>
-                        </w:rPr>
-                        <w:t>Q’)]</w:t>
+                        <w:t xml:space="preserve"> + alpha</w:t>
+                      </w:r>
+                      <w:r>
+                        <w:rPr>
+                          <w:rFonts w:ascii="Courier New" w:hAnsi="Courier New" w:cs="Courier New"/>
+                          <w:sz w:val="20"/>
+                          <w:szCs w:val="20"/>
+                        </w:rPr>
+                        <w:t>*</w:t>
+                      </w:r>
+                      <w:r>
+                        <w:rPr>
+                          <w:rFonts w:ascii="Courier New" w:hAnsi="Courier New" w:cs="Courier New"/>
+                          <w:sz w:val="20"/>
+                          <w:szCs w:val="20"/>
+                        </w:rPr>
+                        <w:t xml:space="preserve">[R + </w:t>
+                      </w:r>
+                      <w:r>
+                        <w:rPr>
+                          <w:rFonts w:ascii="Courier New" w:hAnsi="Courier New" w:cs="Courier New"/>
+                          <w:sz w:val="20"/>
+                          <w:szCs w:val="20"/>
+                        </w:rPr>
+                        <w:t>gamma*</w:t>
+                      </w:r>
+                      <w:r>
+                        <w:rPr>
+                          <w:rFonts w:ascii="Courier New" w:hAnsi="Courier New" w:cs="Courier New"/>
+                          <w:sz w:val="20"/>
+                          <w:szCs w:val="20"/>
+                        </w:rPr>
+                        <w:t>max(Q’)]</w:t>
                       </w:r>
                     </w:p>
                     <w:p>
@@ -2633,23 +2747,13 @@
                           <w:szCs w:val="20"/>
                         </w:rPr>
                       </w:pPr>
-                      <w:proofErr w:type="gramStart"/>
-                      <w:r>
-                        <w:rPr>
-                          <w:rFonts w:ascii="Courier New" w:hAnsi="Courier New" w:cs="Courier New"/>
-                          <w:sz w:val="20"/>
-                          <w:szCs w:val="20"/>
-                        </w:rPr>
-                        <w:t>alpha</w:t>
-                      </w:r>
-                      <w:proofErr w:type="gramEnd"/>
-                      <w:r>
-                        <w:rPr>
-                          <w:rFonts w:ascii="Courier New" w:hAnsi="Courier New" w:cs="Courier New"/>
-                          <w:sz w:val="20"/>
-                          <w:szCs w:val="20"/>
-                        </w:rPr>
-                        <w:t>: learning rate</w:t>
+                      <w:r>
+                        <w:rPr>
+                          <w:rFonts w:ascii="Courier New" w:hAnsi="Courier New" w:cs="Courier New"/>
+                          <w:sz w:val="20"/>
+                          <w:szCs w:val="20"/>
+                        </w:rPr>
+                        <w:t>alpha: learning rate</w:t>
                       </w:r>
                     </w:p>
                     <w:p>
@@ -2688,7 +2792,37 @@
                         <w:t>Q’: Utility (future reward)</w:t>
                       </w:r>
                     </w:p>
-                    <w:p/>
+                    <w:p>
+                      <w:pPr>
+                        <w:spacing w:after="0" w:line="240" w:lineRule="auto"/>
+                        <w:rPr>
+                          <w:rFonts w:ascii="Courier New" w:hAnsi="Courier New" w:cs="Courier New"/>
+                          <w:sz w:val="20"/>
+                          <w:szCs w:val="20"/>
+                        </w:rPr>
+                      </w:pPr>
+                      <w:r>
+                        <w:rPr>
+                          <w:rFonts w:ascii="Courier New" w:hAnsi="Courier New" w:cs="Courier New"/>
+                          <w:sz w:val="20"/>
+                          <w:szCs w:val="20"/>
+                        </w:rPr>
+                        <w:t>gamma = 1.0 (for basic Q-learning)</w:t>
+                      </w:r>
+                    </w:p>
+                    <w:p>
+                      <w:pPr>
+                        <w:spacing w:after="0" w:line="240" w:lineRule="auto"/>
+                      </w:pPr>
+                      <w:r>
+                        <w:rPr>
+                          <w:rFonts w:ascii="Courier New" w:hAnsi="Courier New" w:cs="Courier New"/>
+                          <w:sz w:val="20"/>
+                          <w:szCs w:val="20"/>
+                        </w:rPr>
+                        <w:t>** There is no gamma in basic Q-learning</w:t>
+                      </w:r>
+                    </w:p>
                   </w:txbxContent>
                 </v:textbox>
                 <w10:anchorlock/>
@@ -2696,6 +2830,26 @@
             </w:pict>
           </mc:Fallback>
         </mc:AlternateContent>
+      </w:r>
+    </w:p>
+    <w:p>
+      <w:pPr>
+        <w:pStyle w:val="Caption"/>
+        <w:keepNext/>
+      </w:pPr>
+      <w:r>
+        <w:t xml:space="preserve">Table </w:t>
+      </w:r>
+      <w:fldSimple w:instr=" SEQ Table \* ARABIC ">
+        <w:r>
+          <w:rPr>
+            <w:noProof/>
+          </w:rPr>
+          <w:t>1</w:t>
+        </w:r>
+      </w:fldSimple>
+      <w:r>
+        <w:t xml:space="preserve"> Success rate (in percent)</w:t>
       </w:r>
     </w:p>
     <w:tbl>
@@ -2706,31 +2860,34 @@
       </w:tblPr>
       <w:tblGrid>
         <w:gridCol w:w="648"/>
-        <w:gridCol w:w="1710"/>
-        <w:gridCol w:w="2070"/>
-        <w:gridCol w:w="1530"/>
+        <w:gridCol w:w="1704"/>
+        <w:gridCol w:w="1704"/>
+        <w:gridCol w:w="1704"/>
       </w:tblGrid>
       <w:tr>
         <w:tc>
           <w:tcPr>
             <w:tcW w:w="648" w:type="dxa"/>
-          </w:tcPr>
-          <w:p>
-            <w:pPr>
-              <w:rPr>
-                <w:rFonts w:ascii="Garamond" w:hAnsi="Garamond"/>
-                <w:sz w:val="24"/>
-                <w:szCs w:val="24"/>
-              </w:rPr>
-            </w:pPr>
-          </w:p>
-        </w:tc>
-        <w:tc>
-          <w:tcPr>
-            <w:tcW w:w="1710" w:type="dxa"/>
-          </w:tcPr>
-          <w:p>
-            <w:pPr>
+            <w:shd w:val="clear" w:color="auto" w:fill="E0E0E0"/>
+          </w:tcPr>
+          <w:p>
+            <w:pPr>
+              <w:rPr>
+                <w:rFonts w:ascii="Garamond" w:hAnsi="Garamond"/>
+                <w:sz w:val="24"/>
+                <w:szCs w:val="24"/>
+              </w:rPr>
+            </w:pPr>
+          </w:p>
+        </w:tc>
+        <w:tc>
+          <w:tcPr>
+            <w:tcW w:w="1704" w:type="dxa"/>
+            <w:shd w:val="clear" w:color="auto" w:fill="E0E0E0"/>
+          </w:tcPr>
+          <w:p>
+            <w:pPr>
+              <w:jc w:val="right"/>
               <w:rPr>
                 <w:rFonts w:ascii="Garamond" w:hAnsi="Garamond"/>
                 <w:sz w:val="24"/>
@@ -2749,10 +2906,12 @@
         </w:tc>
         <w:tc>
           <w:tcPr>
-            <w:tcW w:w="2070" w:type="dxa"/>
-          </w:tcPr>
-          <w:p>
-            <w:pPr>
+            <w:tcW w:w="1704" w:type="dxa"/>
+            <w:shd w:val="clear" w:color="auto" w:fill="E0E0E0"/>
+          </w:tcPr>
+          <w:p>
+            <w:pPr>
+              <w:jc w:val="right"/>
               <w:rPr>
                 <w:rFonts w:ascii="Garamond" w:hAnsi="Garamond"/>
                 <w:sz w:val="24"/>
@@ -2771,10 +2930,12 @@
         </w:tc>
         <w:tc>
           <w:tcPr>
-            <w:tcW w:w="1530" w:type="dxa"/>
-          </w:tcPr>
-          <w:p>
-            <w:pPr>
+            <w:tcW w:w="1704" w:type="dxa"/>
+            <w:shd w:val="clear" w:color="auto" w:fill="E0E0E0"/>
+          </w:tcPr>
+          <w:p>
+            <w:pPr>
+              <w:jc w:val="right"/>
               <w:rPr>
                 <w:rFonts w:ascii="Garamond" w:hAnsi="Garamond"/>
                 <w:sz w:val="24"/>
@@ -2796,9 +2957,11 @@
         <w:tc>
           <w:tcPr>
             <w:tcW w:w="648" w:type="dxa"/>
-          </w:tcPr>
-          <w:p>
-            <w:pPr>
+            <w:shd w:val="clear" w:color="auto" w:fill="E0E0E0"/>
+          </w:tcPr>
+          <w:p>
+            <w:pPr>
+              <w:jc w:val="center"/>
               <w:rPr>
                 <w:rFonts w:ascii="Garamond" w:hAnsi="Garamond"/>
                 <w:sz w:val="24"/>
@@ -2817,32 +2980,100 @@
         </w:tc>
         <w:tc>
           <w:tcPr>
-            <w:tcW w:w="1710" w:type="dxa"/>
-          </w:tcPr>
-          <w:p>
-            <w:pPr>
-              <w:rPr>
-                <w:rFonts w:ascii="Garamond" w:hAnsi="Garamond"/>
-                <w:sz w:val="24"/>
-                <w:szCs w:val="24"/>
-              </w:rPr>
-            </w:pPr>
-            <w:r>
-              <w:rPr>
-                <w:rFonts w:ascii="Garamond" w:hAnsi="Garamond"/>
-                <w:sz w:val="24"/>
-                <w:szCs w:val="24"/>
-              </w:rPr>
-              <w:t>Gamma = 0.0</w:t>
-            </w:r>
-          </w:p>
-        </w:tc>
-        <w:tc>
-          <w:tcPr>
-            <w:tcW w:w="2070" w:type="dxa"/>
-          </w:tcPr>
-          <w:p>
-            <w:pPr>
+            <w:tcW w:w="1704" w:type="dxa"/>
+            <w:shd w:val="clear" w:color="auto" w:fill="E0E0E0"/>
+          </w:tcPr>
+          <w:p>
+            <w:pPr>
+              <w:jc w:val="right"/>
+              <w:rPr>
+                <w:rFonts w:ascii="Garamond" w:hAnsi="Garamond"/>
+                <w:sz w:val="24"/>
+                <w:szCs w:val="24"/>
+              </w:rPr>
+            </w:pPr>
+            <w:r>
+              <w:rPr>
+                <w:rFonts w:ascii="Garamond" w:hAnsi="Garamond"/>
+                <w:sz w:val="24"/>
+                <w:szCs w:val="24"/>
+              </w:rPr>
+              <w:t xml:space="preserve">Gamma = </w:t>
+            </w:r>
+            <w:r>
+              <w:rPr>
+                <w:rFonts w:ascii="Garamond" w:hAnsi="Garamond"/>
+                <w:sz w:val="24"/>
+                <w:szCs w:val="24"/>
+              </w:rPr>
+              <w:t>0</w:t>
+            </w:r>
+            <w:r>
+              <w:rPr>
+                <w:rFonts w:ascii="Garamond" w:hAnsi="Garamond"/>
+                <w:sz w:val="24"/>
+                <w:szCs w:val="24"/>
+              </w:rPr>
+              <w:t>.0</w:t>
+            </w:r>
+          </w:p>
+        </w:tc>
+        <w:tc>
+          <w:tcPr>
+            <w:tcW w:w="1704" w:type="dxa"/>
+            <w:shd w:val="clear" w:color="auto" w:fill="E0E0E0"/>
+          </w:tcPr>
+          <w:p>
+            <w:pPr>
+              <w:jc w:val="right"/>
+              <w:rPr>
+                <w:rFonts w:ascii="Garamond" w:hAnsi="Garamond"/>
+                <w:sz w:val="24"/>
+                <w:szCs w:val="24"/>
+              </w:rPr>
+            </w:pPr>
+            <w:r>
+              <w:rPr>
+                <w:rFonts w:ascii="Garamond" w:hAnsi="Garamond"/>
+                <w:sz w:val="24"/>
+                <w:szCs w:val="24"/>
+              </w:rPr>
+              <w:t xml:space="preserve">Gamma = </w:t>
+            </w:r>
+            <w:r>
+              <w:rPr>
+                <w:rFonts w:ascii="Garamond" w:hAnsi="Garamond"/>
+                <w:sz w:val="24"/>
+                <w:szCs w:val="24"/>
+              </w:rPr>
+              <w:t>1</w:t>
+            </w:r>
+            <w:r>
+              <w:rPr>
+                <w:rFonts w:ascii="Garamond" w:hAnsi="Garamond"/>
+                <w:sz w:val="24"/>
+                <w:szCs w:val="24"/>
+              </w:rPr>
+              <w:t>.</w:t>
+            </w:r>
+            <w:r>
+              <w:rPr>
+                <w:rFonts w:ascii="Garamond" w:hAnsi="Garamond"/>
+                <w:sz w:val="24"/>
+                <w:szCs w:val="24"/>
+              </w:rPr>
+              <w:t>0</w:t>
+            </w:r>
+          </w:p>
+        </w:tc>
+        <w:tc>
+          <w:tcPr>
+            <w:tcW w:w="1704" w:type="dxa"/>
+            <w:shd w:val="clear" w:color="auto" w:fill="E0E0E0"/>
+          </w:tcPr>
+          <w:p>
+            <w:pPr>
+              <w:jc w:val="right"/>
               <w:rPr>
                 <w:rFonts w:ascii="Garamond" w:hAnsi="Garamond"/>
                 <w:sz w:val="24"/>
@@ -2863,40 +3094,8 @@
                 <w:sz w:val="24"/>
                 <w:szCs w:val="24"/>
               </w:rPr>
-              <w:t>2</w:t>
-            </w:r>
-          </w:p>
-        </w:tc>
-        <w:tc>
-          <w:tcPr>
-            <w:tcW w:w="1530" w:type="dxa"/>
-          </w:tcPr>
-          <w:p>
-            <w:pPr>
-              <w:rPr>
-                <w:rFonts w:ascii="Garamond" w:hAnsi="Garamond"/>
-                <w:sz w:val="24"/>
-                <w:szCs w:val="24"/>
-              </w:rPr>
-            </w:pPr>
-            <w:r>
-              <w:rPr>
-                <w:rFonts w:ascii="Garamond" w:hAnsi="Garamond"/>
-                <w:sz w:val="24"/>
-                <w:szCs w:val="24"/>
-              </w:rPr>
-              <w:t>Gamma = 0.</w:t>
-            </w:r>
-            <w:r>
-              <w:rPr>
-                <w:rFonts w:ascii="Garamond" w:hAnsi="Garamond"/>
-                <w:sz w:val="24"/>
-                <w:szCs w:val="24"/>
-              </w:rPr>
-              <w:t>4</w:t>
-            </w:r>
-            <w:bookmarkStart w:id="0" w:name="_GoBack"/>
-            <w:bookmarkEnd w:id="0"/>
+              <w:t>5</w:t>
+            </w:r>
           </w:p>
         </w:tc>
       </w:tr>
@@ -2907,6 +3106,7 @@
           </w:tcPr>
           <w:p>
             <w:pPr>
+              <w:jc w:val="center"/>
               <w:rPr>
                 <w:rFonts w:ascii="Garamond" w:hAnsi="Garamond"/>
                 <w:sz w:val="24"/>
@@ -2925,44 +3125,71 @@
         </w:tc>
         <w:tc>
           <w:tcPr>
-            <w:tcW w:w="1710" w:type="dxa"/>
-          </w:tcPr>
-          <w:p>
-            <w:pPr>
-              <w:rPr>
-                <w:rFonts w:ascii="Garamond" w:hAnsi="Garamond"/>
-                <w:sz w:val="24"/>
-                <w:szCs w:val="24"/>
-              </w:rPr>
-            </w:pPr>
-          </w:p>
-        </w:tc>
-        <w:tc>
-          <w:tcPr>
-            <w:tcW w:w="2070" w:type="dxa"/>
-          </w:tcPr>
-          <w:p>
-            <w:pPr>
-              <w:rPr>
-                <w:rFonts w:ascii="Garamond" w:hAnsi="Garamond"/>
-                <w:sz w:val="24"/>
-                <w:szCs w:val="24"/>
-              </w:rPr>
-            </w:pPr>
-          </w:p>
-        </w:tc>
-        <w:tc>
-          <w:tcPr>
-            <w:tcW w:w="1530" w:type="dxa"/>
-          </w:tcPr>
-          <w:p>
-            <w:pPr>
-              <w:rPr>
-                <w:rFonts w:ascii="Garamond" w:hAnsi="Garamond"/>
-                <w:sz w:val="24"/>
-                <w:szCs w:val="24"/>
-              </w:rPr>
-            </w:pPr>
+            <w:tcW w:w="1704" w:type="dxa"/>
+          </w:tcPr>
+          <w:p>
+            <w:pPr>
+              <w:jc w:val="right"/>
+              <w:rPr>
+                <w:rFonts w:ascii="Garamond" w:hAnsi="Garamond"/>
+                <w:sz w:val="24"/>
+                <w:szCs w:val="24"/>
+              </w:rPr>
+            </w:pPr>
+            <w:r>
+              <w:rPr>
+                <w:rFonts w:ascii="Garamond" w:hAnsi="Garamond"/>
+                <w:sz w:val="24"/>
+                <w:szCs w:val="24"/>
+              </w:rPr>
+              <w:t>8</w:t>
+            </w:r>
+          </w:p>
+        </w:tc>
+        <w:tc>
+          <w:tcPr>
+            <w:tcW w:w="1704" w:type="dxa"/>
+          </w:tcPr>
+          <w:p>
+            <w:pPr>
+              <w:jc w:val="right"/>
+              <w:rPr>
+                <w:rFonts w:ascii="Garamond" w:hAnsi="Garamond"/>
+                <w:sz w:val="24"/>
+                <w:szCs w:val="24"/>
+              </w:rPr>
+            </w:pPr>
+            <w:r>
+              <w:rPr>
+                <w:rFonts w:ascii="Garamond" w:hAnsi="Garamond"/>
+                <w:sz w:val="24"/>
+                <w:szCs w:val="24"/>
+              </w:rPr>
+              <w:t>1</w:t>
+            </w:r>
+          </w:p>
+        </w:tc>
+        <w:tc>
+          <w:tcPr>
+            <w:tcW w:w="1704" w:type="dxa"/>
+          </w:tcPr>
+          <w:p>
+            <w:pPr>
+              <w:jc w:val="right"/>
+              <w:rPr>
+                <w:rFonts w:ascii="Garamond" w:hAnsi="Garamond"/>
+                <w:sz w:val="24"/>
+                <w:szCs w:val="24"/>
+              </w:rPr>
+            </w:pPr>
+            <w:r>
+              <w:rPr>
+                <w:rFonts w:ascii="Garamond" w:hAnsi="Garamond"/>
+                <w:sz w:val="24"/>
+                <w:szCs w:val="24"/>
+              </w:rPr>
+              <w:t>59</w:t>
+            </w:r>
           </w:p>
         </w:tc>
       </w:tr>
@@ -2973,6 +3200,7 @@
           </w:tcPr>
           <w:p>
             <w:pPr>
+              <w:jc w:val="center"/>
               <w:rPr>
                 <w:rFonts w:ascii="Garamond" w:hAnsi="Garamond"/>
                 <w:sz w:val="24"/>
@@ -2991,44 +3219,71 @@
         </w:tc>
         <w:tc>
           <w:tcPr>
-            <w:tcW w:w="1710" w:type="dxa"/>
-          </w:tcPr>
-          <w:p>
-            <w:pPr>
-              <w:rPr>
-                <w:rFonts w:ascii="Garamond" w:hAnsi="Garamond"/>
-                <w:sz w:val="24"/>
-                <w:szCs w:val="24"/>
-              </w:rPr>
-            </w:pPr>
-          </w:p>
-        </w:tc>
-        <w:tc>
-          <w:tcPr>
-            <w:tcW w:w="2070" w:type="dxa"/>
-          </w:tcPr>
-          <w:p>
-            <w:pPr>
-              <w:rPr>
-                <w:rFonts w:ascii="Garamond" w:hAnsi="Garamond"/>
-                <w:sz w:val="24"/>
-                <w:szCs w:val="24"/>
-              </w:rPr>
-            </w:pPr>
-          </w:p>
-        </w:tc>
-        <w:tc>
-          <w:tcPr>
-            <w:tcW w:w="1530" w:type="dxa"/>
-          </w:tcPr>
-          <w:p>
-            <w:pPr>
-              <w:rPr>
-                <w:rFonts w:ascii="Garamond" w:hAnsi="Garamond"/>
-                <w:sz w:val="24"/>
-                <w:szCs w:val="24"/>
-              </w:rPr>
-            </w:pPr>
+            <w:tcW w:w="1704" w:type="dxa"/>
+          </w:tcPr>
+          <w:p>
+            <w:pPr>
+              <w:jc w:val="right"/>
+              <w:rPr>
+                <w:rFonts w:ascii="Garamond" w:hAnsi="Garamond"/>
+                <w:sz w:val="24"/>
+                <w:szCs w:val="24"/>
+              </w:rPr>
+            </w:pPr>
+            <w:r>
+              <w:rPr>
+                <w:rFonts w:ascii="Garamond" w:hAnsi="Garamond"/>
+                <w:sz w:val="24"/>
+                <w:szCs w:val="24"/>
+              </w:rPr>
+              <w:t>28</w:t>
+            </w:r>
+          </w:p>
+        </w:tc>
+        <w:tc>
+          <w:tcPr>
+            <w:tcW w:w="1704" w:type="dxa"/>
+          </w:tcPr>
+          <w:p>
+            <w:pPr>
+              <w:jc w:val="right"/>
+              <w:rPr>
+                <w:rFonts w:ascii="Garamond" w:hAnsi="Garamond"/>
+                <w:sz w:val="24"/>
+                <w:szCs w:val="24"/>
+              </w:rPr>
+            </w:pPr>
+            <w:r>
+              <w:rPr>
+                <w:rFonts w:ascii="Garamond" w:hAnsi="Garamond"/>
+                <w:sz w:val="24"/>
+                <w:szCs w:val="24"/>
+              </w:rPr>
+              <w:t>29</w:t>
+            </w:r>
+          </w:p>
+        </w:tc>
+        <w:tc>
+          <w:tcPr>
+            <w:tcW w:w="1704" w:type="dxa"/>
+          </w:tcPr>
+          <w:p>
+            <w:pPr>
+              <w:jc w:val="right"/>
+              <w:rPr>
+                <w:rFonts w:ascii="Garamond" w:hAnsi="Garamond"/>
+                <w:sz w:val="24"/>
+                <w:szCs w:val="24"/>
+              </w:rPr>
+            </w:pPr>
+            <w:r>
+              <w:rPr>
+                <w:rFonts w:ascii="Garamond" w:hAnsi="Garamond"/>
+                <w:sz w:val="24"/>
+                <w:szCs w:val="24"/>
+              </w:rPr>
+              <w:t>0</w:t>
+            </w:r>
           </w:p>
         </w:tc>
       </w:tr>
@@ -3039,6 +3294,7 @@
           </w:tcPr>
           <w:p>
             <w:pPr>
+              <w:jc w:val="center"/>
               <w:rPr>
                 <w:rFonts w:ascii="Garamond" w:hAnsi="Garamond"/>
                 <w:sz w:val="24"/>
@@ -3057,44 +3313,71 @@
         </w:tc>
         <w:tc>
           <w:tcPr>
-            <w:tcW w:w="1710" w:type="dxa"/>
-          </w:tcPr>
-          <w:p>
-            <w:pPr>
-              <w:rPr>
-                <w:rFonts w:ascii="Garamond" w:hAnsi="Garamond"/>
-                <w:sz w:val="24"/>
-                <w:szCs w:val="24"/>
-              </w:rPr>
-            </w:pPr>
-          </w:p>
-        </w:tc>
-        <w:tc>
-          <w:tcPr>
-            <w:tcW w:w="2070" w:type="dxa"/>
-          </w:tcPr>
-          <w:p>
-            <w:pPr>
-              <w:rPr>
-                <w:rFonts w:ascii="Garamond" w:hAnsi="Garamond"/>
-                <w:sz w:val="24"/>
-                <w:szCs w:val="24"/>
-              </w:rPr>
-            </w:pPr>
-          </w:p>
-        </w:tc>
-        <w:tc>
-          <w:tcPr>
-            <w:tcW w:w="1530" w:type="dxa"/>
-          </w:tcPr>
-          <w:p>
-            <w:pPr>
-              <w:rPr>
-                <w:rFonts w:ascii="Garamond" w:hAnsi="Garamond"/>
-                <w:sz w:val="24"/>
-                <w:szCs w:val="24"/>
-              </w:rPr>
-            </w:pPr>
+            <w:tcW w:w="1704" w:type="dxa"/>
+          </w:tcPr>
+          <w:p>
+            <w:pPr>
+              <w:jc w:val="right"/>
+              <w:rPr>
+                <w:rFonts w:ascii="Garamond" w:hAnsi="Garamond"/>
+                <w:sz w:val="24"/>
+                <w:szCs w:val="24"/>
+              </w:rPr>
+            </w:pPr>
+            <w:r>
+              <w:rPr>
+                <w:rFonts w:ascii="Garamond" w:hAnsi="Garamond"/>
+                <w:sz w:val="24"/>
+                <w:szCs w:val="24"/>
+              </w:rPr>
+              <w:t>1</w:t>
+            </w:r>
+          </w:p>
+        </w:tc>
+        <w:tc>
+          <w:tcPr>
+            <w:tcW w:w="1704" w:type="dxa"/>
+          </w:tcPr>
+          <w:p>
+            <w:pPr>
+              <w:jc w:val="right"/>
+              <w:rPr>
+                <w:rFonts w:ascii="Garamond" w:hAnsi="Garamond"/>
+                <w:sz w:val="24"/>
+                <w:szCs w:val="24"/>
+              </w:rPr>
+            </w:pPr>
+            <w:r>
+              <w:rPr>
+                <w:rFonts w:ascii="Garamond" w:hAnsi="Garamond"/>
+                <w:sz w:val="24"/>
+                <w:szCs w:val="24"/>
+              </w:rPr>
+              <w:t>2</w:t>
+            </w:r>
+          </w:p>
+        </w:tc>
+        <w:tc>
+          <w:tcPr>
+            <w:tcW w:w="1704" w:type="dxa"/>
+          </w:tcPr>
+          <w:p>
+            <w:pPr>
+              <w:jc w:val="right"/>
+              <w:rPr>
+                <w:rFonts w:ascii="Garamond" w:hAnsi="Garamond"/>
+                <w:sz w:val="24"/>
+                <w:szCs w:val="24"/>
+              </w:rPr>
+            </w:pPr>
+            <w:r>
+              <w:rPr>
+                <w:rFonts w:ascii="Garamond" w:hAnsi="Garamond"/>
+                <w:sz w:val="24"/>
+                <w:szCs w:val="24"/>
+              </w:rPr>
+              <w:t>0</w:t>
+            </w:r>
           </w:p>
         </w:tc>
       </w:tr>
@@ -3105,6 +3388,7 @@
           </w:tcPr>
           <w:p>
             <w:pPr>
+              <w:jc w:val="center"/>
               <w:rPr>
                 <w:rFonts w:ascii="Garamond" w:hAnsi="Garamond"/>
                 <w:sz w:val="24"/>
@@ -3123,44 +3407,71 @@
         </w:tc>
         <w:tc>
           <w:tcPr>
-            <w:tcW w:w="1710" w:type="dxa"/>
-          </w:tcPr>
-          <w:p>
-            <w:pPr>
-              <w:rPr>
-                <w:rFonts w:ascii="Garamond" w:hAnsi="Garamond"/>
-                <w:sz w:val="24"/>
-                <w:szCs w:val="24"/>
-              </w:rPr>
-            </w:pPr>
-          </w:p>
-        </w:tc>
-        <w:tc>
-          <w:tcPr>
-            <w:tcW w:w="2070" w:type="dxa"/>
-          </w:tcPr>
-          <w:p>
-            <w:pPr>
-              <w:rPr>
-                <w:rFonts w:ascii="Garamond" w:hAnsi="Garamond"/>
-                <w:sz w:val="24"/>
-                <w:szCs w:val="24"/>
-              </w:rPr>
-            </w:pPr>
-          </w:p>
-        </w:tc>
-        <w:tc>
-          <w:tcPr>
-            <w:tcW w:w="1530" w:type="dxa"/>
-          </w:tcPr>
-          <w:p>
-            <w:pPr>
-              <w:rPr>
-                <w:rFonts w:ascii="Garamond" w:hAnsi="Garamond"/>
-                <w:sz w:val="24"/>
-                <w:szCs w:val="24"/>
-              </w:rPr>
-            </w:pPr>
+            <w:tcW w:w="1704" w:type="dxa"/>
+          </w:tcPr>
+          <w:p>
+            <w:pPr>
+              <w:jc w:val="right"/>
+              <w:rPr>
+                <w:rFonts w:ascii="Garamond" w:hAnsi="Garamond"/>
+                <w:sz w:val="24"/>
+                <w:szCs w:val="24"/>
+              </w:rPr>
+            </w:pPr>
+            <w:r>
+              <w:rPr>
+                <w:rFonts w:ascii="Garamond" w:hAnsi="Garamond"/>
+                <w:sz w:val="24"/>
+                <w:szCs w:val="24"/>
+              </w:rPr>
+              <w:t>1</w:t>
+            </w:r>
+          </w:p>
+        </w:tc>
+        <w:tc>
+          <w:tcPr>
+            <w:tcW w:w="1704" w:type="dxa"/>
+          </w:tcPr>
+          <w:p>
+            <w:pPr>
+              <w:jc w:val="right"/>
+              <w:rPr>
+                <w:rFonts w:ascii="Garamond" w:hAnsi="Garamond"/>
+                <w:sz w:val="24"/>
+                <w:szCs w:val="24"/>
+              </w:rPr>
+            </w:pPr>
+            <w:r>
+              <w:rPr>
+                <w:rFonts w:ascii="Garamond" w:hAnsi="Garamond"/>
+                <w:sz w:val="24"/>
+                <w:szCs w:val="24"/>
+              </w:rPr>
+              <w:t>0</w:t>
+            </w:r>
+          </w:p>
+        </w:tc>
+        <w:tc>
+          <w:tcPr>
+            <w:tcW w:w="1704" w:type="dxa"/>
+          </w:tcPr>
+          <w:p>
+            <w:pPr>
+              <w:jc w:val="right"/>
+              <w:rPr>
+                <w:rFonts w:ascii="Garamond" w:hAnsi="Garamond"/>
+                <w:sz w:val="24"/>
+                <w:szCs w:val="24"/>
+              </w:rPr>
+            </w:pPr>
+            <w:r>
+              <w:rPr>
+                <w:rFonts w:ascii="Garamond" w:hAnsi="Garamond"/>
+                <w:sz w:val="24"/>
+                <w:szCs w:val="24"/>
+              </w:rPr>
+              <w:t>52</w:t>
+            </w:r>
           </w:p>
         </w:tc>
       </w:tr>
@@ -3171,6 +3482,7 @@
           </w:tcPr>
           <w:p>
             <w:pPr>
+              <w:jc w:val="center"/>
               <w:rPr>
                 <w:rFonts w:ascii="Garamond" w:hAnsi="Garamond"/>
                 <w:sz w:val="24"/>
@@ -3189,44 +3501,71 @@
         </w:tc>
         <w:tc>
           <w:tcPr>
-            <w:tcW w:w="1710" w:type="dxa"/>
-          </w:tcPr>
-          <w:p>
-            <w:pPr>
-              <w:rPr>
-                <w:rFonts w:ascii="Garamond" w:hAnsi="Garamond"/>
-                <w:sz w:val="24"/>
-                <w:szCs w:val="24"/>
-              </w:rPr>
-            </w:pPr>
-          </w:p>
-        </w:tc>
-        <w:tc>
-          <w:tcPr>
-            <w:tcW w:w="2070" w:type="dxa"/>
-          </w:tcPr>
-          <w:p>
-            <w:pPr>
-              <w:rPr>
-                <w:rFonts w:ascii="Garamond" w:hAnsi="Garamond"/>
-                <w:sz w:val="24"/>
-                <w:szCs w:val="24"/>
-              </w:rPr>
-            </w:pPr>
-          </w:p>
-        </w:tc>
-        <w:tc>
-          <w:tcPr>
-            <w:tcW w:w="1530" w:type="dxa"/>
-          </w:tcPr>
-          <w:p>
-            <w:pPr>
-              <w:rPr>
-                <w:rFonts w:ascii="Garamond" w:hAnsi="Garamond"/>
-                <w:sz w:val="24"/>
-                <w:szCs w:val="24"/>
-              </w:rPr>
-            </w:pPr>
+            <w:tcW w:w="1704" w:type="dxa"/>
+          </w:tcPr>
+          <w:p>
+            <w:pPr>
+              <w:jc w:val="right"/>
+              <w:rPr>
+                <w:rFonts w:ascii="Garamond" w:hAnsi="Garamond"/>
+                <w:sz w:val="24"/>
+                <w:szCs w:val="24"/>
+              </w:rPr>
+            </w:pPr>
+            <w:r>
+              <w:rPr>
+                <w:rFonts w:ascii="Garamond" w:hAnsi="Garamond"/>
+                <w:sz w:val="24"/>
+                <w:szCs w:val="24"/>
+              </w:rPr>
+              <w:t>72</w:t>
+            </w:r>
+          </w:p>
+        </w:tc>
+        <w:tc>
+          <w:tcPr>
+            <w:tcW w:w="1704" w:type="dxa"/>
+          </w:tcPr>
+          <w:p>
+            <w:pPr>
+              <w:jc w:val="right"/>
+              <w:rPr>
+                <w:rFonts w:ascii="Garamond" w:hAnsi="Garamond"/>
+                <w:sz w:val="24"/>
+                <w:szCs w:val="24"/>
+              </w:rPr>
+            </w:pPr>
+            <w:r>
+              <w:rPr>
+                <w:rFonts w:ascii="Garamond" w:hAnsi="Garamond"/>
+                <w:sz w:val="24"/>
+                <w:szCs w:val="24"/>
+              </w:rPr>
+              <w:t>0</w:t>
+            </w:r>
+          </w:p>
+        </w:tc>
+        <w:tc>
+          <w:tcPr>
+            <w:tcW w:w="1704" w:type="dxa"/>
+          </w:tcPr>
+          <w:p>
+            <w:pPr>
+              <w:jc w:val="right"/>
+              <w:rPr>
+                <w:rFonts w:ascii="Garamond" w:hAnsi="Garamond"/>
+                <w:sz w:val="24"/>
+                <w:szCs w:val="24"/>
+              </w:rPr>
+            </w:pPr>
+            <w:r>
+              <w:rPr>
+                <w:rFonts w:ascii="Garamond" w:hAnsi="Garamond"/>
+                <w:sz w:val="24"/>
+                <w:szCs w:val="24"/>
+              </w:rPr>
+              <w:t>0</w:t>
+            </w:r>
           </w:p>
         </w:tc>
       </w:tr>
@@ -3237,62 +3576,91 @@
           </w:tcPr>
           <w:p>
             <w:pPr>
-              <w:rPr>
-                <w:rFonts w:ascii="Garamond" w:hAnsi="Garamond"/>
-                <w:sz w:val="24"/>
-                <w:szCs w:val="24"/>
-              </w:rPr>
-            </w:pPr>
-            <w:r>
-              <w:rPr>
-                <w:rFonts w:ascii="Garamond" w:hAnsi="Garamond"/>
-                <w:sz w:val="24"/>
-                <w:szCs w:val="24"/>
-              </w:rPr>
+              <w:jc w:val="center"/>
+              <w:rPr>
+                <w:rFonts w:ascii="Garamond" w:hAnsi="Garamond"/>
+                <w:sz w:val="24"/>
+                <w:szCs w:val="24"/>
+              </w:rPr>
+            </w:pPr>
+            <w:r>
+              <w:rPr>
+                <w:rFonts w:ascii="Garamond" w:hAnsi="Garamond"/>
+                <w:sz w:val="24"/>
+                <w:szCs w:val="24"/>
+              </w:rPr>
+              <w:lastRenderedPageBreak/>
               <w:t>6</w:t>
             </w:r>
           </w:p>
         </w:tc>
         <w:tc>
           <w:tcPr>
-            <w:tcW w:w="1710" w:type="dxa"/>
-          </w:tcPr>
-          <w:p>
-            <w:pPr>
-              <w:rPr>
-                <w:rFonts w:ascii="Garamond" w:hAnsi="Garamond"/>
-                <w:sz w:val="24"/>
-                <w:szCs w:val="24"/>
-              </w:rPr>
-            </w:pPr>
-          </w:p>
-        </w:tc>
-        <w:tc>
-          <w:tcPr>
-            <w:tcW w:w="2070" w:type="dxa"/>
-          </w:tcPr>
-          <w:p>
-            <w:pPr>
-              <w:rPr>
-                <w:rFonts w:ascii="Garamond" w:hAnsi="Garamond"/>
-                <w:sz w:val="24"/>
-                <w:szCs w:val="24"/>
-              </w:rPr>
-            </w:pPr>
-          </w:p>
-        </w:tc>
-        <w:tc>
-          <w:tcPr>
-            <w:tcW w:w="1530" w:type="dxa"/>
-          </w:tcPr>
-          <w:p>
-            <w:pPr>
-              <w:rPr>
-                <w:rFonts w:ascii="Garamond" w:hAnsi="Garamond"/>
-                <w:sz w:val="24"/>
-                <w:szCs w:val="24"/>
-              </w:rPr>
-            </w:pPr>
+            <w:tcW w:w="1704" w:type="dxa"/>
+          </w:tcPr>
+          <w:p>
+            <w:pPr>
+              <w:jc w:val="right"/>
+              <w:rPr>
+                <w:rFonts w:ascii="Garamond" w:hAnsi="Garamond"/>
+                <w:sz w:val="24"/>
+                <w:szCs w:val="24"/>
+              </w:rPr>
+            </w:pPr>
+            <w:r>
+              <w:rPr>
+                <w:rFonts w:ascii="Garamond" w:hAnsi="Garamond"/>
+                <w:sz w:val="24"/>
+                <w:szCs w:val="24"/>
+              </w:rPr>
+              <w:t>1</w:t>
+            </w:r>
+          </w:p>
+        </w:tc>
+        <w:tc>
+          <w:tcPr>
+            <w:tcW w:w="1704" w:type="dxa"/>
+          </w:tcPr>
+          <w:p>
+            <w:pPr>
+              <w:jc w:val="right"/>
+              <w:rPr>
+                <w:rFonts w:ascii="Garamond" w:hAnsi="Garamond"/>
+                <w:sz w:val="24"/>
+                <w:szCs w:val="24"/>
+              </w:rPr>
+            </w:pPr>
+            <w:r>
+              <w:rPr>
+                <w:rFonts w:ascii="Garamond" w:hAnsi="Garamond"/>
+                <w:sz w:val="24"/>
+                <w:szCs w:val="24"/>
+              </w:rPr>
+              <w:t>0</w:t>
+            </w:r>
+          </w:p>
+        </w:tc>
+        <w:tc>
+          <w:tcPr>
+            <w:tcW w:w="1704" w:type="dxa"/>
+          </w:tcPr>
+          <w:p>
+            <w:pPr>
+              <w:jc w:val="right"/>
+              <w:rPr>
+                <w:rFonts w:ascii="Garamond" w:hAnsi="Garamond"/>
+                <w:sz w:val="24"/>
+                <w:szCs w:val="24"/>
+              </w:rPr>
+            </w:pPr>
+            <w:r>
+              <w:rPr>
+                <w:rFonts w:ascii="Garamond" w:hAnsi="Garamond"/>
+                <w:sz w:val="24"/>
+                <w:szCs w:val="24"/>
+              </w:rPr>
+              <w:t>26</w:t>
+            </w:r>
           </w:p>
         </w:tc>
       </w:tr>
@@ -3303,6 +3671,7 @@
           </w:tcPr>
           <w:p>
             <w:pPr>
+              <w:jc w:val="center"/>
               <w:rPr>
                 <w:rFonts w:ascii="Garamond" w:hAnsi="Garamond"/>
                 <w:sz w:val="24"/>
@@ -3321,44 +3690,71 @@
         </w:tc>
         <w:tc>
           <w:tcPr>
-            <w:tcW w:w="1710" w:type="dxa"/>
-          </w:tcPr>
-          <w:p>
-            <w:pPr>
-              <w:rPr>
-                <w:rFonts w:ascii="Garamond" w:hAnsi="Garamond"/>
-                <w:sz w:val="24"/>
-                <w:szCs w:val="24"/>
-              </w:rPr>
-            </w:pPr>
-          </w:p>
-        </w:tc>
-        <w:tc>
-          <w:tcPr>
-            <w:tcW w:w="2070" w:type="dxa"/>
-          </w:tcPr>
-          <w:p>
-            <w:pPr>
-              <w:rPr>
-                <w:rFonts w:ascii="Garamond" w:hAnsi="Garamond"/>
-                <w:sz w:val="24"/>
-                <w:szCs w:val="24"/>
-              </w:rPr>
-            </w:pPr>
-          </w:p>
-        </w:tc>
-        <w:tc>
-          <w:tcPr>
-            <w:tcW w:w="1530" w:type="dxa"/>
-          </w:tcPr>
-          <w:p>
-            <w:pPr>
-              <w:rPr>
-                <w:rFonts w:ascii="Garamond" w:hAnsi="Garamond"/>
-                <w:sz w:val="24"/>
-                <w:szCs w:val="24"/>
-              </w:rPr>
-            </w:pPr>
+            <w:tcW w:w="1704" w:type="dxa"/>
+          </w:tcPr>
+          <w:p>
+            <w:pPr>
+              <w:jc w:val="right"/>
+              <w:rPr>
+                <w:rFonts w:ascii="Garamond" w:hAnsi="Garamond"/>
+                <w:sz w:val="24"/>
+                <w:szCs w:val="24"/>
+              </w:rPr>
+            </w:pPr>
+            <w:r>
+              <w:rPr>
+                <w:rFonts w:ascii="Garamond" w:hAnsi="Garamond"/>
+                <w:sz w:val="24"/>
+                <w:szCs w:val="24"/>
+              </w:rPr>
+              <w:t>18</w:t>
+            </w:r>
+          </w:p>
+        </w:tc>
+        <w:tc>
+          <w:tcPr>
+            <w:tcW w:w="1704" w:type="dxa"/>
+          </w:tcPr>
+          <w:p>
+            <w:pPr>
+              <w:jc w:val="right"/>
+              <w:rPr>
+                <w:rFonts w:ascii="Garamond" w:hAnsi="Garamond"/>
+                <w:sz w:val="24"/>
+                <w:szCs w:val="24"/>
+              </w:rPr>
+            </w:pPr>
+            <w:r>
+              <w:rPr>
+                <w:rFonts w:ascii="Garamond" w:hAnsi="Garamond"/>
+                <w:sz w:val="24"/>
+                <w:szCs w:val="24"/>
+              </w:rPr>
+              <w:t>0</w:t>
+            </w:r>
+          </w:p>
+        </w:tc>
+        <w:tc>
+          <w:tcPr>
+            <w:tcW w:w="1704" w:type="dxa"/>
+          </w:tcPr>
+          <w:p>
+            <w:pPr>
+              <w:jc w:val="right"/>
+              <w:rPr>
+                <w:rFonts w:ascii="Garamond" w:hAnsi="Garamond"/>
+                <w:sz w:val="24"/>
+                <w:szCs w:val="24"/>
+              </w:rPr>
+            </w:pPr>
+            <w:r>
+              <w:rPr>
+                <w:rFonts w:ascii="Garamond" w:hAnsi="Garamond"/>
+                <w:sz w:val="24"/>
+                <w:szCs w:val="24"/>
+              </w:rPr>
+              <w:t>44</w:t>
+            </w:r>
           </w:p>
         </w:tc>
       </w:tr>
@@ -3369,6 +3765,7 @@
           </w:tcPr>
           <w:p>
             <w:pPr>
+              <w:jc w:val="center"/>
               <w:rPr>
                 <w:rFonts w:ascii="Garamond" w:hAnsi="Garamond"/>
                 <w:sz w:val="24"/>
@@ -3387,44 +3784,71 @@
         </w:tc>
         <w:tc>
           <w:tcPr>
-            <w:tcW w:w="1710" w:type="dxa"/>
-          </w:tcPr>
-          <w:p>
-            <w:pPr>
-              <w:rPr>
-                <w:rFonts w:ascii="Garamond" w:hAnsi="Garamond"/>
-                <w:sz w:val="24"/>
-                <w:szCs w:val="24"/>
-              </w:rPr>
-            </w:pPr>
-          </w:p>
-        </w:tc>
-        <w:tc>
-          <w:tcPr>
-            <w:tcW w:w="2070" w:type="dxa"/>
-          </w:tcPr>
-          <w:p>
-            <w:pPr>
-              <w:rPr>
-                <w:rFonts w:ascii="Garamond" w:hAnsi="Garamond"/>
-                <w:sz w:val="24"/>
-                <w:szCs w:val="24"/>
-              </w:rPr>
-            </w:pPr>
-          </w:p>
-        </w:tc>
-        <w:tc>
-          <w:tcPr>
-            <w:tcW w:w="1530" w:type="dxa"/>
-          </w:tcPr>
-          <w:p>
-            <w:pPr>
-              <w:rPr>
-                <w:rFonts w:ascii="Garamond" w:hAnsi="Garamond"/>
-                <w:sz w:val="24"/>
-                <w:szCs w:val="24"/>
-              </w:rPr>
-            </w:pPr>
+            <w:tcW w:w="1704" w:type="dxa"/>
+          </w:tcPr>
+          <w:p>
+            <w:pPr>
+              <w:jc w:val="right"/>
+              <w:rPr>
+                <w:rFonts w:ascii="Garamond" w:hAnsi="Garamond"/>
+                <w:sz w:val="24"/>
+                <w:szCs w:val="24"/>
+              </w:rPr>
+            </w:pPr>
+            <w:r>
+              <w:rPr>
+                <w:rFonts w:ascii="Garamond" w:hAnsi="Garamond"/>
+                <w:sz w:val="24"/>
+                <w:szCs w:val="24"/>
+              </w:rPr>
+              <w:t>39</w:t>
+            </w:r>
+          </w:p>
+        </w:tc>
+        <w:tc>
+          <w:tcPr>
+            <w:tcW w:w="1704" w:type="dxa"/>
+          </w:tcPr>
+          <w:p>
+            <w:pPr>
+              <w:jc w:val="right"/>
+              <w:rPr>
+                <w:rFonts w:ascii="Garamond" w:hAnsi="Garamond"/>
+                <w:sz w:val="24"/>
+                <w:szCs w:val="24"/>
+              </w:rPr>
+            </w:pPr>
+            <w:r>
+              <w:rPr>
+                <w:rFonts w:ascii="Garamond" w:hAnsi="Garamond"/>
+                <w:sz w:val="24"/>
+                <w:szCs w:val="24"/>
+              </w:rPr>
+              <w:t>1</w:t>
+            </w:r>
+          </w:p>
+        </w:tc>
+        <w:tc>
+          <w:tcPr>
+            <w:tcW w:w="1704" w:type="dxa"/>
+          </w:tcPr>
+          <w:p>
+            <w:pPr>
+              <w:jc w:val="right"/>
+              <w:rPr>
+                <w:rFonts w:ascii="Garamond" w:hAnsi="Garamond"/>
+                <w:sz w:val="24"/>
+                <w:szCs w:val="24"/>
+              </w:rPr>
+            </w:pPr>
+            <w:r>
+              <w:rPr>
+                <w:rFonts w:ascii="Garamond" w:hAnsi="Garamond"/>
+                <w:sz w:val="24"/>
+                <w:szCs w:val="24"/>
+              </w:rPr>
+              <w:t>12</w:t>
+            </w:r>
           </w:p>
         </w:tc>
       </w:tr>
@@ -3435,63 +3859,90 @@
           </w:tcPr>
           <w:p>
             <w:pPr>
-              <w:rPr>
-                <w:rFonts w:ascii="Garamond" w:hAnsi="Garamond"/>
-                <w:sz w:val="24"/>
-                <w:szCs w:val="24"/>
-              </w:rPr>
-            </w:pPr>
-            <w:r>
-              <w:rPr>
-                <w:rFonts w:ascii="Garamond" w:hAnsi="Garamond"/>
-                <w:sz w:val="24"/>
-                <w:szCs w:val="24"/>
-              </w:rPr>
-              <w:lastRenderedPageBreak/>
+              <w:jc w:val="center"/>
+              <w:rPr>
+                <w:rFonts w:ascii="Garamond" w:hAnsi="Garamond"/>
+                <w:sz w:val="24"/>
+                <w:szCs w:val="24"/>
+              </w:rPr>
+            </w:pPr>
+            <w:r>
+              <w:rPr>
+                <w:rFonts w:ascii="Garamond" w:hAnsi="Garamond"/>
+                <w:sz w:val="24"/>
+                <w:szCs w:val="24"/>
+              </w:rPr>
               <w:t>9</w:t>
             </w:r>
           </w:p>
         </w:tc>
         <w:tc>
           <w:tcPr>
-            <w:tcW w:w="1710" w:type="dxa"/>
-          </w:tcPr>
-          <w:p>
-            <w:pPr>
-              <w:rPr>
-                <w:rFonts w:ascii="Garamond" w:hAnsi="Garamond"/>
-                <w:sz w:val="24"/>
-                <w:szCs w:val="24"/>
-              </w:rPr>
-            </w:pPr>
-          </w:p>
-        </w:tc>
-        <w:tc>
-          <w:tcPr>
-            <w:tcW w:w="2070" w:type="dxa"/>
-          </w:tcPr>
-          <w:p>
-            <w:pPr>
-              <w:rPr>
-                <w:rFonts w:ascii="Garamond" w:hAnsi="Garamond"/>
-                <w:sz w:val="24"/>
-                <w:szCs w:val="24"/>
-              </w:rPr>
-            </w:pPr>
-          </w:p>
-        </w:tc>
-        <w:tc>
-          <w:tcPr>
-            <w:tcW w:w="1530" w:type="dxa"/>
-          </w:tcPr>
-          <w:p>
-            <w:pPr>
-              <w:rPr>
-                <w:rFonts w:ascii="Garamond" w:hAnsi="Garamond"/>
-                <w:sz w:val="24"/>
-                <w:szCs w:val="24"/>
-              </w:rPr>
-            </w:pPr>
+            <w:tcW w:w="1704" w:type="dxa"/>
+          </w:tcPr>
+          <w:p>
+            <w:pPr>
+              <w:jc w:val="right"/>
+              <w:rPr>
+                <w:rFonts w:ascii="Garamond" w:hAnsi="Garamond"/>
+                <w:sz w:val="24"/>
+                <w:szCs w:val="24"/>
+              </w:rPr>
+            </w:pPr>
+            <w:r>
+              <w:rPr>
+                <w:rFonts w:ascii="Garamond" w:hAnsi="Garamond"/>
+                <w:sz w:val="24"/>
+                <w:szCs w:val="24"/>
+              </w:rPr>
+              <w:t>0</w:t>
+            </w:r>
+          </w:p>
+        </w:tc>
+        <w:tc>
+          <w:tcPr>
+            <w:tcW w:w="1704" w:type="dxa"/>
+          </w:tcPr>
+          <w:p>
+            <w:pPr>
+              <w:jc w:val="right"/>
+              <w:rPr>
+                <w:rFonts w:ascii="Garamond" w:hAnsi="Garamond"/>
+                <w:sz w:val="24"/>
+                <w:szCs w:val="24"/>
+              </w:rPr>
+            </w:pPr>
+            <w:r>
+              <w:rPr>
+                <w:rFonts w:ascii="Garamond" w:hAnsi="Garamond"/>
+                <w:sz w:val="24"/>
+                <w:szCs w:val="24"/>
+              </w:rPr>
+              <w:t>1</w:t>
+            </w:r>
+          </w:p>
+        </w:tc>
+        <w:tc>
+          <w:tcPr>
+            <w:tcW w:w="1704" w:type="dxa"/>
+          </w:tcPr>
+          <w:p>
+            <w:pPr>
+              <w:jc w:val="right"/>
+              <w:rPr>
+                <w:rFonts w:ascii="Garamond" w:hAnsi="Garamond"/>
+                <w:sz w:val="24"/>
+                <w:szCs w:val="24"/>
+              </w:rPr>
+            </w:pPr>
+            <w:r>
+              <w:rPr>
+                <w:rFonts w:ascii="Garamond" w:hAnsi="Garamond"/>
+                <w:sz w:val="24"/>
+                <w:szCs w:val="24"/>
+              </w:rPr>
+              <w:t>7</w:t>
+            </w:r>
           </w:p>
         </w:tc>
       </w:tr>
@@ -3502,6 +3953,7 @@
           </w:tcPr>
           <w:p>
             <w:pPr>
+              <w:jc w:val="center"/>
               <w:rPr>
                 <w:rFonts w:ascii="Garamond" w:hAnsi="Garamond"/>
                 <w:sz w:val="24"/>
@@ -3520,44 +3972,71 @@
         </w:tc>
         <w:tc>
           <w:tcPr>
-            <w:tcW w:w="1710" w:type="dxa"/>
-          </w:tcPr>
-          <w:p>
-            <w:pPr>
-              <w:rPr>
-                <w:rFonts w:ascii="Garamond" w:hAnsi="Garamond"/>
-                <w:sz w:val="24"/>
-                <w:szCs w:val="24"/>
-              </w:rPr>
-            </w:pPr>
-          </w:p>
-        </w:tc>
-        <w:tc>
-          <w:tcPr>
-            <w:tcW w:w="2070" w:type="dxa"/>
-          </w:tcPr>
-          <w:p>
-            <w:pPr>
-              <w:rPr>
-                <w:rFonts w:ascii="Garamond" w:hAnsi="Garamond"/>
-                <w:sz w:val="24"/>
-                <w:szCs w:val="24"/>
-              </w:rPr>
-            </w:pPr>
-          </w:p>
-        </w:tc>
-        <w:tc>
-          <w:tcPr>
-            <w:tcW w:w="1530" w:type="dxa"/>
-          </w:tcPr>
-          <w:p>
-            <w:pPr>
-              <w:rPr>
-                <w:rFonts w:ascii="Garamond" w:hAnsi="Garamond"/>
-                <w:sz w:val="24"/>
-                <w:szCs w:val="24"/>
-              </w:rPr>
-            </w:pPr>
+            <w:tcW w:w="1704" w:type="dxa"/>
+          </w:tcPr>
+          <w:p>
+            <w:pPr>
+              <w:jc w:val="right"/>
+              <w:rPr>
+                <w:rFonts w:ascii="Garamond" w:hAnsi="Garamond"/>
+                <w:sz w:val="24"/>
+                <w:szCs w:val="24"/>
+              </w:rPr>
+            </w:pPr>
+            <w:r>
+              <w:rPr>
+                <w:rFonts w:ascii="Garamond" w:hAnsi="Garamond"/>
+                <w:sz w:val="24"/>
+                <w:szCs w:val="24"/>
+              </w:rPr>
+              <w:t>99</w:t>
+            </w:r>
+          </w:p>
+        </w:tc>
+        <w:tc>
+          <w:tcPr>
+            <w:tcW w:w="1704" w:type="dxa"/>
+          </w:tcPr>
+          <w:p>
+            <w:pPr>
+              <w:jc w:val="right"/>
+              <w:rPr>
+                <w:rFonts w:ascii="Garamond" w:hAnsi="Garamond"/>
+                <w:sz w:val="24"/>
+                <w:szCs w:val="24"/>
+              </w:rPr>
+            </w:pPr>
+            <w:r>
+              <w:rPr>
+                <w:rFonts w:ascii="Garamond" w:hAnsi="Garamond"/>
+                <w:sz w:val="24"/>
+                <w:szCs w:val="24"/>
+              </w:rPr>
+              <w:t>36</w:t>
+            </w:r>
+          </w:p>
+        </w:tc>
+        <w:tc>
+          <w:tcPr>
+            <w:tcW w:w="1704" w:type="dxa"/>
+          </w:tcPr>
+          <w:p>
+            <w:pPr>
+              <w:jc w:val="right"/>
+              <w:rPr>
+                <w:rFonts w:ascii="Garamond" w:hAnsi="Garamond"/>
+                <w:sz w:val="24"/>
+                <w:szCs w:val="24"/>
+              </w:rPr>
+            </w:pPr>
+            <w:r>
+              <w:rPr>
+                <w:rFonts w:ascii="Garamond" w:hAnsi="Garamond"/>
+                <w:sz w:val="24"/>
+                <w:szCs w:val="24"/>
+              </w:rPr>
+              <w:t>0</w:t>
+            </w:r>
           </w:p>
         </w:tc>
       </w:tr>
@@ -3616,9 +4095,9 @@
         <mc:AlternateContent>
           <mc:Choice Requires="wps">
             <w:drawing>
-              <wp:inline distT="0" distB="0" distL="0" distR="0" wp14:anchorId="10341A72" wp14:editId="337A0F75">
+              <wp:inline distT="0" distB="0" distL="0" distR="0" wp14:anchorId="10341A72" wp14:editId="26ABD9B7">
                 <wp:extent cx="5943600" cy="1333500"/>
-                <wp:effectExtent l="0" t="0" r="19050" b="19050"/>
+                <wp:effectExtent l="0" t="0" r="25400" b="38100"/>
                 <wp:docPr id="5" name="Text Box 5"/>
                 <wp:cNvGraphicFramePr/>
                 <a:graphic xmlns:a="http://schemas.openxmlformats.org/drawingml/2006/main">
@@ -3702,7 +4181,23 @@
                                 <w:sz w:val="20"/>
                                 <w:szCs w:val="20"/>
                               </w:rPr>
-                              <w:t xml:space="preserve"> + alpha[R + </w:t>
+                              <w:t xml:space="preserve"> + alpha</w:t>
+                            </w:r>
+                            <w:r>
+                              <w:rPr>
+                                <w:rFonts w:ascii="Courier New" w:hAnsi="Courier New" w:cs="Courier New"/>
+                                <w:sz w:val="20"/>
+                                <w:szCs w:val="20"/>
+                              </w:rPr>
+                              <w:t>*</w:t>
+                            </w:r>
+                            <w:r>
+                              <w:rPr>
+                                <w:rFonts w:ascii="Courier New" w:hAnsi="Courier New" w:cs="Courier New"/>
+                                <w:sz w:val="20"/>
+                                <w:szCs w:val="20"/>
+                              </w:rPr>
+                              <w:t xml:space="preserve">[R + </w:t>
                             </w:r>
                             <w:r>
                               <w:rPr>
@@ -3782,7 +4277,7 @@
                                 <w:sz w:val="20"/>
                                 <w:szCs w:val="20"/>
                               </w:rPr>
-                              <w:t xml:space="preserve">gamma: </w:t>
+                              <w:t>gamma: discount factor</w:t>
                             </w:r>
                           </w:p>
                           <w:p>
@@ -3806,11 +4301,6 @@
                           <w:p>
                             <w:pPr>
                               <w:spacing w:after="0" w:line="240" w:lineRule="auto"/>
-                              <w:rPr>
-                                <w:rFonts w:ascii="Courier New" w:hAnsi="Courier New" w:cs="Courier New"/>
-                                <w:sz w:val="20"/>
-                                <w:szCs w:val="20"/>
-                              </w:rPr>
                             </w:pPr>
                             <w:r>
                               <w:rPr>
@@ -3821,14 +4311,13 @@
                               <w:t>Q’: Utility (future reward)</w:t>
                             </w:r>
                           </w:p>
-                          <w:p/>
                         </w:txbxContent>
                       </wps:txbx>
                       <wps:bodyPr rot="0" spcFirstLastPara="0" vertOverflow="overflow" horzOverflow="overflow" vert="horz" wrap="square" lIns="91440" tIns="45720" rIns="91440" bIns="45720" numCol="1" spcCol="0" rtlCol="0" fromWordArt="0" anchor="t" anchorCtr="0" forceAA="0" compatLnSpc="1">
                         <a:prstTxWarp prst="textNoShape">
                           <a:avLst/>
                         </a:prstTxWarp>
-                        <a:noAutofit/>
+                        <a:spAutoFit/>
                       </wps:bodyPr>
                     </wps:wsp>
                   </a:graphicData>
@@ -3838,8 +4327,8 @@
           </mc:Choice>
           <mc:Fallback>
             <w:pict>
-              <v:shape id="Text Box 5" o:spid="_x0000_s1029" type="#_x0000_t202" style="width:468pt;height:105pt;visibility:visible;mso-wrap-style:square;mso-left-percent:-10001;mso-top-percent:-10001;mso-position-horizontal:absolute;mso-position-horizontal-relative:char;mso-position-vertical:absolute;mso-position-vertical-relative:line;mso-left-percent:-10001;mso-top-percent:-10001;v-text-anchor:top" o:gfxdata="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" fillcolor="white [3201]" strokeweight=".5pt">
-                <v:textbox>
+              <v:shape id="Text Box 5" o:spid="_x0000_s1029" type="#_x0000_t202" style="width:468pt;height:105pt;visibility:visible;mso-wrap-style:square;mso-left-percent:-10001;mso-top-percent:-10001;mso-position-horizontal:absolute;mso-position-horizontal-relative:char;mso-position-vertical:absolute;mso-position-vertical-relative:line;mso-left-percent:-10001;mso-top-percent:-10001;v-text-anchor:top" o:gfxdata="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" fillcolor="white [3201]" strokeweight=".5pt">
+                <v:textbox style="mso-fit-shape-to-text:t">
                   <w:txbxContent>
                     <w:p>
                       <w:pPr>
@@ -3884,7 +4373,23 @@
                           <w:sz w:val="20"/>
                           <w:szCs w:val="20"/>
                         </w:rPr>
-                        <w:t xml:space="preserve"> + alpha[R + </w:t>
+                        <w:t xml:space="preserve"> + alpha</w:t>
+                      </w:r>
+                      <w:r>
+                        <w:rPr>
+                          <w:rFonts w:ascii="Courier New" w:hAnsi="Courier New" w:cs="Courier New"/>
+                          <w:sz w:val="20"/>
+                          <w:szCs w:val="20"/>
+                        </w:rPr>
+                        <w:t>*</w:t>
+                      </w:r>
+                      <w:r>
+                        <w:rPr>
+                          <w:rFonts w:ascii="Courier New" w:hAnsi="Courier New" w:cs="Courier New"/>
+                          <w:sz w:val="20"/>
+                          <w:szCs w:val="20"/>
+                        </w:rPr>
+                        <w:t xml:space="preserve">[R + </w:t>
                       </w:r>
                       <w:r>
                         <w:rPr>
@@ -3894,23 +4399,13 @@
                         </w:rPr>
                         <w:t>gamma*</w:t>
                       </w:r>
-                      <w:proofErr w:type="gramStart"/>
-                      <w:r>
-                        <w:rPr>
-                          <w:rFonts w:ascii="Courier New" w:hAnsi="Courier New" w:cs="Courier New"/>
-                          <w:sz w:val="20"/>
-                          <w:szCs w:val="20"/>
-                        </w:rPr>
-                        <w:t>max(</w:t>
-                      </w:r>
-                      <w:proofErr w:type="gramEnd"/>
-                      <w:r>
-                        <w:rPr>
-                          <w:rFonts w:ascii="Courier New" w:hAnsi="Courier New" w:cs="Courier New"/>
-                          <w:sz w:val="20"/>
-                          <w:szCs w:val="20"/>
-                        </w:rPr>
-                        <w:t>Q’)]</w:t>
+                      <w:r>
+                        <w:rPr>
+                          <w:rFonts w:ascii="Courier New" w:hAnsi="Courier New" w:cs="Courier New"/>
+                          <w:sz w:val="20"/>
+                          <w:szCs w:val="20"/>
+                        </w:rPr>
+                        <w:t>max(Q’)]</w:t>
                       </w:r>
                     </w:p>
                     <w:p>
@@ -3950,23 +4445,13 @@
                           <w:szCs w:val="20"/>
                         </w:rPr>
                       </w:pPr>
-                      <w:proofErr w:type="gramStart"/>
-                      <w:r>
-                        <w:rPr>
-                          <w:rFonts w:ascii="Courier New" w:hAnsi="Courier New" w:cs="Courier New"/>
-                          <w:sz w:val="20"/>
-                          <w:szCs w:val="20"/>
-                        </w:rPr>
-                        <w:t>alpha</w:t>
-                      </w:r>
-                      <w:proofErr w:type="gramEnd"/>
-                      <w:r>
-                        <w:rPr>
-                          <w:rFonts w:ascii="Courier New" w:hAnsi="Courier New" w:cs="Courier New"/>
-                          <w:sz w:val="20"/>
-                          <w:szCs w:val="20"/>
-                        </w:rPr>
-                        <w:t>: learning rate</w:t>
+                      <w:r>
+                        <w:rPr>
+                          <w:rFonts w:ascii="Courier New" w:hAnsi="Courier New" w:cs="Courier New"/>
+                          <w:sz w:val="20"/>
+                          <w:szCs w:val="20"/>
+                        </w:rPr>
+                        <w:t>alpha: learning rate</w:t>
                       </w:r>
                     </w:p>
                     <w:p>
@@ -3978,23 +4463,13 @@
                           <w:szCs w:val="20"/>
                         </w:rPr>
                       </w:pPr>
-                      <w:proofErr w:type="gramStart"/>
-                      <w:r>
-                        <w:rPr>
-                          <w:rFonts w:ascii="Courier New" w:hAnsi="Courier New" w:cs="Courier New"/>
-                          <w:sz w:val="20"/>
-                          <w:szCs w:val="20"/>
-                        </w:rPr>
-                        <w:t>gamma</w:t>
-                      </w:r>
-                      <w:proofErr w:type="gramEnd"/>
-                      <w:r>
-                        <w:rPr>
-                          <w:rFonts w:ascii="Courier New" w:hAnsi="Courier New" w:cs="Courier New"/>
-                          <w:sz w:val="20"/>
-                          <w:szCs w:val="20"/>
-                        </w:rPr>
-                        <w:t xml:space="preserve">: </w:t>
+                      <w:r>
+                        <w:rPr>
+                          <w:rFonts w:ascii="Courier New" w:hAnsi="Courier New" w:cs="Courier New"/>
+                          <w:sz w:val="20"/>
+                          <w:szCs w:val="20"/>
+                        </w:rPr>
+                        <w:t>gamma: discount factor</w:t>
                       </w:r>
                     </w:p>
                     <w:p>
@@ -4018,11 +4493,6 @@
                     <w:p>
                       <w:pPr>
                         <w:spacing w:after="0" w:line="240" w:lineRule="auto"/>
-                        <w:rPr>
-                          <w:rFonts w:ascii="Courier New" w:hAnsi="Courier New" w:cs="Courier New"/>
-                          <w:sz w:val="20"/>
-                          <w:szCs w:val="20"/>
-                        </w:rPr>
                       </w:pPr>
                       <w:r>
                         <w:rPr>
@@ -4033,7 +4503,6 @@
                         <w:t>Q’: Utility (future reward)</w:t>
                       </w:r>
                     </w:p>
-                    <w:p/>
                   </w:txbxContent>
                 </v:textbox>
                 <w10:anchorlock/>
@@ -4042,6 +4511,1659 @@
           </mc:Fallback>
         </mc:AlternateContent>
       </w:r>
+    </w:p>
+    <w:tbl>
+      <w:tblPr>
+        <w:tblStyle w:val="TableGrid"/>
+        <w:tblW w:w="10003" w:type="dxa"/>
+        <w:tblLook w:val="04A0" w:firstRow="1" w:lastRow="0" w:firstColumn="1" w:lastColumn="0" w:noHBand="0" w:noVBand="1"/>
+      </w:tblPr>
+      <w:tblGrid>
+        <w:gridCol w:w="633"/>
+        <w:gridCol w:w="1562"/>
+        <w:gridCol w:w="1603"/>
+        <w:gridCol w:w="1530"/>
+        <w:gridCol w:w="1694"/>
+        <w:gridCol w:w="1419"/>
+        <w:gridCol w:w="1562"/>
+      </w:tblGrid>
+      <w:tr>
+        <w:tc>
+          <w:tcPr>
+            <w:tcW w:w="633" w:type="dxa"/>
+            <w:shd w:val="clear" w:color="auto" w:fill="E0E0E0"/>
+          </w:tcPr>
+          <w:p>
+            <w:pPr>
+              <w:rPr>
+                <w:rFonts w:ascii="Garamond" w:hAnsi="Garamond"/>
+                <w:sz w:val="24"/>
+                <w:szCs w:val="24"/>
+              </w:rPr>
+            </w:pPr>
+          </w:p>
+        </w:tc>
+        <w:tc>
+          <w:tcPr>
+            <w:tcW w:w="1562" w:type="dxa"/>
+            <w:shd w:val="clear" w:color="auto" w:fill="E0E0E0"/>
+          </w:tcPr>
+          <w:p>
+            <w:pPr>
+              <w:jc w:val="right"/>
+              <w:rPr>
+                <w:rFonts w:ascii="Garamond" w:hAnsi="Garamond"/>
+                <w:sz w:val="24"/>
+                <w:szCs w:val="24"/>
+              </w:rPr>
+            </w:pPr>
+            <w:r>
+              <w:rPr>
+                <w:rFonts w:ascii="Garamond" w:hAnsi="Garamond"/>
+                <w:sz w:val="24"/>
+                <w:szCs w:val="24"/>
+              </w:rPr>
+              <w:t>Alpha = 0.8</w:t>
+            </w:r>
+          </w:p>
+        </w:tc>
+        <w:tc>
+          <w:tcPr>
+            <w:tcW w:w="1603" w:type="dxa"/>
+            <w:shd w:val="clear" w:color="auto" w:fill="E0E0E0"/>
+          </w:tcPr>
+          <w:p>
+            <w:pPr>
+              <w:jc w:val="right"/>
+              <w:rPr>
+                <w:rFonts w:ascii="Garamond" w:hAnsi="Garamond"/>
+                <w:sz w:val="24"/>
+                <w:szCs w:val="24"/>
+              </w:rPr>
+            </w:pPr>
+            <w:r>
+              <w:rPr>
+                <w:rFonts w:ascii="Garamond" w:hAnsi="Garamond"/>
+                <w:sz w:val="24"/>
+                <w:szCs w:val="24"/>
+              </w:rPr>
+              <w:t>Alpha = 0.8</w:t>
+            </w:r>
+          </w:p>
+        </w:tc>
+        <w:tc>
+          <w:tcPr>
+            <w:tcW w:w="1530" w:type="dxa"/>
+            <w:shd w:val="clear" w:color="auto" w:fill="E0E0E0"/>
+          </w:tcPr>
+          <w:p>
+            <w:pPr>
+              <w:jc w:val="right"/>
+              <w:rPr>
+                <w:rFonts w:ascii="Garamond" w:hAnsi="Garamond"/>
+                <w:sz w:val="24"/>
+                <w:szCs w:val="24"/>
+              </w:rPr>
+            </w:pPr>
+            <w:r>
+              <w:rPr>
+                <w:rFonts w:ascii="Garamond" w:hAnsi="Garamond"/>
+                <w:sz w:val="24"/>
+                <w:szCs w:val="24"/>
+              </w:rPr>
+              <w:t>Alpha = 0.8</w:t>
+            </w:r>
+          </w:p>
+        </w:tc>
+        <w:tc>
+          <w:tcPr>
+            <w:tcW w:w="1694" w:type="dxa"/>
+            <w:shd w:val="clear" w:color="auto" w:fill="E0E0E0"/>
+          </w:tcPr>
+          <w:p>
+            <w:pPr>
+              <w:jc w:val="right"/>
+              <w:rPr>
+                <w:rFonts w:ascii="Garamond" w:hAnsi="Garamond"/>
+                <w:sz w:val="24"/>
+                <w:szCs w:val="24"/>
+              </w:rPr>
+            </w:pPr>
+            <w:r>
+              <w:rPr>
+                <w:rFonts w:ascii="Garamond" w:hAnsi="Garamond"/>
+                <w:sz w:val="24"/>
+                <w:szCs w:val="24"/>
+              </w:rPr>
+              <w:t>Alpha = 0.8</w:t>
+            </w:r>
+          </w:p>
+        </w:tc>
+        <w:tc>
+          <w:tcPr>
+            <w:tcW w:w="1419" w:type="dxa"/>
+            <w:shd w:val="clear" w:color="auto" w:fill="E0E0E0"/>
+          </w:tcPr>
+          <w:p>
+            <w:pPr>
+              <w:jc w:val="right"/>
+              <w:rPr>
+                <w:rFonts w:ascii="Garamond" w:hAnsi="Garamond"/>
+                <w:sz w:val="24"/>
+                <w:szCs w:val="24"/>
+              </w:rPr>
+            </w:pPr>
+          </w:p>
+        </w:tc>
+        <w:tc>
+          <w:tcPr>
+            <w:tcW w:w="1562" w:type="dxa"/>
+            <w:shd w:val="clear" w:color="auto" w:fill="E0E0E0"/>
+          </w:tcPr>
+          <w:p>
+            <w:pPr>
+              <w:jc w:val="right"/>
+              <w:rPr>
+                <w:rFonts w:ascii="Garamond" w:hAnsi="Garamond"/>
+                <w:sz w:val="24"/>
+                <w:szCs w:val="24"/>
+              </w:rPr>
+            </w:pPr>
+            <w:r>
+              <w:rPr>
+                <w:rFonts w:ascii="Garamond" w:hAnsi="Garamond"/>
+                <w:sz w:val="24"/>
+                <w:szCs w:val="24"/>
+              </w:rPr>
+              <w:t>Alpha = 0.8</w:t>
+            </w:r>
+          </w:p>
+        </w:tc>
+      </w:tr>
+      <w:tr>
+        <w:tc>
+          <w:tcPr>
+            <w:tcW w:w="633" w:type="dxa"/>
+            <w:shd w:val="clear" w:color="auto" w:fill="E0E0E0"/>
+          </w:tcPr>
+          <w:p>
+            <w:pPr>
+              <w:jc w:val="center"/>
+              <w:rPr>
+                <w:rFonts w:ascii="Garamond" w:hAnsi="Garamond"/>
+                <w:sz w:val="24"/>
+                <w:szCs w:val="24"/>
+              </w:rPr>
+            </w:pPr>
+            <w:r>
+              <w:rPr>
+                <w:rFonts w:ascii="Garamond" w:hAnsi="Garamond"/>
+                <w:sz w:val="24"/>
+                <w:szCs w:val="24"/>
+              </w:rPr>
+              <w:t>trial</w:t>
+            </w:r>
+          </w:p>
+        </w:tc>
+        <w:tc>
+          <w:tcPr>
+            <w:tcW w:w="1562" w:type="dxa"/>
+            <w:shd w:val="clear" w:color="auto" w:fill="E0E0E0"/>
+          </w:tcPr>
+          <w:p>
+            <w:pPr>
+              <w:jc w:val="right"/>
+              <w:rPr>
+                <w:rFonts w:ascii="Garamond" w:hAnsi="Garamond"/>
+                <w:sz w:val="24"/>
+                <w:szCs w:val="24"/>
+              </w:rPr>
+            </w:pPr>
+            <w:r>
+              <w:rPr>
+                <w:rFonts w:ascii="Garamond" w:hAnsi="Garamond"/>
+                <w:sz w:val="24"/>
+                <w:szCs w:val="24"/>
+              </w:rPr>
+              <w:t>Gamma = 1.0</w:t>
+            </w:r>
+          </w:p>
+        </w:tc>
+        <w:tc>
+          <w:tcPr>
+            <w:tcW w:w="1603" w:type="dxa"/>
+            <w:shd w:val="clear" w:color="auto" w:fill="E0E0E0"/>
+          </w:tcPr>
+          <w:p>
+            <w:pPr>
+              <w:jc w:val="right"/>
+              <w:rPr>
+                <w:rFonts w:ascii="Garamond" w:hAnsi="Garamond"/>
+                <w:sz w:val="24"/>
+                <w:szCs w:val="24"/>
+              </w:rPr>
+            </w:pPr>
+            <w:r>
+              <w:rPr>
+                <w:rFonts w:ascii="Garamond" w:hAnsi="Garamond"/>
+                <w:sz w:val="24"/>
+                <w:szCs w:val="24"/>
+              </w:rPr>
+              <w:t>Gamma = 0.5</w:t>
+            </w:r>
+          </w:p>
+        </w:tc>
+        <w:tc>
+          <w:tcPr>
+            <w:tcW w:w="1530" w:type="dxa"/>
+            <w:shd w:val="clear" w:color="auto" w:fill="E0E0E0"/>
+          </w:tcPr>
+          <w:p>
+            <w:pPr>
+              <w:jc w:val="right"/>
+              <w:rPr>
+                <w:rFonts w:ascii="Garamond" w:hAnsi="Garamond"/>
+                <w:sz w:val="24"/>
+                <w:szCs w:val="24"/>
+              </w:rPr>
+            </w:pPr>
+            <w:r>
+              <w:rPr>
+                <w:rFonts w:ascii="Garamond" w:hAnsi="Garamond"/>
+                <w:sz w:val="24"/>
+                <w:szCs w:val="24"/>
+              </w:rPr>
+              <w:t>Gamma = 0.2</w:t>
+            </w:r>
+          </w:p>
+        </w:tc>
+        <w:tc>
+          <w:tcPr>
+            <w:tcW w:w="1694" w:type="dxa"/>
+            <w:shd w:val="clear" w:color="auto" w:fill="E0E0E0"/>
+          </w:tcPr>
+          <w:p>
+            <w:pPr>
+              <w:jc w:val="right"/>
+              <w:rPr>
+                <w:rFonts w:ascii="Garamond" w:hAnsi="Garamond"/>
+                <w:sz w:val="24"/>
+                <w:szCs w:val="24"/>
+              </w:rPr>
+            </w:pPr>
+            <w:r>
+              <w:rPr>
+                <w:rFonts w:ascii="Garamond" w:hAnsi="Garamond"/>
+                <w:sz w:val="24"/>
+                <w:szCs w:val="24"/>
+              </w:rPr>
+              <w:t>Gamma = 0.0</w:t>
+            </w:r>
+          </w:p>
+        </w:tc>
+        <w:tc>
+          <w:tcPr>
+            <w:tcW w:w="1419" w:type="dxa"/>
+            <w:shd w:val="clear" w:color="auto" w:fill="E0E0E0"/>
+          </w:tcPr>
+          <w:p>
+            <w:pPr>
+              <w:jc w:val="right"/>
+              <w:rPr>
+                <w:rFonts w:ascii="Garamond" w:hAnsi="Garamond"/>
+                <w:sz w:val="24"/>
+                <w:szCs w:val="24"/>
+              </w:rPr>
+            </w:pPr>
+          </w:p>
+        </w:tc>
+        <w:tc>
+          <w:tcPr>
+            <w:tcW w:w="1562" w:type="dxa"/>
+            <w:shd w:val="clear" w:color="auto" w:fill="E0E0E0"/>
+          </w:tcPr>
+          <w:p>
+            <w:pPr>
+              <w:jc w:val="right"/>
+              <w:rPr>
+                <w:rFonts w:ascii="Garamond" w:hAnsi="Garamond"/>
+                <w:sz w:val="24"/>
+                <w:szCs w:val="24"/>
+              </w:rPr>
+            </w:pPr>
+            <w:r>
+              <w:rPr>
+                <w:rFonts w:ascii="Garamond" w:hAnsi="Garamond"/>
+                <w:sz w:val="24"/>
+                <w:szCs w:val="24"/>
+              </w:rPr>
+              <w:t>Gamma = 0.5</w:t>
+            </w:r>
+          </w:p>
+        </w:tc>
+      </w:tr>
+      <w:tr>
+        <w:tc>
+          <w:tcPr>
+            <w:tcW w:w="633" w:type="dxa"/>
+          </w:tcPr>
+          <w:p>
+            <w:pPr>
+              <w:jc w:val="center"/>
+              <w:rPr>
+                <w:rFonts w:ascii="Garamond" w:hAnsi="Garamond"/>
+                <w:sz w:val="24"/>
+                <w:szCs w:val="24"/>
+              </w:rPr>
+            </w:pPr>
+            <w:r>
+              <w:rPr>
+                <w:rFonts w:ascii="Garamond" w:hAnsi="Garamond"/>
+                <w:sz w:val="24"/>
+                <w:szCs w:val="24"/>
+              </w:rPr>
+              <w:t>1</w:t>
+            </w:r>
+          </w:p>
+        </w:tc>
+        <w:tc>
+          <w:tcPr>
+            <w:tcW w:w="1562" w:type="dxa"/>
+          </w:tcPr>
+          <w:p>
+            <w:pPr>
+              <w:jc w:val="right"/>
+              <w:rPr>
+                <w:rFonts w:ascii="Garamond" w:hAnsi="Garamond"/>
+                <w:sz w:val="24"/>
+                <w:szCs w:val="24"/>
+              </w:rPr>
+            </w:pPr>
+          </w:p>
+        </w:tc>
+        <w:tc>
+          <w:tcPr>
+            <w:tcW w:w="1603" w:type="dxa"/>
+          </w:tcPr>
+          <w:p>
+            <w:pPr>
+              <w:jc w:val="right"/>
+              <w:rPr>
+                <w:rFonts w:ascii="Garamond" w:hAnsi="Garamond"/>
+                <w:sz w:val="24"/>
+                <w:szCs w:val="24"/>
+              </w:rPr>
+            </w:pPr>
+            <w:r>
+              <w:rPr>
+                <w:rFonts w:ascii="Garamond" w:hAnsi="Garamond"/>
+                <w:sz w:val="24"/>
+                <w:szCs w:val="24"/>
+              </w:rPr>
+              <w:t>89</w:t>
+            </w:r>
+          </w:p>
+        </w:tc>
+        <w:tc>
+          <w:tcPr>
+            <w:tcW w:w="1530" w:type="dxa"/>
+          </w:tcPr>
+          <w:p>
+            <w:pPr>
+              <w:jc w:val="right"/>
+              <w:rPr>
+                <w:rFonts w:ascii="Garamond" w:hAnsi="Garamond"/>
+                <w:sz w:val="24"/>
+                <w:szCs w:val="24"/>
+              </w:rPr>
+            </w:pPr>
+            <w:r>
+              <w:rPr>
+                <w:rFonts w:ascii="Garamond" w:hAnsi="Garamond"/>
+                <w:sz w:val="24"/>
+                <w:szCs w:val="24"/>
+              </w:rPr>
+              <w:t>100</w:t>
+            </w:r>
+          </w:p>
+        </w:tc>
+        <w:tc>
+          <w:tcPr>
+            <w:tcW w:w="1694" w:type="dxa"/>
+          </w:tcPr>
+          <w:p>
+            <w:pPr>
+              <w:jc w:val="right"/>
+              <w:rPr>
+                <w:rFonts w:ascii="Garamond" w:hAnsi="Garamond"/>
+                <w:sz w:val="24"/>
+                <w:szCs w:val="24"/>
+              </w:rPr>
+            </w:pPr>
+          </w:p>
+        </w:tc>
+        <w:tc>
+          <w:tcPr>
+            <w:tcW w:w="1419" w:type="dxa"/>
+          </w:tcPr>
+          <w:p>
+            <w:pPr>
+              <w:jc w:val="right"/>
+              <w:rPr>
+                <w:rFonts w:ascii="Garamond" w:hAnsi="Garamond"/>
+                <w:sz w:val="24"/>
+                <w:szCs w:val="24"/>
+              </w:rPr>
+            </w:pPr>
+          </w:p>
+        </w:tc>
+        <w:tc>
+          <w:tcPr>
+            <w:tcW w:w="1562" w:type="dxa"/>
+          </w:tcPr>
+          <w:p>
+            <w:pPr>
+              <w:jc w:val="right"/>
+              <w:rPr>
+                <w:rFonts w:ascii="Garamond" w:hAnsi="Garamond"/>
+                <w:sz w:val="24"/>
+                <w:szCs w:val="24"/>
+              </w:rPr>
+            </w:pPr>
+          </w:p>
+        </w:tc>
+      </w:tr>
+      <w:tr>
+        <w:tc>
+          <w:tcPr>
+            <w:tcW w:w="633" w:type="dxa"/>
+          </w:tcPr>
+          <w:p>
+            <w:pPr>
+              <w:jc w:val="center"/>
+              <w:rPr>
+                <w:rFonts w:ascii="Garamond" w:hAnsi="Garamond"/>
+                <w:sz w:val="24"/>
+                <w:szCs w:val="24"/>
+              </w:rPr>
+            </w:pPr>
+            <w:r>
+              <w:rPr>
+                <w:rFonts w:ascii="Garamond" w:hAnsi="Garamond"/>
+                <w:sz w:val="24"/>
+                <w:szCs w:val="24"/>
+              </w:rPr>
+              <w:t>2</w:t>
+            </w:r>
+          </w:p>
+        </w:tc>
+        <w:tc>
+          <w:tcPr>
+            <w:tcW w:w="1562" w:type="dxa"/>
+          </w:tcPr>
+          <w:p>
+            <w:pPr>
+              <w:jc w:val="right"/>
+              <w:rPr>
+                <w:rFonts w:ascii="Garamond" w:hAnsi="Garamond"/>
+                <w:sz w:val="24"/>
+                <w:szCs w:val="24"/>
+              </w:rPr>
+            </w:pPr>
+          </w:p>
+        </w:tc>
+        <w:tc>
+          <w:tcPr>
+            <w:tcW w:w="1603" w:type="dxa"/>
+          </w:tcPr>
+          <w:p>
+            <w:pPr>
+              <w:jc w:val="right"/>
+              <w:rPr>
+                <w:rFonts w:ascii="Garamond" w:hAnsi="Garamond"/>
+                <w:sz w:val="24"/>
+                <w:szCs w:val="24"/>
+              </w:rPr>
+            </w:pPr>
+            <w:r>
+              <w:rPr>
+                <w:rFonts w:ascii="Garamond" w:hAnsi="Garamond"/>
+                <w:sz w:val="24"/>
+                <w:szCs w:val="24"/>
+              </w:rPr>
+              <w:t>97</w:t>
+            </w:r>
+            <w:bookmarkStart w:id="0" w:name="_GoBack"/>
+            <w:bookmarkEnd w:id="0"/>
+          </w:p>
+        </w:tc>
+        <w:tc>
+          <w:tcPr>
+            <w:tcW w:w="1530" w:type="dxa"/>
+          </w:tcPr>
+          <w:p>
+            <w:pPr>
+              <w:jc w:val="right"/>
+              <w:rPr>
+                <w:rFonts w:ascii="Garamond" w:hAnsi="Garamond"/>
+                <w:sz w:val="24"/>
+                <w:szCs w:val="24"/>
+              </w:rPr>
+            </w:pPr>
+            <w:r>
+              <w:rPr>
+                <w:rFonts w:ascii="Garamond" w:hAnsi="Garamond"/>
+                <w:sz w:val="24"/>
+                <w:szCs w:val="24"/>
+              </w:rPr>
+              <w:t>97</w:t>
+            </w:r>
+          </w:p>
+        </w:tc>
+        <w:tc>
+          <w:tcPr>
+            <w:tcW w:w="1694" w:type="dxa"/>
+          </w:tcPr>
+          <w:p>
+            <w:pPr>
+              <w:jc w:val="right"/>
+              <w:rPr>
+                <w:rFonts w:ascii="Garamond" w:hAnsi="Garamond"/>
+                <w:sz w:val="24"/>
+                <w:szCs w:val="24"/>
+              </w:rPr>
+            </w:pPr>
+          </w:p>
+        </w:tc>
+        <w:tc>
+          <w:tcPr>
+            <w:tcW w:w="1419" w:type="dxa"/>
+          </w:tcPr>
+          <w:p>
+            <w:pPr>
+              <w:jc w:val="right"/>
+              <w:rPr>
+                <w:rFonts w:ascii="Garamond" w:hAnsi="Garamond"/>
+                <w:sz w:val="24"/>
+                <w:szCs w:val="24"/>
+              </w:rPr>
+            </w:pPr>
+          </w:p>
+        </w:tc>
+        <w:tc>
+          <w:tcPr>
+            <w:tcW w:w="1562" w:type="dxa"/>
+          </w:tcPr>
+          <w:p>
+            <w:pPr>
+              <w:jc w:val="right"/>
+              <w:rPr>
+                <w:rFonts w:ascii="Garamond" w:hAnsi="Garamond"/>
+                <w:sz w:val="24"/>
+                <w:szCs w:val="24"/>
+              </w:rPr>
+            </w:pPr>
+          </w:p>
+        </w:tc>
+      </w:tr>
+      <w:tr>
+        <w:tc>
+          <w:tcPr>
+            <w:tcW w:w="633" w:type="dxa"/>
+          </w:tcPr>
+          <w:p>
+            <w:pPr>
+              <w:jc w:val="center"/>
+              <w:rPr>
+                <w:rFonts w:ascii="Garamond" w:hAnsi="Garamond"/>
+                <w:sz w:val="24"/>
+                <w:szCs w:val="24"/>
+              </w:rPr>
+            </w:pPr>
+            <w:r>
+              <w:rPr>
+                <w:rFonts w:ascii="Garamond" w:hAnsi="Garamond"/>
+                <w:sz w:val="24"/>
+                <w:szCs w:val="24"/>
+              </w:rPr>
+              <w:t>3</w:t>
+            </w:r>
+          </w:p>
+        </w:tc>
+        <w:tc>
+          <w:tcPr>
+            <w:tcW w:w="1562" w:type="dxa"/>
+          </w:tcPr>
+          <w:p>
+            <w:pPr>
+              <w:jc w:val="right"/>
+              <w:rPr>
+                <w:rFonts w:ascii="Garamond" w:hAnsi="Garamond"/>
+                <w:sz w:val="24"/>
+                <w:szCs w:val="24"/>
+              </w:rPr>
+            </w:pPr>
+          </w:p>
+        </w:tc>
+        <w:tc>
+          <w:tcPr>
+            <w:tcW w:w="1603" w:type="dxa"/>
+          </w:tcPr>
+          <w:p>
+            <w:pPr>
+              <w:jc w:val="right"/>
+              <w:rPr>
+                <w:rFonts w:ascii="Garamond" w:hAnsi="Garamond"/>
+                <w:sz w:val="24"/>
+                <w:szCs w:val="24"/>
+              </w:rPr>
+            </w:pPr>
+            <w:r>
+              <w:rPr>
+                <w:rFonts w:ascii="Garamond" w:hAnsi="Garamond"/>
+                <w:sz w:val="24"/>
+                <w:szCs w:val="24"/>
+              </w:rPr>
+              <w:t>85</w:t>
+            </w:r>
+          </w:p>
+        </w:tc>
+        <w:tc>
+          <w:tcPr>
+            <w:tcW w:w="1530" w:type="dxa"/>
+          </w:tcPr>
+          <w:p>
+            <w:pPr>
+              <w:jc w:val="right"/>
+              <w:rPr>
+                <w:rFonts w:ascii="Garamond" w:hAnsi="Garamond"/>
+                <w:sz w:val="24"/>
+                <w:szCs w:val="24"/>
+              </w:rPr>
+            </w:pPr>
+            <w:r>
+              <w:rPr>
+                <w:rFonts w:ascii="Garamond" w:hAnsi="Garamond"/>
+                <w:sz w:val="24"/>
+                <w:szCs w:val="24"/>
+              </w:rPr>
+              <w:t>96</w:t>
+            </w:r>
+          </w:p>
+        </w:tc>
+        <w:tc>
+          <w:tcPr>
+            <w:tcW w:w="1694" w:type="dxa"/>
+          </w:tcPr>
+          <w:p>
+            <w:pPr>
+              <w:jc w:val="right"/>
+              <w:rPr>
+                <w:rFonts w:ascii="Garamond" w:hAnsi="Garamond"/>
+                <w:sz w:val="24"/>
+                <w:szCs w:val="24"/>
+              </w:rPr>
+            </w:pPr>
+          </w:p>
+        </w:tc>
+        <w:tc>
+          <w:tcPr>
+            <w:tcW w:w="1419" w:type="dxa"/>
+          </w:tcPr>
+          <w:p>
+            <w:pPr>
+              <w:jc w:val="right"/>
+              <w:rPr>
+                <w:rFonts w:ascii="Garamond" w:hAnsi="Garamond"/>
+                <w:sz w:val="24"/>
+                <w:szCs w:val="24"/>
+              </w:rPr>
+            </w:pPr>
+          </w:p>
+        </w:tc>
+        <w:tc>
+          <w:tcPr>
+            <w:tcW w:w="1562" w:type="dxa"/>
+          </w:tcPr>
+          <w:p>
+            <w:pPr>
+              <w:jc w:val="right"/>
+              <w:rPr>
+                <w:rFonts w:ascii="Garamond" w:hAnsi="Garamond"/>
+                <w:sz w:val="24"/>
+                <w:szCs w:val="24"/>
+              </w:rPr>
+            </w:pPr>
+          </w:p>
+        </w:tc>
+      </w:tr>
+      <w:tr>
+        <w:tc>
+          <w:tcPr>
+            <w:tcW w:w="633" w:type="dxa"/>
+          </w:tcPr>
+          <w:p>
+            <w:pPr>
+              <w:jc w:val="center"/>
+              <w:rPr>
+                <w:rFonts w:ascii="Garamond" w:hAnsi="Garamond"/>
+                <w:sz w:val="24"/>
+                <w:szCs w:val="24"/>
+              </w:rPr>
+            </w:pPr>
+            <w:r>
+              <w:rPr>
+                <w:rFonts w:ascii="Garamond" w:hAnsi="Garamond"/>
+                <w:sz w:val="24"/>
+                <w:szCs w:val="24"/>
+              </w:rPr>
+              <w:t>4</w:t>
+            </w:r>
+          </w:p>
+        </w:tc>
+        <w:tc>
+          <w:tcPr>
+            <w:tcW w:w="1562" w:type="dxa"/>
+          </w:tcPr>
+          <w:p>
+            <w:pPr>
+              <w:jc w:val="right"/>
+              <w:rPr>
+                <w:rFonts w:ascii="Garamond" w:hAnsi="Garamond"/>
+                <w:sz w:val="24"/>
+                <w:szCs w:val="24"/>
+              </w:rPr>
+            </w:pPr>
+          </w:p>
+        </w:tc>
+        <w:tc>
+          <w:tcPr>
+            <w:tcW w:w="1603" w:type="dxa"/>
+          </w:tcPr>
+          <w:p>
+            <w:pPr>
+              <w:jc w:val="right"/>
+              <w:rPr>
+                <w:rFonts w:ascii="Garamond" w:hAnsi="Garamond"/>
+                <w:sz w:val="24"/>
+                <w:szCs w:val="24"/>
+              </w:rPr>
+            </w:pPr>
+            <w:r>
+              <w:rPr>
+                <w:rFonts w:ascii="Garamond" w:hAnsi="Garamond"/>
+                <w:sz w:val="24"/>
+                <w:szCs w:val="24"/>
+              </w:rPr>
+              <w:t>99</w:t>
+            </w:r>
+          </w:p>
+        </w:tc>
+        <w:tc>
+          <w:tcPr>
+            <w:tcW w:w="1530" w:type="dxa"/>
+          </w:tcPr>
+          <w:p>
+            <w:pPr>
+              <w:jc w:val="right"/>
+              <w:rPr>
+                <w:rFonts w:ascii="Garamond" w:hAnsi="Garamond"/>
+                <w:sz w:val="24"/>
+                <w:szCs w:val="24"/>
+              </w:rPr>
+            </w:pPr>
+            <w:r>
+              <w:rPr>
+                <w:rFonts w:ascii="Garamond" w:hAnsi="Garamond"/>
+                <w:sz w:val="24"/>
+                <w:szCs w:val="24"/>
+              </w:rPr>
+              <w:t>94</w:t>
+            </w:r>
+          </w:p>
+        </w:tc>
+        <w:tc>
+          <w:tcPr>
+            <w:tcW w:w="1694" w:type="dxa"/>
+          </w:tcPr>
+          <w:p>
+            <w:pPr>
+              <w:jc w:val="right"/>
+              <w:rPr>
+                <w:rFonts w:ascii="Garamond" w:hAnsi="Garamond"/>
+                <w:sz w:val="24"/>
+                <w:szCs w:val="24"/>
+              </w:rPr>
+            </w:pPr>
+          </w:p>
+        </w:tc>
+        <w:tc>
+          <w:tcPr>
+            <w:tcW w:w="1419" w:type="dxa"/>
+          </w:tcPr>
+          <w:p>
+            <w:pPr>
+              <w:jc w:val="right"/>
+              <w:rPr>
+                <w:rFonts w:ascii="Garamond" w:hAnsi="Garamond"/>
+                <w:sz w:val="24"/>
+                <w:szCs w:val="24"/>
+              </w:rPr>
+            </w:pPr>
+          </w:p>
+        </w:tc>
+        <w:tc>
+          <w:tcPr>
+            <w:tcW w:w="1562" w:type="dxa"/>
+          </w:tcPr>
+          <w:p>
+            <w:pPr>
+              <w:jc w:val="right"/>
+              <w:rPr>
+                <w:rFonts w:ascii="Garamond" w:hAnsi="Garamond"/>
+                <w:sz w:val="24"/>
+                <w:szCs w:val="24"/>
+              </w:rPr>
+            </w:pPr>
+          </w:p>
+        </w:tc>
+      </w:tr>
+      <w:tr>
+        <w:tc>
+          <w:tcPr>
+            <w:tcW w:w="633" w:type="dxa"/>
+          </w:tcPr>
+          <w:p>
+            <w:pPr>
+              <w:jc w:val="center"/>
+              <w:rPr>
+                <w:rFonts w:ascii="Garamond" w:hAnsi="Garamond"/>
+                <w:sz w:val="24"/>
+                <w:szCs w:val="24"/>
+              </w:rPr>
+            </w:pPr>
+            <w:r>
+              <w:rPr>
+                <w:rFonts w:ascii="Garamond" w:hAnsi="Garamond"/>
+                <w:sz w:val="24"/>
+                <w:szCs w:val="24"/>
+              </w:rPr>
+              <w:t>5</w:t>
+            </w:r>
+          </w:p>
+        </w:tc>
+        <w:tc>
+          <w:tcPr>
+            <w:tcW w:w="1562" w:type="dxa"/>
+          </w:tcPr>
+          <w:p>
+            <w:pPr>
+              <w:jc w:val="right"/>
+              <w:rPr>
+                <w:rFonts w:ascii="Garamond" w:hAnsi="Garamond"/>
+                <w:sz w:val="24"/>
+                <w:szCs w:val="24"/>
+              </w:rPr>
+            </w:pPr>
+          </w:p>
+        </w:tc>
+        <w:tc>
+          <w:tcPr>
+            <w:tcW w:w="1603" w:type="dxa"/>
+          </w:tcPr>
+          <w:p>
+            <w:pPr>
+              <w:jc w:val="right"/>
+              <w:rPr>
+                <w:rFonts w:ascii="Garamond" w:hAnsi="Garamond"/>
+                <w:sz w:val="24"/>
+                <w:szCs w:val="24"/>
+              </w:rPr>
+            </w:pPr>
+            <w:r>
+              <w:rPr>
+                <w:rFonts w:ascii="Garamond" w:hAnsi="Garamond"/>
+                <w:sz w:val="24"/>
+                <w:szCs w:val="24"/>
+              </w:rPr>
+              <w:t>87</w:t>
+            </w:r>
+          </w:p>
+        </w:tc>
+        <w:tc>
+          <w:tcPr>
+            <w:tcW w:w="1530" w:type="dxa"/>
+          </w:tcPr>
+          <w:p>
+            <w:pPr>
+              <w:jc w:val="right"/>
+              <w:rPr>
+                <w:rFonts w:ascii="Garamond" w:hAnsi="Garamond"/>
+                <w:sz w:val="24"/>
+                <w:szCs w:val="24"/>
+              </w:rPr>
+            </w:pPr>
+            <w:r>
+              <w:rPr>
+                <w:rFonts w:ascii="Garamond" w:hAnsi="Garamond"/>
+                <w:sz w:val="24"/>
+                <w:szCs w:val="24"/>
+              </w:rPr>
+              <w:t>95</w:t>
+            </w:r>
+          </w:p>
+        </w:tc>
+        <w:tc>
+          <w:tcPr>
+            <w:tcW w:w="1694" w:type="dxa"/>
+          </w:tcPr>
+          <w:p>
+            <w:pPr>
+              <w:jc w:val="right"/>
+              <w:rPr>
+                <w:rFonts w:ascii="Garamond" w:hAnsi="Garamond"/>
+                <w:sz w:val="24"/>
+                <w:szCs w:val="24"/>
+              </w:rPr>
+            </w:pPr>
+          </w:p>
+        </w:tc>
+        <w:tc>
+          <w:tcPr>
+            <w:tcW w:w="1419" w:type="dxa"/>
+          </w:tcPr>
+          <w:p>
+            <w:pPr>
+              <w:jc w:val="right"/>
+              <w:rPr>
+                <w:rFonts w:ascii="Garamond" w:hAnsi="Garamond"/>
+                <w:sz w:val="24"/>
+                <w:szCs w:val="24"/>
+              </w:rPr>
+            </w:pPr>
+          </w:p>
+        </w:tc>
+        <w:tc>
+          <w:tcPr>
+            <w:tcW w:w="1562" w:type="dxa"/>
+          </w:tcPr>
+          <w:p>
+            <w:pPr>
+              <w:jc w:val="right"/>
+              <w:rPr>
+                <w:rFonts w:ascii="Garamond" w:hAnsi="Garamond"/>
+                <w:sz w:val="24"/>
+                <w:szCs w:val="24"/>
+              </w:rPr>
+            </w:pPr>
+          </w:p>
+        </w:tc>
+      </w:tr>
+      <w:tr>
+        <w:tc>
+          <w:tcPr>
+            <w:tcW w:w="633" w:type="dxa"/>
+          </w:tcPr>
+          <w:p>
+            <w:pPr>
+              <w:jc w:val="center"/>
+              <w:rPr>
+                <w:rFonts w:ascii="Garamond" w:hAnsi="Garamond"/>
+                <w:sz w:val="24"/>
+                <w:szCs w:val="24"/>
+              </w:rPr>
+            </w:pPr>
+            <w:r>
+              <w:rPr>
+                <w:rFonts w:ascii="Garamond" w:hAnsi="Garamond"/>
+                <w:sz w:val="24"/>
+                <w:szCs w:val="24"/>
+              </w:rPr>
+              <w:t>6</w:t>
+            </w:r>
+          </w:p>
+        </w:tc>
+        <w:tc>
+          <w:tcPr>
+            <w:tcW w:w="1562" w:type="dxa"/>
+          </w:tcPr>
+          <w:p>
+            <w:pPr>
+              <w:jc w:val="right"/>
+              <w:rPr>
+                <w:rFonts w:ascii="Garamond" w:hAnsi="Garamond"/>
+                <w:sz w:val="24"/>
+                <w:szCs w:val="24"/>
+              </w:rPr>
+            </w:pPr>
+          </w:p>
+        </w:tc>
+        <w:tc>
+          <w:tcPr>
+            <w:tcW w:w="1603" w:type="dxa"/>
+          </w:tcPr>
+          <w:p>
+            <w:pPr>
+              <w:jc w:val="right"/>
+              <w:rPr>
+                <w:rFonts w:ascii="Garamond" w:hAnsi="Garamond"/>
+                <w:sz w:val="24"/>
+                <w:szCs w:val="24"/>
+              </w:rPr>
+            </w:pPr>
+            <w:r>
+              <w:rPr>
+                <w:rFonts w:ascii="Garamond" w:hAnsi="Garamond"/>
+                <w:sz w:val="24"/>
+                <w:szCs w:val="24"/>
+              </w:rPr>
+              <w:t>88</w:t>
+            </w:r>
+          </w:p>
+        </w:tc>
+        <w:tc>
+          <w:tcPr>
+            <w:tcW w:w="1530" w:type="dxa"/>
+          </w:tcPr>
+          <w:p>
+            <w:pPr>
+              <w:jc w:val="right"/>
+              <w:rPr>
+                <w:rFonts w:ascii="Garamond" w:hAnsi="Garamond"/>
+                <w:sz w:val="24"/>
+                <w:szCs w:val="24"/>
+              </w:rPr>
+            </w:pPr>
+            <w:r>
+              <w:rPr>
+                <w:rFonts w:ascii="Garamond" w:hAnsi="Garamond"/>
+                <w:sz w:val="24"/>
+                <w:szCs w:val="24"/>
+              </w:rPr>
+              <w:t>99</w:t>
+            </w:r>
+          </w:p>
+        </w:tc>
+        <w:tc>
+          <w:tcPr>
+            <w:tcW w:w="1694" w:type="dxa"/>
+          </w:tcPr>
+          <w:p>
+            <w:pPr>
+              <w:jc w:val="right"/>
+              <w:rPr>
+                <w:rFonts w:ascii="Garamond" w:hAnsi="Garamond"/>
+                <w:sz w:val="24"/>
+                <w:szCs w:val="24"/>
+              </w:rPr>
+            </w:pPr>
+          </w:p>
+        </w:tc>
+        <w:tc>
+          <w:tcPr>
+            <w:tcW w:w="1419" w:type="dxa"/>
+          </w:tcPr>
+          <w:p>
+            <w:pPr>
+              <w:jc w:val="right"/>
+              <w:rPr>
+                <w:rFonts w:ascii="Garamond" w:hAnsi="Garamond"/>
+                <w:sz w:val="24"/>
+                <w:szCs w:val="24"/>
+              </w:rPr>
+            </w:pPr>
+          </w:p>
+        </w:tc>
+        <w:tc>
+          <w:tcPr>
+            <w:tcW w:w="1562" w:type="dxa"/>
+          </w:tcPr>
+          <w:p>
+            <w:pPr>
+              <w:jc w:val="right"/>
+              <w:rPr>
+                <w:rFonts w:ascii="Garamond" w:hAnsi="Garamond"/>
+                <w:sz w:val="24"/>
+                <w:szCs w:val="24"/>
+              </w:rPr>
+            </w:pPr>
+          </w:p>
+        </w:tc>
+      </w:tr>
+      <w:tr>
+        <w:tc>
+          <w:tcPr>
+            <w:tcW w:w="633" w:type="dxa"/>
+          </w:tcPr>
+          <w:p>
+            <w:pPr>
+              <w:jc w:val="center"/>
+              <w:rPr>
+                <w:rFonts w:ascii="Garamond" w:hAnsi="Garamond"/>
+                <w:sz w:val="24"/>
+                <w:szCs w:val="24"/>
+              </w:rPr>
+            </w:pPr>
+            <w:r>
+              <w:rPr>
+                <w:rFonts w:ascii="Garamond" w:hAnsi="Garamond"/>
+                <w:sz w:val="24"/>
+                <w:szCs w:val="24"/>
+              </w:rPr>
+              <w:t>7</w:t>
+            </w:r>
+          </w:p>
+        </w:tc>
+        <w:tc>
+          <w:tcPr>
+            <w:tcW w:w="1562" w:type="dxa"/>
+          </w:tcPr>
+          <w:p>
+            <w:pPr>
+              <w:jc w:val="right"/>
+              <w:rPr>
+                <w:rFonts w:ascii="Garamond" w:hAnsi="Garamond"/>
+                <w:sz w:val="24"/>
+                <w:szCs w:val="24"/>
+              </w:rPr>
+            </w:pPr>
+          </w:p>
+        </w:tc>
+        <w:tc>
+          <w:tcPr>
+            <w:tcW w:w="1603" w:type="dxa"/>
+          </w:tcPr>
+          <w:p>
+            <w:pPr>
+              <w:jc w:val="right"/>
+              <w:rPr>
+                <w:rFonts w:ascii="Garamond" w:hAnsi="Garamond"/>
+                <w:sz w:val="24"/>
+                <w:szCs w:val="24"/>
+              </w:rPr>
+            </w:pPr>
+            <w:r>
+              <w:rPr>
+                <w:rFonts w:ascii="Garamond" w:hAnsi="Garamond"/>
+                <w:sz w:val="24"/>
+                <w:szCs w:val="24"/>
+              </w:rPr>
+              <w:t>97</w:t>
+            </w:r>
+          </w:p>
+        </w:tc>
+        <w:tc>
+          <w:tcPr>
+            <w:tcW w:w="1530" w:type="dxa"/>
+          </w:tcPr>
+          <w:p>
+            <w:pPr>
+              <w:jc w:val="right"/>
+              <w:rPr>
+                <w:rFonts w:ascii="Garamond" w:hAnsi="Garamond"/>
+                <w:sz w:val="24"/>
+                <w:szCs w:val="24"/>
+              </w:rPr>
+            </w:pPr>
+            <w:r>
+              <w:rPr>
+                <w:rFonts w:ascii="Garamond" w:hAnsi="Garamond"/>
+                <w:sz w:val="24"/>
+                <w:szCs w:val="24"/>
+              </w:rPr>
+              <w:t>97</w:t>
+            </w:r>
+          </w:p>
+        </w:tc>
+        <w:tc>
+          <w:tcPr>
+            <w:tcW w:w="1694" w:type="dxa"/>
+          </w:tcPr>
+          <w:p>
+            <w:pPr>
+              <w:jc w:val="right"/>
+              <w:rPr>
+                <w:rFonts w:ascii="Garamond" w:hAnsi="Garamond"/>
+                <w:sz w:val="24"/>
+                <w:szCs w:val="24"/>
+              </w:rPr>
+            </w:pPr>
+          </w:p>
+        </w:tc>
+        <w:tc>
+          <w:tcPr>
+            <w:tcW w:w="1419" w:type="dxa"/>
+          </w:tcPr>
+          <w:p>
+            <w:pPr>
+              <w:jc w:val="right"/>
+              <w:rPr>
+                <w:rFonts w:ascii="Garamond" w:hAnsi="Garamond"/>
+                <w:sz w:val="24"/>
+                <w:szCs w:val="24"/>
+              </w:rPr>
+            </w:pPr>
+          </w:p>
+        </w:tc>
+        <w:tc>
+          <w:tcPr>
+            <w:tcW w:w="1562" w:type="dxa"/>
+          </w:tcPr>
+          <w:p>
+            <w:pPr>
+              <w:jc w:val="right"/>
+              <w:rPr>
+                <w:rFonts w:ascii="Garamond" w:hAnsi="Garamond"/>
+                <w:sz w:val="24"/>
+                <w:szCs w:val="24"/>
+              </w:rPr>
+            </w:pPr>
+          </w:p>
+        </w:tc>
+      </w:tr>
+      <w:tr>
+        <w:tc>
+          <w:tcPr>
+            <w:tcW w:w="633" w:type="dxa"/>
+          </w:tcPr>
+          <w:p>
+            <w:pPr>
+              <w:jc w:val="center"/>
+              <w:rPr>
+                <w:rFonts w:ascii="Garamond" w:hAnsi="Garamond"/>
+                <w:sz w:val="24"/>
+                <w:szCs w:val="24"/>
+              </w:rPr>
+            </w:pPr>
+            <w:r>
+              <w:rPr>
+                <w:rFonts w:ascii="Garamond" w:hAnsi="Garamond"/>
+                <w:sz w:val="24"/>
+                <w:szCs w:val="24"/>
+              </w:rPr>
+              <w:t>8</w:t>
+            </w:r>
+          </w:p>
+        </w:tc>
+        <w:tc>
+          <w:tcPr>
+            <w:tcW w:w="1562" w:type="dxa"/>
+          </w:tcPr>
+          <w:p>
+            <w:pPr>
+              <w:jc w:val="right"/>
+              <w:rPr>
+                <w:rFonts w:ascii="Garamond" w:hAnsi="Garamond"/>
+                <w:sz w:val="24"/>
+                <w:szCs w:val="24"/>
+              </w:rPr>
+            </w:pPr>
+          </w:p>
+        </w:tc>
+        <w:tc>
+          <w:tcPr>
+            <w:tcW w:w="1603" w:type="dxa"/>
+          </w:tcPr>
+          <w:p>
+            <w:pPr>
+              <w:jc w:val="right"/>
+              <w:rPr>
+                <w:rFonts w:ascii="Garamond" w:hAnsi="Garamond"/>
+                <w:sz w:val="24"/>
+                <w:szCs w:val="24"/>
+              </w:rPr>
+            </w:pPr>
+            <w:r>
+              <w:rPr>
+                <w:rFonts w:ascii="Garamond" w:hAnsi="Garamond"/>
+                <w:sz w:val="24"/>
+                <w:szCs w:val="24"/>
+              </w:rPr>
+              <w:t>88</w:t>
+            </w:r>
+          </w:p>
+        </w:tc>
+        <w:tc>
+          <w:tcPr>
+            <w:tcW w:w="1530" w:type="dxa"/>
+          </w:tcPr>
+          <w:p>
+            <w:pPr>
+              <w:jc w:val="right"/>
+              <w:rPr>
+                <w:rFonts w:ascii="Garamond" w:hAnsi="Garamond"/>
+                <w:sz w:val="24"/>
+                <w:szCs w:val="24"/>
+              </w:rPr>
+            </w:pPr>
+            <w:r>
+              <w:rPr>
+                <w:rFonts w:ascii="Garamond" w:hAnsi="Garamond"/>
+                <w:sz w:val="24"/>
+                <w:szCs w:val="24"/>
+              </w:rPr>
+              <w:t>97</w:t>
+            </w:r>
+          </w:p>
+        </w:tc>
+        <w:tc>
+          <w:tcPr>
+            <w:tcW w:w="1694" w:type="dxa"/>
+          </w:tcPr>
+          <w:p>
+            <w:pPr>
+              <w:jc w:val="right"/>
+              <w:rPr>
+                <w:rFonts w:ascii="Garamond" w:hAnsi="Garamond"/>
+                <w:sz w:val="24"/>
+                <w:szCs w:val="24"/>
+              </w:rPr>
+            </w:pPr>
+          </w:p>
+        </w:tc>
+        <w:tc>
+          <w:tcPr>
+            <w:tcW w:w="1419" w:type="dxa"/>
+          </w:tcPr>
+          <w:p>
+            <w:pPr>
+              <w:jc w:val="right"/>
+              <w:rPr>
+                <w:rFonts w:ascii="Garamond" w:hAnsi="Garamond"/>
+                <w:sz w:val="24"/>
+                <w:szCs w:val="24"/>
+              </w:rPr>
+            </w:pPr>
+          </w:p>
+        </w:tc>
+        <w:tc>
+          <w:tcPr>
+            <w:tcW w:w="1562" w:type="dxa"/>
+          </w:tcPr>
+          <w:p>
+            <w:pPr>
+              <w:jc w:val="right"/>
+              <w:rPr>
+                <w:rFonts w:ascii="Garamond" w:hAnsi="Garamond"/>
+                <w:sz w:val="24"/>
+                <w:szCs w:val="24"/>
+              </w:rPr>
+            </w:pPr>
+          </w:p>
+        </w:tc>
+      </w:tr>
+      <w:tr>
+        <w:tc>
+          <w:tcPr>
+            <w:tcW w:w="633" w:type="dxa"/>
+          </w:tcPr>
+          <w:p>
+            <w:pPr>
+              <w:jc w:val="center"/>
+              <w:rPr>
+                <w:rFonts w:ascii="Garamond" w:hAnsi="Garamond"/>
+                <w:sz w:val="24"/>
+                <w:szCs w:val="24"/>
+              </w:rPr>
+            </w:pPr>
+            <w:r>
+              <w:rPr>
+                <w:rFonts w:ascii="Garamond" w:hAnsi="Garamond"/>
+                <w:sz w:val="24"/>
+                <w:szCs w:val="24"/>
+              </w:rPr>
+              <w:t>9</w:t>
+            </w:r>
+          </w:p>
+        </w:tc>
+        <w:tc>
+          <w:tcPr>
+            <w:tcW w:w="1562" w:type="dxa"/>
+          </w:tcPr>
+          <w:p>
+            <w:pPr>
+              <w:jc w:val="right"/>
+              <w:rPr>
+                <w:rFonts w:ascii="Garamond" w:hAnsi="Garamond"/>
+                <w:sz w:val="24"/>
+                <w:szCs w:val="24"/>
+              </w:rPr>
+            </w:pPr>
+          </w:p>
+        </w:tc>
+        <w:tc>
+          <w:tcPr>
+            <w:tcW w:w="1603" w:type="dxa"/>
+          </w:tcPr>
+          <w:p>
+            <w:pPr>
+              <w:jc w:val="right"/>
+              <w:rPr>
+                <w:rFonts w:ascii="Garamond" w:hAnsi="Garamond"/>
+                <w:sz w:val="24"/>
+                <w:szCs w:val="24"/>
+              </w:rPr>
+            </w:pPr>
+            <w:r>
+              <w:rPr>
+                <w:rFonts w:ascii="Garamond" w:hAnsi="Garamond"/>
+                <w:sz w:val="24"/>
+                <w:szCs w:val="24"/>
+              </w:rPr>
+              <w:t>89</w:t>
+            </w:r>
+          </w:p>
+        </w:tc>
+        <w:tc>
+          <w:tcPr>
+            <w:tcW w:w="1530" w:type="dxa"/>
+          </w:tcPr>
+          <w:p>
+            <w:pPr>
+              <w:jc w:val="right"/>
+              <w:rPr>
+                <w:rFonts w:ascii="Garamond" w:hAnsi="Garamond"/>
+                <w:sz w:val="24"/>
+                <w:szCs w:val="24"/>
+              </w:rPr>
+            </w:pPr>
+            <w:r>
+              <w:rPr>
+                <w:rFonts w:ascii="Garamond" w:hAnsi="Garamond"/>
+                <w:sz w:val="24"/>
+                <w:szCs w:val="24"/>
+              </w:rPr>
+              <w:t>63</w:t>
+            </w:r>
+          </w:p>
+        </w:tc>
+        <w:tc>
+          <w:tcPr>
+            <w:tcW w:w="1694" w:type="dxa"/>
+          </w:tcPr>
+          <w:p>
+            <w:pPr>
+              <w:jc w:val="right"/>
+              <w:rPr>
+                <w:rFonts w:ascii="Garamond" w:hAnsi="Garamond"/>
+                <w:sz w:val="24"/>
+                <w:szCs w:val="24"/>
+              </w:rPr>
+            </w:pPr>
+          </w:p>
+        </w:tc>
+        <w:tc>
+          <w:tcPr>
+            <w:tcW w:w="1419" w:type="dxa"/>
+          </w:tcPr>
+          <w:p>
+            <w:pPr>
+              <w:jc w:val="right"/>
+              <w:rPr>
+                <w:rFonts w:ascii="Garamond" w:hAnsi="Garamond"/>
+                <w:sz w:val="24"/>
+                <w:szCs w:val="24"/>
+              </w:rPr>
+            </w:pPr>
+          </w:p>
+        </w:tc>
+        <w:tc>
+          <w:tcPr>
+            <w:tcW w:w="1562" w:type="dxa"/>
+          </w:tcPr>
+          <w:p>
+            <w:pPr>
+              <w:jc w:val="right"/>
+              <w:rPr>
+                <w:rFonts w:ascii="Garamond" w:hAnsi="Garamond"/>
+                <w:sz w:val="24"/>
+                <w:szCs w:val="24"/>
+              </w:rPr>
+            </w:pPr>
+          </w:p>
+        </w:tc>
+      </w:tr>
+      <w:tr>
+        <w:tc>
+          <w:tcPr>
+            <w:tcW w:w="633" w:type="dxa"/>
+          </w:tcPr>
+          <w:p>
+            <w:pPr>
+              <w:jc w:val="center"/>
+              <w:rPr>
+                <w:rFonts w:ascii="Garamond" w:hAnsi="Garamond"/>
+                <w:sz w:val="24"/>
+                <w:szCs w:val="24"/>
+              </w:rPr>
+            </w:pPr>
+            <w:r>
+              <w:rPr>
+                <w:rFonts w:ascii="Garamond" w:hAnsi="Garamond"/>
+                <w:sz w:val="24"/>
+                <w:szCs w:val="24"/>
+              </w:rPr>
+              <w:t>10</w:t>
+            </w:r>
+          </w:p>
+        </w:tc>
+        <w:tc>
+          <w:tcPr>
+            <w:tcW w:w="1562" w:type="dxa"/>
+          </w:tcPr>
+          <w:p>
+            <w:pPr>
+              <w:jc w:val="right"/>
+              <w:rPr>
+                <w:rFonts w:ascii="Garamond" w:hAnsi="Garamond"/>
+                <w:sz w:val="24"/>
+                <w:szCs w:val="24"/>
+              </w:rPr>
+            </w:pPr>
+          </w:p>
+        </w:tc>
+        <w:tc>
+          <w:tcPr>
+            <w:tcW w:w="1603" w:type="dxa"/>
+          </w:tcPr>
+          <w:p>
+            <w:pPr>
+              <w:jc w:val="right"/>
+              <w:rPr>
+                <w:rFonts w:ascii="Garamond" w:hAnsi="Garamond"/>
+                <w:sz w:val="24"/>
+                <w:szCs w:val="24"/>
+              </w:rPr>
+            </w:pPr>
+            <w:r>
+              <w:rPr>
+                <w:rFonts w:ascii="Garamond" w:hAnsi="Garamond"/>
+                <w:sz w:val="24"/>
+                <w:szCs w:val="24"/>
+              </w:rPr>
+              <w:t>89</w:t>
+            </w:r>
+          </w:p>
+        </w:tc>
+        <w:tc>
+          <w:tcPr>
+            <w:tcW w:w="1530" w:type="dxa"/>
+          </w:tcPr>
+          <w:p>
+            <w:pPr>
+              <w:jc w:val="right"/>
+              <w:rPr>
+                <w:rFonts w:ascii="Garamond" w:hAnsi="Garamond"/>
+                <w:sz w:val="24"/>
+                <w:szCs w:val="24"/>
+              </w:rPr>
+            </w:pPr>
+            <w:r>
+              <w:rPr>
+                <w:rFonts w:ascii="Garamond" w:hAnsi="Garamond"/>
+                <w:sz w:val="24"/>
+                <w:szCs w:val="24"/>
+              </w:rPr>
+              <w:t>88</w:t>
+            </w:r>
+          </w:p>
+        </w:tc>
+        <w:tc>
+          <w:tcPr>
+            <w:tcW w:w="1694" w:type="dxa"/>
+          </w:tcPr>
+          <w:p>
+            <w:pPr>
+              <w:jc w:val="right"/>
+              <w:rPr>
+                <w:rFonts w:ascii="Garamond" w:hAnsi="Garamond"/>
+                <w:sz w:val="24"/>
+                <w:szCs w:val="24"/>
+              </w:rPr>
+            </w:pPr>
+          </w:p>
+        </w:tc>
+        <w:tc>
+          <w:tcPr>
+            <w:tcW w:w="1419" w:type="dxa"/>
+          </w:tcPr>
+          <w:p>
+            <w:pPr>
+              <w:jc w:val="right"/>
+              <w:rPr>
+                <w:rFonts w:ascii="Garamond" w:hAnsi="Garamond"/>
+                <w:sz w:val="24"/>
+                <w:szCs w:val="24"/>
+              </w:rPr>
+            </w:pPr>
+          </w:p>
+        </w:tc>
+        <w:tc>
+          <w:tcPr>
+            <w:tcW w:w="1562" w:type="dxa"/>
+          </w:tcPr>
+          <w:p>
+            <w:pPr>
+              <w:jc w:val="right"/>
+              <w:rPr>
+                <w:rFonts w:ascii="Garamond" w:hAnsi="Garamond"/>
+                <w:sz w:val="24"/>
+                <w:szCs w:val="24"/>
+              </w:rPr>
+            </w:pPr>
+          </w:p>
+        </w:tc>
+      </w:tr>
+    </w:tbl>
+    <w:p>
+      <w:pPr>
+        <w:rPr>
+          <w:rFonts w:ascii="Garamond" w:hAnsi="Garamond"/>
+          <w:i/>
+          <w:sz w:val="24"/>
+          <w:szCs w:val="24"/>
+        </w:rPr>
+      </w:pPr>
     </w:p>
     <w:sectPr>
       <w:pgSz w:w="12240" w:h="15840"/>
@@ -5555,7 +7677,7 @@
 </file>
 
 <file path=customXml/itemProps1.xml><?xml version="1.0" encoding="utf-8"?>
-<ds:datastoreItem xmlns:ds="http://schemas.openxmlformats.org/officeDocument/2006/customXml" ds:itemID="{F2424A63-FEEA-BA42-A970-68BEA81C2DF6}">
+<ds:datastoreItem xmlns:ds="http://schemas.openxmlformats.org/officeDocument/2006/customXml" ds:itemID="{7F22FF8A-0E75-8D45-ADA8-EB35F9D711BE}">
   <ds:schemaRefs>
     <ds:schemaRef ds:uri="http://schemas.openxmlformats.org/officeDocument/2006/bibliography"/>
   </ds:schemaRefs>

</xml_diff>

<commit_message>
feat: Finalize Enhanced Q-learning and Report. Ready for 1st submission
</commit_message>
<xml_diff>
--- a/Report/Smart Cab project report.docx
+++ b/Report/Smart Cab project report.docx
@@ -1,6 +1,6 @@
 
 <file path=word/document.xml><?xml version="1.0" encoding="utf-8"?>
-<w:document xmlns:wpc="http://schemas.microsoft.com/office/word/2010/wordprocessingCanvas" xmlns:mo="http://schemas.microsoft.com/office/mac/office/2008/main" xmlns:mc="http://schemas.openxmlformats.org/markup-compatibility/2006" xmlns:mv="urn:schemas-microsoft-com:mac:vml" xmlns:o="urn:schemas-microsoft-com:office:office" xmlns:r="http://schemas.openxmlformats.org/officeDocument/2006/relationships" xmlns:m="http://schemas.openxmlformats.org/officeDocument/2006/math" xmlns:v="urn:schemas-microsoft-com:vml" xmlns:wp14="http://schemas.microsoft.com/office/word/2010/wordprocessingDrawing" xmlns:wp="http://schemas.openxmlformats.org/drawingml/2006/wordprocessingDrawing" xmlns:w10="urn:schemas-microsoft-com:office:word" xmlns:w="http://schemas.openxmlformats.org/wordprocessingml/2006/main" xmlns:w14="http://schemas.microsoft.com/office/word/2010/wordml" xmlns:wpg="http://schemas.microsoft.com/office/word/2010/wordprocessingGroup" xmlns:wpi="http://schemas.microsoft.com/office/word/2010/wordprocessingInk" xmlns:wne="http://schemas.microsoft.com/office/word/2006/wordml" xmlns:wps="http://schemas.microsoft.com/office/word/2010/wordprocessingShape" mc:Ignorable="w14 wp14">
+<w:document xmlns:wpc="http://schemas.microsoft.com/office/word/2010/wordprocessingCanvas" xmlns:mc="http://schemas.openxmlformats.org/markup-compatibility/2006" xmlns:o="urn:schemas-microsoft-com:office:office" xmlns:r="http://schemas.openxmlformats.org/officeDocument/2006/relationships" xmlns:m="http://schemas.openxmlformats.org/officeDocument/2006/math" xmlns:v="urn:schemas-microsoft-com:vml" xmlns:wp14="http://schemas.microsoft.com/office/word/2010/wordprocessingDrawing" xmlns:wp="http://schemas.openxmlformats.org/drawingml/2006/wordprocessingDrawing" xmlns:w10="urn:schemas-microsoft-com:office:word" xmlns:w="http://schemas.openxmlformats.org/wordprocessingml/2006/main" xmlns:w14="http://schemas.microsoft.com/office/word/2010/wordml" xmlns:wpg="http://schemas.microsoft.com/office/word/2010/wordprocessingGroup" xmlns:wpi="http://schemas.microsoft.com/office/word/2010/wordprocessingInk" xmlns:wne="http://schemas.microsoft.com/office/word/2006/wordml" xmlns:wps="http://schemas.microsoft.com/office/word/2010/wordprocessingShape" mc:Ignorable="w14 wp14">
   <w:body>
     <w:p>
       <w:pPr>
@@ -16,7 +16,7 @@
           <w:sz w:val="24"/>
           <w:szCs w:val="24"/>
         </w:rPr>
-        <w:t xml:space="preserve">Here are the types of the inputs and outputs of the smart cap </w:t>
+        <w:t xml:space="preserve">Here are the types of inputs and outputs of the smart cap </w:t>
       </w:r>
       <w:r>
         <w:rPr>
@@ -231,7 +231,6 @@
       <w:r>
         <w:rPr>
           <w:noProof/>
-          <w:lang w:eastAsia="en-US"/>
         </w:rPr>
         <mc:AlternateContent>
           <mc:Choice Requires="wps">
@@ -331,7 +330,16 @@
                                 <w:sz w:val="20"/>
                                 <w:szCs w:val="20"/>
                               </w:rPr>
-                              <w:t>self.planner.next_waypoint</w:t>
+                              <w:t>self.planner.next_</w:t>
+                            </w:r>
+                            <w:proofErr w:type="gramStart"/>
+                            <w:r>
+                              <w:rPr>
+                                <w:rFonts w:ascii="Courier New" w:hAnsi="Courier New" w:cs="Courier New"/>
+                                <w:sz w:val="20"/>
+                                <w:szCs w:val="20"/>
+                              </w:rPr>
+                              <w:t>waypoint</w:t>
                             </w:r>
                             <w:proofErr w:type="spellEnd"/>
                             <w:r>
@@ -340,7 +348,16 @@
                                 <w:sz w:val="20"/>
                                 <w:szCs w:val="20"/>
                               </w:rPr>
-                              <w:t>()  # from route planner, also displayed by simulator</w:t>
+                              <w:t>(</w:t>
+                            </w:r>
+                            <w:proofErr w:type="gramEnd"/>
+                            <w:r>
+                              <w:rPr>
+                                <w:rFonts w:ascii="Courier New" w:hAnsi="Courier New" w:cs="Courier New"/>
+                                <w:sz w:val="20"/>
+                                <w:szCs w:val="20"/>
+                              </w:rPr>
+                              <w:t>)  # from route planner, also displayed by simulator</w:t>
                             </w:r>
                           </w:p>
                           <w:p>
@@ -352,13 +369,23 @@
                                 <w:szCs w:val="20"/>
                               </w:rPr>
                             </w:pPr>
+                            <w:proofErr w:type="gramStart"/>
                             <w:r>
                               <w:rPr>
                                 <w:rFonts w:ascii="Courier New" w:hAnsi="Courier New" w:cs="Courier New"/>
                                 <w:sz w:val="20"/>
                                 <w:szCs w:val="20"/>
                               </w:rPr>
-                              <w:t xml:space="preserve">inputs = </w:t>
+                              <w:t>inputs</w:t>
+                            </w:r>
+                            <w:proofErr w:type="gramEnd"/>
+                            <w:r>
+                              <w:rPr>
+                                <w:rFonts w:ascii="Courier New" w:hAnsi="Courier New" w:cs="Courier New"/>
+                                <w:sz w:val="20"/>
+                                <w:szCs w:val="20"/>
+                              </w:rPr>
+                              <w:t xml:space="preserve"> = </w:t>
                             </w:r>
                             <w:proofErr w:type="spellStart"/>
                             <w:r>
@@ -388,13 +415,23 @@
                                 <w:szCs w:val="20"/>
                               </w:rPr>
                             </w:pPr>
+                            <w:proofErr w:type="gramStart"/>
                             <w:r>
                               <w:rPr>
                                 <w:rFonts w:ascii="Courier New" w:hAnsi="Courier New" w:cs="Courier New"/>
                                 <w:sz w:val="20"/>
                                 <w:szCs w:val="20"/>
                               </w:rPr>
-                              <w:t xml:space="preserve">deadline = </w:t>
+                              <w:t>deadline</w:t>
+                            </w:r>
+                            <w:proofErr w:type="gramEnd"/>
+                            <w:r>
+                              <w:rPr>
+                                <w:rFonts w:ascii="Courier New" w:hAnsi="Courier New" w:cs="Courier New"/>
+                                <w:sz w:val="20"/>
+                                <w:szCs w:val="20"/>
+                              </w:rPr>
+                              <w:t xml:space="preserve"> = </w:t>
                             </w:r>
                             <w:proofErr w:type="spellStart"/>
                             <w:r>
@@ -480,6 +517,7 @@
                                 <w:szCs w:val="20"/>
                               </w:rPr>
                             </w:pPr>
+                            <w:proofErr w:type="gramStart"/>
                             <w:r>
                               <w:rPr>
                                 <w:rFonts w:ascii="Courier New" w:hAnsi="Courier New" w:cs="Courier New"/>
@@ -487,7 +525,17 @@
                                 <w:szCs w:val="20"/>
                                 <w:highlight w:val="yellow"/>
                               </w:rPr>
-                              <w:t xml:space="preserve">action = </w:t>
+                              <w:t>action</w:t>
+                            </w:r>
+                            <w:proofErr w:type="gramEnd"/>
+                            <w:r>
+                              <w:rPr>
+                                <w:rFonts w:ascii="Courier New" w:hAnsi="Courier New" w:cs="Courier New"/>
+                                <w:sz w:val="20"/>
+                                <w:szCs w:val="20"/>
+                                <w:highlight w:val="yellow"/>
+                              </w:rPr>
+                              <w:t xml:space="preserve"> = </w:t>
                             </w:r>
                             <w:proofErr w:type="spellStart"/>
                             <w:r>
@@ -545,7 +593,7 @@
               </wp:inline>
             </w:drawing>
           </mc:Choice>
-          <mc:Fallback>
+          <mc:Fallback xmlns:mo="http://schemas.microsoft.com/office/mac/office/2008/main" xmlns:mv="urn:schemas-microsoft-com:mac:vml">
             <w:pict>
               <v:shapetype id="_x0000_t202" coordsize="21600,21600" o:spt="202" path="m,l,21600r21600,l21600,xe">
                 <v:stroke joinstyle="miter"/>
@@ -1082,7 +1130,6 @@
       <w:r>
         <w:rPr>
           <w:noProof/>
-          <w:lang w:eastAsia="en-US"/>
         </w:rPr>
         <w:lastRenderedPageBreak/>
         <w:drawing>
@@ -1196,7 +1243,25 @@
           <w:sz w:val="24"/>
           <w:szCs w:val="24"/>
         </w:rPr>
-        <w:t xml:space="preserve">, inputs, deadline). </w:t>
+        <w:t xml:space="preserve">, inputs, </w:t>
+      </w:r>
+      <w:proofErr w:type="gramStart"/>
+      <w:r>
+        <w:rPr>
+          <w:rFonts w:ascii="Garamond" w:hAnsi="Garamond"/>
+          <w:sz w:val="24"/>
+          <w:szCs w:val="24"/>
+        </w:rPr>
+        <w:t>deadline</w:t>
+      </w:r>
+      <w:proofErr w:type="gramEnd"/>
+      <w:r>
+        <w:rPr>
+          <w:rFonts w:ascii="Garamond" w:hAnsi="Garamond"/>
+          <w:sz w:val="24"/>
+          <w:szCs w:val="24"/>
+        </w:rPr>
+        <w:t xml:space="preserve">). </w:t>
       </w:r>
       <w:r>
         <w:rPr>
@@ -1237,6 +1302,7 @@
         </w:rPr>
       </w:pPr>
       <w:proofErr w:type="spellStart"/>
+      <w:proofErr w:type="gramStart"/>
       <w:r>
         <w:rPr>
           <w:rFonts w:ascii="Garamond" w:hAnsi="Garamond"/>
@@ -1247,6 +1313,7 @@
         <w:t>next_waypoint</w:t>
       </w:r>
       <w:proofErr w:type="spellEnd"/>
+      <w:proofErr w:type="gramEnd"/>
       <w:r>
         <w:rPr>
           <w:rFonts w:ascii="Garamond" w:hAnsi="Garamond"/>
@@ -1285,13 +1352,23 @@
           <w:szCs w:val="24"/>
         </w:rPr>
       </w:pPr>
-      <w:r>
-        <w:rPr>
-          <w:rFonts w:ascii="Garamond" w:hAnsi="Garamond"/>
-          <w:sz w:val="24"/>
-          <w:szCs w:val="24"/>
-        </w:rPr>
-        <w:t>inputs consists of traffic information that will be used to train the agent to find the optimal action</w:t>
+      <w:proofErr w:type="gramStart"/>
+      <w:r>
+        <w:rPr>
+          <w:rFonts w:ascii="Garamond" w:hAnsi="Garamond"/>
+          <w:sz w:val="24"/>
+          <w:szCs w:val="24"/>
+        </w:rPr>
+        <w:t>inputs</w:t>
+      </w:r>
+      <w:proofErr w:type="gramEnd"/>
+      <w:r>
+        <w:rPr>
+          <w:rFonts w:ascii="Garamond" w:hAnsi="Garamond"/>
+          <w:sz w:val="24"/>
+          <w:szCs w:val="24"/>
+        </w:rPr>
+        <w:t xml:space="preserve"> consists of traffic information that will be used to train the agent to find the optimal action</w:t>
       </w:r>
       <w:r>
         <w:rPr>
@@ -1316,7 +1393,41 @@
           <w:sz w:val="24"/>
           <w:szCs w:val="24"/>
         </w:rPr>
-        <w:t xml:space="preserve"> among the input items was selected as other car’s location and heading have little impact on the agent’s next move. (right-of-way violation has yet to be implemented in the code per </w:t>
+        <w:t xml:space="preserve"> among the</w:t>
+      </w:r>
+      <w:r>
+        <w:rPr>
+          <w:rFonts w:ascii="Garamond" w:hAnsi="Garamond"/>
+          <w:sz w:val="24"/>
+          <w:szCs w:val="24"/>
+        </w:rPr>
+        <w:t>se</w:t>
+      </w:r>
+      <w:r>
+        <w:rPr>
+          <w:rFonts w:ascii="Garamond" w:hAnsi="Garamond"/>
+          <w:sz w:val="24"/>
+          <w:szCs w:val="24"/>
+        </w:rPr>
+        <w:t xml:space="preserve"> input items was selected as other car’s location and heading have little</w:t>
+      </w:r>
+      <w:r>
+        <w:rPr>
+          <w:rFonts w:ascii="Garamond" w:hAnsi="Garamond"/>
+          <w:sz w:val="24"/>
+          <w:szCs w:val="24"/>
+        </w:rPr>
+        <w:t xml:space="preserve"> to none</w:t>
+      </w:r>
+      <w:bookmarkStart w:id="0" w:name="_GoBack"/>
+      <w:bookmarkEnd w:id="0"/>
+      <w:r>
+        <w:rPr>
+          <w:rFonts w:ascii="Garamond" w:hAnsi="Garamond"/>
+          <w:sz w:val="24"/>
+          <w:szCs w:val="24"/>
+        </w:rPr>
+        <w:t xml:space="preserve"> impact on the agent’s next move. (right-of-way violation has yet to be implemented in the code per </w:t>
       </w:r>
       <w:proofErr w:type="spellStart"/>
       <w:r>
@@ -1338,41 +1449,9 @@
       </w:r>
     </w:p>
     <w:p>
-      <w:pPr>
-        <w:pStyle w:val="ListParagraph"/>
-        <w:numPr>
-          <w:ilvl w:val="0"/>
-          <w:numId w:val="3"/>
-        </w:numPr>
-        <w:rPr>
-          <w:rFonts w:ascii="Garamond" w:hAnsi="Garamond"/>
-          <w:sz w:val="24"/>
-          <w:szCs w:val="24"/>
-        </w:rPr>
-      </w:pPr>
-      <w:r>
-        <w:rPr>
-          <w:rFonts w:ascii="Garamond" w:hAnsi="Garamond"/>
-          <w:sz w:val="24"/>
-          <w:szCs w:val="24"/>
-          <w:u w:val="single"/>
-        </w:rPr>
-        <w:t>deadline</w:t>
-      </w:r>
-      <w:r>
-        <w:rPr>
-          <w:rFonts w:ascii="Garamond" w:hAnsi="Garamond"/>
-          <w:sz w:val="24"/>
-          <w:szCs w:val="24"/>
-        </w:rPr>
-        <w:t xml:space="preserve"> is also important to find the optimal route when available time is limited.</w:t>
-      </w:r>
-    </w:p>
-    <w:p>
       <w:r>
         <w:rPr>
           <w:noProof/>
-          <w:lang w:eastAsia="en-US"/>
         </w:rPr>
         <w:lastRenderedPageBreak/>
         <mc:AlternateContent>
@@ -1473,7 +1552,16 @@
                                 <w:sz w:val="20"/>
                                 <w:szCs w:val="20"/>
                               </w:rPr>
-                              <w:t>self.planner.next_waypoint</w:t>
+                              <w:t>self.planner.next_</w:t>
+                            </w:r>
+                            <w:proofErr w:type="gramStart"/>
+                            <w:r>
+                              <w:rPr>
+                                <w:rFonts w:ascii="Courier New" w:hAnsi="Courier New" w:cs="Courier New"/>
+                                <w:sz w:val="20"/>
+                                <w:szCs w:val="20"/>
+                              </w:rPr>
+                              <w:t>waypoint</w:t>
                             </w:r>
                             <w:proofErr w:type="spellEnd"/>
                             <w:r>
@@ -1482,7 +1570,16 @@
                                 <w:sz w:val="20"/>
                                 <w:szCs w:val="20"/>
                               </w:rPr>
-                              <w:t>()  # from route planner, also displayed by simulator</w:t>
+                              <w:t>(</w:t>
+                            </w:r>
+                            <w:proofErr w:type="gramEnd"/>
+                            <w:r>
+                              <w:rPr>
+                                <w:rFonts w:ascii="Courier New" w:hAnsi="Courier New" w:cs="Courier New"/>
+                                <w:sz w:val="20"/>
+                                <w:szCs w:val="20"/>
+                              </w:rPr>
+                              <w:t>)  # from route planner, also displayed by simulator</w:t>
                             </w:r>
                           </w:p>
                           <w:p>
@@ -1494,13 +1591,23 @@
                                 <w:szCs w:val="20"/>
                               </w:rPr>
                             </w:pPr>
+                            <w:proofErr w:type="gramStart"/>
                             <w:r>
                               <w:rPr>
                                 <w:rFonts w:ascii="Courier New" w:hAnsi="Courier New" w:cs="Courier New"/>
                                 <w:sz w:val="20"/>
                                 <w:szCs w:val="20"/>
                               </w:rPr>
-                              <w:t xml:space="preserve">inputs = </w:t>
+                              <w:t>inputs</w:t>
+                            </w:r>
+                            <w:proofErr w:type="gramEnd"/>
+                            <w:r>
+                              <w:rPr>
+                                <w:rFonts w:ascii="Courier New" w:hAnsi="Courier New" w:cs="Courier New"/>
+                                <w:sz w:val="20"/>
+                                <w:szCs w:val="20"/>
+                              </w:rPr>
+                              <w:t xml:space="preserve"> = </w:t>
                             </w:r>
                             <w:proofErr w:type="spellStart"/>
                             <w:r>
@@ -1530,13 +1637,23 @@
                                 <w:szCs w:val="20"/>
                               </w:rPr>
                             </w:pPr>
+                            <w:proofErr w:type="gramStart"/>
                             <w:r>
                               <w:rPr>
                                 <w:rFonts w:ascii="Courier New" w:hAnsi="Courier New" w:cs="Courier New"/>
                                 <w:sz w:val="20"/>
                                 <w:szCs w:val="20"/>
                               </w:rPr>
-                              <w:t xml:space="preserve">deadline = </w:t>
+                              <w:t>deadline</w:t>
+                            </w:r>
+                            <w:proofErr w:type="gramEnd"/>
+                            <w:r>
+                              <w:rPr>
+                                <w:rFonts w:ascii="Courier New" w:hAnsi="Courier New" w:cs="Courier New"/>
+                                <w:sz w:val="20"/>
+                                <w:szCs w:val="20"/>
+                              </w:rPr>
+                              <w:t xml:space="preserve"> = </w:t>
                             </w:r>
                             <w:proofErr w:type="spellStart"/>
                             <w:r>
@@ -1612,7 +1729,27 @@
                                 <w:szCs w:val="20"/>
                                 <w:highlight w:val="yellow"/>
                               </w:rPr>
-                              <w:t xml:space="preserve"> = (inputs['light'], </w:t>
+                              <w:t xml:space="preserve"> = (</w:t>
+                            </w:r>
+                            <w:proofErr w:type="gramStart"/>
+                            <w:r>
+                              <w:rPr>
+                                <w:rFonts w:ascii="Courier New" w:hAnsi="Courier New" w:cs="Courier New"/>
+                                <w:sz w:val="20"/>
+                                <w:szCs w:val="20"/>
+                                <w:highlight w:val="yellow"/>
+                              </w:rPr>
+                              <w:t>inputs[</w:t>
+                            </w:r>
+                            <w:proofErr w:type="gramEnd"/>
+                            <w:r>
+                              <w:rPr>
+                                <w:rFonts w:ascii="Courier New" w:hAnsi="Courier New" w:cs="Courier New"/>
+                                <w:sz w:val="20"/>
+                                <w:szCs w:val="20"/>
+                                <w:highlight w:val="yellow"/>
+                              </w:rPr>
+                              <w:t xml:space="preserve">'light'], </w:t>
                             </w:r>
                             <w:proofErr w:type="spellStart"/>
                             <w:r>
@@ -1632,7 +1769,7 @@
                                 <w:szCs w:val="20"/>
                                 <w:highlight w:val="yellow"/>
                               </w:rPr>
-                              <w:t>, deadline)</w:t>
+                              <w:t>)</w:t>
                             </w:r>
                           </w:p>
                           <w:p>
@@ -1672,13 +1809,23 @@
                                 <w:szCs w:val="20"/>
                               </w:rPr>
                             </w:pPr>
+                            <w:proofErr w:type="gramStart"/>
                             <w:r>
                               <w:rPr>
                                 <w:rFonts w:ascii="Courier New" w:hAnsi="Courier New" w:cs="Courier New"/>
                                 <w:sz w:val="20"/>
                                 <w:szCs w:val="20"/>
                               </w:rPr>
-                              <w:t xml:space="preserve">action = </w:t>
+                              <w:t>action</w:t>
+                            </w:r>
+                            <w:proofErr w:type="gramEnd"/>
+                            <w:r>
+                              <w:rPr>
+                                <w:rFonts w:ascii="Courier New" w:hAnsi="Courier New" w:cs="Courier New"/>
+                                <w:sz w:val="20"/>
+                                <w:szCs w:val="20"/>
+                              </w:rPr>
+                              <w:t xml:space="preserve"> = </w:t>
                             </w:r>
                             <w:proofErr w:type="spellStart"/>
                             <w:r>
@@ -1734,6 +1881,10 @@
           </mc:Choice>
           <mc:Fallback>
             <w:pict>
+              <v:shapetype id="_x0000_t202" coordsize="21600,21600" o:spt="202" path="m,l,21600r21600,l21600,xe">
+                <v:stroke joinstyle="miter"/>
+                <v:path gradientshapeok="t" o:connecttype="rect"/>
+              </v:shapetype>
               <v:shape id="Text Box 3" o:spid="_x0000_s1027" type="#_x0000_t202" style="width:468pt;height:136.45pt;visibility:visible;mso-wrap-style:square;mso-left-percent:-10001;mso-top-percent:-10001;mso-position-horizontal:absolute;mso-position-horizontal-relative:char;mso-position-vertical:absolute;mso-position-vertical-relative:line;mso-left-percent:-10001;mso-top-percent:-10001;v-text-anchor:top" o:gfxdata="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" fillcolor="white [3201]" strokeweight=".5pt">
                 <v:textbox>
                   <w:txbxContent>
@@ -2006,7 +2157,7 @@
                           <w:szCs w:val="20"/>
                           <w:highlight w:val="yellow"/>
                         </w:rPr>
-                        <w:t>, deadline)</w:t>
+                        <w:t>)</w:t>
                       </w:r>
                     </w:p>
                     <w:p>
@@ -2169,15 +2320,39 @@
           <w:sz w:val="24"/>
           <w:szCs w:val="24"/>
         </w:rPr>
-        <w:t>I mentioned</w:t>
-      </w:r>
-      <w:r>
-        <w:rPr>
-          <w:rFonts w:ascii="Garamond" w:hAnsi="Garamond"/>
-          <w:sz w:val="24"/>
-          <w:szCs w:val="24"/>
-        </w:rPr>
-        <w:t xml:space="preserve"> in a </w:t>
+        <w:t xml:space="preserve">I </w:t>
+      </w:r>
+      <w:r>
+        <w:rPr>
+          <w:rFonts w:ascii="Garamond" w:hAnsi="Garamond"/>
+          <w:sz w:val="24"/>
+          <w:szCs w:val="24"/>
+        </w:rPr>
+        <w:t>posted</w:t>
+      </w:r>
+      <w:r>
+        <w:rPr>
+          <w:rFonts w:ascii="Garamond" w:hAnsi="Garamond"/>
+          <w:sz w:val="24"/>
+          <w:szCs w:val="24"/>
+        </w:rPr>
+        <w:t xml:space="preserve"> in </w:t>
+      </w:r>
+      <w:r>
+        <w:rPr>
+          <w:rFonts w:ascii="Garamond" w:hAnsi="Garamond"/>
+          <w:sz w:val="24"/>
+          <w:szCs w:val="24"/>
+        </w:rPr>
+        <w:t>the</w:t>
+      </w:r>
+      <w:r>
+        <w:rPr>
+          <w:rFonts w:ascii="Garamond" w:hAnsi="Garamond"/>
+          <w:sz w:val="24"/>
+          <w:szCs w:val="24"/>
+        </w:rPr>
+        <w:t xml:space="preserve"> </w:t>
       </w:r>
       <w:hyperlink r:id="rId8" w:history="1">
         <w:proofErr w:type="spellStart"/>
@@ -2198,25 +2373,7 @@
             <w:sz w:val="24"/>
             <w:szCs w:val="24"/>
           </w:rPr>
-          <w:t xml:space="preserve"> forum</w:t>
-        </w:r>
-        <w:r>
-          <w:rPr>
-            <w:rStyle w:val="Hyperlink"/>
-            <w:rFonts w:ascii="Garamond" w:hAnsi="Garamond"/>
-            <w:sz w:val="24"/>
-            <w:szCs w:val="24"/>
-          </w:rPr>
-          <w:t xml:space="preserve"> </w:t>
-        </w:r>
-        <w:r>
-          <w:rPr>
-            <w:rStyle w:val="Hyperlink"/>
-            <w:rFonts w:ascii="Garamond" w:hAnsi="Garamond"/>
-            <w:sz w:val="24"/>
-            <w:szCs w:val="24"/>
-          </w:rPr>
-          <w:t>post</w:t>
+          <w:t xml:space="preserve"> forum post</w:t>
         </w:r>
       </w:hyperlink>
       <w:r>
@@ -2241,15 +2398,79 @@
           <w:sz w:val="24"/>
           <w:szCs w:val="24"/>
         </w:rPr>
-        <w:t xml:space="preserve"> to stick with ‘action=NONE’ as NONE gives the reward of one, whereas other actions </w:t>
-      </w:r>
-      <w:r>
-        <w:rPr>
-          <w:rFonts w:ascii="Garamond" w:hAnsi="Garamond"/>
-          <w:sz w:val="24"/>
-          <w:szCs w:val="24"/>
-        </w:rPr>
-        <w:t>only gives 0.5. Reward of two points would be given when the light is green and a randomly chosen action happens to be same as ‘</w:t>
+        <w:t xml:space="preserve"> stick</w:t>
+      </w:r>
+      <w:r>
+        <w:rPr>
+          <w:rFonts w:ascii="Garamond" w:hAnsi="Garamond"/>
+          <w:sz w:val="24"/>
+          <w:szCs w:val="24"/>
+        </w:rPr>
+        <w:t>s</w:t>
+      </w:r>
+      <w:r>
+        <w:rPr>
+          <w:rFonts w:ascii="Garamond" w:hAnsi="Garamond"/>
+          <w:sz w:val="24"/>
+          <w:szCs w:val="24"/>
+        </w:rPr>
+        <w:t xml:space="preserve"> with ‘action=NONE’ as NONE gives the reward of </w:t>
+      </w:r>
+      <w:r>
+        <w:rPr>
+          <w:rFonts w:ascii="Garamond" w:hAnsi="Garamond"/>
+          <w:sz w:val="24"/>
+          <w:szCs w:val="24"/>
+        </w:rPr>
+        <w:t>1</w:t>
+      </w:r>
+      <w:r>
+        <w:rPr>
+          <w:rFonts w:ascii="Garamond" w:hAnsi="Garamond"/>
+          <w:sz w:val="24"/>
+          <w:szCs w:val="24"/>
+        </w:rPr>
+        <w:t xml:space="preserve">, whereas other actions </w:t>
+      </w:r>
+      <w:r>
+        <w:rPr>
+          <w:rFonts w:ascii="Garamond" w:hAnsi="Garamond"/>
+          <w:sz w:val="24"/>
+          <w:szCs w:val="24"/>
+        </w:rPr>
+        <w:t>gives</w:t>
+      </w:r>
+      <w:r>
+        <w:rPr>
+          <w:rFonts w:ascii="Garamond" w:hAnsi="Garamond"/>
+          <w:sz w:val="24"/>
+          <w:szCs w:val="24"/>
+        </w:rPr>
+        <w:t xml:space="preserve"> less value of</w:t>
+      </w:r>
+      <w:r>
+        <w:rPr>
+          <w:rFonts w:ascii="Garamond" w:hAnsi="Garamond"/>
+          <w:sz w:val="24"/>
+          <w:szCs w:val="24"/>
+        </w:rPr>
+        <w:t xml:space="preserve"> 0.5. Reward of two points would be given when the light is green and </w:t>
+      </w:r>
+      <w:r>
+        <w:rPr>
+          <w:rFonts w:ascii="Garamond" w:hAnsi="Garamond"/>
+          <w:sz w:val="24"/>
+          <w:szCs w:val="24"/>
+        </w:rPr>
+        <w:t>the</w:t>
+      </w:r>
+      <w:r>
+        <w:rPr>
+          <w:rFonts w:ascii="Garamond" w:hAnsi="Garamond"/>
+          <w:sz w:val="24"/>
+          <w:szCs w:val="24"/>
+        </w:rPr>
+        <w:t xml:space="preserve"> random action happens to be same as ‘</w:t>
       </w:r>
       <w:proofErr w:type="spellStart"/>
       <w:r>
@@ -2267,7 +2488,71 @@
           <w:sz w:val="24"/>
           <w:szCs w:val="24"/>
         </w:rPr>
-        <w:t xml:space="preserve">,’ but the probability of that instance happening is low. Therefore, the agent would continuously choose its initial selection for a state and it will be augmented even further as the trial goes forward. </w:t>
+        <w:t xml:space="preserve">,’ but the probability of that instance </w:t>
+      </w:r>
+      <w:r>
+        <w:rPr>
+          <w:rFonts w:ascii="Garamond" w:hAnsi="Garamond"/>
+          <w:sz w:val="24"/>
+          <w:szCs w:val="24"/>
+        </w:rPr>
+        <w:t>occurring</w:t>
+      </w:r>
+      <w:r>
+        <w:rPr>
+          <w:rFonts w:ascii="Garamond" w:hAnsi="Garamond"/>
+          <w:sz w:val="24"/>
+          <w:szCs w:val="24"/>
+        </w:rPr>
+        <w:t xml:space="preserve"> is low</w:t>
+      </w:r>
+      <w:r>
+        <w:rPr>
+          <w:rFonts w:ascii="Garamond" w:hAnsi="Garamond"/>
+          <w:sz w:val="24"/>
+          <w:szCs w:val="24"/>
+        </w:rPr>
+        <w:t>er than staying with ‘NONE</w:t>
+      </w:r>
+      <w:r>
+        <w:rPr>
+          <w:rFonts w:ascii="Garamond" w:hAnsi="Garamond"/>
+          <w:sz w:val="24"/>
+          <w:szCs w:val="24"/>
+        </w:rPr>
+        <w:t>.</w:t>
+      </w:r>
+      <w:r>
+        <w:rPr>
+          <w:rFonts w:ascii="Garamond" w:hAnsi="Garamond"/>
+          <w:sz w:val="24"/>
+          <w:szCs w:val="24"/>
+        </w:rPr>
+        <w:t>’</w:t>
+      </w:r>
+      <w:r>
+        <w:rPr>
+          <w:rFonts w:ascii="Garamond" w:hAnsi="Garamond"/>
+          <w:sz w:val="24"/>
+          <w:szCs w:val="24"/>
+        </w:rPr>
+        <w:t xml:space="preserve"> Therefore, the agent would continuously choose its initial selection for a state and it will be augmented even further</w:t>
+      </w:r>
+      <w:r>
+        <w:rPr>
+          <w:rFonts w:ascii="Garamond" w:hAnsi="Garamond"/>
+          <w:sz w:val="24"/>
+          <w:szCs w:val="24"/>
+        </w:rPr>
+        <w:t xml:space="preserve"> (value in q-table gets even larger)</w:t>
+      </w:r>
+      <w:r>
+        <w:rPr>
+          <w:rFonts w:ascii="Garamond" w:hAnsi="Garamond"/>
+          <w:sz w:val="24"/>
+          <w:szCs w:val="24"/>
+        </w:rPr>
+        <w:t xml:space="preserve"> as the trial goes forward. </w:t>
       </w:r>
     </w:p>
     <w:p>
@@ -2280,97 +2565,7 @@
       </w:pPr>
       <w:r>
         <w:rPr>
-          <w:rFonts w:ascii="Garamond" w:hAnsi="Garamond"/>
-          <w:sz w:val="24"/>
-          <w:szCs w:val="24"/>
-        </w:rPr>
-        <w:t xml:space="preserve">This is because the agent only </w:t>
-      </w:r>
-      <w:r>
-        <w:rPr>
-          <w:rFonts w:ascii="Garamond" w:hAnsi="Garamond"/>
-          <w:sz w:val="24"/>
-          <w:szCs w:val="24"/>
-        </w:rPr>
-        <w:t>conducts</w:t>
-      </w:r>
-      <w:r>
-        <w:rPr>
-          <w:rFonts w:ascii="Garamond" w:hAnsi="Garamond"/>
-          <w:sz w:val="24"/>
-          <w:szCs w:val="24"/>
-        </w:rPr>
-        <w:t xml:space="preserve"> ‘exploitation,’</w:t>
-      </w:r>
-      <w:r>
-        <w:rPr>
-          <w:rFonts w:ascii="Garamond" w:hAnsi="Garamond"/>
-          <w:sz w:val="24"/>
-          <w:szCs w:val="24"/>
-        </w:rPr>
-        <w:t xml:space="preserve"> and</w:t>
-      </w:r>
-      <w:r>
-        <w:rPr>
-          <w:rFonts w:ascii="Garamond" w:hAnsi="Garamond"/>
-          <w:sz w:val="24"/>
-          <w:szCs w:val="24"/>
-        </w:rPr>
-        <w:t xml:space="preserve"> not </w:t>
-      </w:r>
-      <w:r>
-        <w:rPr>
-          <w:rFonts w:ascii="Garamond" w:hAnsi="Garamond"/>
-          <w:sz w:val="24"/>
-          <w:szCs w:val="24"/>
-        </w:rPr>
-        <w:t>‘exploration’</w:t>
-      </w:r>
-      <w:r>
-        <w:rPr>
-          <w:rFonts w:ascii="Garamond" w:hAnsi="Garamond"/>
-          <w:sz w:val="24"/>
-          <w:szCs w:val="24"/>
-        </w:rPr>
-        <w:t xml:space="preserve"> except at the very first time.</w:t>
-      </w:r>
-      <w:r>
-        <w:rPr>
-          <w:rFonts w:ascii="Garamond" w:hAnsi="Garamond"/>
-          <w:sz w:val="24"/>
-          <w:szCs w:val="24"/>
-        </w:rPr>
-        <w:t xml:space="preserve"> </w:t>
-      </w:r>
-      <w:r>
-        <w:rPr>
-          <w:rFonts w:ascii="Garamond" w:hAnsi="Garamond"/>
-          <w:sz w:val="24"/>
-          <w:szCs w:val="24"/>
-        </w:rPr>
-        <w:t>Table 1 below</w:t>
-      </w:r>
-      <w:r>
-        <w:rPr>
-          <w:rFonts w:ascii="Garamond" w:hAnsi="Garamond"/>
-          <w:sz w:val="24"/>
-          <w:szCs w:val="24"/>
-        </w:rPr>
-        <w:t xml:space="preserve"> shows the success rate from the basic Q-learning with 100 trials.</w:t>
-      </w:r>
-    </w:p>
-    <w:p>
-      <w:pPr>
-        <w:rPr>
-          <w:rFonts w:ascii="Garamond" w:hAnsi="Garamond"/>
-          <w:sz w:val="24"/>
-          <w:szCs w:val="24"/>
-        </w:rPr>
-      </w:pPr>
-      <w:r>
-        <w:rPr>
           <w:noProof/>
-          <w:lang w:eastAsia="en-US"/>
         </w:rPr>
         <mc:AlternateContent>
           <mc:Choice Requires="wps">
@@ -2487,13 +2682,23 @@
                               </w:rPr>
                               <w:t>gamma*</w:t>
                             </w:r>
+                            <w:proofErr w:type="gramStart"/>
                             <w:r>
                               <w:rPr>
                                 <w:rFonts w:ascii="Courier New" w:hAnsi="Courier New" w:cs="Courier New"/>
                                 <w:sz w:val="20"/>
                                 <w:szCs w:val="20"/>
                               </w:rPr>
-                              <w:t>max(Q’)]</w:t>
+                              <w:t>max(</w:t>
+                            </w:r>
+                            <w:proofErr w:type="gramEnd"/>
+                            <w:r>
+                              <w:rPr>
+                                <w:rFonts w:ascii="Courier New" w:hAnsi="Courier New" w:cs="Courier New"/>
+                                <w:sz w:val="20"/>
+                                <w:szCs w:val="20"/>
+                              </w:rPr>
+                              <w:t>Q’)]</w:t>
                             </w:r>
                           </w:p>
                           <w:p>
@@ -2533,13 +2738,23 @@
                                 <w:szCs w:val="20"/>
                               </w:rPr>
                             </w:pPr>
+                            <w:proofErr w:type="gramStart"/>
                             <w:r>
                               <w:rPr>
                                 <w:rFonts w:ascii="Courier New" w:hAnsi="Courier New" w:cs="Courier New"/>
                                 <w:sz w:val="20"/>
                                 <w:szCs w:val="20"/>
                               </w:rPr>
-                              <w:t>alpha: learning rate</w:t>
+                              <w:t>alpha</w:t>
+                            </w:r>
+                            <w:proofErr w:type="gramEnd"/>
+                            <w:r>
+                              <w:rPr>
+                                <w:rFonts w:ascii="Courier New" w:hAnsi="Courier New" w:cs="Courier New"/>
+                                <w:sz w:val="20"/>
+                                <w:szCs w:val="20"/>
+                              </w:rPr>
+                              <w:t>: learning rate</w:t>
                             </w:r>
                           </w:p>
                           <w:p>
@@ -2576,24 +2791,6 @@
                                 <w:szCs w:val="20"/>
                               </w:rPr>
                               <w:t>Q’: Utility (future reward)</w:t>
-                            </w:r>
-                          </w:p>
-                          <w:p>
-                            <w:pPr>
-                              <w:spacing w:after="0" w:line="240" w:lineRule="auto"/>
-                              <w:rPr>
-                                <w:rFonts w:ascii="Courier New" w:hAnsi="Courier New" w:cs="Courier New"/>
-                                <w:sz w:val="20"/>
-                                <w:szCs w:val="20"/>
-                              </w:rPr>
-                            </w:pPr>
-                            <w:r>
-                              <w:rPr>
-                                <w:rFonts w:ascii="Courier New" w:hAnsi="Courier New" w:cs="Courier New"/>
-                                <w:sz w:val="20"/>
-                                <w:szCs w:val="20"/>
-                              </w:rPr>
-                              <w:t>gamma = 1.0 (for basic Q-learning)</w:t>
                             </w:r>
                           </w:p>
                           <w:p>
@@ -2606,7 +2803,23 @@
                                 <w:sz w:val="20"/>
                                 <w:szCs w:val="20"/>
                               </w:rPr>
-                              <w:t>** There is no gamma in basic Q-learning</w:t>
+                              <w:t>G</w:t>
+                            </w:r>
+                            <w:r>
+                              <w:rPr>
+                                <w:rFonts w:ascii="Courier New" w:hAnsi="Courier New" w:cs="Courier New"/>
+                                <w:sz w:val="20"/>
+                                <w:szCs w:val="20"/>
+                              </w:rPr>
+                              <w:t>amma</w:t>
+                            </w:r>
+                            <w:r>
+                              <w:rPr>
+                                <w:rFonts w:ascii="Courier New" w:hAnsi="Courier New" w:cs="Courier New"/>
+                                <w:sz w:val="20"/>
+                                <w:szCs w:val="20"/>
+                              </w:rPr>
+                              <w:t>: discount factor</w:t>
                             </w:r>
                           </w:p>
                         </w:txbxContent>
@@ -2625,11 +2838,11 @@
           </mc:Choice>
           <mc:Fallback>
             <w:pict>
-              <v:shapetype id="_x0000_t202" coordsize="21600,21600" o:spt="202" path="m0,0l0,21600,21600,21600,21600,0xe">
+              <v:shapetype id="_x0000_t202" coordsize="21600,21600" o:spt="202" path="m,l,21600r21600,l21600,xe">
                 <v:stroke joinstyle="miter"/>
                 <v:path gradientshapeok="t" o:connecttype="rect"/>
               </v:shapetype>
-              <v:shape id="Text Box 4" o:spid="_x0000_s1028" type="#_x0000_t202" style="width:468pt;height:93pt;visibility:visible;mso-wrap-style:square;mso-left-percent:-10001;mso-top-percent:-10001;mso-position-horizontal:absolute;mso-position-horizontal-relative:char;mso-position-vertical:absolute;mso-position-vertical-relative:line;mso-left-percent:-10001;mso-top-percent:-10001;v-text-anchor:top" o:gfxdata="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" fillcolor="white [3201]" strokeweight=".5pt">
+              <v:shape id="Text Box 4" o:spid="_x0000_s1028" type="#_x0000_t202" style="width:468pt;height:93pt;visibility:visible;mso-wrap-style:square;mso-left-percent:-10001;mso-top-percent:-10001;mso-position-horizontal:absolute;mso-position-horizontal-relative:char;mso-position-vertical:absolute;mso-position-vertical-relative:line;mso-left-percent:-10001;mso-top-percent:-10001;v-text-anchor:top" o:gfxdata="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" fillcolor="white [3201]" strokeweight=".5pt">
                 <v:textbox style="mso-fit-shape-to-text:t">
                   <w:txbxContent>
                     <w:p>
@@ -2701,13 +2914,23 @@
                         </w:rPr>
                         <w:t>gamma*</w:t>
                       </w:r>
+                      <w:proofErr w:type="gramStart"/>
                       <w:r>
                         <w:rPr>
                           <w:rFonts w:ascii="Courier New" w:hAnsi="Courier New" w:cs="Courier New"/>
                           <w:sz w:val="20"/>
                           <w:szCs w:val="20"/>
                         </w:rPr>
-                        <w:t>max(Q’)]</w:t>
+                        <w:t>max(</w:t>
+                      </w:r>
+                      <w:proofErr w:type="gramEnd"/>
+                      <w:r>
+                        <w:rPr>
+                          <w:rFonts w:ascii="Courier New" w:hAnsi="Courier New" w:cs="Courier New"/>
+                          <w:sz w:val="20"/>
+                          <w:szCs w:val="20"/>
+                        </w:rPr>
+                        <w:t>Q’)]</w:t>
                       </w:r>
                     </w:p>
                     <w:p>
@@ -2747,13 +2970,23 @@
                           <w:szCs w:val="20"/>
                         </w:rPr>
                       </w:pPr>
+                      <w:proofErr w:type="gramStart"/>
                       <w:r>
                         <w:rPr>
                           <w:rFonts w:ascii="Courier New" w:hAnsi="Courier New" w:cs="Courier New"/>
                           <w:sz w:val="20"/>
                           <w:szCs w:val="20"/>
                         </w:rPr>
-                        <w:t>alpha: learning rate</w:t>
+                        <w:t>alpha</w:t>
+                      </w:r>
+                      <w:proofErr w:type="gramEnd"/>
+                      <w:r>
+                        <w:rPr>
+                          <w:rFonts w:ascii="Courier New" w:hAnsi="Courier New" w:cs="Courier New"/>
+                          <w:sz w:val="20"/>
+                          <w:szCs w:val="20"/>
+                        </w:rPr>
+                        <w:t>: learning rate</w:t>
                       </w:r>
                     </w:p>
                     <w:p>
@@ -2790,24 +3023,6 @@
                           <w:szCs w:val="20"/>
                         </w:rPr>
                         <w:t>Q’: Utility (future reward)</w:t>
-                      </w:r>
-                    </w:p>
-                    <w:p>
-                      <w:pPr>
-                        <w:spacing w:after="0" w:line="240" w:lineRule="auto"/>
-                        <w:rPr>
-                          <w:rFonts w:ascii="Courier New" w:hAnsi="Courier New" w:cs="Courier New"/>
-                          <w:sz w:val="20"/>
-                          <w:szCs w:val="20"/>
-                        </w:rPr>
-                      </w:pPr>
-                      <w:r>
-                        <w:rPr>
-                          <w:rFonts w:ascii="Courier New" w:hAnsi="Courier New" w:cs="Courier New"/>
-                          <w:sz w:val="20"/>
-                          <w:szCs w:val="20"/>
-                        </w:rPr>
-                        <w:t>gamma = 1.0 (for basic Q-learning)</w:t>
                       </w:r>
                     </w:p>
                     <w:p>
@@ -2820,7 +3035,23 @@
                           <w:sz w:val="20"/>
                           <w:szCs w:val="20"/>
                         </w:rPr>
-                        <w:t>** There is no gamma in basic Q-learning</w:t>
+                        <w:t>G</w:t>
+                      </w:r>
+                      <w:r>
+                        <w:rPr>
+                          <w:rFonts w:ascii="Courier New" w:hAnsi="Courier New" w:cs="Courier New"/>
+                          <w:sz w:val="20"/>
+                          <w:szCs w:val="20"/>
+                        </w:rPr>
+                        <w:t>amma</w:t>
+                      </w:r>
+                      <w:r>
+                        <w:rPr>
+                          <w:rFonts w:ascii="Courier New" w:hAnsi="Courier New" w:cs="Courier New"/>
+                          <w:sz w:val="20"/>
+                          <w:szCs w:val="20"/>
+                        </w:rPr>
+                        <w:t>: discount factor</w:t>
                       </w:r>
                     </w:p>
                   </w:txbxContent>
@@ -2834,10 +3065,95 @@
     </w:p>
     <w:p>
       <w:pPr>
+        <w:rPr>
+          <w:rFonts w:ascii="Garamond" w:hAnsi="Garamond"/>
+          <w:sz w:val="24"/>
+          <w:szCs w:val="24"/>
+        </w:rPr>
+      </w:pPr>
+      <w:r>
+        <w:rPr>
+          <w:rFonts w:ascii="Garamond" w:hAnsi="Garamond"/>
+          <w:sz w:val="24"/>
+          <w:szCs w:val="24"/>
+        </w:rPr>
+        <w:t>This is because the agent only conducts ‘exploitation,’ and not ‘exploration’ except at the very first time. Table 1 below shows the success rate from the basic Q-learning of 10 simulations</w:t>
+      </w:r>
+      <w:r>
+        <w:rPr>
+          <w:rFonts w:ascii="Garamond" w:hAnsi="Garamond"/>
+          <w:sz w:val="24"/>
+          <w:szCs w:val="24"/>
+        </w:rPr>
+        <w:t>,</w:t>
+      </w:r>
+      <w:r>
+        <w:rPr>
+          <w:rFonts w:ascii="Garamond" w:hAnsi="Garamond"/>
+          <w:sz w:val="24"/>
+          <w:szCs w:val="24"/>
+        </w:rPr>
+        <w:t xml:space="preserve"> each with 100 trials. The success rate is staggering. It is hard to </w:t>
+      </w:r>
+      <w:r>
+        <w:rPr>
+          <w:rFonts w:ascii="Garamond" w:hAnsi="Garamond"/>
+          <w:sz w:val="24"/>
+          <w:szCs w:val="24"/>
+        </w:rPr>
+        <w:t>define</w:t>
+      </w:r>
+      <w:r>
+        <w:rPr>
+          <w:rFonts w:ascii="Garamond" w:hAnsi="Garamond"/>
+          <w:sz w:val="24"/>
+          <w:szCs w:val="24"/>
+        </w:rPr>
+        <w:t xml:space="preserve"> which combinations of alpha and gamma values</w:t>
+      </w:r>
+      <w:r>
+        <w:rPr>
+          <w:rFonts w:ascii="Garamond" w:hAnsi="Garamond"/>
+          <w:sz w:val="24"/>
+          <w:szCs w:val="24"/>
+        </w:rPr>
+        <w:t xml:space="preserve"> would achieve the most successful learning.</w:t>
+      </w:r>
+    </w:p>
+    <w:p>
+      <w:pPr>
+        <w:rPr>
+          <w:rFonts w:ascii="Garamond" w:hAnsi="Garamond"/>
+          <w:sz w:val="24"/>
+          <w:szCs w:val="24"/>
+        </w:rPr>
+      </w:pPr>
+    </w:p>
+    <w:p>
+      <w:pPr>
+        <w:rPr>
+          <w:rFonts w:ascii="Garamond" w:hAnsi="Garamond"/>
+          <w:sz w:val="24"/>
+          <w:szCs w:val="24"/>
+        </w:rPr>
+      </w:pPr>
+    </w:p>
+    <w:p>
+      <w:pPr>
+        <w:rPr>
+          <w:rFonts w:ascii="Garamond" w:hAnsi="Garamond"/>
+          <w:sz w:val="24"/>
+          <w:szCs w:val="24"/>
+        </w:rPr>
+      </w:pPr>
+    </w:p>
+    <w:p>
+      <w:pPr>
         <w:pStyle w:val="Caption"/>
         <w:keepNext/>
       </w:pPr>
       <w:r>
+        <w:lastRenderedPageBreak/>
         <w:t xml:space="preserve">Table </w:t>
       </w:r>
       <w:fldSimple w:instr=" SEQ Table \* ARABIC ">
@@ -2851,6 +3167,9 @@
       <w:r>
         <w:t xml:space="preserve"> Success rate (in percent)</w:t>
       </w:r>
+      <w:r>
+        <w:t xml:space="preserve"> from Basic Q-learning</w:t>
+      </w:r>
     </w:p>
     <w:tbl>
       <w:tblPr>
@@ -2859,7 +3178,7 @@
         <w:tblLook w:val="04A0" w:firstRow="1" w:lastRow="0" w:firstColumn="1" w:lastColumn="0" w:noHBand="0" w:noVBand="1"/>
       </w:tblPr>
       <w:tblGrid>
-        <w:gridCol w:w="648"/>
+        <w:gridCol w:w="1271"/>
         <w:gridCol w:w="1704"/>
         <w:gridCol w:w="1704"/>
         <w:gridCol w:w="1704"/>
@@ -2974,7 +3293,7 @@
                 <w:sz w:val="24"/>
                 <w:szCs w:val="24"/>
               </w:rPr>
-              <w:t>trial</w:t>
+              <w:t>simulations</w:t>
             </w:r>
           </w:p>
         </w:tc>
@@ -3589,7 +3908,6 @@
                 <w:sz w:val="24"/>
                 <w:szCs w:val="24"/>
               </w:rPr>
-              <w:lastRenderedPageBreak/>
               <w:t>6</w:t>
             </w:r>
           </w:p>
@@ -4082,6 +4400,90 @@
       <w:pPr>
         <w:rPr>
           <w:rFonts w:ascii="Garamond" w:hAnsi="Garamond"/>
+          <w:sz w:val="24"/>
+          <w:szCs w:val="24"/>
+        </w:rPr>
+      </w:pPr>
+      <w:r>
+        <w:rPr>
+          <w:rFonts w:ascii="Garamond" w:hAnsi="Garamond"/>
+          <w:sz w:val="24"/>
+          <w:szCs w:val="24"/>
+        </w:rPr>
+        <w:t>In order to improve</w:t>
+      </w:r>
+      <w:r>
+        <w:rPr>
+          <w:rFonts w:ascii="Garamond" w:hAnsi="Garamond"/>
+          <w:sz w:val="24"/>
+          <w:szCs w:val="24"/>
+        </w:rPr>
+        <w:t xml:space="preserve"> the success rate of Q-learning algorithm, </w:t>
+      </w:r>
+      <w:r>
+        <w:rPr>
+          <w:rFonts w:ascii="Garamond" w:hAnsi="Garamond"/>
+          <w:sz w:val="24"/>
+          <w:szCs w:val="24"/>
+        </w:rPr>
+        <w:t>a</w:t>
+      </w:r>
+      <w:r>
+        <w:rPr>
+          <w:rFonts w:ascii="Garamond" w:hAnsi="Garamond"/>
+          <w:sz w:val="24"/>
+          <w:szCs w:val="24"/>
+        </w:rPr>
+        <w:t xml:space="preserve"> </w:t>
+      </w:r>
+      <w:r>
+        <w:rPr>
+          <w:rFonts w:ascii="Garamond" w:hAnsi="Garamond"/>
+          <w:sz w:val="24"/>
+          <w:szCs w:val="24"/>
+          <w:u w:val="single"/>
+        </w:rPr>
+        <w:t>simulated annealing</w:t>
+      </w:r>
+      <w:r>
+        <w:rPr>
+          <w:rFonts w:ascii="Garamond" w:hAnsi="Garamond"/>
+          <w:sz w:val="24"/>
+          <w:szCs w:val="24"/>
+        </w:rPr>
+        <w:t xml:space="preserve"> scheme was introduced with parameter epsilon, which starts with 1 and decays over time as the trial numbers increases. </w:t>
+      </w:r>
+      <w:r>
+        <w:rPr>
+          <w:rFonts w:ascii="Garamond" w:hAnsi="Garamond"/>
+          <w:sz w:val="24"/>
+          <w:szCs w:val="24"/>
+        </w:rPr>
+        <w:t xml:space="preserve">The epsilon defines the probability of random choice of actions that the agent takes in the earlier stage of simulation. During the course of trials, a random number between 0 and 1 is generated and compared with the epsilon. </w:t>
+      </w:r>
+      <w:proofErr w:type="gramStart"/>
+      <w:r>
+        <w:rPr>
+          <w:rFonts w:ascii="Garamond" w:hAnsi="Garamond"/>
+          <w:sz w:val="24"/>
+          <w:szCs w:val="24"/>
+        </w:rPr>
+        <w:t>If the epsilon is larger than the random number, than the agent takes a random action regardless of the Q-table values.</w:t>
+      </w:r>
+      <w:proofErr w:type="gramEnd"/>
+      <w:r>
+        <w:rPr>
+          <w:rFonts w:ascii="Garamond" w:hAnsi="Garamond"/>
+          <w:sz w:val="24"/>
+          <w:szCs w:val="24"/>
+        </w:rPr>
+        <w:t xml:space="preserve"> It promotes ‘exploration’ and prevents the agent from falling in local minima as it did in the basic Q-learning algorithm.</w:t>
+      </w:r>
+    </w:p>
+    <w:p>
+      <w:pPr>
+        <w:rPr>
+          <w:rFonts w:ascii="Garamond" w:hAnsi="Garamond"/>
           <w:i/>
           <w:sz w:val="24"/>
           <w:szCs w:val="24"/>
@@ -4090,12 +4492,11 @@
       <w:r>
         <w:rPr>
           <w:noProof/>
-          <w:lang w:eastAsia="en-US"/>
         </w:rPr>
         <mc:AlternateContent>
           <mc:Choice Requires="wps">
             <w:drawing>
-              <wp:inline distT="0" distB="0" distL="0" distR="0" wp14:anchorId="10341A72" wp14:editId="26ABD9B7">
+              <wp:inline distT="0" distB="0" distL="0" distR="0" wp14:anchorId="10341A72" wp14:editId="3ECE9B77">
                 <wp:extent cx="5943600" cy="1333500"/>
                 <wp:effectExtent l="0" t="0" r="25400" b="38100"/>
                 <wp:docPr id="5" name="Text Box 5"/>
@@ -4207,13 +4608,23 @@
                               </w:rPr>
                               <w:t>gamma*</w:t>
                             </w:r>
+                            <w:proofErr w:type="gramStart"/>
                             <w:r>
                               <w:rPr>
                                 <w:rFonts w:ascii="Courier New" w:hAnsi="Courier New" w:cs="Courier New"/>
                                 <w:sz w:val="20"/>
                                 <w:szCs w:val="20"/>
                               </w:rPr>
-                              <w:t>max(Q’)]</w:t>
+                              <w:t>max(</w:t>
+                            </w:r>
+                            <w:proofErr w:type="gramEnd"/>
+                            <w:r>
+                              <w:rPr>
+                                <w:rFonts w:ascii="Courier New" w:hAnsi="Courier New" w:cs="Courier New"/>
+                                <w:sz w:val="20"/>
+                                <w:szCs w:val="20"/>
+                              </w:rPr>
+                              <w:t>Q’)]</w:t>
                             </w:r>
                           </w:p>
                           <w:p>
@@ -4253,13 +4664,23 @@
                                 <w:szCs w:val="20"/>
                               </w:rPr>
                             </w:pPr>
+                            <w:proofErr w:type="gramStart"/>
                             <w:r>
                               <w:rPr>
                                 <w:rFonts w:ascii="Courier New" w:hAnsi="Courier New" w:cs="Courier New"/>
                                 <w:sz w:val="20"/>
                                 <w:szCs w:val="20"/>
                               </w:rPr>
-                              <w:t>alpha: learning rate</w:t>
+                              <w:t>alpha</w:t>
+                            </w:r>
+                            <w:proofErr w:type="gramEnd"/>
+                            <w:r>
+                              <w:rPr>
+                                <w:rFonts w:ascii="Courier New" w:hAnsi="Courier New" w:cs="Courier New"/>
+                                <w:sz w:val="20"/>
+                                <w:szCs w:val="20"/>
+                              </w:rPr>
+                              <w:t>: learning rate</w:t>
                             </w:r>
                           </w:p>
                           <w:p>
@@ -4271,13 +4692,23 @@
                                 <w:szCs w:val="20"/>
                               </w:rPr>
                             </w:pPr>
+                            <w:proofErr w:type="gramStart"/>
                             <w:r>
                               <w:rPr>
                                 <w:rFonts w:ascii="Courier New" w:hAnsi="Courier New" w:cs="Courier New"/>
                                 <w:sz w:val="20"/>
                                 <w:szCs w:val="20"/>
                               </w:rPr>
-                              <w:t>gamma: discount factor</w:t>
+                              <w:t>gamma</w:t>
+                            </w:r>
+                            <w:proofErr w:type="gramEnd"/>
+                            <w:r>
+                              <w:rPr>
+                                <w:rFonts w:ascii="Courier New" w:hAnsi="Courier New" w:cs="Courier New"/>
+                                <w:sz w:val="20"/>
+                                <w:szCs w:val="20"/>
+                              </w:rPr>
+                              <w:t>: discount factor</w:t>
                             </w:r>
                           </w:p>
                           <w:p>
@@ -4301,6 +4732,11 @@
                           <w:p>
                             <w:pPr>
                               <w:spacing w:after="0" w:line="240" w:lineRule="auto"/>
+                              <w:rPr>
+                                <w:rFonts w:ascii="Courier New" w:hAnsi="Courier New" w:cs="Courier New"/>
+                                <w:sz w:val="20"/>
+                                <w:szCs w:val="20"/>
+                              </w:rPr>
                             </w:pPr>
                             <w:r>
                               <w:rPr>
@@ -4309,6 +4745,65 @@
                                 <w:szCs w:val="20"/>
                               </w:rPr>
                               <w:t>Q’: Utility (future reward)</w:t>
+                            </w:r>
+                          </w:p>
+                          <w:p>
+                            <w:pPr>
+                              <w:spacing w:after="0" w:line="240" w:lineRule="auto"/>
+                              <w:rPr>
+                                <w:rFonts w:ascii="Courier New" w:hAnsi="Courier New" w:cs="Courier New"/>
+                                <w:sz w:val="20"/>
+                                <w:szCs w:val="20"/>
+                              </w:rPr>
+                            </w:pPr>
+                          </w:p>
+                          <w:p>
+                            <w:pPr>
+                              <w:spacing w:after="0" w:line="240" w:lineRule="auto"/>
+                            </w:pPr>
+                            <w:r>
+                              <w:rPr>
+                                <w:rFonts w:ascii="Courier New" w:hAnsi="Courier New" w:cs="Courier New"/>
+                                <w:sz w:val="20"/>
+                                <w:szCs w:val="20"/>
+                              </w:rPr>
+                              <w:t xml:space="preserve">** </w:t>
+                            </w:r>
+                            <w:proofErr w:type="gramStart"/>
+                            <w:r>
+                              <w:rPr>
+                                <w:rFonts w:ascii="Courier New" w:hAnsi="Courier New" w:cs="Courier New"/>
+                                <w:sz w:val="20"/>
+                                <w:szCs w:val="20"/>
+                              </w:rPr>
+                              <w:t>epsilon</w:t>
+                            </w:r>
+                            <w:proofErr w:type="gramEnd"/>
+                            <w:r>
+                              <w:rPr>
+                                <w:rFonts w:ascii="Courier New" w:hAnsi="Courier New" w:cs="Courier New"/>
+                                <w:sz w:val="20"/>
+                                <w:szCs w:val="20"/>
+                              </w:rPr>
+                              <w:t xml:space="preserve"> &lt;- epsilon / (epsilon + </w:t>
+                            </w:r>
+                            <w:proofErr w:type="spellStart"/>
+                            <w:r>
+                              <w:rPr>
+                                <w:rFonts w:ascii="Courier New" w:hAnsi="Courier New" w:cs="Courier New"/>
+                                <w:sz w:val="20"/>
+                                <w:szCs w:val="20"/>
+                              </w:rPr>
+                              <w:t>trial_number</w:t>
+                            </w:r>
+                            <w:proofErr w:type="spellEnd"/>
+                            <w:r>
+                              <w:rPr>
+                                <w:rFonts w:ascii="Courier New" w:hAnsi="Courier New" w:cs="Courier New"/>
+                                <w:sz w:val="20"/>
+                                <w:szCs w:val="20"/>
+                              </w:rPr>
+                              <w:t>)</w:t>
                             </w:r>
                           </w:p>
                         </w:txbxContent>
@@ -4327,7 +4822,7 @@
           </mc:Choice>
           <mc:Fallback>
             <w:pict>
-              <v:shape id="Text Box 5" o:spid="_x0000_s1029" type="#_x0000_t202" style="width:468pt;height:105pt;visibility:visible;mso-wrap-style:square;mso-left-percent:-10001;mso-top-percent:-10001;mso-position-horizontal:absolute;mso-position-horizontal-relative:char;mso-position-vertical:absolute;mso-position-vertical-relative:line;mso-left-percent:-10001;mso-top-percent:-10001;v-text-anchor:top" o:gfxdata="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" fillcolor="white [3201]" strokeweight=".5pt">
+              <v:shape id="Text Box 5" o:spid="_x0000_s1029" type="#_x0000_t202" style="width:468pt;height:105pt;visibility:visible;mso-wrap-style:square;mso-left-percent:-10001;mso-top-percent:-10001;mso-position-horizontal:absolute;mso-position-horizontal-relative:char;mso-position-vertical:absolute;mso-position-vertical-relative:line;mso-left-percent:-10001;mso-top-percent:-10001;v-text-anchor:top" o:gfxdata="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" fillcolor="white [3201]" strokeweight=".5pt">
                 <v:textbox style="mso-fit-shape-to-text:t">
                   <w:txbxContent>
                     <w:p>
@@ -4399,13 +4894,23 @@
                         </w:rPr>
                         <w:t>gamma*</w:t>
                       </w:r>
+                      <w:proofErr w:type="gramStart"/>
                       <w:r>
                         <w:rPr>
                           <w:rFonts w:ascii="Courier New" w:hAnsi="Courier New" w:cs="Courier New"/>
                           <w:sz w:val="20"/>
                           <w:szCs w:val="20"/>
                         </w:rPr>
-                        <w:t>max(Q’)]</w:t>
+                        <w:t>max(</w:t>
+                      </w:r>
+                      <w:proofErr w:type="gramEnd"/>
+                      <w:r>
+                        <w:rPr>
+                          <w:rFonts w:ascii="Courier New" w:hAnsi="Courier New" w:cs="Courier New"/>
+                          <w:sz w:val="20"/>
+                          <w:szCs w:val="20"/>
+                        </w:rPr>
+                        <w:t>Q’)]</w:t>
                       </w:r>
                     </w:p>
                     <w:p>
@@ -4445,13 +4950,23 @@
                           <w:szCs w:val="20"/>
                         </w:rPr>
                       </w:pPr>
+                      <w:proofErr w:type="gramStart"/>
                       <w:r>
                         <w:rPr>
                           <w:rFonts w:ascii="Courier New" w:hAnsi="Courier New" w:cs="Courier New"/>
                           <w:sz w:val="20"/>
                           <w:szCs w:val="20"/>
                         </w:rPr>
-                        <w:t>alpha: learning rate</w:t>
+                        <w:t>alpha</w:t>
+                      </w:r>
+                      <w:proofErr w:type="gramEnd"/>
+                      <w:r>
+                        <w:rPr>
+                          <w:rFonts w:ascii="Courier New" w:hAnsi="Courier New" w:cs="Courier New"/>
+                          <w:sz w:val="20"/>
+                          <w:szCs w:val="20"/>
+                        </w:rPr>
+                        <w:t>: learning rate</w:t>
                       </w:r>
                     </w:p>
                     <w:p>
@@ -4463,13 +4978,23 @@
                           <w:szCs w:val="20"/>
                         </w:rPr>
                       </w:pPr>
+                      <w:proofErr w:type="gramStart"/>
                       <w:r>
                         <w:rPr>
                           <w:rFonts w:ascii="Courier New" w:hAnsi="Courier New" w:cs="Courier New"/>
                           <w:sz w:val="20"/>
                           <w:szCs w:val="20"/>
                         </w:rPr>
-                        <w:t>gamma: discount factor</w:t>
+                        <w:t>gamma</w:t>
+                      </w:r>
+                      <w:proofErr w:type="gramEnd"/>
+                      <w:r>
+                        <w:rPr>
+                          <w:rFonts w:ascii="Courier New" w:hAnsi="Courier New" w:cs="Courier New"/>
+                          <w:sz w:val="20"/>
+                          <w:szCs w:val="20"/>
+                        </w:rPr>
+                        <w:t>: discount factor</w:t>
                       </w:r>
                     </w:p>
                     <w:p>
@@ -4493,6 +5018,11 @@
                     <w:p>
                       <w:pPr>
                         <w:spacing w:after="0" w:line="240" w:lineRule="auto"/>
+                        <w:rPr>
+                          <w:rFonts w:ascii="Courier New" w:hAnsi="Courier New" w:cs="Courier New"/>
+                          <w:sz w:val="20"/>
+                          <w:szCs w:val="20"/>
+                        </w:rPr>
                       </w:pPr>
                       <w:r>
                         <w:rPr>
@@ -4501,6 +5031,65 @@
                           <w:szCs w:val="20"/>
                         </w:rPr>
                         <w:t>Q’: Utility (future reward)</w:t>
+                      </w:r>
+                    </w:p>
+                    <w:p>
+                      <w:pPr>
+                        <w:spacing w:after="0" w:line="240" w:lineRule="auto"/>
+                        <w:rPr>
+                          <w:rFonts w:ascii="Courier New" w:hAnsi="Courier New" w:cs="Courier New"/>
+                          <w:sz w:val="20"/>
+                          <w:szCs w:val="20"/>
+                        </w:rPr>
+                      </w:pPr>
+                    </w:p>
+                    <w:p>
+                      <w:pPr>
+                        <w:spacing w:after="0" w:line="240" w:lineRule="auto"/>
+                      </w:pPr>
+                      <w:r>
+                        <w:rPr>
+                          <w:rFonts w:ascii="Courier New" w:hAnsi="Courier New" w:cs="Courier New"/>
+                          <w:sz w:val="20"/>
+                          <w:szCs w:val="20"/>
+                        </w:rPr>
+                        <w:t xml:space="preserve">** </w:t>
+                      </w:r>
+                      <w:proofErr w:type="gramStart"/>
+                      <w:r>
+                        <w:rPr>
+                          <w:rFonts w:ascii="Courier New" w:hAnsi="Courier New" w:cs="Courier New"/>
+                          <w:sz w:val="20"/>
+                          <w:szCs w:val="20"/>
+                        </w:rPr>
+                        <w:t>epsilon</w:t>
+                      </w:r>
+                      <w:proofErr w:type="gramEnd"/>
+                      <w:r>
+                        <w:rPr>
+                          <w:rFonts w:ascii="Courier New" w:hAnsi="Courier New" w:cs="Courier New"/>
+                          <w:sz w:val="20"/>
+                          <w:szCs w:val="20"/>
+                        </w:rPr>
+                        <w:t xml:space="preserve"> &lt;- epsilon / (epsilon + </w:t>
+                      </w:r>
+                      <w:proofErr w:type="spellStart"/>
+                      <w:r>
+                        <w:rPr>
+                          <w:rFonts w:ascii="Courier New" w:hAnsi="Courier New" w:cs="Courier New"/>
+                          <w:sz w:val="20"/>
+                          <w:szCs w:val="20"/>
+                        </w:rPr>
+                        <w:t>trial_number</w:t>
+                      </w:r>
+                      <w:proofErr w:type="spellEnd"/>
+                      <w:r>
+                        <w:rPr>
+                          <w:rFonts w:ascii="Courier New" w:hAnsi="Courier New" w:cs="Courier New"/>
+                          <w:sz w:val="20"/>
+                          <w:szCs w:val="20"/>
+                        </w:rPr>
+                        <w:t>)</w:t>
                       </w:r>
                     </w:p>
                   </w:txbxContent>
@@ -4512,6 +5101,244 @@
         </mc:AlternateContent>
       </w:r>
     </w:p>
+    <w:p>
+      <w:pPr>
+        <w:rPr>
+          <w:rFonts w:ascii="Garamond" w:hAnsi="Garamond"/>
+          <w:sz w:val="24"/>
+          <w:szCs w:val="24"/>
+        </w:rPr>
+      </w:pPr>
+      <w:r>
+        <w:rPr>
+          <w:rFonts w:ascii="Garamond" w:hAnsi="Garamond"/>
+          <w:sz w:val="24"/>
+          <w:szCs w:val="24"/>
+        </w:rPr>
+        <w:t xml:space="preserve">Table 2 shows simulation (100 trials each) results for various combinations of alpha and gamma parameters. There could be many ways to find the optimal policy, but I chose to maintain the alpha and gamma values fixed and apply the simulated annealing to encourage more exploration in the earlier stage of each simulation. </w:t>
+      </w:r>
+    </w:p>
+    <w:p>
+      <w:pPr>
+        <w:rPr>
+          <w:rFonts w:ascii="Garamond" w:hAnsi="Garamond"/>
+          <w:b/>
+          <w:sz w:val="24"/>
+          <w:szCs w:val="24"/>
+        </w:rPr>
+      </w:pPr>
+      <w:r>
+        <w:rPr>
+          <w:rFonts w:ascii="Garamond" w:hAnsi="Garamond"/>
+          <w:b/>
+          <w:sz w:val="24"/>
+          <w:szCs w:val="24"/>
+        </w:rPr>
+        <w:lastRenderedPageBreak/>
+        <w:t xml:space="preserve">The results shows that </w:t>
+      </w:r>
+      <w:r>
+        <w:rPr>
+          <w:rFonts w:ascii="Garamond" w:hAnsi="Garamond"/>
+          <w:b/>
+          <w:sz w:val="24"/>
+          <w:szCs w:val="24"/>
+        </w:rPr>
+        <w:t>(</w:t>
+      </w:r>
+      <w:r>
+        <w:rPr>
+          <w:rFonts w:ascii="Garamond" w:hAnsi="Garamond"/>
+          <w:b/>
+          <w:color w:val="FF0000"/>
+          <w:sz w:val="24"/>
+          <w:szCs w:val="24"/>
+        </w:rPr>
+        <w:t>al</w:t>
+      </w:r>
+      <w:r>
+        <w:rPr>
+          <w:rFonts w:ascii="Garamond" w:hAnsi="Garamond"/>
+          <w:b/>
+          <w:color w:val="FF0000"/>
+          <w:sz w:val="24"/>
+          <w:szCs w:val="24"/>
+        </w:rPr>
+        <w:t xml:space="preserve">pha = 0.8 and </w:t>
+      </w:r>
+      <w:r>
+        <w:rPr>
+          <w:rFonts w:ascii="Garamond" w:hAnsi="Garamond"/>
+          <w:b/>
+          <w:color w:val="FF0000"/>
+          <w:sz w:val="24"/>
+          <w:szCs w:val="24"/>
+        </w:rPr>
+        <w:t>g</w:t>
+      </w:r>
+      <w:r>
+        <w:rPr>
+          <w:rFonts w:ascii="Garamond" w:hAnsi="Garamond"/>
+          <w:b/>
+          <w:color w:val="FF0000"/>
+          <w:sz w:val="24"/>
+          <w:szCs w:val="24"/>
+        </w:rPr>
+        <w:t>amma = 0.2</w:t>
+      </w:r>
+      <w:r>
+        <w:rPr>
+          <w:rFonts w:ascii="Garamond" w:hAnsi="Garamond"/>
+          <w:b/>
+          <w:color w:val="FF0000"/>
+          <w:sz w:val="24"/>
+          <w:szCs w:val="24"/>
+        </w:rPr>
+        <w:t>)</w:t>
+      </w:r>
+      <w:r>
+        <w:rPr>
+          <w:rFonts w:ascii="Garamond" w:hAnsi="Garamond"/>
+          <w:b/>
+          <w:color w:val="FF0000"/>
+          <w:sz w:val="24"/>
+          <w:szCs w:val="24"/>
+        </w:rPr>
+        <w:t xml:space="preserve"> </w:t>
+      </w:r>
+      <w:r>
+        <w:rPr>
+          <w:rFonts w:ascii="Garamond" w:hAnsi="Garamond"/>
+          <w:b/>
+          <w:sz w:val="24"/>
+          <w:szCs w:val="24"/>
+        </w:rPr>
+        <w:t>have generated the best success rate.</w:t>
+      </w:r>
+    </w:p>
+    <w:p>
+      <w:pPr>
+        <w:rPr>
+          <w:rFonts w:ascii="Garamond" w:hAnsi="Garamond"/>
+          <w:sz w:val="24"/>
+          <w:szCs w:val="24"/>
+        </w:rPr>
+      </w:pPr>
+      <w:r>
+        <w:rPr>
+          <w:rFonts w:ascii="Garamond" w:hAnsi="Garamond"/>
+          <w:sz w:val="24"/>
+          <w:szCs w:val="24"/>
+        </w:rPr>
+        <w:t>It’s worth noting that (alpha = 0.4 and gamma = 0.2) would generate comparably good success rate, but with same alpha values, the success rates are much more dependent on the gamma value.</w:t>
+      </w:r>
+    </w:p>
+    <w:p>
+      <w:pPr>
+        <w:rPr>
+          <w:rFonts w:ascii="Garamond" w:hAnsi="Garamond"/>
+          <w:sz w:val="24"/>
+          <w:szCs w:val="24"/>
+        </w:rPr>
+      </w:pPr>
+      <w:proofErr w:type="gramStart"/>
+      <w:r>
+        <w:rPr>
+          <w:rFonts w:ascii="Garamond" w:hAnsi="Garamond"/>
+          <w:b/>
+          <w:sz w:val="24"/>
+          <w:szCs w:val="24"/>
+        </w:rPr>
+        <w:t>NOTE</w:t>
+      </w:r>
+      <w:r>
+        <w:rPr>
+          <w:rFonts w:ascii="Garamond" w:hAnsi="Garamond"/>
+          <w:b/>
+          <w:sz w:val="24"/>
+          <w:szCs w:val="24"/>
+        </w:rPr>
+        <w:t xml:space="preserve"> </w:t>
+      </w:r>
+      <w:r>
+        <w:rPr>
+          <w:rFonts w:ascii="Garamond" w:hAnsi="Garamond"/>
+          <w:b/>
+          <w:sz w:val="24"/>
+          <w:szCs w:val="24"/>
+        </w:rPr>
+        <w:t>:</w:t>
+      </w:r>
+      <w:proofErr w:type="gramEnd"/>
+      <w:r>
+        <w:rPr>
+          <w:rFonts w:ascii="Garamond" w:hAnsi="Garamond"/>
+          <w:b/>
+          <w:sz w:val="24"/>
+          <w:szCs w:val="24"/>
+        </w:rPr>
+        <w:br/>
+      </w:r>
+      <w:r>
+        <w:rPr>
+          <w:rFonts w:ascii="Garamond" w:hAnsi="Garamond"/>
+          <w:sz w:val="24"/>
+          <w:szCs w:val="24"/>
+        </w:rPr>
+        <w:t xml:space="preserve">With given variables and the structures of python scripts associated with agent.py script, the behaviors of dummy cars don’t seem to affect the reward points given to the agent. The agent only receives rewards based on the fact whether it follows the next waypoint or it stays put based on the traffic lights. </w:t>
+      </w:r>
+      <w:r>
+        <w:rPr>
+          <w:rFonts w:ascii="Garamond" w:hAnsi="Garamond"/>
+          <w:sz w:val="24"/>
+          <w:szCs w:val="24"/>
+        </w:rPr>
+        <w:t>The optimal sets of parameters will likely be changed once all other pieces of traffic information are to be used to define the state of the agent.</w:t>
+      </w:r>
+    </w:p>
+    <w:p>
+      <w:pPr>
+        <w:rPr>
+          <w:rFonts w:ascii="Garamond" w:hAnsi="Garamond"/>
+          <w:color w:val="0000FF"/>
+          <w:sz w:val="24"/>
+          <w:szCs w:val="24"/>
+        </w:rPr>
+      </w:pPr>
+    </w:p>
+    <w:p>
+      <w:pPr>
+        <w:pStyle w:val="Caption"/>
+        <w:keepNext/>
+      </w:pPr>
+      <w:r>
+        <w:t xml:space="preserve">Table </w:t>
+      </w:r>
+      <w:r>
+        <w:fldChar w:fldCharType="begin"/>
+      </w:r>
+      <w:r>
+        <w:instrText xml:space="preserve"> SEQ Table \* ARABIC </w:instrText>
+      </w:r>
+      <w:r>
+        <w:fldChar w:fldCharType="separate"/>
+      </w:r>
+      <w:r>
+        <w:rPr>
+          <w:noProof/>
+        </w:rPr>
+        <w:t>2</w:t>
+      </w:r>
+      <w:r>
+        <w:rPr>
+          <w:noProof/>
+        </w:rPr>
+        <w:fldChar w:fldCharType="end"/>
+      </w:r>
+      <w:r>
+        <w:t xml:space="preserve"> Success rate (in percent) from Enhanced Q-learning with simulated annealing</w:t>
+      </w:r>
+    </w:p>
     <w:tbl>
       <w:tblPr>
         <w:tblStyle w:val="TableGrid"/>
@@ -4519,18 +5346,18 @@
         <w:tblLook w:val="04A0" w:firstRow="1" w:lastRow="0" w:firstColumn="1" w:lastColumn="0" w:noHBand="0" w:noVBand="1"/>
       </w:tblPr>
       <w:tblGrid>
-        <w:gridCol w:w="633"/>
-        <w:gridCol w:w="1562"/>
-        <w:gridCol w:w="1603"/>
-        <w:gridCol w:w="1530"/>
-        <w:gridCol w:w="1694"/>
-        <w:gridCol w:w="1419"/>
-        <w:gridCol w:w="1562"/>
+        <w:gridCol w:w="1272"/>
+        <w:gridCol w:w="1456"/>
+        <w:gridCol w:w="1489"/>
+        <w:gridCol w:w="1429"/>
+        <w:gridCol w:w="1503"/>
+        <w:gridCol w:w="1429"/>
+        <w:gridCol w:w="1425"/>
       </w:tblGrid>
       <w:tr>
         <w:tc>
           <w:tcPr>
-            <w:tcW w:w="633" w:type="dxa"/>
+            <w:tcW w:w="1272" w:type="dxa"/>
             <w:shd w:val="clear" w:color="auto" w:fill="E0E0E0"/>
           </w:tcPr>
           <w:p>
@@ -4545,7 +5372,7 @@
         </w:tc>
         <w:tc>
           <w:tcPr>
-            <w:tcW w:w="1562" w:type="dxa"/>
+            <w:tcW w:w="1456" w:type="dxa"/>
             <w:shd w:val="clear" w:color="auto" w:fill="E0E0E0"/>
           </w:tcPr>
           <w:p>
@@ -4569,7 +5396,10 @@
         </w:tc>
         <w:tc>
           <w:tcPr>
-            <w:tcW w:w="1603" w:type="dxa"/>
+            <w:tcW w:w="1489" w:type="dxa"/>
+            <w:tcBorders>
+              <w:right w:val="single" w:sz="18" w:space="0" w:color="auto"/>
+            </w:tcBorders>
             <w:shd w:val="clear" w:color="auto" w:fill="E0E0E0"/>
           </w:tcPr>
           <w:p>
@@ -4593,7 +5423,12 @@
         </w:tc>
         <w:tc>
           <w:tcPr>
-            <w:tcW w:w="1530" w:type="dxa"/>
+            <w:tcW w:w="1429" w:type="dxa"/>
+            <w:tcBorders>
+              <w:top w:val="single" w:sz="18" w:space="0" w:color="auto"/>
+              <w:left w:val="single" w:sz="18" w:space="0" w:color="auto"/>
+              <w:right w:val="single" w:sz="18" w:space="0" w:color="auto"/>
+            </w:tcBorders>
             <w:shd w:val="clear" w:color="auto" w:fill="E0E0E0"/>
           </w:tcPr>
           <w:p>
@@ -4617,7 +5452,10 @@
         </w:tc>
         <w:tc>
           <w:tcPr>
-            <w:tcW w:w="1694" w:type="dxa"/>
+            <w:tcW w:w="1503" w:type="dxa"/>
+            <w:tcBorders>
+              <w:left w:val="single" w:sz="18" w:space="0" w:color="auto"/>
+            </w:tcBorders>
             <w:shd w:val="clear" w:color="auto" w:fill="E0E0E0"/>
           </w:tcPr>
           <w:p>
@@ -4635,13 +5473,13 @@
                 <w:sz w:val="24"/>
                 <w:szCs w:val="24"/>
               </w:rPr>
-              <w:t>Alpha = 0.8</w:t>
-            </w:r>
-          </w:p>
-        </w:tc>
-        <w:tc>
-          <w:tcPr>
-            <w:tcW w:w="1419" w:type="dxa"/>
+              <w:t>Alpha = 0.4</w:t>
+            </w:r>
+          </w:p>
+        </w:tc>
+        <w:tc>
+          <w:tcPr>
+            <w:tcW w:w="1429" w:type="dxa"/>
             <w:shd w:val="clear" w:color="auto" w:fill="E0E0E0"/>
           </w:tcPr>
           <w:p>
@@ -4653,11 +5491,19 @@
                 <w:szCs w:val="24"/>
               </w:rPr>
             </w:pPr>
-          </w:p>
-        </w:tc>
-        <w:tc>
-          <w:tcPr>
-            <w:tcW w:w="1562" w:type="dxa"/>
+            <w:r>
+              <w:rPr>
+                <w:rFonts w:ascii="Garamond" w:hAnsi="Garamond"/>
+                <w:sz w:val="24"/>
+                <w:szCs w:val="24"/>
+              </w:rPr>
+              <w:t>Alpha = 0.4</w:t>
+            </w:r>
+          </w:p>
+        </w:tc>
+        <w:tc>
+          <w:tcPr>
+            <w:tcW w:w="1425" w:type="dxa"/>
             <w:shd w:val="clear" w:color="auto" w:fill="E0E0E0"/>
           </w:tcPr>
           <w:p>
@@ -4675,7 +5521,7 @@
                 <w:sz w:val="24"/>
                 <w:szCs w:val="24"/>
               </w:rPr>
-              <w:t>Alpha = 0.8</w:t>
+              <w:t>Alpha = 0.4</w:t>
             </w:r>
           </w:p>
         </w:tc>
@@ -4683,7 +5529,7 @@
       <w:tr>
         <w:tc>
           <w:tcPr>
-            <w:tcW w:w="633" w:type="dxa"/>
+            <w:tcW w:w="1272" w:type="dxa"/>
             <w:shd w:val="clear" w:color="auto" w:fill="E0E0E0"/>
           </w:tcPr>
           <w:p>
@@ -4701,13 +5547,13 @@
                 <w:sz w:val="24"/>
                 <w:szCs w:val="24"/>
               </w:rPr>
-              <w:t>trial</w:t>
-            </w:r>
-          </w:p>
-        </w:tc>
-        <w:tc>
-          <w:tcPr>
-            <w:tcW w:w="1562" w:type="dxa"/>
+              <w:t>simulations</w:t>
+            </w:r>
+          </w:p>
+        </w:tc>
+        <w:tc>
+          <w:tcPr>
+            <w:tcW w:w="1456" w:type="dxa"/>
             <w:shd w:val="clear" w:color="auto" w:fill="E0E0E0"/>
           </w:tcPr>
           <w:p>
@@ -4731,7 +5577,10 @@
         </w:tc>
         <w:tc>
           <w:tcPr>
-            <w:tcW w:w="1603" w:type="dxa"/>
+            <w:tcW w:w="1489" w:type="dxa"/>
+            <w:tcBorders>
+              <w:right w:val="single" w:sz="18" w:space="0" w:color="auto"/>
+            </w:tcBorders>
             <w:shd w:val="clear" w:color="auto" w:fill="E0E0E0"/>
           </w:tcPr>
           <w:p>
@@ -4755,7 +5604,11 @@
         </w:tc>
         <w:tc>
           <w:tcPr>
-            <w:tcW w:w="1530" w:type="dxa"/>
+            <w:tcW w:w="1429" w:type="dxa"/>
+            <w:tcBorders>
+              <w:left w:val="single" w:sz="18" w:space="0" w:color="auto"/>
+              <w:right w:val="single" w:sz="18" w:space="0" w:color="auto"/>
+            </w:tcBorders>
             <w:shd w:val="clear" w:color="auto" w:fill="E0E0E0"/>
           </w:tcPr>
           <w:p>
@@ -4779,7 +5632,10 @@
         </w:tc>
         <w:tc>
           <w:tcPr>
-            <w:tcW w:w="1694" w:type="dxa"/>
+            <w:tcW w:w="1503" w:type="dxa"/>
+            <w:tcBorders>
+              <w:left w:val="single" w:sz="18" w:space="0" w:color="auto"/>
+            </w:tcBorders>
             <w:shd w:val="clear" w:color="auto" w:fill="E0E0E0"/>
           </w:tcPr>
           <w:p>
@@ -4797,13 +5653,13 @@
                 <w:sz w:val="24"/>
                 <w:szCs w:val="24"/>
               </w:rPr>
-              <w:t>Gamma = 0.0</w:t>
-            </w:r>
-          </w:p>
-        </w:tc>
-        <w:tc>
-          <w:tcPr>
-            <w:tcW w:w="1419" w:type="dxa"/>
+              <w:t>Gamma = 1.0</w:t>
+            </w:r>
+          </w:p>
+        </w:tc>
+        <w:tc>
+          <w:tcPr>
+            <w:tcW w:w="1429" w:type="dxa"/>
             <w:shd w:val="clear" w:color="auto" w:fill="E0E0E0"/>
           </w:tcPr>
           <w:p>
@@ -4815,11 +5671,19 @@
                 <w:szCs w:val="24"/>
               </w:rPr>
             </w:pPr>
-          </w:p>
-        </w:tc>
-        <w:tc>
-          <w:tcPr>
-            <w:tcW w:w="1562" w:type="dxa"/>
+            <w:r>
+              <w:rPr>
+                <w:rFonts w:ascii="Garamond" w:hAnsi="Garamond"/>
+                <w:sz w:val="24"/>
+                <w:szCs w:val="24"/>
+              </w:rPr>
+              <w:t>Gamma = 0.5</w:t>
+            </w:r>
+          </w:p>
+        </w:tc>
+        <w:tc>
+          <w:tcPr>
+            <w:tcW w:w="1425" w:type="dxa"/>
             <w:shd w:val="clear" w:color="auto" w:fill="E0E0E0"/>
           </w:tcPr>
           <w:p>
@@ -4837,7 +5701,7 @@
                 <w:sz w:val="24"/>
                 <w:szCs w:val="24"/>
               </w:rPr>
-              <w:t>Gamma = 0.5</w:t>
+              <w:t>Gamma = 0.2</w:t>
             </w:r>
           </w:p>
         </w:tc>
@@ -4845,7 +5709,7 @@
       <w:tr>
         <w:tc>
           <w:tcPr>
-            <w:tcW w:w="633" w:type="dxa"/>
+            <w:tcW w:w="1272" w:type="dxa"/>
           </w:tcPr>
           <w:p>
             <w:pPr>
@@ -4868,22 +5732,33 @@
         </w:tc>
         <w:tc>
           <w:tcPr>
-            <w:tcW w:w="1562" w:type="dxa"/>
-          </w:tcPr>
-          <w:p>
-            <w:pPr>
-              <w:jc w:val="right"/>
-              <w:rPr>
-                <w:rFonts w:ascii="Garamond" w:hAnsi="Garamond"/>
-                <w:sz w:val="24"/>
-                <w:szCs w:val="24"/>
-              </w:rPr>
-            </w:pPr>
-          </w:p>
-        </w:tc>
-        <w:tc>
-          <w:tcPr>
-            <w:tcW w:w="1603" w:type="dxa"/>
+            <w:tcW w:w="1456" w:type="dxa"/>
+          </w:tcPr>
+          <w:p>
+            <w:pPr>
+              <w:jc w:val="right"/>
+              <w:rPr>
+                <w:rFonts w:ascii="Garamond" w:hAnsi="Garamond"/>
+                <w:sz w:val="24"/>
+                <w:szCs w:val="24"/>
+              </w:rPr>
+            </w:pPr>
+            <w:r>
+              <w:rPr>
+                <w:rFonts w:ascii="Garamond" w:hAnsi="Garamond"/>
+                <w:sz w:val="24"/>
+                <w:szCs w:val="24"/>
+              </w:rPr>
+              <w:t>7</w:t>
+            </w:r>
+          </w:p>
+        </w:tc>
+        <w:tc>
+          <w:tcPr>
+            <w:tcW w:w="1489" w:type="dxa"/>
+            <w:tcBorders>
+              <w:right w:val="single" w:sz="18" w:space="0" w:color="auto"/>
+            </w:tcBorders>
           </w:tcPr>
           <w:p>
             <w:pPr>
@@ -4906,7 +5781,11 @@
         </w:tc>
         <w:tc>
           <w:tcPr>
-            <w:tcW w:w="1530" w:type="dxa"/>
+            <w:tcW w:w="1429" w:type="dxa"/>
+            <w:tcBorders>
+              <w:left w:val="single" w:sz="18" w:space="0" w:color="auto"/>
+              <w:right w:val="single" w:sz="18" w:space="0" w:color="auto"/>
+            </w:tcBorders>
           </w:tcPr>
           <w:p>
             <w:pPr>
@@ -4929,54 +5808,81 @@
         </w:tc>
         <w:tc>
           <w:tcPr>
-            <w:tcW w:w="1694" w:type="dxa"/>
-          </w:tcPr>
-          <w:p>
-            <w:pPr>
-              <w:jc w:val="right"/>
-              <w:rPr>
-                <w:rFonts w:ascii="Garamond" w:hAnsi="Garamond"/>
-                <w:sz w:val="24"/>
-                <w:szCs w:val="24"/>
-              </w:rPr>
-            </w:pPr>
-          </w:p>
-        </w:tc>
-        <w:tc>
-          <w:tcPr>
-            <w:tcW w:w="1419" w:type="dxa"/>
-          </w:tcPr>
-          <w:p>
-            <w:pPr>
-              <w:jc w:val="right"/>
-              <w:rPr>
-                <w:rFonts w:ascii="Garamond" w:hAnsi="Garamond"/>
-                <w:sz w:val="24"/>
-                <w:szCs w:val="24"/>
-              </w:rPr>
-            </w:pPr>
-          </w:p>
-        </w:tc>
-        <w:tc>
-          <w:tcPr>
-            <w:tcW w:w="1562" w:type="dxa"/>
-          </w:tcPr>
-          <w:p>
-            <w:pPr>
-              <w:jc w:val="right"/>
-              <w:rPr>
-                <w:rFonts w:ascii="Garamond" w:hAnsi="Garamond"/>
-                <w:sz w:val="24"/>
-                <w:szCs w:val="24"/>
-              </w:rPr>
-            </w:pPr>
+            <w:tcW w:w="1503" w:type="dxa"/>
+            <w:tcBorders>
+              <w:left w:val="single" w:sz="18" w:space="0" w:color="auto"/>
+            </w:tcBorders>
+          </w:tcPr>
+          <w:p>
+            <w:pPr>
+              <w:jc w:val="right"/>
+              <w:rPr>
+                <w:rFonts w:ascii="Garamond" w:hAnsi="Garamond"/>
+                <w:sz w:val="24"/>
+                <w:szCs w:val="24"/>
+              </w:rPr>
+            </w:pPr>
+            <w:r>
+              <w:rPr>
+                <w:rFonts w:ascii="Garamond" w:hAnsi="Garamond"/>
+                <w:sz w:val="24"/>
+                <w:szCs w:val="24"/>
+              </w:rPr>
+              <w:t>1</w:t>
+            </w:r>
+          </w:p>
+        </w:tc>
+        <w:tc>
+          <w:tcPr>
+            <w:tcW w:w="1429" w:type="dxa"/>
+          </w:tcPr>
+          <w:p>
+            <w:pPr>
+              <w:jc w:val="right"/>
+              <w:rPr>
+                <w:rFonts w:ascii="Garamond" w:hAnsi="Garamond"/>
+                <w:sz w:val="24"/>
+                <w:szCs w:val="24"/>
+              </w:rPr>
+            </w:pPr>
+            <w:r>
+              <w:rPr>
+                <w:rFonts w:ascii="Garamond" w:hAnsi="Garamond"/>
+                <w:sz w:val="24"/>
+                <w:szCs w:val="24"/>
+              </w:rPr>
+              <w:t>95</w:t>
+            </w:r>
+          </w:p>
+        </w:tc>
+        <w:tc>
+          <w:tcPr>
+            <w:tcW w:w="1425" w:type="dxa"/>
+          </w:tcPr>
+          <w:p>
+            <w:pPr>
+              <w:jc w:val="right"/>
+              <w:rPr>
+                <w:rFonts w:ascii="Garamond" w:hAnsi="Garamond"/>
+                <w:sz w:val="24"/>
+                <w:szCs w:val="24"/>
+              </w:rPr>
+            </w:pPr>
+            <w:r>
+              <w:rPr>
+                <w:rFonts w:ascii="Garamond" w:hAnsi="Garamond"/>
+                <w:sz w:val="24"/>
+                <w:szCs w:val="24"/>
+              </w:rPr>
+              <w:t>95</w:t>
+            </w:r>
           </w:p>
         </w:tc>
       </w:tr>
       <w:tr>
         <w:tc>
           <w:tcPr>
-            <w:tcW w:w="633" w:type="dxa"/>
+            <w:tcW w:w="1272" w:type="dxa"/>
           </w:tcPr>
           <w:p>
             <w:pPr>
@@ -4999,22 +5905,33 @@
         </w:tc>
         <w:tc>
           <w:tcPr>
-            <w:tcW w:w="1562" w:type="dxa"/>
-          </w:tcPr>
-          <w:p>
-            <w:pPr>
-              <w:jc w:val="right"/>
-              <w:rPr>
-                <w:rFonts w:ascii="Garamond" w:hAnsi="Garamond"/>
-                <w:sz w:val="24"/>
-                <w:szCs w:val="24"/>
-              </w:rPr>
-            </w:pPr>
-          </w:p>
-        </w:tc>
-        <w:tc>
-          <w:tcPr>
-            <w:tcW w:w="1603" w:type="dxa"/>
+            <w:tcW w:w="1456" w:type="dxa"/>
+          </w:tcPr>
+          <w:p>
+            <w:pPr>
+              <w:jc w:val="right"/>
+              <w:rPr>
+                <w:rFonts w:ascii="Garamond" w:hAnsi="Garamond"/>
+                <w:sz w:val="24"/>
+                <w:szCs w:val="24"/>
+              </w:rPr>
+            </w:pPr>
+            <w:r>
+              <w:rPr>
+                <w:rFonts w:ascii="Garamond" w:hAnsi="Garamond"/>
+                <w:sz w:val="24"/>
+                <w:szCs w:val="24"/>
+              </w:rPr>
+              <w:t>2</w:t>
+            </w:r>
+          </w:p>
+        </w:tc>
+        <w:tc>
+          <w:tcPr>
+            <w:tcW w:w="1489" w:type="dxa"/>
+            <w:tcBorders>
+              <w:right w:val="single" w:sz="18" w:space="0" w:color="auto"/>
+            </w:tcBorders>
           </w:tcPr>
           <w:p>
             <w:pPr>
@@ -5033,13 +5950,15 @@
               </w:rPr>
               <w:t>97</w:t>
             </w:r>
-            <w:bookmarkStart w:id="0" w:name="_GoBack"/>
-            <w:bookmarkEnd w:id="0"/>
-          </w:p>
-        </w:tc>
-        <w:tc>
-          <w:tcPr>
-            <w:tcW w:w="1530" w:type="dxa"/>
+          </w:p>
+        </w:tc>
+        <w:tc>
+          <w:tcPr>
+            <w:tcW w:w="1429" w:type="dxa"/>
+            <w:tcBorders>
+              <w:left w:val="single" w:sz="18" w:space="0" w:color="auto"/>
+              <w:right w:val="single" w:sz="18" w:space="0" w:color="auto"/>
+            </w:tcBorders>
           </w:tcPr>
           <w:p>
             <w:pPr>
@@ -5062,54 +5981,81 @@
         </w:tc>
         <w:tc>
           <w:tcPr>
-            <w:tcW w:w="1694" w:type="dxa"/>
-          </w:tcPr>
-          <w:p>
-            <w:pPr>
-              <w:jc w:val="right"/>
-              <w:rPr>
-                <w:rFonts w:ascii="Garamond" w:hAnsi="Garamond"/>
-                <w:sz w:val="24"/>
-                <w:szCs w:val="24"/>
-              </w:rPr>
-            </w:pPr>
-          </w:p>
-        </w:tc>
-        <w:tc>
-          <w:tcPr>
-            <w:tcW w:w="1419" w:type="dxa"/>
-          </w:tcPr>
-          <w:p>
-            <w:pPr>
-              <w:jc w:val="right"/>
-              <w:rPr>
-                <w:rFonts w:ascii="Garamond" w:hAnsi="Garamond"/>
-                <w:sz w:val="24"/>
-                <w:szCs w:val="24"/>
-              </w:rPr>
-            </w:pPr>
-          </w:p>
-        </w:tc>
-        <w:tc>
-          <w:tcPr>
-            <w:tcW w:w="1562" w:type="dxa"/>
-          </w:tcPr>
-          <w:p>
-            <w:pPr>
-              <w:jc w:val="right"/>
-              <w:rPr>
-                <w:rFonts w:ascii="Garamond" w:hAnsi="Garamond"/>
-                <w:sz w:val="24"/>
-                <w:szCs w:val="24"/>
-              </w:rPr>
-            </w:pPr>
+            <w:tcW w:w="1503" w:type="dxa"/>
+            <w:tcBorders>
+              <w:left w:val="single" w:sz="18" w:space="0" w:color="auto"/>
+            </w:tcBorders>
+          </w:tcPr>
+          <w:p>
+            <w:pPr>
+              <w:jc w:val="right"/>
+              <w:rPr>
+                <w:rFonts w:ascii="Garamond" w:hAnsi="Garamond"/>
+                <w:sz w:val="24"/>
+                <w:szCs w:val="24"/>
+              </w:rPr>
+            </w:pPr>
+            <w:r>
+              <w:rPr>
+                <w:rFonts w:ascii="Garamond" w:hAnsi="Garamond"/>
+                <w:sz w:val="24"/>
+                <w:szCs w:val="24"/>
+              </w:rPr>
+              <w:t>15</w:t>
+            </w:r>
+          </w:p>
+        </w:tc>
+        <w:tc>
+          <w:tcPr>
+            <w:tcW w:w="1429" w:type="dxa"/>
+          </w:tcPr>
+          <w:p>
+            <w:pPr>
+              <w:jc w:val="right"/>
+              <w:rPr>
+                <w:rFonts w:ascii="Garamond" w:hAnsi="Garamond"/>
+                <w:sz w:val="24"/>
+                <w:szCs w:val="24"/>
+              </w:rPr>
+            </w:pPr>
+            <w:r>
+              <w:rPr>
+                <w:rFonts w:ascii="Garamond" w:hAnsi="Garamond"/>
+                <w:sz w:val="24"/>
+                <w:szCs w:val="24"/>
+              </w:rPr>
+              <w:t>86</w:t>
+            </w:r>
+          </w:p>
+        </w:tc>
+        <w:tc>
+          <w:tcPr>
+            <w:tcW w:w="1425" w:type="dxa"/>
+          </w:tcPr>
+          <w:p>
+            <w:pPr>
+              <w:jc w:val="right"/>
+              <w:rPr>
+                <w:rFonts w:ascii="Garamond" w:hAnsi="Garamond"/>
+                <w:sz w:val="24"/>
+                <w:szCs w:val="24"/>
+              </w:rPr>
+            </w:pPr>
+            <w:r>
+              <w:rPr>
+                <w:rFonts w:ascii="Garamond" w:hAnsi="Garamond"/>
+                <w:sz w:val="24"/>
+                <w:szCs w:val="24"/>
+              </w:rPr>
+              <w:t>83</w:t>
+            </w:r>
           </w:p>
         </w:tc>
       </w:tr>
       <w:tr>
         <w:tc>
           <w:tcPr>
-            <w:tcW w:w="633" w:type="dxa"/>
+            <w:tcW w:w="1272" w:type="dxa"/>
           </w:tcPr>
           <w:p>
             <w:pPr>
@@ -5132,22 +6078,33 @@
         </w:tc>
         <w:tc>
           <w:tcPr>
-            <w:tcW w:w="1562" w:type="dxa"/>
-          </w:tcPr>
-          <w:p>
-            <w:pPr>
-              <w:jc w:val="right"/>
-              <w:rPr>
-                <w:rFonts w:ascii="Garamond" w:hAnsi="Garamond"/>
-                <w:sz w:val="24"/>
-                <w:szCs w:val="24"/>
-              </w:rPr>
-            </w:pPr>
-          </w:p>
-        </w:tc>
-        <w:tc>
-          <w:tcPr>
-            <w:tcW w:w="1603" w:type="dxa"/>
+            <w:tcW w:w="1456" w:type="dxa"/>
+          </w:tcPr>
+          <w:p>
+            <w:pPr>
+              <w:jc w:val="right"/>
+              <w:rPr>
+                <w:rFonts w:ascii="Garamond" w:hAnsi="Garamond"/>
+                <w:sz w:val="24"/>
+                <w:szCs w:val="24"/>
+              </w:rPr>
+            </w:pPr>
+            <w:r>
+              <w:rPr>
+                <w:rFonts w:ascii="Garamond" w:hAnsi="Garamond"/>
+                <w:sz w:val="24"/>
+                <w:szCs w:val="24"/>
+              </w:rPr>
+              <w:t>3</w:t>
+            </w:r>
+          </w:p>
+        </w:tc>
+        <w:tc>
+          <w:tcPr>
+            <w:tcW w:w="1489" w:type="dxa"/>
+            <w:tcBorders>
+              <w:right w:val="single" w:sz="18" w:space="0" w:color="auto"/>
+            </w:tcBorders>
           </w:tcPr>
           <w:p>
             <w:pPr>
@@ -5170,7 +6127,11 @@
         </w:tc>
         <w:tc>
           <w:tcPr>
-            <w:tcW w:w="1530" w:type="dxa"/>
+            <w:tcW w:w="1429" w:type="dxa"/>
+            <w:tcBorders>
+              <w:left w:val="single" w:sz="18" w:space="0" w:color="auto"/>
+              <w:right w:val="single" w:sz="18" w:space="0" w:color="auto"/>
+            </w:tcBorders>
           </w:tcPr>
           <w:p>
             <w:pPr>
@@ -5193,54 +6154,81 @@
         </w:tc>
         <w:tc>
           <w:tcPr>
-            <w:tcW w:w="1694" w:type="dxa"/>
-          </w:tcPr>
-          <w:p>
-            <w:pPr>
-              <w:jc w:val="right"/>
-              <w:rPr>
-                <w:rFonts w:ascii="Garamond" w:hAnsi="Garamond"/>
-                <w:sz w:val="24"/>
-                <w:szCs w:val="24"/>
-              </w:rPr>
-            </w:pPr>
-          </w:p>
-        </w:tc>
-        <w:tc>
-          <w:tcPr>
-            <w:tcW w:w="1419" w:type="dxa"/>
-          </w:tcPr>
-          <w:p>
-            <w:pPr>
-              <w:jc w:val="right"/>
-              <w:rPr>
-                <w:rFonts w:ascii="Garamond" w:hAnsi="Garamond"/>
-                <w:sz w:val="24"/>
-                <w:szCs w:val="24"/>
-              </w:rPr>
-            </w:pPr>
-          </w:p>
-        </w:tc>
-        <w:tc>
-          <w:tcPr>
-            <w:tcW w:w="1562" w:type="dxa"/>
-          </w:tcPr>
-          <w:p>
-            <w:pPr>
-              <w:jc w:val="right"/>
-              <w:rPr>
-                <w:rFonts w:ascii="Garamond" w:hAnsi="Garamond"/>
-                <w:sz w:val="24"/>
-                <w:szCs w:val="24"/>
-              </w:rPr>
-            </w:pPr>
+            <w:tcW w:w="1503" w:type="dxa"/>
+            <w:tcBorders>
+              <w:left w:val="single" w:sz="18" w:space="0" w:color="auto"/>
+            </w:tcBorders>
+          </w:tcPr>
+          <w:p>
+            <w:pPr>
+              <w:jc w:val="right"/>
+              <w:rPr>
+                <w:rFonts w:ascii="Garamond" w:hAnsi="Garamond"/>
+                <w:sz w:val="24"/>
+                <w:szCs w:val="24"/>
+              </w:rPr>
+            </w:pPr>
+            <w:r>
+              <w:rPr>
+                <w:rFonts w:ascii="Garamond" w:hAnsi="Garamond"/>
+                <w:sz w:val="24"/>
+                <w:szCs w:val="24"/>
+              </w:rPr>
+              <w:t>47</w:t>
+            </w:r>
+          </w:p>
+        </w:tc>
+        <w:tc>
+          <w:tcPr>
+            <w:tcW w:w="1429" w:type="dxa"/>
+          </w:tcPr>
+          <w:p>
+            <w:pPr>
+              <w:jc w:val="right"/>
+              <w:rPr>
+                <w:rFonts w:ascii="Garamond" w:hAnsi="Garamond"/>
+                <w:sz w:val="24"/>
+                <w:szCs w:val="24"/>
+              </w:rPr>
+            </w:pPr>
+            <w:r>
+              <w:rPr>
+                <w:rFonts w:ascii="Garamond" w:hAnsi="Garamond"/>
+                <w:sz w:val="24"/>
+                <w:szCs w:val="24"/>
+              </w:rPr>
+              <w:t>51</w:t>
+            </w:r>
+          </w:p>
+        </w:tc>
+        <w:tc>
+          <w:tcPr>
+            <w:tcW w:w="1425" w:type="dxa"/>
+          </w:tcPr>
+          <w:p>
+            <w:pPr>
+              <w:jc w:val="right"/>
+              <w:rPr>
+                <w:rFonts w:ascii="Garamond" w:hAnsi="Garamond"/>
+                <w:sz w:val="24"/>
+                <w:szCs w:val="24"/>
+              </w:rPr>
+            </w:pPr>
+            <w:r>
+              <w:rPr>
+                <w:rFonts w:ascii="Garamond" w:hAnsi="Garamond"/>
+                <w:sz w:val="24"/>
+                <w:szCs w:val="24"/>
+              </w:rPr>
+              <w:t>95</w:t>
+            </w:r>
           </w:p>
         </w:tc>
       </w:tr>
       <w:tr>
         <w:tc>
           <w:tcPr>
-            <w:tcW w:w="633" w:type="dxa"/>
+            <w:tcW w:w="1272" w:type="dxa"/>
           </w:tcPr>
           <w:p>
             <w:pPr>
@@ -5263,22 +6251,33 @@
         </w:tc>
         <w:tc>
           <w:tcPr>
-            <w:tcW w:w="1562" w:type="dxa"/>
-          </w:tcPr>
-          <w:p>
-            <w:pPr>
-              <w:jc w:val="right"/>
-              <w:rPr>
-                <w:rFonts w:ascii="Garamond" w:hAnsi="Garamond"/>
-                <w:sz w:val="24"/>
-                <w:szCs w:val="24"/>
-              </w:rPr>
-            </w:pPr>
-          </w:p>
-        </w:tc>
-        <w:tc>
-          <w:tcPr>
-            <w:tcW w:w="1603" w:type="dxa"/>
+            <w:tcW w:w="1456" w:type="dxa"/>
+          </w:tcPr>
+          <w:p>
+            <w:pPr>
+              <w:jc w:val="right"/>
+              <w:rPr>
+                <w:rFonts w:ascii="Garamond" w:hAnsi="Garamond"/>
+                <w:sz w:val="24"/>
+                <w:szCs w:val="24"/>
+              </w:rPr>
+            </w:pPr>
+            <w:r>
+              <w:rPr>
+                <w:rFonts w:ascii="Garamond" w:hAnsi="Garamond"/>
+                <w:sz w:val="24"/>
+                <w:szCs w:val="24"/>
+              </w:rPr>
+              <w:t>5</w:t>
+            </w:r>
+          </w:p>
+        </w:tc>
+        <w:tc>
+          <w:tcPr>
+            <w:tcW w:w="1489" w:type="dxa"/>
+            <w:tcBorders>
+              <w:right w:val="single" w:sz="18" w:space="0" w:color="auto"/>
+            </w:tcBorders>
           </w:tcPr>
           <w:p>
             <w:pPr>
@@ -5301,7 +6300,11 @@
         </w:tc>
         <w:tc>
           <w:tcPr>
-            <w:tcW w:w="1530" w:type="dxa"/>
+            <w:tcW w:w="1429" w:type="dxa"/>
+            <w:tcBorders>
+              <w:left w:val="single" w:sz="18" w:space="0" w:color="auto"/>
+              <w:right w:val="single" w:sz="18" w:space="0" w:color="auto"/>
+            </w:tcBorders>
           </w:tcPr>
           <w:p>
             <w:pPr>
@@ -5324,54 +6327,81 @@
         </w:tc>
         <w:tc>
           <w:tcPr>
-            <w:tcW w:w="1694" w:type="dxa"/>
-          </w:tcPr>
-          <w:p>
-            <w:pPr>
-              <w:jc w:val="right"/>
-              <w:rPr>
-                <w:rFonts w:ascii="Garamond" w:hAnsi="Garamond"/>
-                <w:sz w:val="24"/>
-                <w:szCs w:val="24"/>
-              </w:rPr>
-            </w:pPr>
-          </w:p>
-        </w:tc>
-        <w:tc>
-          <w:tcPr>
-            <w:tcW w:w="1419" w:type="dxa"/>
-          </w:tcPr>
-          <w:p>
-            <w:pPr>
-              <w:jc w:val="right"/>
-              <w:rPr>
-                <w:rFonts w:ascii="Garamond" w:hAnsi="Garamond"/>
-                <w:sz w:val="24"/>
-                <w:szCs w:val="24"/>
-              </w:rPr>
-            </w:pPr>
-          </w:p>
-        </w:tc>
-        <w:tc>
-          <w:tcPr>
-            <w:tcW w:w="1562" w:type="dxa"/>
-          </w:tcPr>
-          <w:p>
-            <w:pPr>
-              <w:jc w:val="right"/>
-              <w:rPr>
-                <w:rFonts w:ascii="Garamond" w:hAnsi="Garamond"/>
-                <w:sz w:val="24"/>
-                <w:szCs w:val="24"/>
-              </w:rPr>
-            </w:pPr>
+            <w:tcW w:w="1503" w:type="dxa"/>
+            <w:tcBorders>
+              <w:left w:val="single" w:sz="18" w:space="0" w:color="auto"/>
+            </w:tcBorders>
+          </w:tcPr>
+          <w:p>
+            <w:pPr>
+              <w:jc w:val="right"/>
+              <w:rPr>
+                <w:rFonts w:ascii="Garamond" w:hAnsi="Garamond"/>
+                <w:sz w:val="24"/>
+                <w:szCs w:val="24"/>
+              </w:rPr>
+            </w:pPr>
+            <w:r>
+              <w:rPr>
+                <w:rFonts w:ascii="Garamond" w:hAnsi="Garamond"/>
+                <w:sz w:val="24"/>
+                <w:szCs w:val="24"/>
+              </w:rPr>
+              <w:t>69</w:t>
+            </w:r>
+          </w:p>
+        </w:tc>
+        <w:tc>
+          <w:tcPr>
+            <w:tcW w:w="1429" w:type="dxa"/>
+          </w:tcPr>
+          <w:p>
+            <w:pPr>
+              <w:jc w:val="right"/>
+              <w:rPr>
+                <w:rFonts w:ascii="Garamond" w:hAnsi="Garamond"/>
+                <w:sz w:val="24"/>
+                <w:szCs w:val="24"/>
+              </w:rPr>
+            </w:pPr>
+            <w:r>
+              <w:rPr>
+                <w:rFonts w:ascii="Garamond" w:hAnsi="Garamond"/>
+                <w:sz w:val="24"/>
+                <w:szCs w:val="24"/>
+              </w:rPr>
+              <w:t>67</w:t>
+            </w:r>
+          </w:p>
+        </w:tc>
+        <w:tc>
+          <w:tcPr>
+            <w:tcW w:w="1425" w:type="dxa"/>
+          </w:tcPr>
+          <w:p>
+            <w:pPr>
+              <w:jc w:val="right"/>
+              <w:rPr>
+                <w:rFonts w:ascii="Garamond" w:hAnsi="Garamond"/>
+                <w:sz w:val="24"/>
+                <w:szCs w:val="24"/>
+              </w:rPr>
+            </w:pPr>
+            <w:r>
+              <w:rPr>
+                <w:rFonts w:ascii="Garamond" w:hAnsi="Garamond"/>
+                <w:sz w:val="24"/>
+                <w:szCs w:val="24"/>
+              </w:rPr>
+              <w:t>93</w:t>
+            </w:r>
           </w:p>
         </w:tc>
       </w:tr>
       <w:tr>
         <w:tc>
           <w:tcPr>
-            <w:tcW w:w="633" w:type="dxa"/>
+            <w:tcW w:w="1272" w:type="dxa"/>
           </w:tcPr>
           <w:p>
             <w:pPr>
@@ -5394,22 +6424,33 @@
         </w:tc>
         <w:tc>
           <w:tcPr>
-            <w:tcW w:w="1562" w:type="dxa"/>
-          </w:tcPr>
-          <w:p>
-            <w:pPr>
-              <w:jc w:val="right"/>
-              <w:rPr>
-                <w:rFonts w:ascii="Garamond" w:hAnsi="Garamond"/>
-                <w:sz w:val="24"/>
-                <w:szCs w:val="24"/>
-              </w:rPr>
-            </w:pPr>
-          </w:p>
-        </w:tc>
-        <w:tc>
-          <w:tcPr>
-            <w:tcW w:w="1603" w:type="dxa"/>
+            <w:tcW w:w="1456" w:type="dxa"/>
+          </w:tcPr>
+          <w:p>
+            <w:pPr>
+              <w:jc w:val="right"/>
+              <w:rPr>
+                <w:rFonts w:ascii="Garamond" w:hAnsi="Garamond"/>
+                <w:sz w:val="24"/>
+                <w:szCs w:val="24"/>
+              </w:rPr>
+            </w:pPr>
+            <w:r>
+              <w:rPr>
+                <w:rFonts w:ascii="Garamond" w:hAnsi="Garamond"/>
+                <w:sz w:val="24"/>
+                <w:szCs w:val="24"/>
+              </w:rPr>
+              <w:t>0</w:t>
+            </w:r>
+          </w:p>
+        </w:tc>
+        <w:tc>
+          <w:tcPr>
+            <w:tcW w:w="1489" w:type="dxa"/>
+            <w:tcBorders>
+              <w:right w:val="single" w:sz="18" w:space="0" w:color="auto"/>
+            </w:tcBorders>
           </w:tcPr>
           <w:p>
             <w:pPr>
@@ -5432,7 +6473,11 @@
         </w:tc>
         <w:tc>
           <w:tcPr>
-            <w:tcW w:w="1530" w:type="dxa"/>
+            <w:tcW w:w="1429" w:type="dxa"/>
+            <w:tcBorders>
+              <w:left w:val="single" w:sz="18" w:space="0" w:color="auto"/>
+              <w:right w:val="single" w:sz="18" w:space="0" w:color="auto"/>
+            </w:tcBorders>
           </w:tcPr>
           <w:p>
             <w:pPr>
@@ -5455,54 +6500,81 @@
         </w:tc>
         <w:tc>
           <w:tcPr>
-            <w:tcW w:w="1694" w:type="dxa"/>
-          </w:tcPr>
-          <w:p>
-            <w:pPr>
-              <w:jc w:val="right"/>
-              <w:rPr>
-                <w:rFonts w:ascii="Garamond" w:hAnsi="Garamond"/>
-                <w:sz w:val="24"/>
-                <w:szCs w:val="24"/>
-              </w:rPr>
-            </w:pPr>
-          </w:p>
-        </w:tc>
-        <w:tc>
-          <w:tcPr>
-            <w:tcW w:w="1419" w:type="dxa"/>
-          </w:tcPr>
-          <w:p>
-            <w:pPr>
-              <w:jc w:val="right"/>
-              <w:rPr>
-                <w:rFonts w:ascii="Garamond" w:hAnsi="Garamond"/>
-                <w:sz w:val="24"/>
-                <w:szCs w:val="24"/>
-              </w:rPr>
-            </w:pPr>
-          </w:p>
-        </w:tc>
-        <w:tc>
-          <w:tcPr>
-            <w:tcW w:w="1562" w:type="dxa"/>
-          </w:tcPr>
-          <w:p>
-            <w:pPr>
-              <w:jc w:val="right"/>
-              <w:rPr>
-                <w:rFonts w:ascii="Garamond" w:hAnsi="Garamond"/>
-                <w:sz w:val="24"/>
-                <w:szCs w:val="24"/>
-              </w:rPr>
-            </w:pPr>
+            <w:tcW w:w="1503" w:type="dxa"/>
+            <w:tcBorders>
+              <w:left w:val="single" w:sz="18" w:space="0" w:color="auto"/>
+            </w:tcBorders>
+          </w:tcPr>
+          <w:p>
+            <w:pPr>
+              <w:jc w:val="right"/>
+              <w:rPr>
+                <w:rFonts w:ascii="Garamond" w:hAnsi="Garamond"/>
+                <w:sz w:val="24"/>
+                <w:szCs w:val="24"/>
+              </w:rPr>
+            </w:pPr>
+            <w:r>
+              <w:rPr>
+                <w:rFonts w:ascii="Garamond" w:hAnsi="Garamond"/>
+                <w:sz w:val="24"/>
+                <w:szCs w:val="24"/>
+              </w:rPr>
+              <w:t>93</w:t>
+            </w:r>
+          </w:p>
+        </w:tc>
+        <w:tc>
+          <w:tcPr>
+            <w:tcW w:w="1429" w:type="dxa"/>
+          </w:tcPr>
+          <w:p>
+            <w:pPr>
+              <w:jc w:val="right"/>
+              <w:rPr>
+                <w:rFonts w:ascii="Garamond" w:hAnsi="Garamond"/>
+                <w:sz w:val="24"/>
+                <w:szCs w:val="24"/>
+              </w:rPr>
+            </w:pPr>
+            <w:r>
+              <w:rPr>
+                <w:rFonts w:ascii="Garamond" w:hAnsi="Garamond"/>
+                <w:sz w:val="24"/>
+                <w:szCs w:val="24"/>
+              </w:rPr>
+              <w:t>86</w:t>
+            </w:r>
+          </w:p>
+        </w:tc>
+        <w:tc>
+          <w:tcPr>
+            <w:tcW w:w="1425" w:type="dxa"/>
+          </w:tcPr>
+          <w:p>
+            <w:pPr>
+              <w:jc w:val="right"/>
+              <w:rPr>
+                <w:rFonts w:ascii="Garamond" w:hAnsi="Garamond"/>
+                <w:sz w:val="24"/>
+                <w:szCs w:val="24"/>
+              </w:rPr>
+            </w:pPr>
+            <w:r>
+              <w:rPr>
+                <w:rFonts w:ascii="Garamond" w:hAnsi="Garamond"/>
+                <w:sz w:val="24"/>
+                <w:szCs w:val="24"/>
+              </w:rPr>
+              <w:t>84</w:t>
+            </w:r>
           </w:p>
         </w:tc>
       </w:tr>
       <w:tr>
         <w:tc>
           <w:tcPr>
-            <w:tcW w:w="633" w:type="dxa"/>
+            <w:tcW w:w="1272" w:type="dxa"/>
           </w:tcPr>
           <w:p>
             <w:pPr>
@@ -5525,22 +6597,33 @@
         </w:tc>
         <w:tc>
           <w:tcPr>
-            <w:tcW w:w="1562" w:type="dxa"/>
-          </w:tcPr>
-          <w:p>
-            <w:pPr>
-              <w:jc w:val="right"/>
-              <w:rPr>
-                <w:rFonts w:ascii="Garamond" w:hAnsi="Garamond"/>
-                <w:sz w:val="24"/>
-                <w:szCs w:val="24"/>
-              </w:rPr>
-            </w:pPr>
-          </w:p>
-        </w:tc>
-        <w:tc>
-          <w:tcPr>
-            <w:tcW w:w="1603" w:type="dxa"/>
+            <w:tcW w:w="1456" w:type="dxa"/>
+          </w:tcPr>
+          <w:p>
+            <w:pPr>
+              <w:jc w:val="right"/>
+              <w:rPr>
+                <w:rFonts w:ascii="Garamond" w:hAnsi="Garamond"/>
+                <w:sz w:val="24"/>
+                <w:szCs w:val="24"/>
+              </w:rPr>
+            </w:pPr>
+            <w:r>
+              <w:rPr>
+                <w:rFonts w:ascii="Garamond" w:hAnsi="Garamond"/>
+                <w:sz w:val="24"/>
+                <w:szCs w:val="24"/>
+              </w:rPr>
+              <w:t>2</w:t>
+            </w:r>
+          </w:p>
+        </w:tc>
+        <w:tc>
+          <w:tcPr>
+            <w:tcW w:w="1489" w:type="dxa"/>
+            <w:tcBorders>
+              <w:right w:val="single" w:sz="18" w:space="0" w:color="auto"/>
+            </w:tcBorders>
           </w:tcPr>
           <w:p>
             <w:pPr>
@@ -5563,7 +6646,11 @@
         </w:tc>
         <w:tc>
           <w:tcPr>
-            <w:tcW w:w="1530" w:type="dxa"/>
+            <w:tcW w:w="1429" w:type="dxa"/>
+            <w:tcBorders>
+              <w:left w:val="single" w:sz="18" w:space="0" w:color="auto"/>
+              <w:right w:val="single" w:sz="18" w:space="0" w:color="auto"/>
+            </w:tcBorders>
           </w:tcPr>
           <w:p>
             <w:pPr>
@@ -5586,54 +6673,81 @@
         </w:tc>
         <w:tc>
           <w:tcPr>
-            <w:tcW w:w="1694" w:type="dxa"/>
-          </w:tcPr>
-          <w:p>
-            <w:pPr>
-              <w:jc w:val="right"/>
-              <w:rPr>
-                <w:rFonts w:ascii="Garamond" w:hAnsi="Garamond"/>
-                <w:sz w:val="24"/>
-                <w:szCs w:val="24"/>
-              </w:rPr>
-            </w:pPr>
-          </w:p>
-        </w:tc>
-        <w:tc>
-          <w:tcPr>
-            <w:tcW w:w="1419" w:type="dxa"/>
-          </w:tcPr>
-          <w:p>
-            <w:pPr>
-              <w:jc w:val="right"/>
-              <w:rPr>
-                <w:rFonts w:ascii="Garamond" w:hAnsi="Garamond"/>
-                <w:sz w:val="24"/>
-                <w:szCs w:val="24"/>
-              </w:rPr>
-            </w:pPr>
-          </w:p>
-        </w:tc>
-        <w:tc>
-          <w:tcPr>
-            <w:tcW w:w="1562" w:type="dxa"/>
-          </w:tcPr>
-          <w:p>
-            <w:pPr>
-              <w:jc w:val="right"/>
-              <w:rPr>
-                <w:rFonts w:ascii="Garamond" w:hAnsi="Garamond"/>
-                <w:sz w:val="24"/>
-                <w:szCs w:val="24"/>
-              </w:rPr>
-            </w:pPr>
+            <w:tcW w:w="1503" w:type="dxa"/>
+            <w:tcBorders>
+              <w:left w:val="single" w:sz="18" w:space="0" w:color="auto"/>
+            </w:tcBorders>
+          </w:tcPr>
+          <w:p>
+            <w:pPr>
+              <w:jc w:val="right"/>
+              <w:rPr>
+                <w:rFonts w:ascii="Garamond" w:hAnsi="Garamond"/>
+                <w:sz w:val="24"/>
+                <w:szCs w:val="24"/>
+              </w:rPr>
+            </w:pPr>
+            <w:r>
+              <w:rPr>
+                <w:rFonts w:ascii="Garamond" w:hAnsi="Garamond"/>
+                <w:sz w:val="24"/>
+                <w:szCs w:val="24"/>
+              </w:rPr>
+              <w:t>38</w:t>
+            </w:r>
+          </w:p>
+        </w:tc>
+        <w:tc>
+          <w:tcPr>
+            <w:tcW w:w="1429" w:type="dxa"/>
+          </w:tcPr>
+          <w:p>
+            <w:pPr>
+              <w:jc w:val="right"/>
+              <w:rPr>
+                <w:rFonts w:ascii="Garamond" w:hAnsi="Garamond"/>
+                <w:sz w:val="24"/>
+                <w:szCs w:val="24"/>
+              </w:rPr>
+            </w:pPr>
+            <w:r>
+              <w:rPr>
+                <w:rFonts w:ascii="Garamond" w:hAnsi="Garamond"/>
+                <w:sz w:val="24"/>
+                <w:szCs w:val="24"/>
+              </w:rPr>
+              <w:t>95</w:t>
+            </w:r>
+          </w:p>
+        </w:tc>
+        <w:tc>
+          <w:tcPr>
+            <w:tcW w:w="1425" w:type="dxa"/>
+          </w:tcPr>
+          <w:p>
+            <w:pPr>
+              <w:jc w:val="right"/>
+              <w:rPr>
+                <w:rFonts w:ascii="Garamond" w:hAnsi="Garamond"/>
+                <w:sz w:val="24"/>
+                <w:szCs w:val="24"/>
+              </w:rPr>
+            </w:pPr>
+            <w:r>
+              <w:rPr>
+                <w:rFonts w:ascii="Garamond" w:hAnsi="Garamond"/>
+                <w:sz w:val="24"/>
+                <w:szCs w:val="24"/>
+              </w:rPr>
+              <w:t>97</w:t>
+            </w:r>
           </w:p>
         </w:tc>
       </w:tr>
       <w:tr>
         <w:tc>
           <w:tcPr>
-            <w:tcW w:w="633" w:type="dxa"/>
+            <w:tcW w:w="1272" w:type="dxa"/>
           </w:tcPr>
           <w:p>
             <w:pPr>
@@ -5656,22 +6770,33 @@
         </w:tc>
         <w:tc>
           <w:tcPr>
-            <w:tcW w:w="1562" w:type="dxa"/>
-          </w:tcPr>
-          <w:p>
-            <w:pPr>
-              <w:jc w:val="right"/>
-              <w:rPr>
-                <w:rFonts w:ascii="Garamond" w:hAnsi="Garamond"/>
-                <w:sz w:val="24"/>
-                <w:szCs w:val="24"/>
-              </w:rPr>
-            </w:pPr>
-          </w:p>
-        </w:tc>
-        <w:tc>
-          <w:tcPr>
-            <w:tcW w:w="1603" w:type="dxa"/>
+            <w:tcW w:w="1456" w:type="dxa"/>
+          </w:tcPr>
+          <w:p>
+            <w:pPr>
+              <w:jc w:val="right"/>
+              <w:rPr>
+                <w:rFonts w:ascii="Garamond" w:hAnsi="Garamond"/>
+                <w:sz w:val="24"/>
+                <w:szCs w:val="24"/>
+              </w:rPr>
+            </w:pPr>
+            <w:r>
+              <w:rPr>
+                <w:rFonts w:ascii="Garamond" w:hAnsi="Garamond"/>
+                <w:sz w:val="24"/>
+                <w:szCs w:val="24"/>
+              </w:rPr>
+              <w:t>9</w:t>
+            </w:r>
+          </w:p>
+        </w:tc>
+        <w:tc>
+          <w:tcPr>
+            <w:tcW w:w="1489" w:type="dxa"/>
+            <w:tcBorders>
+              <w:right w:val="single" w:sz="18" w:space="0" w:color="auto"/>
+            </w:tcBorders>
           </w:tcPr>
           <w:p>
             <w:pPr>
@@ -5694,7 +6819,11 @@
         </w:tc>
         <w:tc>
           <w:tcPr>
-            <w:tcW w:w="1530" w:type="dxa"/>
+            <w:tcW w:w="1429" w:type="dxa"/>
+            <w:tcBorders>
+              <w:left w:val="single" w:sz="18" w:space="0" w:color="auto"/>
+              <w:right w:val="single" w:sz="18" w:space="0" w:color="auto"/>
+            </w:tcBorders>
           </w:tcPr>
           <w:p>
             <w:pPr>
@@ -5717,54 +6846,81 @@
         </w:tc>
         <w:tc>
           <w:tcPr>
-            <w:tcW w:w="1694" w:type="dxa"/>
-          </w:tcPr>
-          <w:p>
-            <w:pPr>
-              <w:jc w:val="right"/>
-              <w:rPr>
-                <w:rFonts w:ascii="Garamond" w:hAnsi="Garamond"/>
-                <w:sz w:val="24"/>
-                <w:szCs w:val="24"/>
-              </w:rPr>
-            </w:pPr>
-          </w:p>
-        </w:tc>
-        <w:tc>
-          <w:tcPr>
-            <w:tcW w:w="1419" w:type="dxa"/>
-          </w:tcPr>
-          <w:p>
-            <w:pPr>
-              <w:jc w:val="right"/>
-              <w:rPr>
-                <w:rFonts w:ascii="Garamond" w:hAnsi="Garamond"/>
-                <w:sz w:val="24"/>
-                <w:szCs w:val="24"/>
-              </w:rPr>
-            </w:pPr>
-          </w:p>
-        </w:tc>
-        <w:tc>
-          <w:tcPr>
-            <w:tcW w:w="1562" w:type="dxa"/>
-          </w:tcPr>
-          <w:p>
-            <w:pPr>
-              <w:jc w:val="right"/>
-              <w:rPr>
-                <w:rFonts w:ascii="Garamond" w:hAnsi="Garamond"/>
-                <w:sz w:val="24"/>
-                <w:szCs w:val="24"/>
-              </w:rPr>
-            </w:pPr>
+            <w:tcW w:w="1503" w:type="dxa"/>
+            <w:tcBorders>
+              <w:left w:val="single" w:sz="18" w:space="0" w:color="auto"/>
+            </w:tcBorders>
+          </w:tcPr>
+          <w:p>
+            <w:pPr>
+              <w:jc w:val="right"/>
+              <w:rPr>
+                <w:rFonts w:ascii="Garamond" w:hAnsi="Garamond"/>
+                <w:sz w:val="24"/>
+                <w:szCs w:val="24"/>
+              </w:rPr>
+            </w:pPr>
+            <w:r>
+              <w:rPr>
+                <w:rFonts w:ascii="Garamond" w:hAnsi="Garamond"/>
+                <w:sz w:val="24"/>
+                <w:szCs w:val="24"/>
+              </w:rPr>
+              <w:t>17</w:t>
+            </w:r>
+          </w:p>
+        </w:tc>
+        <w:tc>
+          <w:tcPr>
+            <w:tcW w:w="1429" w:type="dxa"/>
+          </w:tcPr>
+          <w:p>
+            <w:pPr>
+              <w:jc w:val="right"/>
+              <w:rPr>
+                <w:rFonts w:ascii="Garamond" w:hAnsi="Garamond"/>
+                <w:sz w:val="24"/>
+                <w:szCs w:val="24"/>
+              </w:rPr>
+            </w:pPr>
+            <w:r>
+              <w:rPr>
+                <w:rFonts w:ascii="Garamond" w:hAnsi="Garamond"/>
+                <w:sz w:val="24"/>
+                <w:szCs w:val="24"/>
+              </w:rPr>
+              <w:t>91</w:t>
+            </w:r>
+          </w:p>
+        </w:tc>
+        <w:tc>
+          <w:tcPr>
+            <w:tcW w:w="1425" w:type="dxa"/>
+          </w:tcPr>
+          <w:p>
+            <w:pPr>
+              <w:jc w:val="right"/>
+              <w:rPr>
+                <w:rFonts w:ascii="Garamond" w:hAnsi="Garamond"/>
+                <w:sz w:val="24"/>
+                <w:szCs w:val="24"/>
+              </w:rPr>
+            </w:pPr>
+            <w:r>
+              <w:rPr>
+                <w:rFonts w:ascii="Garamond" w:hAnsi="Garamond"/>
+                <w:sz w:val="24"/>
+                <w:szCs w:val="24"/>
+              </w:rPr>
+              <w:t>90</w:t>
+            </w:r>
           </w:p>
         </w:tc>
       </w:tr>
       <w:tr>
         <w:tc>
           <w:tcPr>
-            <w:tcW w:w="633" w:type="dxa"/>
+            <w:tcW w:w="1272" w:type="dxa"/>
           </w:tcPr>
           <w:p>
             <w:pPr>
@@ -5787,22 +6943,33 @@
         </w:tc>
         <w:tc>
           <w:tcPr>
-            <w:tcW w:w="1562" w:type="dxa"/>
-          </w:tcPr>
-          <w:p>
-            <w:pPr>
-              <w:jc w:val="right"/>
-              <w:rPr>
-                <w:rFonts w:ascii="Garamond" w:hAnsi="Garamond"/>
-                <w:sz w:val="24"/>
-                <w:szCs w:val="24"/>
-              </w:rPr>
-            </w:pPr>
-          </w:p>
-        </w:tc>
-        <w:tc>
-          <w:tcPr>
-            <w:tcW w:w="1603" w:type="dxa"/>
+            <w:tcW w:w="1456" w:type="dxa"/>
+          </w:tcPr>
+          <w:p>
+            <w:pPr>
+              <w:jc w:val="right"/>
+              <w:rPr>
+                <w:rFonts w:ascii="Garamond" w:hAnsi="Garamond"/>
+                <w:sz w:val="24"/>
+                <w:szCs w:val="24"/>
+              </w:rPr>
+            </w:pPr>
+            <w:r>
+              <w:rPr>
+                <w:rFonts w:ascii="Garamond" w:hAnsi="Garamond"/>
+                <w:sz w:val="24"/>
+                <w:szCs w:val="24"/>
+              </w:rPr>
+              <w:t>2</w:t>
+            </w:r>
+          </w:p>
+        </w:tc>
+        <w:tc>
+          <w:tcPr>
+            <w:tcW w:w="1489" w:type="dxa"/>
+            <w:tcBorders>
+              <w:right w:val="single" w:sz="18" w:space="0" w:color="auto"/>
+            </w:tcBorders>
           </w:tcPr>
           <w:p>
             <w:pPr>
@@ -5825,7 +6992,11 @@
         </w:tc>
         <w:tc>
           <w:tcPr>
-            <w:tcW w:w="1530" w:type="dxa"/>
+            <w:tcW w:w="1429" w:type="dxa"/>
+            <w:tcBorders>
+              <w:left w:val="single" w:sz="18" w:space="0" w:color="auto"/>
+              <w:right w:val="single" w:sz="18" w:space="0" w:color="auto"/>
+            </w:tcBorders>
           </w:tcPr>
           <w:p>
             <w:pPr>
@@ -5848,54 +7019,81 @@
         </w:tc>
         <w:tc>
           <w:tcPr>
-            <w:tcW w:w="1694" w:type="dxa"/>
-          </w:tcPr>
-          <w:p>
-            <w:pPr>
-              <w:jc w:val="right"/>
-              <w:rPr>
-                <w:rFonts w:ascii="Garamond" w:hAnsi="Garamond"/>
-                <w:sz w:val="24"/>
-                <w:szCs w:val="24"/>
-              </w:rPr>
-            </w:pPr>
-          </w:p>
-        </w:tc>
-        <w:tc>
-          <w:tcPr>
-            <w:tcW w:w="1419" w:type="dxa"/>
-          </w:tcPr>
-          <w:p>
-            <w:pPr>
-              <w:jc w:val="right"/>
-              <w:rPr>
-                <w:rFonts w:ascii="Garamond" w:hAnsi="Garamond"/>
-                <w:sz w:val="24"/>
-                <w:szCs w:val="24"/>
-              </w:rPr>
-            </w:pPr>
-          </w:p>
-        </w:tc>
-        <w:tc>
-          <w:tcPr>
-            <w:tcW w:w="1562" w:type="dxa"/>
-          </w:tcPr>
-          <w:p>
-            <w:pPr>
-              <w:jc w:val="right"/>
-              <w:rPr>
-                <w:rFonts w:ascii="Garamond" w:hAnsi="Garamond"/>
-                <w:sz w:val="24"/>
-                <w:szCs w:val="24"/>
-              </w:rPr>
-            </w:pPr>
+            <w:tcW w:w="1503" w:type="dxa"/>
+            <w:tcBorders>
+              <w:left w:val="single" w:sz="18" w:space="0" w:color="auto"/>
+            </w:tcBorders>
+          </w:tcPr>
+          <w:p>
+            <w:pPr>
+              <w:jc w:val="right"/>
+              <w:rPr>
+                <w:rFonts w:ascii="Garamond" w:hAnsi="Garamond"/>
+                <w:sz w:val="24"/>
+                <w:szCs w:val="24"/>
+              </w:rPr>
+            </w:pPr>
+            <w:r>
+              <w:rPr>
+                <w:rFonts w:ascii="Garamond" w:hAnsi="Garamond"/>
+                <w:sz w:val="24"/>
+                <w:szCs w:val="24"/>
+              </w:rPr>
+              <w:t>34</w:t>
+            </w:r>
+          </w:p>
+        </w:tc>
+        <w:tc>
+          <w:tcPr>
+            <w:tcW w:w="1429" w:type="dxa"/>
+          </w:tcPr>
+          <w:p>
+            <w:pPr>
+              <w:jc w:val="right"/>
+              <w:rPr>
+                <w:rFonts w:ascii="Garamond" w:hAnsi="Garamond"/>
+                <w:sz w:val="24"/>
+                <w:szCs w:val="24"/>
+              </w:rPr>
+            </w:pPr>
+            <w:r>
+              <w:rPr>
+                <w:rFonts w:ascii="Garamond" w:hAnsi="Garamond"/>
+                <w:sz w:val="24"/>
+                <w:szCs w:val="24"/>
+              </w:rPr>
+              <w:t>92</w:t>
+            </w:r>
+          </w:p>
+        </w:tc>
+        <w:tc>
+          <w:tcPr>
+            <w:tcW w:w="1425" w:type="dxa"/>
+          </w:tcPr>
+          <w:p>
+            <w:pPr>
+              <w:jc w:val="right"/>
+              <w:rPr>
+                <w:rFonts w:ascii="Garamond" w:hAnsi="Garamond"/>
+                <w:sz w:val="24"/>
+                <w:szCs w:val="24"/>
+              </w:rPr>
+            </w:pPr>
+            <w:r>
+              <w:rPr>
+                <w:rFonts w:ascii="Garamond" w:hAnsi="Garamond"/>
+                <w:sz w:val="24"/>
+                <w:szCs w:val="24"/>
+              </w:rPr>
+              <w:t>68</w:t>
+            </w:r>
           </w:p>
         </w:tc>
       </w:tr>
       <w:tr>
         <w:tc>
           <w:tcPr>
-            <w:tcW w:w="633" w:type="dxa"/>
+            <w:tcW w:w="1272" w:type="dxa"/>
           </w:tcPr>
           <w:p>
             <w:pPr>
@@ -5918,22 +7116,33 @@
         </w:tc>
         <w:tc>
           <w:tcPr>
-            <w:tcW w:w="1562" w:type="dxa"/>
-          </w:tcPr>
-          <w:p>
-            <w:pPr>
-              <w:jc w:val="right"/>
-              <w:rPr>
-                <w:rFonts w:ascii="Garamond" w:hAnsi="Garamond"/>
-                <w:sz w:val="24"/>
-                <w:szCs w:val="24"/>
-              </w:rPr>
-            </w:pPr>
-          </w:p>
-        </w:tc>
-        <w:tc>
-          <w:tcPr>
-            <w:tcW w:w="1603" w:type="dxa"/>
+            <w:tcW w:w="1456" w:type="dxa"/>
+          </w:tcPr>
+          <w:p>
+            <w:pPr>
+              <w:jc w:val="right"/>
+              <w:rPr>
+                <w:rFonts w:ascii="Garamond" w:hAnsi="Garamond"/>
+                <w:sz w:val="24"/>
+                <w:szCs w:val="24"/>
+              </w:rPr>
+            </w:pPr>
+            <w:r>
+              <w:rPr>
+                <w:rFonts w:ascii="Garamond" w:hAnsi="Garamond"/>
+                <w:sz w:val="24"/>
+                <w:szCs w:val="24"/>
+              </w:rPr>
+              <w:t>9</w:t>
+            </w:r>
+          </w:p>
+        </w:tc>
+        <w:tc>
+          <w:tcPr>
+            <w:tcW w:w="1489" w:type="dxa"/>
+            <w:tcBorders>
+              <w:right w:val="single" w:sz="18" w:space="0" w:color="auto"/>
+            </w:tcBorders>
           </w:tcPr>
           <w:p>
             <w:pPr>
@@ -5956,7 +7165,11 @@
         </w:tc>
         <w:tc>
           <w:tcPr>
-            <w:tcW w:w="1530" w:type="dxa"/>
+            <w:tcW w:w="1429" w:type="dxa"/>
+            <w:tcBorders>
+              <w:left w:val="single" w:sz="18" w:space="0" w:color="auto"/>
+              <w:right w:val="single" w:sz="18" w:space="0" w:color="auto"/>
+            </w:tcBorders>
           </w:tcPr>
           <w:p>
             <w:pPr>
@@ -5979,54 +7192,81 @@
         </w:tc>
         <w:tc>
           <w:tcPr>
-            <w:tcW w:w="1694" w:type="dxa"/>
-          </w:tcPr>
-          <w:p>
-            <w:pPr>
-              <w:jc w:val="right"/>
-              <w:rPr>
-                <w:rFonts w:ascii="Garamond" w:hAnsi="Garamond"/>
-                <w:sz w:val="24"/>
-                <w:szCs w:val="24"/>
-              </w:rPr>
-            </w:pPr>
-          </w:p>
-        </w:tc>
-        <w:tc>
-          <w:tcPr>
-            <w:tcW w:w="1419" w:type="dxa"/>
-          </w:tcPr>
-          <w:p>
-            <w:pPr>
-              <w:jc w:val="right"/>
-              <w:rPr>
-                <w:rFonts w:ascii="Garamond" w:hAnsi="Garamond"/>
-                <w:sz w:val="24"/>
-                <w:szCs w:val="24"/>
-              </w:rPr>
-            </w:pPr>
-          </w:p>
-        </w:tc>
-        <w:tc>
-          <w:tcPr>
-            <w:tcW w:w="1562" w:type="dxa"/>
-          </w:tcPr>
-          <w:p>
-            <w:pPr>
-              <w:jc w:val="right"/>
-              <w:rPr>
-                <w:rFonts w:ascii="Garamond" w:hAnsi="Garamond"/>
-                <w:sz w:val="24"/>
-                <w:szCs w:val="24"/>
-              </w:rPr>
-            </w:pPr>
+            <w:tcW w:w="1503" w:type="dxa"/>
+            <w:tcBorders>
+              <w:left w:val="single" w:sz="18" w:space="0" w:color="auto"/>
+            </w:tcBorders>
+          </w:tcPr>
+          <w:p>
+            <w:pPr>
+              <w:jc w:val="right"/>
+              <w:rPr>
+                <w:rFonts w:ascii="Garamond" w:hAnsi="Garamond"/>
+                <w:sz w:val="24"/>
+                <w:szCs w:val="24"/>
+              </w:rPr>
+            </w:pPr>
+            <w:r>
+              <w:rPr>
+                <w:rFonts w:ascii="Garamond" w:hAnsi="Garamond"/>
+                <w:sz w:val="24"/>
+                <w:szCs w:val="24"/>
+              </w:rPr>
+              <w:t>28</w:t>
+            </w:r>
+          </w:p>
+        </w:tc>
+        <w:tc>
+          <w:tcPr>
+            <w:tcW w:w="1429" w:type="dxa"/>
+          </w:tcPr>
+          <w:p>
+            <w:pPr>
+              <w:jc w:val="right"/>
+              <w:rPr>
+                <w:rFonts w:ascii="Garamond" w:hAnsi="Garamond"/>
+                <w:sz w:val="24"/>
+                <w:szCs w:val="24"/>
+              </w:rPr>
+            </w:pPr>
+            <w:r>
+              <w:rPr>
+                <w:rFonts w:ascii="Garamond" w:hAnsi="Garamond"/>
+                <w:sz w:val="24"/>
+                <w:szCs w:val="24"/>
+              </w:rPr>
+              <w:t>73</w:t>
+            </w:r>
+          </w:p>
+        </w:tc>
+        <w:tc>
+          <w:tcPr>
+            <w:tcW w:w="1425" w:type="dxa"/>
+          </w:tcPr>
+          <w:p>
+            <w:pPr>
+              <w:jc w:val="right"/>
+              <w:rPr>
+                <w:rFonts w:ascii="Garamond" w:hAnsi="Garamond"/>
+                <w:sz w:val="24"/>
+                <w:szCs w:val="24"/>
+              </w:rPr>
+            </w:pPr>
+            <w:r>
+              <w:rPr>
+                <w:rFonts w:ascii="Garamond" w:hAnsi="Garamond"/>
+                <w:sz w:val="24"/>
+                <w:szCs w:val="24"/>
+              </w:rPr>
+              <w:t>99</w:t>
+            </w:r>
           </w:p>
         </w:tc>
       </w:tr>
       <w:tr>
         <w:tc>
           <w:tcPr>
-            <w:tcW w:w="633" w:type="dxa"/>
+            <w:tcW w:w="1272" w:type="dxa"/>
           </w:tcPr>
           <w:p>
             <w:pPr>
@@ -6049,22 +7289,33 @@
         </w:tc>
         <w:tc>
           <w:tcPr>
-            <w:tcW w:w="1562" w:type="dxa"/>
-          </w:tcPr>
-          <w:p>
-            <w:pPr>
-              <w:jc w:val="right"/>
-              <w:rPr>
-                <w:rFonts w:ascii="Garamond" w:hAnsi="Garamond"/>
-                <w:sz w:val="24"/>
-                <w:szCs w:val="24"/>
-              </w:rPr>
-            </w:pPr>
-          </w:p>
-        </w:tc>
-        <w:tc>
-          <w:tcPr>
-            <w:tcW w:w="1603" w:type="dxa"/>
+            <w:tcW w:w="1456" w:type="dxa"/>
+          </w:tcPr>
+          <w:p>
+            <w:pPr>
+              <w:jc w:val="right"/>
+              <w:rPr>
+                <w:rFonts w:ascii="Garamond" w:hAnsi="Garamond"/>
+                <w:sz w:val="24"/>
+                <w:szCs w:val="24"/>
+              </w:rPr>
+            </w:pPr>
+            <w:r>
+              <w:rPr>
+                <w:rFonts w:ascii="Garamond" w:hAnsi="Garamond"/>
+                <w:sz w:val="24"/>
+                <w:szCs w:val="24"/>
+              </w:rPr>
+              <w:t>6</w:t>
+            </w:r>
+          </w:p>
+        </w:tc>
+        <w:tc>
+          <w:tcPr>
+            <w:tcW w:w="1489" w:type="dxa"/>
+            <w:tcBorders>
+              <w:right w:val="single" w:sz="18" w:space="0" w:color="auto"/>
+            </w:tcBorders>
           </w:tcPr>
           <w:p>
             <w:pPr>
@@ -6087,7 +7338,12 @@
         </w:tc>
         <w:tc>
           <w:tcPr>
-            <w:tcW w:w="1530" w:type="dxa"/>
+            <w:tcW w:w="1429" w:type="dxa"/>
+            <w:tcBorders>
+              <w:left w:val="single" w:sz="18" w:space="0" w:color="auto"/>
+              <w:bottom w:val="single" w:sz="18" w:space="0" w:color="auto"/>
+              <w:right w:val="single" w:sz="18" w:space="0" w:color="auto"/>
+            </w:tcBorders>
           </w:tcPr>
           <w:p>
             <w:pPr>
@@ -6110,47 +7366,74 @@
         </w:tc>
         <w:tc>
           <w:tcPr>
-            <w:tcW w:w="1694" w:type="dxa"/>
-          </w:tcPr>
-          <w:p>
-            <w:pPr>
-              <w:jc w:val="right"/>
-              <w:rPr>
-                <w:rFonts w:ascii="Garamond" w:hAnsi="Garamond"/>
-                <w:sz w:val="24"/>
-                <w:szCs w:val="24"/>
-              </w:rPr>
-            </w:pPr>
-          </w:p>
-        </w:tc>
-        <w:tc>
-          <w:tcPr>
-            <w:tcW w:w="1419" w:type="dxa"/>
-          </w:tcPr>
-          <w:p>
-            <w:pPr>
-              <w:jc w:val="right"/>
-              <w:rPr>
-                <w:rFonts w:ascii="Garamond" w:hAnsi="Garamond"/>
-                <w:sz w:val="24"/>
-                <w:szCs w:val="24"/>
-              </w:rPr>
-            </w:pPr>
-          </w:p>
-        </w:tc>
-        <w:tc>
-          <w:tcPr>
-            <w:tcW w:w="1562" w:type="dxa"/>
-          </w:tcPr>
-          <w:p>
-            <w:pPr>
-              <w:jc w:val="right"/>
-              <w:rPr>
-                <w:rFonts w:ascii="Garamond" w:hAnsi="Garamond"/>
-                <w:sz w:val="24"/>
-                <w:szCs w:val="24"/>
-              </w:rPr>
-            </w:pPr>
+            <w:tcW w:w="1503" w:type="dxa"/>
+            <w:tcBorders>
+              <w:left w:val="single" w:sz="18" w:space="0" w:color="auto"/>
+            </w:tcBorders>
+          </w:tcPr>
+          <w:p>
+            <w:pPr>
+              <w:jc w:val="right"/>
+              <w:rPr>
+                <w:rFonts w:ascii="Garamond" w:hAnsi="Garamond"/>
+                <w:sz w:val="24"/>
+                <w:szCs w:val="24"/>
+              </w:rPr>
+            </w:pPr>
+            <w:r>
+              <w:rPr>
+                <w:rFonts w:ascii="Garamond" w:hAnsi="Garamond"/>
+                <w:sz w:val="24"/>
+                <w:szCs w:val="24"/>
+              </w:rPr>
+              <w:t>1</w:t>
+            </w:r>
+          </w:p>
+        </w:tc>
+        <w:tc>
+          <w:tcPr>
+            <w:tcW w:w="1429" w:type="dxa"/>
+          </w:tcPr>
+          <w:p>
+            <w:pPr>
+              <w:jc w:val="right"/>
+              <w:rPr>
+                <w:rFonts w:ascii="Garamond" w:hAnsi="Garamond"/>
+                <w:sz w:val="24"/>
+                <w:szCs w:val="24"/>
+              </w:rPr>
+            </w:pPr>
+            <w:r>
+              <w:rPr>
+                <w:rFonts w:ascii="Garamond" w:hAnsi="Garamond"/>
+                <w:sz w:val="24"/>
+                <w:szCs w:val="24"/>
+              </w:rPr>
+              <w:t>91</w:t>
+            </w:r>
+          </w:p>
+        </w:tc>
+        <w:tc>
+          <w:tcPr>
+            <w:tcW w:w="1425" w:type="dxa"/>
+          </w:tcPr>
+          <w:p>
+            <w:pPr>
+              <w:jc w:val="right"/>
+              <w:rPr>
+                <w:rFonts w:ascii="Garamond" w:hAnsi="Garamond"/>
+                <w:sz w:val="24"/>
+                <w:szCs w:val="24"/>
+              </w:rPr>
+            </w:pPr>
+            <w:r>
+              <w:rPr>
+                <w:rFonts w:ascii="Garamond" w:hAnsi="Garamond"/>
+                <w:sz w:val="24"/>
+                <w:szCs w:val="24"/>
+              </w:rPr>
+              <w:t>67</w:t>
+            </w:r>
           </w:p>
         </w:tc>
       </w:tr>
@@ -6176,7 +7459,7 @@
 </file>
 
 <file path=word/numbering.xml><?xml version="1.0" encoding="utf-8"?>
-<w:numbering xmlns:wpc="http://schemas.microsoft.com/office/word/2010/wordprocessingCanvas" xmlns:mo="http://schemas.microsoft.com/office/mac/office/2008/main" xmlns:mc="http://schemas.openxmlformats.org/markup-compatibility/2006" xmlns:mv="urn:schemas-microsoft-com:mac:vml" xmlns:o="urn:schemas-microsoft-com:office:office" xmlns:r="http://schemas.openxmlformats.org/officeDocument/2006/relationships" xmlns:m="http://schemas.openxmlformats.org/officeDocument/2006/math" xmlns:v="urn:schemas-microsoft-com:vml" xmlns:wp14="http://schemas.microsoft.com/office/word/2010/wordprocessingDrawing" xmlns:wp="http://schemas.openxmlformats.org/drawingml/2006/wordprocessingDrawing" xmlns:w10="urn:schemas-microsoft-com:office:word" xmlns:w="http://schemas.openxmlformats.org/wordprocessingml/2006/main" xmlns:w14="http://schemas.microsoft.com/office/word/2010/wordml" xmlns:wpg="http://schemas.microsoft.com/office/word/2010/wordprocessingGroup" xmlns:wpi="http://schemas.microsoft.com/office/word/2010/wordprocessingInk" xmlns:wne="http://schemas.microsoft.com/office/word/2006/wordml" xmlns:wps="http://schemas.microsoft.com/office/word/2010/wordprocessingShape" mc:Ignorable="w14 wp14">
+<w:numbering xmlns:wpc="http://schemas.microsoft.com/office/word/2010/wordprocessingCanvas" xmlns:mc="http://schemas.openxmlformats.org/markup-compatibility/2006" xmlns:o="urn:schemas-microsoft-com:office:office" xmlns:r="http://schemas.openxmlformats.org/officeDocument/2006/relationships" xmlns:m="http://schemas.openxmlformats.org/officeDocument/2006/math" xmlns:v="urn:schemas-microsoft-com:vml" xmlns:wp14="http://schemas.microsoft.com/office/word/2010/wordprocessingDrawing" xmlns:wp="http://schemas.openxmlformats.org/drawingml/2006/wordprocessingDrawing" xmlns:w10="urn:schemas-microsoft-com:office:word" xmlns:w="http://schemas.openxmlformats.org/wordprocessingml/2006/main" xmlns:w14="http://schemas.microsoft.com/office/word/2010/wordml" xmlns:wpg="http://schemas.microsoft.com/office/word/2010/wordprocessingGroup" xmlns:wpi="http://schemas.microsoft.com/office/word/2010/wordprocessingInk" xmlns:wne="http://schemas.microsoft.com/office/word/2006/wordml" xmlns:wps="http://schemas.microsoft.com/office/word/2010/wordprocessingShape" mc:Ignorable="w14 wp14">
   <w:abstractNum w:abstractNumId="0">
     <w:nsid w:val="4D6023C8"/>
     <w:multiLevelType w:val="hybridMultilevel"/>
@@ -6496,7 +7779,7 @@
       </w:pPr>
     </w:pPrDefault>
   </w:docDefaults>
-  <w:latentStyles w:defLockedState="0" w:defUIPriority="99" w:defSemiHidden="1" w:defUnhideWhenUsed="1" w:defQFormat="0" w:count="276">
+  <w:latentStyles w:defLockedState="0" w:defUIPriority="99" w:defSemiHidden="1" w:defUnhideWhenUsed="1" w:defQFormat="0" w:count="267">
     <w:lsdException w:name="Normal" w:semiHidden="0" w:uiPriority="0" w:unhideWhenUsed="0" w:qFormat="1"/>
     <w:lsdException w:name="heading 1" w:semiHidden="0" w:uiPriority="9" w:unhideWhenUsed="0" w:qFormat="1"/>
     <w:lsdException w:name="heading 2" w:uiPriority="9" w:qFormat="1"/>
@@ -6913,7 +8196,6 @@
       <w:spacing w:after="0" w:line="240" w:lineRule="auto"/>
     </w:pPr>
     <w:tblPr>
-      <w:tblInd w:w="0" w:type="dxa"/>
       <w:tblBorders>
         <w:top w:val="single" w:sz="4" w:space="0" w:color="auto"/>
         <w:left w:val="single" w:sz="4" w:space="0" w:color="auto"/>
@@ -6922,19 +8204,13 @@
         <w:insideH w:val="single" w:sz="4" w:space="0" w:color="auto"/>
         <w:insideV w:val="single" w:sz="4" w:space="0" w:color="auto"/>
       </w:tblBorders>
-      <w:tblCellMar>
-        <w:top w:w="0" w:type="dxa"/>
-        <w:left w:w="108" w:type="dxa"/>
-        <w:bottom w:w="0" w:type="dxa"/>
-        <w:right w:w="108" w:type="dxa"/>
-      </w:tblCellMar>
     </w:tblPr>
   </w:style>
 </w:styles>
 </file>
 
 <file path=word/stylesWithEffects.xml><?xml version="1.0" encoding="utf-8"?>
-<w:styles xmlns:wpc="http://schemas.microsoft.com/office/word/2010/wordprocessingCanvas" xmlns:mo="http://schemas.microsoft.com/office/mac/office/2008/main" xmlns:mc="http://schemas.openxmlformats.org/markup-compatibility/2006" xmlns:mv="urn:schemas-microsoft-com:mac:vml" xmlns:o="urn:schemas-microsoft-com:office:office" xmlns:r="http://schemas.openxmlformats.org/officeDocument/2006/relationships" xmlns:m="http://schemas.openxmlformats.org/officeDocument/2006/math" xmlns:v="urn:schemas-microsoft-com:vml" xmlns:wp14="http://schemas.microsoft.com/office/word/2010/wordprocessingDrawing" xmlns:wp="http://schemas.openxmlformats.org/drawingml/2006/wordprocessingDrawing" xmlns:w10="urn:schemas-microsoft-com:office:word" xmlns:w="http://schemas.openxmlformats.org/wordprocessingml/2006/main" xmlns:w14="http://schemas.microsoft.com/office/word/2010/wordml" xmlns:wpg="http://schemas.microsoft.com/office/word/2010/wordprocessingGroup" xmlns:wpi="http://schemas.microsoft.com/office/word/2010/wordprocessingInk" xmlns:wne="http://schemas.microsoft.com/office/word/2006/wordml" xmlns:wps="http://schemas.microsoft.com/office/word/2010/wordprocessingShape" mc:Ignorable="w14 wp14">
+<w:styles xmlns:wpc="http://schemas.microsoft.com/office/word/2010/wordprocessingCanvas" xmlns:mc="http://schemas.openxmlformats.org/markup-compatibility/2006" xmlns:o="urn:schemas-microsoft-com:office:office" xmlns:r="http://schemas.openxmlformats.org/officeDocument/2006/relationships" xmlns:m="http://schemas.openxmlformats.org/officeDocument/2006/math" xmlns:v="urn:schemas-microsoft-com:vml" xmlns:wp14="http://schemas.microsoft.com/office/word/2010/wordprocessingDrawing" xmlns:wp="http://schemas.openxmlformats.org/drawingml/2006/wordprocessingDrawing" xmlns:w10="urn:schemas-microsoft-com:office:word" xmlns:w="http://schemas.openxmlformats.org/wordprocessingml/2006/main" xmlns:w14="http://schemas.microsoft.com/office/word/2010/wordml" xmlns:wpg="http://schemas.microsoft.com/office/word/2010/wordprocessingGroup" xmlns:wpi="http://schemas.microsoft.com/office/word/2010/wordprocessingInk" xmlns:wne="http://schemas.microsoft.com/office/word/2006/wordml" xmlns:wps="http://schemas.microsoft.com/office/word/2010/wordprocessingShape" mc:Ignorable="w14 wp14">
   <w:docDefaults>
     <w:rPrDefault>
       <w:rPr>
@@ -6950,7 +8226,7 @@
       </w:pPr>
     </w:pPrDefault>
   </w:docDefaults>
-  <w:latentStyles w:defLockedState="0" w:defUIPriority="99" w:defSemiHidden="1" w:defUnhideWhenUsed="1" w:defQFormat="0" w:count="276">
+  <w:latentStyles w:defLockedState="0" w:defUIPriority="99" w:defSemiHidden="1" w:defUnhideWhenUsed="1" w:defQFormat="0" w:count="267">
     <w:lsdException w:name="Normal" w:semiHidden="0" w:uiPriority="0" w:unhideWhenUsed="0" w:qFormat="1"/>
     <w:lsdException w:name="heading 1" w:semiHidden="0" w:uiPriority="9" w:unhideWhenUsed="0" w:qFormat="1"/>
     <w:lsdException w:name="heading 2" w:uiPriority="9" w:qFormat="1"/>
@@ -7367,7 +8643,6 @@
       <w:spacing w:after="0" w:line="240" w:lineRule="auto"/>
     </w:pPr>
     <w:tblPr>
-      <w:tblInd w:w="0" w:type="dxa"/>
       <w:tblBorders>
         <w:top w:val="single" w:sz="4" w:space="0" w:color="auto"/>
         <w:left w:val="single" w:sz="4" w:space="0" w:color="auto"/>
@@ -7376,12 +8651,6 @@
         <w:insideH w:val="single" w:sz="4" w:space="0" w:color="auto"/>
         <w:insideV w:val="single" w:sz="4" w:space="0" w:color="auto"/>
       </w:tblBorders>
-      <w:tblCellMar>
-        <w:top w:w="0" w:type="dxa"/>
-        <w:left w:w="108" w:type="dxa"/>
-        <w:bottom w:w="0" w:type="dxa"/>
-        <w:right w:w="108" w:type="dxa"/>
-      </w:tblCellMar>
     </w:tblPr>
   </w:style>
 </w:styles>
@@ -7677,7 +8946,7 @@
 </file>
 
 <file path=customXml/itemProps1.xml><?xml version="1.0" encoding="utf-8"?>
-<ds:datastoreItem xmlns:ds="http://schemas.openxmlformats.org/officeDocument/2006/customXml" ds:itemID="{7F22FF8A-0E75-8D45-ADA8-EB35F9D711BE}">
+<ds:datastoreItem xmlns:ds="http://schemas.openxmlformats.org/officeDocument/2006/customXml" ds:itemID="{EB87BD46-258B-4D3F-AD0A-71360E00E194}">
   <ds:schemaRefs>
     <ds:schemaRef ds:uri="http://schemas.openxmlformats.org/officeDocument/2006/bibliography"/>
   </ds:schemaRefs>

</xml_diff>

<commit_message>
docs: Address comments (only two) from the 1st submission
</commit_message>
<xml_diff>
--- a/Report/Smart Cab project report.docx
+++ b/Report/Smart Cab project report.docx
@@ -593,7 +593,7 @@
               </wp:inline>
             </w:drawing>
           </mc:Choice>
-          <mc:Fallback xmlns:mo="http://schemas.microsoft.com/office/mac/office/2008/main" xmlns:mv="urn:schemas-microsoft-com:mac:vml">
+          <mc:Fallback xmlns:mv="urn:schemas-microsoft-com:mac:vml" xmlns:mo="http://schemas.microsoft.com/office/mac/office/2008/main">
             <w:pict>
               <v:shapetype id="_x0000_t202" coordsize="21600,21600" o:spt="202" path="m,l,21600r21600,l21600,xe">
                 <v:stroke joinstyle="miter"/>
@@ -1189,14 +1189,27 @@
       <w:r>
         <w:t xml:space="preserve">Figure </w:t>
       </w:r>
-      <w:fldSimple w:instr=" SEQ Figure \* ARABIC ">
-        <w:r>
-          <w:rPr>
-            <w:noProof/>
-          </w:rPr>
-          <w:t>1</w:t>
-        </w:r>
-      </w:fldSimple>
+      <w:r>
+        <w:fldChar w:fldCharType="begin"/>
+      </w:r>
+      <w:r>
+        <w:instrText xml:space="preserve"> SEQ Figure \* ARABIC </w:instrText>
+      </w:r>
+      <w:r>
+        <w:fldChar w:fldCharType="separate"/>
+      </w:r>
+      <w:r>
+        <w:rPr>
+          <w:noProof/>
+        </w:rPr>
+        <w:t>1</w:t>
+      </w:r>
+      <w:r>
+        <w:rPr>
+          <w:noProof/>
+        </w:rPr>
+        <w:fldChar w:fldCharType="end"/>
+      </w:r>
       <w:r>
         <w:t xml:space="preserve"> Basic driving agent</w:t>
       </w:r>
@@ -1243,25 +1256,7 @@
           <w:sz w:val="24"/>
           <w:szCs w:val="24"/>
         </w:rPr>
-        <w:t xml:space="preserve">, inputs, </w:t>
-      </w:r>
-      <w:proofErr w:type="gramStart"/>
-      <w:r>
-        <w:rPr>
-          <w:rFonts w:ascii="Garamond" w:hAnsi="Garamond"/>
-          <w:sz w:val="24"/>
-          <w:szCs w:val="24"/>
-        </w:rPr>
-        <w:t>deadline</w:t>
-      </w:r>
-      <w:proofErr w:type="gramEnd"/>
-      <w:r>
-        <w:rPr>
-          <w:rFonts w:ascii="Garamond" w:hAnsi="Garamond"/>
-          <w:sz w:val="24"/>
-          <w:szCs w:val="24"/>
-        </w:rPr>
-        <w:t xml:space="preserve">). </w:t>
+        <w:t xml:space="preserve">, inputs). </w:t>
       </w:r>
       <w:r>
         <w:rPr>
@@ -1419,8 +1414,6 @@
         </w:rPr>
         <w:t xml:space="preserve"> to none</w:t>
       </w:r>
-      <w:bookmarkStart w:id="0" w:name="_GoBack"/>
-      <w:bookmarkEnd w:id="0"/>
       <w:r>
         <w:rPr>
           <w:rFonts w:ascii="Garamond" w:hAnsi="Garamond"/>
@@ -3156,14 +3149,27 @@
         <w:lastRenderedPageBreak/>
         <w:t xml:space="preserve">Table </w:t>
       </w:r>
-      <w:fldSimple w:instr=" SEQ Table \* ARABIC ">
-        <w:r>
-          <w:rPr>
-            <w:noProof/>
-          </w:rPr>
-          <w:t>1</w:t>
-        </w:r>
-      </w:fldSimple>
+      <w:r>
+        <w:fldChar w:fldCharType="begin"/>
+      </w:r>
+      <w:r>
+        <w:instrText xml:space="preserve"> SEQ Table \* ARABIC </w:instrText>
+      </w:r>
+      <w:r>
+        <w:fldChar w:fldCharType="separate"/>
+      </w:r>
+      <w:r>
+        <w:rPr>
+          <w:noProof/>
+        </w:rPr>
+        <w:t>1</w:t>
+      </w:r>
+      <w:r>
+        <w:rPr>
+          <w:noProof/>
+        </w:rPr>
+        <w:fldChar w:fldCharType="end"/>
+      </w:r>
       <w:r>
         <w:t xml:space="preserve"> Success rate (in percent)</w:t>
       </w:r>
@@ -3179,14 +3185,14 @@
       </w:tblPr>
       <w:tblGrid>
         <w:gridCol w:w="1271"/>
-        <w:gridCol w:w="1704"/>
-        <w:gridCol w:w="1704"/>
-        <w:gridCol w:w="1704"/>
+        <w:gridCol w:w="1052"/>
+        <w:gridCol w:w="1052"/>
+        <w:gridCol w:w="1052"/>
       </w:tblGrid>
       <w:tr>
         <w:tc>
           <w:tcPr>
-            <w:tcW w:w="648" w:type="dxa"/>
+            <w:tcW w:w="1271" w:type="dxa"/>
             <w:shd w:val="clear" w:color="auto" w:fill="E0E0E0"/>
           </w:tcPr>
           <w:p>
@@ -3201,7 +3207,7 @@
         </w:tc>
         <w:tc>
           <w:tcPr>
-            <w:tcW w:w="1704" w:type="dxa"/>
+            <w:tcW w:w="1052" w:type="dxa"/>
             <w:shd w:val="clear" w:color="auto" w:fill="E0E0E0"/>
           </w:tcPr>
           <w:p>
@@ -3219,13 +3225,21 @@
                 <w:sz w:val="24"/>
                 <w:szCs w:val="24"/>
               </w:rPr>
-              <w:t>Alpha = 0.8</w:t>
-            </w:r>
-          </w:p>
-        </w:tc>
-        <w:tc>
-          <w:tcPr>
-            <w:tcW w:w="1704" w:type="dxa"/>
+              <w:t>α</w:t>
+            </w:r>
+            <w:r>
+              <w:rPr>
+                <w:rFonts w:ascii="Garamond" w:hAnsi="Garamond"/>
+                <w:sz w:val="24"/>
+                <w:szCs w:val="24"/>
+              </w:rPr>
+              <w:t xml:space="preserve"> = 0.8</w:t>
+            </w:r>
+          </w:p>
+        </w:tc>
+        <w:tc>
+          <w:tcPr>
+            <w:tcW w:w="1052" w:type="dxa"/>
             <w:shd w:val="clear" w:color="auto" w:fill="E0E0E0"/>
           </w:tcPr>
           <w:p>
@@ -3243,13 +3257,21 @@
                 <w:sz w:val="24"/>
                 <w:szCs w:val="24"/>
               </w:rPr>
-              <w:t>Alpha = 0.8</w:t>
-            </w:r>
-          </w:p>
-        </w:tc>
-        <w:tc>
-          <w:tcPr>
-            <w:tcW w:w="1704" w:type="dxa"/>
+              <w:t>α</w:t>
+            </w:r>
+            <w:r>
+              <w:rPr>
+                <w:rFonts w:ascii="Garamond" w:hAnsi="Garamond"/>
+                <w:sz w:val="24"/>
+                <w:szCs w:val="24"/>
+              </w:rPr>
+              <w:t xml:space="preserve"> = 0.8</w:t>
+            </w:r>
+          </w:p>
+        </w:tc>
+        <w:tc>
+          <w:tcPr>
+            <w:tcW w:w="1052" w:type="dxa"/>
             <w:shd w:val="clear" w:color="auto" w:fill="E0E0E0"/>
           </w:tcPr>
           <w:p>
@@ -3267,7 +3289,15 @@
                 <w:sz w:val="24"/>
                 <w:szCs w:val="24"/>
               </w:rPr>
-              <w:t>Alpha = 0.8</w:t>
+              <w:t>α</w:t>
+            </w:r>
+            <w:r>
+              <w:rPr>
+                <w:rFonts w:ascii="Garamond" w:hAnsi="Garamond"/>
+                <w:sz w:val="24"/>
+                <w:szCs w:val="24"/>
+              </w:rPr>
+              <w:t xml:space="preserve"> = 0.8</w:t>
             </w:r>
           </w:p>
         </w:tc>
@@ -3275,7 +3305,7 @@
       <w:tr>
         <w:tc>
           <w:tcPr>
-            <w:tcW w:w="648" w:type="dxa"/>
+            <w:tcW w:w="1271" w:type="dxa"/>
             <w:shd w:val="clear" w:color="auto" w:fill="E0E0E0"/>
           </w:tcPr>
           <w:p>
@@ -3299,7 +3329,7 @@
         </w:tc>
         <w:tc>
           <w:tcPr>
-            <w:tcW w:w="1704" w:type="dxa"/>
+            <w:tcW w:w="1052" w:type="dxa"/>
             <w:shd w:val="clear" w:color="auto" w:fill="E0E0E0"/>
           </w:tcPr>
           <w:p>
@@ -3317,7 +3347,15 @@
                 <w:sz w:val="24"/>
                 <w:szCs w:val="24"/>
               </w:rPr>
-              <w:t xml:space="preserve">Gamma = </w:t>
+              <w:t>γ</w:t>
+            </w:r>
+            <w:r>
+              <w:rPr>
+                <w:rFonts w:ascii="Garamond" w:hAnsi="Garamond"/>
+                <w:sz w:val="24"/>
+                <w:szCs w:val="24"/>
+              </w:rPr>
+              <w:t xml:space="preserve"> = </w:t>
             </w:r>
             <w:r>
               <w:rPr>
@@ -3339,7 +3377,7 @@
         </w:tc>
         <w:tc>
           <w:tcPr>
-            <w:tcW w:w="1704" w:type="dxa"/>
+            <w:tcW w:w="1052" w:type="dxa"/>
             <w:shd w:val="clear" w:color="auto" w:fill="E0E0E0"/>
           </w:tcPr>
           <w:p>
@@ -3357,7 +3395,15 @@
                 <w:sz w:val="24"/>
                 <w:szCs w:val="24"/>
               </w:rPr>
-              <w:t xml:space="preserve">Gamma = </w:t>
+              <w:t>γ</w:t>
+            </w:r>
+            <w:r>
+              <w:rPr>
+                <w:rFonts w:ascii="Garamond" w:hAnsi="Garamond"/>
+                <w:sz w:val="24"/>
+                <w:szCs w:val="24"/>
+              </w:rPr>
+              <w:t xml:space="preserve"> = </w:t>
             </w:r>
             <w:r>
               <w:rPr>
@@ -3387,7 +3433,7 @@
         </w:tc>
         <w:tc>
           <w:tcPr>
-            <w:tcW w:w="1704" w:type="dxa"/>
+            <w:tcW w:w="1052" w:type="dxa"/>
             <w:shd w:val="clear" w:color="auto" w:fill="E0E0E0"/>
           </w:tcPr>
           <w:p>
@@ -3405,7 +3451,15 @@
                 <w:sz w:val="24"/>
                 <w:szCs w:val="24"/>
               </w:rPr>
-              <w:t>Gamma = 0.</w:t>
+              <w:t>γ</w:t>
+            </w:r>
+            <w:r>
+              <w:rPr>
+                <w:rFonts w:ascii="Garamond" w:hAnsi="Garamond"/>
+                <w:sz w:val="24"/>
+                <w:szCs w:val="24"/>
+              </w:rPr>
+              <w:t xml:space="preserve"> = 0.</w:t>
             </w:r>
             <w:r>
               <w:rPr>
@@ -3421,7 +3475,7 @@
       <w:tr>
         <w:tc>
           <w:tcPr>
-            <w:tcW w:w="648" w:type="dxa"/>
+            <w:tcW w:w="1271" w:type="dxa"/>
           </w:tcPr>
           <w:p>
             <w:pPr>
@@ -3444,7 +3498,7 @@
         </w:tc>
         <w:tc>
           <w:tcPr>
-            <w:tcW w:w="1704" w:type="dxa"/>
+            <w:tcW w:w="1052" w:type="dxa"/>
           </w:tcPr>
           <w:p>
             <w:pPr>
@@ -3467,7 +3521,7 @@
         </w:tc>
         <w:tc>
           <w:tcPr>
-            <w:tcW w:w="1704" w:type="dxa"/>
+            <w:tcW w:w="1052" w:type="dxa"/>
           </w:tcPr>
           <w:p>
             <w:pPr>
@@ -3490,7 +3544,7 @@
         </w:tc>
         <w:tc>
           <w:tcPr>
-            <w:tcW w:w="1704" w:type="dxa"/>
+            <w:tcW w:w="1052" w:type="dxa"/>
           </w:tcPr>
           <w:p>
             <w:pPr>
@@ -3515,7 +3569,7 @@
       <w:tr>
         <w:tc>
           <w:tcPr>
-            <w:tcW w:w="648" w:type="dxa"/>
+            <w:tcW w:w="1271" w:type="dxa"/>
           </w:tcPr>
           <w:p>
             <w:pPr>
@@ -3538,7 +3592,7 @@
         </w:tc>
         <w:tc>
           <w:tcPr>
-            <w:tcW w:w="1704" w:type="dxa"/>
+            <w:tcW w:w="1052" w:type="dxa"/>
           </w:tcPr>
           <w:p>
             <w:pPr>
@@ -3561,7 +3615,7 @@
         </w:tc>
         <w:tc>
           <w:tcPr>
-            <w:tcW w:w="1704" w:type="dxa"/>
+            <w:tcW w:w="1052" w:type="dxa"/>
           </w:tcPr>
           <w:p>
             <w:pPr>
@@ -3584,7 +3638,7 @@
         </w:tc>
         <w:tc>
           <w:tcPr>
-            <w:tcW w:w="1704" w:type="dxa"/>
+            <w:tcW w:w="1052" w:type="dxa"/>
           </w:tcPr>
           <w:p>
             <w:pPr>
@@ -3609,7 +3663,7 @@
       <w:tr>
         <w:tc>
           <w:tcPr>
-            <w:tcW w:w="648" w:type="dxa"/>
+            <w:tcW w:w="1271" w:type="dxa"/>
           </w:tcPr>
           <w:p>
             <w:pPr>
@@ -3632,7 +3686,7 @@
         </w:tc>
         <w:tc>
           <w:tcPr>
-            <w:tcW w:w="1704" w:type="dxa"/>
+            <w:tcW w:w="1052" w:type="dxa"/>
           </w:tcPr>
           <w:p>
             <w:pPr>
@@ -3655,7 +3709,7 @@
         </w:tc>
         <w:tc>
           <w:tcPr>
-            <w:tcW w:w="1704" w:type="dxa"/>
+            <w:tcW w:w="1052" w:type="dxa"/>
           </w:tcPr>
           <w:p>
             <w:pPr>
@@ -3678,7 +3732,7 @@
         </w:tc>
         <w:tc>
           <w:tcPr>
-            <w:tcW w:w="1704" w:type="dxa"/>
+            <w:tcW w:w="1052" w:type="dxa"/>
           </w:tcPr>
           <w:p>
             <w:pPr>
@@ -3703,7 +3757,7 @@
       <w:tr>
         <w:tc>
           <w:tcPr>
-            <w:tcW w:w="648" w:type="dxa"/>
+            <w:tcW w:w="1271" w:type="dxa"/>
           </w:tcPr>
           <w:p>
             <w:pPr>
@@ -3726,7 +3780,7 @@
         </w:tc>
         <w:tc>
           <w:tcPr>
-            <w:tcW w:w="1704" w:type="dxa"/>
+            <w:tcW w:w="1052" w:type="dxa"/>
           </w:tcPr>
           <w:p>
             <w:pPr>
@@ -3749,7 +3803,7 @@
         </w:tc>
         <w:tc>
           <w:tcPr>
-            <w:tcW w:w="1704" w:type="dxa"/>
+            <w:tcW w:w="1052" w:type="dxa"/>
           </w:tcPr>
           <w:p>
             <w:pPr>
@@ -3772,7 +3826,7 @@
         </w:tc>
         <w:tc>
           <w:tcPr>
-            <w:tcW w:w="1704" w:type="dxa"/>
+            <w:tcW w:w="1052" w:type="dxa"/>
           </w:tcPr>
           <w:p>
             <w:pPr>
@@ -3797,7 +3851,7 @@
       <w:tr>
         <w:tc>
           <w:tcPr>
-            <w:tcW w:w="648" w:type="dxa"/>
+            <w:tcW w:w="1271" w:type="dxa"/>
           </w:tcPr>
           <w:p>
             <w:pPr>
@@ -3820,7 +3874,7 @@
         </w:tc>
         <w:tc>
           <w:tcPr>
-            <w:tcW w:w="1704" w:type="dxa"/>
+            <w:tcW w:w="1052" w:type="dxa"/>
           </w:tcPr>
           <w:p>
             <w:pPr>
@@ -3843,7 +3897,7 @@
         </w:tc>
         <w:tc>
           <w:tcPr>
-            <w:tcW w:w="1704" w:type="dxa"/>
+            <w:tcW w:w="1052" w:type="dxa"/>
           </w:tcPr>
           <w:p>
             <w:pPr>
@@ -3866,7 +3920,7 @@
         </w:tc>
         <w:tc>
           <w:tcPr>
-            <w:tcW w:w="1704" w:type="dxa"/>
+            <w:tcW w:w="1052" w:type="dxa"/>
           </w:tcPr>
           <w:p>
             <w:pPr>
@@ -3891,7 +3945,7 @@
       <w:tr>
         <w:tc>
           <w:tcPr>
-            <w:tcW w:w="648" w:type="dxa"/>
+            <w:tcW w:w="1271" w:type="dxa"/>
           </w:tcPr>
           <w:p>
             <w:pPr>
@@ -3914,7 +3968,7 @@
         </w:tc>
         <w:tc>
           <w:tcPr>
-            <w:tcW w:w="1704" w:type="dxa"/>
+            <w:tcW w:w="1052" w:type="dxa"/>
           </w:tcPr>
           <w:p>
             <w:pPr>
@@ -3937,7 +3991,7 @@
         </w:tc>
         <w:tc>
           <w:tcPr>
-            <w:tcW w:w="1704" w:type="dxa"/>
+            <w:tcW w:w="1052" w:type="dxa"/>
           </w:tcPr>
           <w:p>
             <w:pPr>
@@ -3960,7 +4014,7 @@
         </w:tc>
         <w:tc>
           <w:tcPr>
-            <w:tcW w:w="1704" w:type="dxa"/>
+            <w:tcW w:w="1052" w:type="dxa"/>
           </w:tcPr>
           <w:p>
             <w:pPr>
@@ -3985,7 +4039,7 @@
       <w:tr>
         <w:tc>
           <w:tcPr>
-            <w:tcW w:w="648" w:type="dxa"/>
+            <w:tcW w:w="1271" w:type="dxa"/>
           </w:tcPr>
           <w:p>
             <w:pPr>
@@ -4008,7 +4062,7 @@
         </w:tc>
         <w:tc>
           <w:tcPr>
-            <w:tcW w:w="1704" w:type="dxa"/>
+            <w:tcW w:w="1052" w:type="dxa"/>
           </w:tcPr>
           <w:p>
             <w:pPr>
@@ -4031,7 +4085,7 @@
         </w:tc>
         <w:tc>
           <w:tcPr>
-            <w:tcW w:w="1704" w:type="dxa"/>
+            <w:tcW w:w="1052" w:type="dxa"/>
           </w:tcPr>
           <w:p>
             <w:pPr>
@@ -4054,7 +4108,7 @@
         </w:tc>
         <w:tc>
           <w:tcPr>
-            <w:tcW w:w="1704" w:type="dxa"/>
+            <w:tcW w:w="1052" w:type="dxa"/>
           </w:tcPr>
           <w:p>
             <w:pPr>
@@ -4079,7 +4133,7 @@
       <w:tr>
         <w:tc>
           <w:tcPr>
-            <w:tcW w:w="648" w:type="dxa"/>
+            <w:tcW w:w="1271" w:type="dxa"/>
           </w:tcPr>
           <w:p>
             <w:pPr>
@@ -4102,7 +4156,7 @@
         </w:tc>
         <w:tc>
           <w:tcPr>
-            <w:tcW w:w="1704" w:type="dxa"/>
+            <w:tcW w:w="1052" w:type="dxa"/>
           </w:tcPr>
           <w:p>
             <w:pPr>
@@ -4125,7 +4179,7 @@
         </w:tc>
         <w:tc>
           <w:tcPr>
-            <w:tcW w:w="1704" w:type="dxa"/>
+            <w:tcW w:w="1052" w:type="dxa"/>
           </w:tcPr>
           <w:p>
             <w:pPr>
@@ -4148,7 +4202,7 @@
         </w:tc>
         <w:tc>
           <w:tcPr>
-            <w:tcW w:w="1704" w:type="dxa"/>
+            <w:tcW w:w="1052" w:type="dxa"/>
           </w:tcPr>
           <w:p>
             <w:pPr>
@@ -4173,7 +4227,7 @@
       <w:tr>
         <w:tc>
           <w:tcPr>
-            <w:tcW w:w="648" w:type="dxa"/>
+            <w:tcW w:w="1271" w:type="dxa"/>
           </w:tcPr>
           <w:p>
             <w:pPr>
@@ -4196,7 +4250,7 @@
         </w:tc>
         <w:tc>
           <w:tcPr>
-            <w:tcW w:w="1704" w:type="dxa"/>
+            <w:tcW w:w="1052" w:type="dxa"/>
           </w:tcPr>
           <w:p>
             <w:pPr>
@@ -4219,7 +4273,7 @@
         </w:tc>
         <w:tc>
           <w:tcPr>
-            <w:tcW w:w="1704" w:type="dxa"/>
+            <w:tcW w:w="1052" w:type="dxa"/>
           </w:tcPr>
           <w:p>
             <w:pPr>
@@ -4242,7 +4296,7 @@
         </w:tc>
         <w:tc>
           <w:tcPr>
-            <w:tcW w:w="1704" w:type="dxa"/>
+            <w:tcW w:w="1052" w:type="dxa"/>
           </w:tcPr>
           <w:p>
             <w:pPr>
@@ -4267,7 +4321,7 @@
       <w:tr>
         <w:tc>
           <w:tcPr>
-            <w:tcW w:w="648" w:type="dxa"/>
+            <w:tcW w:w="1271" w:type="dxa"/>
           </w:tcPr>
           <w:p>
             <w:pPr>
@@ -4290,7 +4344,7 @@
         </w:tc>
         <w:tc>
           <w:tcPr>
-            <w:tcW w:w="1704" w:type="dxa"/>
+            <w:tcW w:w="1052" w:type="dxa"/>
           </w:tcPr>
           <w:p>
             <w:pPr>
@@ -4313,7 +4367,7 @@
         </w:tc>
         <w:tc>
           <w:tcPr>
-            <w:tcW w:w="1704" w:type="dxa"/>
+            <w:tcW w:w="1052" w:type="dxa"/>
           </w:tcPr>
           <w:p>
             <w:pPr>
@@ -4336,7 +4390,7 @@
         </w:tc>
         <w:tc>
           <w:tcPr>
-            <w:tcW w:w="1704" w:type="dxa"/>
+            <w:tcW w:w="1052" w:type="dxa"/>
           </w:tcPr>
           <w:p>
             <w:pPr>
@@ -5154,7 +5208,7 @@
           <w:sz w:val="24"/>
           <w:szCs w:val="24"/>
         </w:rPr>
-        <w:t>al</w:t>
+        <w:t>α</w:t>
       </w:r>
       <w:r>
         <w:rPr>
@@ -5164,7 +5218,7 @@
           <w:sz w:val="24"/>
           <w:szCs w:val="24"/>
         </w:rPr>
-        <w:t xml:space="preserve">pha = 0.8 and </w:t>
+        <w:t xml:space="preserve"> = 0.8 and </w:t>
       </w:r>
       <w:r>
         <w:rPr>
@@ -5174,7 +5228,7 @@
           <w:sz w:val="24"/>
           <w:szCs w:val="24"/>
         </w:rPr>
-        <w:t>g</w:t>
+        <w:t>γ</w:t>
       </w:r>
       <w:r>
         <w:rPr>
@@ -5184,7 +5238,7 @@
           <w:sz w:val="24"/>
           <w:szCs w:val="24"/>
         </w:rPr>
-        <w:t>amma = 0.2</w:t>
+        <w:t xml:space="preserve"> = 0.2</w:t>
       </w:r>
       <w:r>
         <w:rPr>
@@ -5230,7 +5284,39 @@
           <w:sz w:val="24"/>
           <w:szCs w:val="24"/>
         </w:rPr>
-        <w:t>It’s worth noting that (alpha = 0.4 and gamma = 0.2) would generate comparably good success rate, but with same alpha values, the success rates are much more dependent on the gamma value.</w:t>
+        <w:t>It’s worth noting that (</w:t>
+      </w:r>
+      <w:r>
+        <w:rPr>
+          <w:rFonts w:ascii="Garamond" w:hAnsi="Garamond"/>
+          <w:sz w:val="24"/>
+          <w:szCs w:val="24"/>
+        </w:rPr>
+        <w:t>α</w:t>
+      </w:r>
+      <w:r>
+        <w:rPr>
+          <w:rFonts w:ascii="Garamond" w:hAnsi="Garamond"/>
+          <w:sz w:val="24"/>
+          <w:szCs w:val="24"/>
+        </w:rPr>
+        <w:t xml:space="preserve"> = 0.4 and </w:t>
+      </w:r>
+      <w:r>
+        <w:rPr>
+          <w:rFonts w:ascii="Garamond" w:hAnsi="Garamond"/>
+          <w:sz w:val="24"/>
+          <w:szCs w:val="24"/>
+        </w:rPr>
+        <w:t>γ</w:t>
+      </w:r>
+      <w:r>
+        <w:rPr>
+          <w:rFonts w:ascii="Garamond" w:hAnsi="Garamond"/>
+          <w:sz w:val="24"/>
+          <w:szCs w:val="24"/>
+        </w:rPr>
+        <w:t xml:space="preserve"> = 0.2) would generate comparably good success rate, but with same alpha values, the success rates are much more dependent on the gamma value.</w:t>
       </w:r>
     </w:p>
     <w:p>
@@ -5314,27 +5400,14 @@
       <w:r>
         <w:t xml:space="preserve">Table </w:t>
       </w:r>
-      <w:r>
-        <w:fldChar w:fldCharType="begin"/>
-      </w:r>
-      <w:r>
-        <w:instrText xml:space="preserve"> SEQ Table \* ARABIC </w:instrText>
-      </w:r>
-      <w:r>
-        <w:fldChar w:fldCharType="separate"/>
-      </w:r>
-      <w:r>
-        <w:rPr>
-          <w:noProof/>
-        </w:rPr>
-        <w:t>2</w:t>
-      </w:r>
-      <w:r>
-        <w:rPr>
-          <w:noProof/>
-        </w:rPr>
-        <w:fldChar w:fldCharType="end"/>
-      </w:r>
+      <w:fldSimple w:instr=" SEQ Table \* ARABIC ">
+        <w:r>
+          <w:rPr>
+            <w:noProof/>
+          </w:rPr>
+          <w:t>2</w:t>
+        </w:r>
+      </w:fldSimple>
       <w:r>
         <w:t xml:space="preserve"> Success rate (in percent) from Enhanced Q-learning with simulated annealing</w:t>
       </w:r>
@@ -5342,17 +5415,17 @@
     <w:tbl>
       <w:tblPr>
         <w:tblStyle w:val="TableGrid"/>
-        <w:tblW w:w="10003" w:type="dxa"/>
+        <w:tblW w:w="7584" w:type="dxa"/>
         <w:tblLook w:val="04A0" w:firstRow="1" w:lastRow="0" w:firstColumn="1" w:lastColumn="0" w:noHBand="0" w:noVBand="1"/>
       </w:tblPr>
       <w:tblGrid>
         <w:gridCol w:w="1272"/>
-        <w:gridCol w:w="1456"/>
-        <w:gridCol w:w="1489"/>
-        <w:gridCol w:w="1429"/>
-        <w:gridCol w:w="1503"/>
-        <w:gridCol w:w="1429"/>
-        <w:gridCol w:w="1425"/>
+        <w:gridCol w:w="1052"/>
+        <w:gridCol w:w="1052"/>
+        <w:gridCol w:w="1052"/>
+        <w:gridCol w:w="1052"/>
+        <w:gridCol w:w="1052"/>
+        <w:gridCol w:w="1052"/>
       </w:tblGrid>
       <w:tr>
         <w:tc>
@@ -5372,7 +5445,7 @@
         </w:tc>
         <w:tc>
           <w:tcPr>
-            <w:tcW w:w="1456" w:type="dxa"/>
+            <w:tcW w:w="1052" w:type="dxa"/>
             <w:shd w:val="clear" w:color="auto" w:fill="E0E0E0"/>
           </w:tcPr>
           <w:p>
@@ -5390,13 +5463,21 @@
                 <w:sz w:val="24"/>
                 <w:szCs w:val="24"/>
               </w:rPr>
-              <w:t>Alpha = 0.8</w:t>
-            </w:r>
-          </w:p>
-        </w:tc>
-        <w:tc>
-          <w:tcPr>
-            <w:tcW w:w="1489" w:type="dxa"/>
+              <w:t>α</w:t>
+            </w:r>
+            <w:r>
+              <w:rPr>
+                <w:rFonts w:ascii="Garamond" w:hAnsi="Garamond"/>
+                <w:sz w:val="24"/>
+                <w:szCs w:val="24"/>
+              </w:rPr>
+              <w:t xml:space="preserve"> = 0.8</w:t>
+            </w:r>
+          </w:p>
+        </w:tc>
+        <w:tc>
+          <w:tcPr>
+            <w:tcW w:w="1052" w:type="dxa"/>
             <w:tcBorders>
               <w:right w:val="single" w:sz="18" w:space="0" w:color="auto"/>
             </w:tcBorders>
@@ -5417,13 +5498,21 @@
                 <w:sz w:val="24"/>
                 <w:szCs w:val="24"/>
               </w:rPr>
-              <w:t>Alpha = 0.8</w:t>
-            </w:r>
-          </w:p>
-        </w:tc>
-        <w:tc>
-          <w:tcPr>
-            <w:tcW w:w="1429" w:type="dxa"/>
+              <w:t>α</w:t>
+            </w:r>
+            <w:r>
+              <w:rPr>
+                <w:rFonts w:ascii="Garamond" w:hAnsi="Garamond"/>
+                <w:sz w:val="24"/>
+                <w:szCs w:val="24"/>
+              </w:rPr>
+              <w:t xml:space="preserve"> = 0.8</w:t>
+            </w:r>
+          </w:p>
+        </w:tc>
+        <w:tc>
+          <w:tcPr>
+            <w:tcW w:w="1052" w:type="dxa"/>
             <w:tcBorders>
               <w:top w:val="single" w:sz="18" w:space="0" w:color="auto"/>
               <w:left w:val="single" w:sz="18" w:space="0" w:color="auto"/>
@@ -5446,13 +5535,21 @@
                 <w:sz w:val="24"/>
                 <w:szCs w:val="24"/>
               </w:rPr>
-              <w:t>Alpha = 0.8</w:t>
-            </w:r>
-          </w:p>
-        </w:tc>
-        <w:tc>
-          <w:tcPr>
-            <w:tcW w:w="1503" w:type="dxa"/>
+              <w:t>α</w:t>
+            </w:r>
+            <w:r>
+              <w:rPr>
+                <w:rFonts w:ascii="Garamond" w:hAnsi="Garamond"/>
+                <w:sz w:val="24"/>
+                <w:szCs w:val="24"/>
+              </w:rPr>
+              <w:t xml:space="preserve"> = 0.8</w:t>
+            </w:r>
+          </w:p>
+        </w:tc>
+        <w:tc>
+          <w:tcPr>
+            <w:tcW w:w="1052" w:type="dxa"/>
             <w:tcBorders>
               <w:left w:val="single" w:sz="18" w:space="0" w:color="auto"/>
             </w:tcBorders>
@@ -5473,13 +5570,21 @@
                 <w:sz w:val="24"/>
                 <w:szCs w:val="24"/>
               </w:rPr>
-              <w:t>Alpha = 0.4</w:t>
-            </w:r>
-          </w:p>
-        </w:tc>
-        <w:tc>
-          <w:tcPr>
-            <w:tcW w:w="1429" w:type="dxa"/>
+              <w:t>α</w:t>
+            </w:r>
+            <w:r>
+              <w:rPr>
+                <w:rFonts w:ascii="Garamond" w:hAnsi="Garamond"/>
+                <w:sz w:val="24"/>
+                <w:szCs w:val="24"/>
+              </w:rPr>
+              <w:t xml:space="preserve"> = 0.4</w:t>
+            </w:r>
+          </w:p>
+        </w:tc>
+        <w:tc>
+          <w:tcPr>
+            <w:tcW w:w="1052" w:type="dxa"/>
             <w:shd w:val="clear" w:color="auto" w:fill="E0E0E0"/>
           </w:tcPr>
           <w:p>
@@ -5497,13 +5602,21 @@
                 <w:sz w:val="24"/>
                 <w:szCs w:val="24"/>
               </w:rPr>
-              <w:t>Alpha = 0.4</w:t>
-            </w:r>
-          </w:p>
-        </w:tc>
-        <w:tc>
-          <w:tcPr>
-            <w:tcW w:w="1425" w:type="dxa"/>
+              <w:t>α</w:t>
+            </w:r>
+            <w:r>
+              <w:rPr>
+                <w:rFonts w:ascii="Garamond" w:hAnsi="Garamond"/>
+                <w:sz w:val="24"/>
+                <w:szCs w:val="24"/>
+              </w:rPr>
+              <w:t xml:space="preserve"> = 0.4</w:t>
+            </w:r>
+          </w:p>
+        </w:tc>
+        <w:tc>
+          <w:tcPr>
+            <w:tcW w:w="1052" w:type="dxa"/>
             <w:shd w:val="clear" w:color="auto" w:fill="E0E0E0"/>
           </w:tcPr>
           <w:p>
@@ -5521,7 +5634,15 @@
                 <w:sz w:val="24"/>
                 <w:szCs w:val="24"/>
               </w:rPr>
-              <w:t>Alpha = 0.4</w:t>
+              <w:t>α</w:t>
+            </w:r>
+            <w:r>
+              <w:rPr>
+                <w:rFonts w:ascii="Garamond" w:hAnsi="Garamond"/>
+                <w:sz w:val="24"/>
+                <w:szCs w:val="24"/>
+              </w:rPr>
+              <w:t xml:space="preserve"> = 0.4</w:t>
             </w:r>
           </w:p>
         </w:tc>
@@ -5553,7 +5674,7 @@
         </w:tc>
         <w:tc>
           <w:tcPr>
-            <w:tcW w:w="1456" w:type="dxa"/>
+            <w:tcW w:w="1052" w:type="dxa"/>
             <w:shd w:val="clear" w:color="auto" w:fill="E0E0E0"/>
           </w:tcPr>
           <w:p>
@@ -5571,13 +5692,21 @@
                 <w:sz w:val="24"/>
                 <w:szCs w:val="24"/>
               </w:rPr>
-              <w:t>Gamma = 1.0</w:t>
-            </w:r>
-          </w:p>
-        </w:tc>
-        <w:tc>
-          <w:tcPr>
-            <w:tcW w:w="1489" w:type="dxa"/>
+              <w:t>γ</w:t>
+            </w:r>
+            <w:r>
+              <w:rPr>
+                <w:rFonts w:ascii="Garamond" w:hAnsi="Garamond"/>
+                <w:sz w:val="24"/>
+                <w:szCs w:val="24"/>
+              </w:rPr>
+              <w:t xml:space="preserve"> = 1.0</w:t>
+            </w:r>
+          </w:p>
+        </w:tc>
+        <w:tc>
+          <w:tcPr>
+            <w:tcW w:w="1052" w:type="dxa"/>
             <w:tcBorders>
               <w:right w:val="single" w:sz="18" w:space="0" w:color="auto"/>
             </w:tcBorders>
@@ -5598,13 +5727,21 @@
                 <w:sz w:val="24"/>
                 <w:szCs w:val="24"/>
               </w:rPr>
-              <w:t>Gamma = 0.5</w:t>
-            </w:r>
-          </w:p>
-        </w:tc>
-        <w:tc>
-          <w:tcPr>
-            <w:tcW w:w="1429" w:type="dxa"/>
+              <w:t>γ</w:t>
+            </w:r>
+            <w:r>
+              <w:rPr>
+                <w:rFonts w:ascii="Garamond" w:hAnsi="Garamond"/>
+                <w:sz w:val="24"/>
+                <w:szCs w:val="24"/>
+              </w:rPr>
+              <w:t xml:space="preserve"> = 0.5</w:t>
+            </w:r>
+          </w:p>
+        </w:tc>
+        <w:tc>
+          <w:tcPr>
+            <w:tcW w:w="1052" w:type="dxa"/>
             <w:tcBorders>
               <w:left w:val="single" w:sz="18" w:space="0" w:color="auto"/>
               <w:right w:val="single" w:sz="18" w:space="0" w:color="auto"/>
@@ -5626,13 +5763,21 @@
                 <w:sz w:val="24"/>
                 <w:szCs w:val="24"/>
               </w:rPr>
-              <w:t>Gamma = 0.2</w:t>
-            </w:r>
-          </w:p>
-        </w:tc>
-        <w:tc>
-          <w:tcPr>
-            <w:tcW w:w="1503" w:type="dxa"/>
+              <w:t>γ</w:t>
+            </w:r>
+            <w:r>
+              <w:rPr>
+                <w:rFonts w:ascii="Garamond" w:hAnsi="Garamond"/>
+                <w:sz w:val="24"/>
+                <w:szCs w:val="24"/>
+              </w:rPr>
+              <w:t xml:space="preserve"> = 0.2</w:t>
+            </w:r>
+          </w:p>
+        </w:tc>
+        <w:tc>
+          <w:tcPr>
+            <w:tcW w:w="1052" w:type="dxa"/>
             <w:tcBorders>
               <w:left w:val="single" w:sz="18" w:space="0" w:color="auto"/>
             </w:tcBorders>
@@ -5653,13 +5798,21 @@
                 <w:sz w:val="24"/>
                 <w:szCs w:val="24"/>
               </w:rPr>
-              <w:t>Gamma = 1.0</w:t>
-            </w:r>
-          </w:p>
-        </w:tc>
-        <w:tc>
-          <w:tcPr>
-            <w:tcW w:w="1429" w:type="dxa"/>
+              <w:t>γ</w:t>
+            </w:r>
+            <w:r>
+              <w:rPr>
+                <w:rFonts w:ascii="Garamond" w:hAnsi="Garamond"/>
+                <w:sz w:val="24"/>
+                <w:szCs w:val="24"/>
+              </w:rPr>
+              <w:t xml:space="preserve"> = 1.0</w:t>
+            </w:r>
+          </w:p>
+        </w:tc>
+        <w:tc>
+          <w:tcPr>
+            <w:tcW w:w="1052" w:type="dxa"/>
             <w:shd w:val="clear" w:color="auto" w:fill="E0E0E0"/>
           </w:tcPr>
           <w:p>
@@ -5677,13 +5830,21 @@
                 <w:sz w:val="24"/>
                 <w:szCs w:val="24"/>
               </w:rPr>
-              <w:t>Gamma = 0.5</w:t>
-            </w:r>
-          </w:p>
-        </w:tc>
-        <w:tc>
-          <w:tcPr>
-            <w:tcW w:w="1425" w:type="dxa"/>
+              <w:t>γ</w:t>
+            </w:r>
+            <w:r>
+              <w:rPr>
+                <w:rFonts w:ascii="Garamond" w:hAnsi="Garamond"/>
+                <w:sz w:val="24"/>
+                <w:szCs w:val="24"/>
+              </w:rPr>
+              <w:t xml:space="preserve"> = 0.5</w:t>
+            </w:r>
+          </w:p>
+        </w:tc>
+        <w:tc>
+          <w:tcPr>
+            <w:tcW w:w="1052" w:type="dxa"/>
             <w:shd w:val="clear" w:color="auto" w:fill="E0E0E0"/>
           </w:tcPr>
           <w:p>
@@ -5701,7 +5862,15 @@
                 <w:sz w:val="24"/>
                 <w:szCs w:val="24"/>
               </w:rPr>
-              <w:t>Gamma = 0.2</w:t>
+              <w:t>γ</w:t>
+            </w:r>
+            <w:r>
+              <w:rPr>
+                <w:rFonts w:ascii="Garamond" w:hAnsi="Garamond"/>
+                <w:sz w:val="24"/>
+                <w:szCs w:val="24"/>
+              </w:rPr>
+              <w:t xml:space="preserve"> = 0.2</w:t>
             </w:r>
           </w:p>
         </w:tc>
@@ -5732,7 +5901,7 @@
         </w:tc>
         <w:tc>
           <w:tcPr>
-            <w:tcW w:w="1456" w:type="dxa"/>
+            <w:tcW w:w="1052" w:type="dxa"/>
           </w:tcPr>
           <w:p>
             <w:pPr>
@@ -5755,7 +5924,7 @@
         </w:tc>
         <w:tc>
           <w:tcPr>
-            <w:tcW w:w="1489" w:type="dxa"/>
+            <w:tcW w:w="1052" w:type="dxa"/>
             <w:tcBorders>
               <w:right w:val="single" w:sz="18" w:space="0" w:color="auto"/>
             </w:tcBorders>
@@ -5781,7 +5950,7 @@
         </w:tc>
         <w:tc>
           <w:tcPr>
-            <w:tcW w:w="1429" w:type="dxa"/>
+            <w:tcW w:w="1052" w:type="dxa"/>
             <w:tcBorders>
               <w:left w:val="single" w:sz="18" w:space="0" w:color="auto"/>
               <w:right w:val="single" w:sz="18" w:space="0" w:color="auto"/>
@@ -5808,7 +5977,7 @@
         </w:tc>
         <w:tc>
           <w:tcPr>
-            <w:tcW w:w="1503" w:type="dxa"/>
+            <w:tcW w:w="1052" w:type="dxa"/>
             <w:tcBorders>
               <w:left w:val="single" w:sz="18" w:space="0" w:color="auto"/>
             </w:tcBorders>
@@ -5834,7 +6003,7 @@
         </w:tc>
         <w:tc>
           <w:tcPr>
-            <w:tcW w:w="1429" w:type="dxa"/>
+            <w:tcW w:w="1052" w:type="dxa"/>
           </w:tcPr>
           <w:p>
             <w:pPr>
@@ -5857,7 +6026,7 @@
         </w:tc>
         <w:tc>
           <w:tcPr>
-            <w:tcW w:w="1425" w:type="dxa"/>
+            <w:tcW w:w="1052" w:type="dxa"/>
           </w:tcPr>
           <w:p>
             <w:pPr>
@@ -5905,7 +6074,7 @@
         </w:tc>
         <w:tc>
           <w:tcPr>
-            <w:tcW w:w="1456" w:type="dxa"/>
+            <w:tcW w:w="1052" w:type="dxa"/>
           </w:tcPr>
           <w:p>
             <w:pPr>
@@ -5928,7 +6097,7 @@
         </w:tc>
         <w:tc>
           <w:tcPr>
-            <w:tcW w:w="1489" w:type="dxa"/>
+            <w:tcW w:w="1052" w:type="dxa"/>
             <w:tcBorders>
               <w:right w:val="single" w:sz="18" w:space="0" w:color="auto"/>
             </w:tcBorders>
@@ -5954,7 +6123,7 @@
         </w:tc>
         <w:tc>
           <w:tcPr>
-            <w:tcW w:w="1429" w:type="dxa"/>
+            <w:tcW w:w="1052" w:type="dxa"/>
             <w:tcBorders>
               <w:left w:val="single" w:sz="18" w:space="0" w:color="auto"/>
               <w:right w:val="single" w:sz="18" w:space="0" w:color="auto"/>
@@ -5981,7 +6150,7 @@
         </w:tc>
         <w:tc>
           <w:tcPr>
-            <w:tcW w:w="1503" w:type="dxa"/>
+            <w:tcW w:w="1052" w:type="dxa"/>
             <w:tcBorders>
               <w:left w:val="single" w:sz="18" w:space="0" w:color="auto"/>
             </w:tcBorders>
@@ -6007,7 +6176,7 @@
         </w:tc>
         <w:tc>
           <w:tcPr>
-            <w:tcW w:w="1429" w:type="dxa"/>
+            <w:tcW w:w="1052" w:type="dxa"/>
           </w:tcPr>
           <w:p>
             <w:pPr>
@@ -6030,7 +6199,7 @@
         </w:tc>
         <w:tc>
           <w:tcPr>
-            <w:tcW w:w="1425" w:type="dxa"/>
+            <w:tcW w:w="1052" w:type="dxa"/>
           </w:tcPr>
           <w:p>
             <w:pPr>
@@ -6078,7 +6247,7 @@
         </w:tc>
         <w:tc>
           <w:tcPr>
-            <w:tcW w:w="1456" w:type="dxa"/>
+            <w:tcW w:w="1052" w:type="dxa"/>
           </w:tcPr>
           <w:p>
             <w:pPr>
@@ -6101,7 +6270,7 @@
         </w:tc>
         <w:tc>
           <w:tcPr>
-            <w:tcW w:w="1489" w:type="dxa"/>
+            <w:tcW w:w="1052" w:type="dxa"/>
             <w:tcBorders>
               <w:right w:val="single" w:sz="18" w:space="0" w:color="auto"/>
             </w:tcBorders>
@@ -6127,7 +6296,7 @@
         </w:tc>
         <w:tc>
           <w:tcPr>
-            <w:tcW w:w="1429" w:type="dxa"/>
+            <w:tcW w:w="1052" w:type="dxa"/>
             <w:tcBorders>
               <w:left w:val="single" w:sz="18" w:space="0" w:color="auto"/>
               <w:right w:val="single" w:sz="18" w:space="0" w:color="auto"/>
@@ -6154,7 +6323,7 @@
         </w:tc>
         <w:tc>
           <w:tcPr>
-            <w:tcW w:w="1503" w:type="dxa"/>
+            <w:tcW w:w="1052" w:type="dxa"/>
             <w:tcBorders>
               <w:left w:val="single" w:sz="18" w:space="0" w:color="auto"/>
             </w:tcBorders>
@@ -6180,7 +6349,7 @@
         </w:tc>
         <w:tc>
           <w:tcPr>
-            <w:tcW w:w="1429" w:type="dxa"/>
+            <w:tcW w:w="1052" w:type="dxa"/>
           </w:tcPr>
           <w:p>
             <w:pPr>
@@ -6203,7 +6372,7 @@
         </w:tc>
         <w:tc>
           <w:tcPr>
-            <w:tcW w:w="1425" w:type="dxa"/>
+            <w:tcW w:w="1052" w:type="dxa"/>
           </w:tcPr>
           <w:p>
             <w:pPr>
@@ -6251,7 +6420,7 @@
         </w:tc>
         <w:tc>
           <w:tcPr>
-            <w:tcW w:w="1456" w:type="dxa"/>
+            <w:tcW w:w="1052" w:type="dxa"/>
           </w:tcPr>
           <w:p>
             <w:pPr>
@@ -6274,7 +6443,7 @@
         </w:tc>
         <w:tc>
           <w:tcPr>
-            <w:tcW w:w="1489" w:type="dxa"/>
+            <w:tcW w:w="1052" w:type="dxa"/>
             <w:tcBorders>
               <w:right w:val="single" w:sz="18" w:space="0" w:color="auto"/>
             </w:tcBorders>
@@ -6300,7 +6469,7 @@
         </w:tc>
         <w:tc>
           <w:tcPr>
-            <w:tcW w:w="1429" w:type="dxa"/>
+            <w:tcW w:w="1052" w:type="dxa"/>
             <w:tcBorders>
               <w:left w:val="single" w:sz="18" w:space="0" w:color="auto"/>
               <w:right w:val="single" w:sz="18" w:space="0" w:color="auto"/>
@@ -6327,7 +6496,7 @@
         </w:tc>
         <w:tc>
           <w:tcPr>
-            <w:tcW w:w="1503" w:type="dxa"/>
+            <w:tcW w:w="1052" w:type="dxa"/>
             <w:tcBorders>
               <w:left w:val="single" w:sz="18" w:space="0" w:color="auto"/>
             </w:tcBorders>
@@ -6353,7 +6522,7 @@
         </w:tc>
         <w:tc>
           <w:tcPr>
-            <w:tcW w:w="1429" w:type="dxa"/>
+            <w:tcW w:w="1052" w:type="dxa"/>
           </w:tcPr>
           <w:p>
             <w:pPr>
@@ -6376,7 +6545,7 @@
         </w:tc>
         <w:tc>
           <w:tcPr>
-            <w:tcW w:w="1425" w:type="dxa"/>
+            <w:tcW w:w="1052" w:type="dxa"/>
           </w:tcPr>
           <w:p>
             <w:pPr>
@@ -6424,7 +6593,7 @@
         </w:tc>
         <w:tc>
           <w:tcPr>
-            <w:tcW w:w="1456" w:type="dxa"/>
+            <w:tcW w:w="1052" w:type="dxa"/>
           </w:tcPr>
           <w:p>
             <w:pPr>
@@ -6447,7 +6616,7 @@
         </w:tc>
         <w:tc>
           <w:tcPr>
-            <w:tcW w:w="1489" w:type="dxa"/>
+            <w:tcW w:w="1052" w:type="dxa"/>
             <w:tcBorders>
               <w:right w:val="single" w:sz="18" w:space="0" w:color="auto"/>
             </w:tcBorders>
@@ -6473,7 +6642,7 @@
         </w:tc>
         <w:tc>
           <w:tcPr>
-            <w:tcW w:w="1429" w:type="dxa"/>
+            <w:tcW w:w="1052" w:type="dxa"/>
             <w:tcBorders>
               <w:left w:val="single" w:sz="18" w:space="0" w:color="auto"/>
               <w:right w:val="single" w:sz="18" w:space="0" w:color="auto"/>
@@ -6500,7 +6669,7 @@
         </w:tc>
         <w:tc>
           <w:tcPr>
-            <w:tcW w:w="1503" w:type="dxa"/>
+            <w:tcW w:w="1052" w:type="dxa"/>
             <w:tcBorders>
               <w:left w:val="single" w:sz="18" w:space="0" w:color="auto"/>
             </w:tcBorders>
@@ -6526,7 +6695,7 @@
         </w:tc>
         <w:tc>
           <w:tcPr>
-            <w:tcW w:w="1429" w:type="dxa"/>
+            <w:tcW w:w="1052" w:type="dxa"/>
           </w:tcPr>
           <w:p>
             <w:pPr>
@@ -6549,7 +6718,7 @@
         </w:tc>
         <w:tc>
           <w:tcPr>
-            <w:tcW w:w="1425" w:type="dxa"/>
+            <w:tcW w:w="1052" w:type="dxa"/>
           </w:tcPr>
           <w:p>
             <w:pPr>
@@ -6597,7 +6766,7 @@
         </w:tc>
         <w:tc>
           <w:tcPr>
-            <w:tcW w:w="1456" w:type="dxa"/>
+            <w:tcW w:w="1052" w:type="dxa"/>
           </w:tcPr>
           <w:p>
             <w:pPr>
@@ -6620,7 +6789,7 @@
         </w:tc>
         <w:tc>
           <w:tcPr>
-            <w:tcW w:w="1489" w:type="dxa"/>
+            <w:tcW w:w="1052" w:type="dxa"/>
             <w:tcBorders>
               <w:right w:val="single" w:sz="18" w:space="0" w:color="auto"/>
             </w:tcBorders>
@@ -6646,7 +6815,7 @@
         </w:tc>
         <w:tc>
           <w:tcPr>
-            <w:tcW w:w="1429" w:type="dxa"/>
+            <w:tcW w:w="1052" w:type="dxa"/>
             <w:tcBorders>
               <w:left w:val="single" w:sz="18" w:space="0" w:color="auto"/>
               <w:right w:val="single" w:sz="18" w:space="0" w:color="auto"/>
@@ -6673,7 +6842,7 @@
         </w:tc>
         <w:tc>
           <w:tcPr>
-            <w:tcW w:w="1503" w:type="dxa"/>
+            <w:tcW w:w="1052" w:type="dxa"/>
             <w:tcBorders>
               <w:left w:val="single" w:sz="18" w:space="0" w:color="auto"/>
             </w:tcBorders>
@@ -6699,7 +6868,7 @@
         </w:tc>
         <w:tc>
           <w:tcPr>
-            <w:tcW w:w="1429" w:type="dxa"/>
+            <w:tcW w:w="1052" w:type="dxa"/>
           </w:tcPr>
           <w:p>
             <w:pPr>
@@ -6722,7 +6891,7 @@
         </w:tc>
         <w:tc>
           <w:tcPr>
-            <w:tcW w:w="1425" w:type="dxa"/>
+            <w:tcW w:w="1052" w:type="dxa"/>
           </w:tcPr>
           <w:p>
             <w:pPr>
@@ -6770,7 +6939,7 @@
         </w:tc>
         <w:tc>
           <w:tcPr>
-            <w:tcW w:w="1456" w:type="dxa"/>
+            <w:tcW w:w="1052" w:type="dxa"/>
           </w:tcPr>
           <w:p>
             <w:pPr>
@@ -6793,7 +6962,7 @@
         </w:tc>
         <w:tc>
           <w:tcPr>
-            <w:tcW w:w="1489" w:type="dxa"/>
+            <w:tcW w:w="1052" w:type="dxa"/>
             <w:tcBorders>
               <w:right w:val="single" w:sz="18" w:space="0" w:color="auto"/>
             </w:tcBorders>
@@ -6819,7 +6988,7 @@
         </w:tc>
         <w:tc>
           <w:tcPr>
-            <w:tcW w:w="1429" w:type="dxa"/>
+            <w:tcW w:w="1052" w:type="dxa"/>
             <w:tcBorders>
               <w:left w:val="single" w:sz="18" w:space="0" w:color="auto"/>
               <w:right w:val="single" w:sz="18" w:space="0" w:color="auto"/>
@@ -6846,7 +7015,7 @@
         </w:tc>
         <w:tc>
           <w:tcPr>
-            <w:tcW w:w="1503" w:type="dxa"/>
+            <w:tcW w:w="1052" w:type="dxa"/>
             <w:tcBorders>
               <w:left w:val="single" w:sz="18" w:space="0" w:color="auto"/>
             </w:tcBorders>
@@ -6872,7 +7041,7 @@
         </w:tc>
         <w:tc>
           <w:tcPr>
-            <w:tcW w:w="1429" w:type="dxa"/>
+            <w:tcW w:w="1052" w:type="dxa"/>
           </w:tcPr>
           <w:p>
             <w:pPr>
@@ -6895,7 +7064,7 @@
         </w:tc>
         <w:tc>
           <w:tcPr>
-            <w:tcW w:w="1425" w:type="dxa"/>
+            <w:tcW w:w="1052" w:type="dxa"/>
           </w:tcPr>
           <w:p>
             <w:pPr>
@@ -6943,7 +7112,7 @@
         </w:tc>
         <w:tc>
           <w:tcPr>
-            <w:tcW w:w="1456" w:type="dxa"/>
+            <w:tcW w:w="1052" w:type="dxa"/>
           </w:tcPr>
           <w:p>
             <w:pPr>
@@ -6966,7 +7135,7 @@
         </w:tc>
         <w:tc>
           <w:tcPr>
-            <w:tcW w:w="1489" w:type="dxa"/>
+            <w:tcW w:w="1052" w:type="dxa"/>
             <w:tcBorders>
               <w:right w:val="single" w:sz="18" w:space="0" w:color="auto"/>
             </w:tcBorders>
@@ -6992,7 +7161,7 @@
         </w:tc>
         <w:tc>
           <w:tcPr>
-            <w:tcW w:w="1429" w:type="dxa"/>
+            <w:tcW w:w="1052" w:type="dxa"/>
             <w:tcBorders>
               <w:left w:val="single" w:sz="18" w:space="0" w:color="auto"/>
               <w:right w:val="single" w:sz="18" w:space="0" w:color="auto"/>
@@ -7019,7 +7188,7 @@
         </w:tc>
         <w:tc>
           <w:tcPr>
-            <w:tcW w:w="1503" w:type="dxa"/>
+            <w:tcW w:w="1052" w:type="dxa"/>
             <w:tcBorders>
               <w:left w:val="single" w:sz="18" w:space="0" w:color="auto"/>
             </w:tcBorders>
@@ -7045,7 +7214,7 @@
         </w:tc>
         <w:tc>
           <w:tcPr>
-            <w:tcW w:w="1429" w:type="dxa"/>
+            <w:tcW w:w="1052" w:type="dxa"/>
           </w:tcPr>
           <w:p>
             <w:pPr>
@@ -7068,7 +7237,7 @@
         </w:tc>
         <w:tc>
           <w:tcPr>
-            <w:tcW w:w="1425" w:type="dxa"/>
+            <w:tcW w:w="1052" w:type="dxa"/>
           </w:tcPr>
           <w:p>
             <w:pPr>
@@ -7116,7 +7285,7 @@
         </w:tc>
         <w:tc>
           <w:tcPr>
-            <w:tcW w:w="1456" w:type="dxa"/>
+            <w:tcW w:w="1052" w:type="dxa"/>
           </w:tcPr>
           <w:p>
             <w:pPr>
@@ -7139,7 +7308,7 @@
         </w:tc>
         <w:tc>
           <w:tcPr>
-            <w:tcW w:w="1489" w:type="dxa"/>
+            <w:tcW w:w="1052" w:type="dxa"/>
             <w:tcBorders>
               <w:right w:val="single" w:sz="18" w:space="0" w:color="auto"/>
             </w:tcBorders>
@@ -7165,7 +7334,7 @@
         </w:tc>
         <w:tc>
           <w:tcPr>
-            <w:tcW w:w="1429" w:type="dxa"/>
+            <w:tcW w:w="1052" w:type="dxa"/>
             <w:tcBorders>
               <w:left w:val="single" w:sz="18" w:space="0" w:color="auto"/>
               <w:right w:val="single" w:sz="18" w:space="0" w:color="auto"/>
@@ -7192,7 +7361,7 @@
         </w:tc>
         <w:tc>
           <w:tcPr>
-            <w:tcW w:w="1503" w:type="dxa"/>
+            <w:tcW w:w="1052" w:type="dxa"/>
             <w:tcBorders>
               <w:left w:val="single" w:sz="18" w:space="0" w:color="auto"/>
             </w:tcBorders>
@@ -7218,7 +7387,7 @@
         </w:tc>
         <w:tc>
           <w:tcPr>
-            <w:tcW w:w="1429" w:type="dxa"/>
+            <w:tcW w:w="1052" w:type="dxa"/>
           </w:tcPr>
           <w:p>
             <w:pPr>
@@ -7241,7 +7410,7 @@
         </w:tc>
         <w:tc>
           <w:tcPr>
-            <w:tcW w:w="1425" w:type="dxa"/>
+            <w:tcW w:w="1052" w:type="dxa"/>
           </w:tcPr>
           <w:p>
             <w:pPr>
@@ -7289,7 +7458,7 @@
         </w:tc>
         <w:tc>
           <w:tcPr>
-            <w:tcW w:w="1456" w:type="dxa"/>
+            <w:tcW w:w="1052" w:type="dxa"/>
           </w:tcPr>
           <w:p>
             <w:pPr>
@@ -7312,7 +7481,7 @@
         </w:tc>
         <w:tc>
           <w:tcPr>
-            <w:tcW w:w="1489" w:type="dxa"/>
+            <w:tcW w:w="1052" w:type="dxa"/>
             <w:tcBorders>
               <w:right w:val="single" w:sz="18" w:space="0" w:color="auto"/>
             </w:tcBorders>
@@ -7338,7 +7507,7 @@
         </w:tc>
         <w:tc>
           <w:tcPr>
-            <w:tcW w:w="1429" w:type="dxa"/>
+            <w:tcW w:w="1052" w:type="dxa"/>
             <w:tcBorders>
               <w:left w:val="single" w:sz="18" w:space="0" w:color="auto"/>
               <w:bottom w:val="single" w:sz="18" w:space="0" w:color="auto"/>
@@ -7366,7 +7535,7 @@
         </w:tc>
         <w:tc>
           <w:tcPr>
-            <w:tcW w:w="1503" w:type="dxa"/>
+            <w:tcW w:w="1052" w:type="dxa"/>
             <w:tcBorders>
               <w:left w:val="single" w:sz="18" w:space="0" w:color="auto"/>
             </w:tcBorders>
@@ -7392,7 +7561,7 @@
         </w:tc>
         <w:tc>
           <w:tcPr>
-            <w:tcW w:w="1429" w:type="dxa"/>
+            <w:tcW w:w="1052" w:type="dxa"/>
           </w:tcPr>
           <w:p>
             <w:pPr>
@@ -7415,7 +7584,7 @@
         </w:tc>
         <w:tc>
           <w:tcPr>
-            <w:tcW w:w="1425" w:type="dxa"/>
+            <w:tcW w:w="1052" w:type="dxa"/>
           </w:tcPr>
           <w:p>
             <w:pPr>
@@ -7443,6 +7612,1176 @@
         <w:rPr>
           <w:rFonts w:ascii="Garamond" w:hAnsi="Garamond"/>
           <w:i/>
+          <w:sz w:val="24"/>
+          <w:szCs w:val="24"/>
+        </w:rPr>
+      </w:pPr>
+    </w:p>
+    <w:p>
+      <w:pPr>
+        <w:rPr>
+          <w:rFonts w:ascii="Garamond" w:hAnsi="Garamond"/>
+          <w:i/>
+          <w:sz w:val="24"/>
+          <w:szCs w:val="24"/>
+        </w:rPr>
+      </w:pPr>
+      <w:r>
+        <w:rPr>
+          <w:rFonts w:ascii="Garamond" w:hAnsi="Garamond"/>
+          <w:i/>
+          <w:sz w:val="24"/>
+          <w:szCs w:val="24"/>
+        </w:rPr>
+        <w:t>A description is provided of what an ideal or optimal policy would be. The performance of the final driving agent is discussed and compared to how close it is to learning the stated optimal policy.</w:t>
+      </w:r>
+    </w:p>
+    <w:p>
+      <w:pPr>
+        <w:rPr>
+          <w:rFonts w:ascii="Garamond" w:hAnsi="Garamond"/>
+          <w:sz w:val="24"/>
+          <w:szCs w:val="24"/>
+        </w:rPr>
+      </w:pPr>
+      <w:r>
+        <w:rPr>
+          <w:rFonts w:ascii="Garamond" w:hAnsi="Garamond"/>
+          <w:sz w:val="24"/>
+          <w:szCs w:val="24"/>
+        </w:rPr>
+        <w:t>Under the given condition of ‘state’ being (light, next waypoint) for this project, t</w:t>
+      </w:r>
+      <w:r>
+        <w:rPr>
+          <w:rFonts w:ascii="Garamond" w:hAnsi="Garamond"/>
+          <w:sz w:val="24"/>
+          <w:szCs w:val="24"/>
+        </w:rPr>
+        <w:t>he simulation with</w:t>
+      </w:r>
+      <w:r>
+        <w:rPr>
+          <w:rFonts w:ascii="Garamond" w:hAnsi="Garamond"/>
+          <w:sz w:val="24"/>
+          <w:szCs w:val="24"/>
+        </w:rPr>
+        <w:t xml:space="preserve"> parameters</w:t>
+      </w:r>
+      <w:r>
+        <w:rPr>
+          <w:rFonts w:ascii="Garamond" w:hAnsi="Garamond"/>
+          <w:sz w:val="24"/>
+          <w:szCs w:val="24"/>
+        </w:rPr>
+        <w:t xml:space="preserve"> (</w:t>
+      </w:r>
+      <w:r>
+        <w:rPr>
+          <w:rFonts w:ascii="Garamond" w:hAnsi="Garamond"/>
+          <w:sz w:val="24"/>
+          <w:szCs w:val="24"/>
+        </w:rPr>
+        <w:t>α</w:t>
+      </w:r>
+      <w:r>
+        <w:rPr>
+          <w:rFonts w:ascii="Garamond" w:hAnsi="Garamond"/>
+          <w:sz w:val="24"/>
+          <w:szCs w:val="24"/>
+        </w:rPr>
+        <w:t xml:space="preserve">= 0.8, </w:t>
+      </w:r>
+      <w:r>
+        <w:rPr>
+          <w:rFonts w:ascii="Garamond" w:hAnsi="Garamond"/>
+          <w:sz w:val="24"/>
+          <w:szCs w:val="24"/>
+        </w:rPr>
+        <w:t>γ</w:t>
+      </w:r>
+      <w:r>
+        <w:rPr>
+          <w:rFonts w:ascii="Garamond" w:hAnsi="Garamond"/>
+          <w:sz w:val="24"/>
+          <w:szCs w:val="24"/>
+        </w:rPr>
+        <w:t xml:space="preserve"> = 0.2)</w:t>
+      </w:r>
+      <w:r>
+        <w:rPr>
+          <w:rFonts w:ascii="Garamond" w:hAnsi="Garamond"/>
+          <w:sz w:val="24"/>
+          <w:szCs w:val="24"/>
+        </w:rPr>
+        <w:t xml:space="preserve"> WITH simulated annealing</w:t>
+      </w:r>
+      <w:r>
+        <w:rPr>
+          <w:rFonts w:ascii="Garamond" w:hAnsi="Garamond"/>
+          <w:sz w:val="24"/>
+          <w:szCs w:val="24"/>
+        </w:rPr>
+        <w:t xml:space="preserve"> </w:t>
+      </w:r>
+      <w:r>
+        <w:rPr>
+          <w:rFonts w:ascii="Garamond" w:hAnsi="Garamond"/>
+          <w:sz w:val="24"/>
+          <w:szCs w:val="24"/>
+        </w:rPr>
+        <w:t>is found to be the optimal policy. As shown in Table 3, even the simulation (#9) with lowest success rate showed consistent success in reaching destination after 80</w:t>
+      </w:r>
+      <w:r>
+        <w:rPr>
+          <w:rFonts w:ascii="Garamond" w:hAnsi="Garamond"/>
+          <w:sz w:val="24"/>
+          <w:szCs w:val="24"/>
+          <w:vertAlign w:val="superscript"/>
+        </w:rPr>
+        <w:t>th</w:t>
+      </w:r>
+      <w:r>
+        <w:rPr>
+          <w:rFonts w:ascii="Garamond" w:hAnsi="Garamond"/>
+          <w:sz w:val="24"/>
+          <w:szCs w:val="24"/>
+        </w:rPr>
+        <w:t xml:space="preserve"> trial. </w:t>
+      </w:r>
+      <w:r>
+        <w:rPr>
+          <w:rFonts w:ascii="Garamond" w:hAnsi="Garamond"/>
+          <w:sz w:val="24"/>
+          <w:szCs w:val="24"/>
+        </w:rPr>
+        <w:t>This means even though sometimes agent takes longer time to learn the optimal policy, i.e. constructing an optimal Q-table, it eventually finds it and accomplish the mission in less than 100 trials.</w:t>
+      </w:r>
+    </w:p>
+    <w:p>
+      <w:pPr>
+        <w:rPr>
+          <w:rFonts w:ascii="Garamond" w:hAnsi="Garamond"/>
+          <w:sz w:val="24"/>
+          <w:szCs w:val="24"/>
+        </w:rPr>
+      </w:pPr>
+      <w:r>
+        <w:rPr>
+          <w:rFonts w:ascii="Garamond" w:hAnsi="Garamond"/>
+          <w:sz w:val="24"/>
+          <w:szCs w:val="24"/>
+        </w:rPr>
+        <w:t xml:space="preserve">Focusing on </w:t>
+      </w:r>
+      <w:r>
+        <w:rPr>
+          <w:rFonts w:ascii="Garamond" w:hAnsi="Garamond"/>
+          <w:sz w:val="24"/>
+          <w:szCs w:val="24"/>
+          <w:u w:val="single"/>
+        </w:rPr>
+        <w:t>the last 10 trials of each simulations</w:t>
+      </w:r>
+      <w:r>
+        <w:rPr>
+          <w:rFonts w:ascii="Garamond" w:hAnsi="Garamond"/>
+          <w:sz w:val="24"/>
+          <w:szCs w:val="24"/>
+        </w:rPr>
+        <w:t>, the simulation with (</w:t>
+      </w:r>
+      <w:r>
+        <w:rPr>
+          <w:rFonts w:ascii="Garamond" w:hAnsi="Garamond"/>
+          <w:sz w:val="24"/>
+          <w:szCs w:val="24"/>
+        </w:rPr>
+        <w:t>α</w:t>
+      </w:r>
+      <w:r>
+        <w:rPr>
+          <w:rFonts w:ascii="Garamond" w:hAnsi="Garamond"/>
+          <w:sz w:val="24"/>
+          <w:szCs w:val="24"/>
+        </w:rPr>
+        <w:t xml:space="preserve"> = 0.8, </w:t>
+      </w:r>
+      <w:r>
+        <w:rPr>
+          <w:rFonts w:ascii="Garamond" w:hAnsi="Garamond"/>
+          <w:sz w:val="24"/>
+          <w:szCs w:val="24"/>
+        </w:rPr>
+        <w:t>γ</w:t>
+      </w:r>
+      <w:r>
+        <w:rPr>
+          <w:rFonts w:ascii="Garamond" w:hAnsi="Garamond"/>
+          <w:sz w:val="24"/>
+          <w:szCs w:val="24"/>
+        </w:rPr>
+        <w:t xml:space="preserve"> = 0.5) also showed consistent success (100% success in last 10 trials)</w:t>
+      </w:r>
+      <w:r>
+        <w:rPr>
+          <w:rFonts w:ascii="Garamond" w:hAnsi="Garamond"/>
+          <w:sz w:val="24"/>
+          <w:szCs w:val="24"/>
+        </w:rPr>
+        <w:t>. Th</w:t>
+      </w:r>
+      <w:r>
+        <w:rPr>
+          <w:rFonts w:ascii="Garamond" w:hAnsi="Garamond"/>
+          <w:sz w:val="24"/>
+          <w:szCs w:val="24"/>
+        </w:rPr>
+        <w:t>e</w:t>
+      </w:r>
+      <w:r>
+        <w:rPr>
+          <w:rFonts w:ascii="Garamond" w:hAnsi="Garamond"/>
+          <w:sz w:val="24"/>
+          <w:szCs w:val="24"/>
+        </w:rPr>
+        <w:t xml:space="preserve"> average success rate after 10 simulations for this se</w:t>
+      </w:r>
+      <w:r>
+        <w:rPr>
+          <w:rFonts w:ascii="Garamond" w:hAnsi="Garamond"/>
+          <w:sz w:val="24"/>
+          <w:szCs w:val="24"/>
+        </w:rPr>
+        <w:t>t, however, is 90.2% whereas the success rate from the</w:t>
+      </w:r>
+      <w:r>
+        <w:rPr>
+          <w:rFonts w:ascii="Garamond" w:hAnsi="Garamond"/>
+          <w:sz w:val="24"/>
+          <w:szCs w:val="24"/>
+        </w:rPr>
+        <w:t xml:space="preserve"> </w:t>
+      </w:r>
+      <w:r>
+        <w:rPr>
+          <w:rFonts w:ascii="Garamond" w:hAnsi="Garamond"/>
+          <w:sz w:val="24"/>
+          <w:szCs w:val="24"/>
+        </w:rPr>
+        <w:t xml:space="preserve">selected </w:t>
+      </w:r>
+      <w:r>
+        <w:rPr>
+          <w:rFonts w:ascii="Garamond" w:hAnsi="Garamond"/>
+          <w:sz w:val="24"/>
+          <w:szCs w:val="24"/>
+        </w:rPr>
+        <w:t>optimal policy (</w:t>
+      </w:r>
+      <w:r>
+        <w:rPr>
+          <w:rFonts w:ascii="Garamond" w:hAnsi="Garamond"/>
+          <w:sz w:val="24"/>
+          <w:szCs w:val="24"/>
+        </w:rPr>
+        <w:t>α</w:t>
+      </w:r>
+      <w:r>
+        <w:rPr>
+          <w:rFonts w:ascii="Garamond" w:hAnsi="Garamond"/>
+          <w:sz w:val="24"/>
+          <w:szCs w:val="24"/>
+        </w:rPr>
+        <w:t xml:space="preserve"> = 0.8, </w:t>
+      </w:r>
+      <w:r>
+        <w:rPr>
+          <w:rFonts w:ascii="Garamond" w:hAnsi="Garamond"/>
+          <w:sz w:val="24"/>
+          <w:szCs w:val="24"/>
+        </w:rPr>
+        <w:t>γ</w:t>
+      </w:r>
+      <w:r>
+        <w:rPr>
+          <w:rFonts w:ascii="Garamond" w:hAnsi="Garamond"/>
+          <w:sz w:val="24"/>
+          <w:szCs w:val="24"/>
+        </w:rPr>
+        <w:t>=0.2) is 92.6% (or 96% if simulation #9 is excluded).</w:t>
+      </w:r>
+      <w:bookmarkStart w:id="0" w:name="_GoBack"/>
+      <w:bookmarkEnd w:id="0"/>
+    </w:p>
+    <w:p>
+      <w:pPr>
+        <w:pStyle w:val="Caption"/>
+        <w:keepNext/>
+      </w:pPr>
+      <w:r>
+        <w:lastRenderedPageBreak/>
+        <w:t xml:space="preserve">Table </w:t>
+      </w:r>
+      <w:fldSimple w:instr=" SEQ Table \* ARABIC ">
+        <w:r>
+          <w:rPr>
+            <w:noProof/>
+          </w:rPr>
+          <w:t>3</w:t>
+        </w:r>
+      </w:fldSimple>
+      <w:r>
+        <w:t xml:space="preserve"> Trial number after which the agent consistently reach the destination successfully</w:t>
+      </w:r>
+    </w:p>
+    <w:tbl>
+      <w:tblPr>
+        <w:tblStyle w:val="TableGrid"/>
+        <w:tblW w:w="4153" w:type="dxa"/>
+        <w:tblLook w:val="04A0" w:firstRow="1" w:lastRow="0" w:firstColumn="1" w:lastColumn="0" w:noHBand="0" w:noVBand="1"/>
+      </w:tblPr>
+      <w:tblGrid>
+        <w:gridCol w:w="1434"/>
+        <w:gridCol w:w="1052"/>
+        <w:gridCol w:w="1667"/>
+      </w:tblGrid>
+      <w:tr>
+        <w:trPr>
+          <w:trHeight w:val="827"/>
+        </w:trPr>
+        <w:tc>
+          <w:tcPr>
+            <w:tcW w:w="1434" w:type="dxa"/>
+          </w:tcPr>
+          <w:p>
+            <w:pPr>
+              <w:jc w:val="center"/>
+              <w:rPr>
+                <w:rFonts w:ascii="Garamond" w:hAnsi="Garamond"/>
+                <w:sz w:val="24"/>
+                <w:szCs w:val="24"/>
+              </w:rPr>
+            </w:pPr>
+            <w:r>
+              <w:rPr>
+                <w:rFonts w:ascii="Garamond" w:hAnsi="Garamond"/>
+                <w:sz w:val="24"/>
+                <w:szCs w:val="24"/>
+              </w:rPr>
+              <w:t>simulations</w:t>
+            </w:r>
+          </w:p>
+        </w:tc>
+        <w:tc>
+          <w:tcPr>
+            <w:tcW w:w="1052" w:type="dxa"/>
+          </w:tcPr>
+          <w:p>
+            <w:pPr>
+              <w:jc w:val="right"/>
+              <w:rPr>
+                <w:rFonts w:ascii="Garamond" w:hAnsi="Garamond"/>
+                <w:sz w:val="24"/>
+                <w:szCs w:val="24"/>
+              </w:rPr>
+            </w:pPr>
+            <w:r>
+              <w:rPr>
+                <w:rFonts w:ascii="Garamond" w:hAnsi="Garamond"/>
+                <w:sz w:val="24"/>
+                <w:szCs w:val="24"/>
+              </w:rPr>
+              <w:t>α = 0.8</w:t>
+            </w:r>
+          </w:p>
+          <w:p>
+            <w:pPr>
+              <w:jc w:val="right"/>
+              <w:rPr>
+                <w:rFonts w:ascii="Garamond" w:hAnsi="Garamond"/>
+                <w:sz w:val="24"/>
+                <w:szCs w:val="24"/>
+              </w:rPr>
+            </w:pPr>
+            <w:r>
+              <w:rPr>
+                <w:rFonts w:ascii="Garamond" w:hAnsi="Garamond"/>
+                <w:sz w:val="24"/>
+                <w:szCs w:val="24"/>
+              </w:rPr>
+              <w:t>γ</w:t>
+            </w:r>
+            <w:r>
+              <w:rPr>
+                <w:rFonts w:ascii="Garamond" w:hAnsi="Garamond"/>
+                <w:sz w:val="24"/>
+                <w:szCs w:val="24"/>
+              </w:rPr>
+              <w:t xml:space="preserve"> = 0.2</w:t>
+            </w:r>
+          </w:p>
+        </w:tc>
+        <w:tc>
+          <w:tcPr>
+            <w:tcW w:w="1667" w:type="dxa"/>
+          </w:tcPr>
+          <w:p>
+            <w:pPr>
+              <w:jc w:val="right"/>
+              <w:rPr>
+                <w:rFonts w:ascii="Garamond" w:hAnsi="Garamond"/>
+                <w:sz w:val="24"/>
+                <w:szCs w:val="24"/>
+              </w:rPr>
+            </w:pPr>
+            <w:r>
+              <w:rPr>
+                <w:rFonts w:ascii="Garamond" w:hAnsi="Garamond"/>
+                <w:b/>
+                <w:sz w:val="24"/>
+                <w:szCs w:val="24"/>
+              </w:rPr>
+              <w:t>Trial number (consistent success after)</w:t>
+            </w:r>
+          </w:p>
+        </w:tc>
+      </w:tr>
+      <w:tr>
+        <w:tc>
+          <w:tcPr>
+            <w:tcW w:w="1434" w:type="dxa"/>
+          </w:tcPr>
+          <w:p>
+            <w:pPr>
+              <w:jc w:val="center"/>
+              <w:rPr>
+                <w:rFonts w:ascii="Garamond" w:hAnsi="Garamond"/>
+                <w:sz w:val="24"/>
+                <w:szCs w:val="24"/>
+              </w:rPr>
+            </w:pPr>
+            <w:r>
+              <w:rPr>
+                <w:rFonts w:ascii="Garamond" w:hAnsi="Garamond"/>
+                <w:sz w:val="24"/>
+                <w:szCs w:val="24"/>
+              </w:rPr>
+              <w:t>1</w:t>
+            </w:r>
+          </w:p>
+        </w:tc>
+        <w:tc>
+          <w:tcPr>
+            <w:tcW w:w="1052" w:type="dxa"/>
+          </w:tcPr>
+          <w:p>
+            <w:pPr>
+              <w:jc w:val="right"/>
+              <w:rPr>
+                <w:rFonts w:ascii="Garamond" w:hAnsi="Garamond"/>
+                <w:sz w:val="24"/>
+                <w:szCs w:val="24"/>
+              </w:rPr>
+            </w:pPr>
+            <w:r>
+              <w:rPr>
+                <w:rFonts w:ascii="Garamond" w:hAnsi="Garamond"/>
+                <w:sz w:val="24"/>
+                <w:szCs w:val="24"/>
+              </w:rPr>
+              <w:t>100</w:t>
+            </w:r>
+          </w:p>
+        </w:tc>
+        <w:tc>
+          <w:tcPr>
+            <w:tcW w:w="1667" w:type="dxa"/>
+          </w:tcPr>
+          <w:p>
+            <w:pPr>
+              <w:jc w:val="right"/>
+              <w:rPr>
+                <w:rFonts w:ascii="Garamond" w:hAnsi="Garamond"/>
+                <w:b/>
+                <w:sz w:val="24"/>
+                <w:szCs w:val="24"/>
+              </w:rPr>
+            </w:pPr>
+            <w:r>
+              <w:rPr>
+                <w:rFonts w:ascii="Garamond" w:hAnsi="Garamond"/>
+                <w:b/>
+                <w:sz w:val="24"/>
+                <w:szCs w:val="24"/>
+              </w:rPr>
+              <w:t>1</w:t>
+            </w:r>
+          </w:p>
+        </w:tc>
+      </w:tr>
+      <w:tr>
+        <w:tc>
+          <w:tcPr>
+            <w:tcW w:w="1434" w:type="dxa"/>
+          </w:tcPr>
+          <w:p>
+            <w:pPr>
+              <w:jc w:val="center"/>
+              <w:rPr>
+                <w:rFonts w:ascii="Garamond" w:hAnsi="Garamond"/>
+                <w:sz w:val="24"/>
+                <w:szCs w:val="24"/>
+              </w:rPr>
+            </w:pPr>
+            <w:r>
+              <w:rPr>
+                <w:rFonts w:ascii="Garamond" w:hAnsi="Garamond"/>
+                <w:sz w:val="24"/>
+                <w:szCs w:val="24"/>
+              </w:rPr>
+              <w:t>2</w:t>
+            </w:r>
+          </w:p>
+        </w:tc>
+        <w:tc>
+          <w:tcPr>
+            <w:tcW w:w="1052" w:type="dxa"/>
+          </w:tcPr>
+          <w:p>
+            <w:pPr>
+              <w:jc w:val="right"/>
+              <w:rPr>
+                <w:rFonts w:ascii="Garamond" w:hAnsi="Garamond"/>
+                <w:sz w:val="24"/>
+                <w:szCs w:val="24"/>
+              </w:rPr>
+            </w:pPr>
+            <w:r>
+              <w:rPr>
+                <w:rFonts w:ascii="Garamond" w:hAnsi="Garamond"/>
+                <w:sz w:val="24"/>
+                <w:szCs w:val="24"/>
+              </w:rPr>
+              <w:t>97</w:t>
+            </w:r>
+          </w:p>
+        </w:tc>
+        <w:tc>
+          <w:tcPr>
+            <w:tcW w:w="1667" w:type="dxa"/>
+          </w:tcPr>
+          <w:p>
+            <w:pPr>
+              <w:jc w:val="right"/>
+              <w:rPr>
+                <w:rFonts w:ascii="Garamond" w:hAnsi="Garamond"/>
+                <w:b/>
+                <w:sz w:val="24"/>
+                <w:szCs w:val="24"/>
+              </w:rPr>
+            </w:pPr>
+            <w:r>
+              <w:rPr>
+                <w:rFonts w:ascii="Garamond" w:hAnsi="Garamond"/>
+                <w:b/>
+                <w:sz w:val="24"/>
+                <w:szCs w:val="24"/>
+              </w:rPr>
+              <w:t>60</w:t>
+            </w:r>
+          </w:p>
+        </w:tc>
+      </w:tr>
+      <w:tr>
+        <w:tc>
+          <w:tcPr>
+            <w:tcW w:w="1434" w:type="dxa"/>
+          </w:tcPr>
+          <w:p>
+            <w:pPr>
+              <w:jc w:val="center"/>
+              <w:rPr>
+                <w:rFonts w:ascii="Garamond" w:hAnsi="Garamond"/>
+                <w:sz w:val="24"/>
+                <w:szCs w:val="24"/>
+              </w:rPr>
+            </w:pPr>
+            <w:r>
+              <w:rPr>
+                <w:rFonts w:ascii="Garamond" w:hAnsi="Garamond"/>
+                <w:sz w:val="24"/>
+                <w:szCs w:val="24"/>
+              </w:rPr>
+              <w:t>3</w:t>
+            </w:r>
+          </w:p>
+        </w:tc>
+        <w:tc>
+          <w:tcPr>
+            <w:tcW w:w="1052" w:type="dxa"/>
+          </w:tcPr>
+          <w:p>
+            <w:pPr>
+              <w:jc w:val="right"/>
+              <w:rPr>
+                <w:rFonts w:ascii="Garamond" w:hAnsi="Garamond"/>
+                <w:sz w:val="24"/>
+                <w:szCs w:val="24"/>
+              </w:rPr>
+            </w:pPr>
+            <w:r>
+              <w:rPr>
+                <w:rFonts w:ascii="Garamond" w:hAnsi="Garamond"/>
+                <w:sz w:val="24"/>
+                <w:szCs w:val="24"/>
+              </w:rPr>
+              <w:t>96</w:t>
+            </w:r>
+          </w:p>
+        </w:tc>
+        <w:tc>
+          <w:tcPr>
+            <w:tcW w:w="1667" w:type="dxa"/>
+          </w:tcPr>
+          <w:p>
+            <w:pPr>
+              <w:jc w:val="right"/>
+              <w:rPr>
+                <w:rFonts w:ascii="Garamond" w:hAnsi="Garamond"/>
+                <w:b/>
+                <w:sz w:val="24"/>
+                <w:szCs w:val="24"/>
+              </w:rPr>
+            </w:pPr>
+            <w:r>
+              <w:rPr>
+                <w:rFonts w:ascii="Garamond" w:hAnsi="Garamond"/>
+                <w:b/>
+                <w:sz w:val="24"/>
+                <w:szCs w:val="24"/>
+              </w:rPr>
+              <w:t>26</w:t>
+            </w:r>
+          </w:p>
+        </w:tc>
+      </w:tr>
+      <w:tr>
+        <w:tc>
+          <w:tcPr>
+            <w:tcW w:w="1434" w:type="dxa"/>
+          </w:tcPr>
+          <w:p>
+            <w:pPr>
+              <w:jc w:val="center"/>
+              <w:rPr>
+                <w:rFonts w:ascii="Garamond" w:hAnsi="Garamond"/>
+                <w:sz w:val="24"/>
+                <w:szCs w:val="24"/>
+              </w:rPr>
+            </w:pPr>
+            <w:r>
+              <w:rPr>
+                <w:rFonts w:ascii="Garamond" w:hAnsi="Garamond"/>
+                <w:sz w:val="24"/>
+                <w:szCs w:val="24"/>
+              </w:rPr>
+              <w:t>4</w:t>
+            </w:r>
+          </w:p>
+        </w:tc>
+        <w:tc>
+          <w:tcPr>
+            <w:tcW w:w="1052" w:type="dxa"/>
+          </w:tcPr>
+          <w:p>
+            <w:pPr>
+              <w:jc w:val="right"/>
+              <w:rPr>
+                <w:rFonts w:ascii="Garamond" w:hAnsi="Garamond"/>
+                <w:sz w:val="24"/>
+                <w:szCs w:val="24"/>
+              </w:rPr>
+            </w:pPr>
+            <w:r>
+              <w:rPr>
+                <w:rFonts w:ascii="Garamond" w:hAnsi="Garamond"/>
+                <w:sz w:val="24"/>
+                <w:szCs w:val="24"/>
+              </w:rPr>
+              <w:t>94</w:t>
+            </w:r>
+          </w:p>
+        </w:tc>
+        <w:tc>
+          <w:tcPr>
+            <w:tcW w:w="1667" w:type="dxa"/>
+          </w:tcPr>
+          <w:p>
+            <w:pPr>
+              <w:jc w:val="right"/>
+              <w:rPr>
+                <w:rFonts w:ascii="Garamond" w:hAnsi="Garamond"/>
+                <w:b/>
+                <w:sz w:val="24"/>
+                <w:szCs w:val="24"/>
+              </w:rPr>
+            </w:pPr>
+            <w:r>
+              <w:rPr>
+                <w:rFonts w:ascii="Garamond" w:hAnsi="Garamond"/>
+                <w:b/>
+                <w:sz w:val="24"/>
+                <w:szCs w:val="24"/>
+              </w:rPr>
+              <w:t>14</w:t>
+            </w:r>
+          </w:p>
+        </w:tc>
+      </w:tr>
+      <w:tr>
+        <w:tc>
+          <w:tcPr>
+            <w:tcW w:w="1434" w:type="dxa"/>
+          </w:tcPr>
+          <w:p>
+            <w:pPr>
+              <w:jc w:val="center"/>
+              <w:rPr>
+                <w:rFonts w:ascii="Garamond" w:hAnsi="Garamond"/>
+                <w:sz w:val="24"/>
+                <w:szCs w:val="24"/>
+              </w:rPr>
+            </w:pPr>
+            <w:r>
+              <w:rPr>
+                <w:rFonts w:ascii="Garamond" w:hAnsi="Garamond"/>
+                <w:sz w:val="24"/>
+                <w:szCs w:val="24"/>
+              </w:rPr>
+              <w:t>5</w:t>
+            </w:r>
+          </w:p>
+        </w:tc>
+        <w:tc>
+          <w:tcPr>
+            <w:tcW w:w="1052" w:type="dxa"/>
+          </w:tcPr>
+          <w:p>
+            <w:pPr>
+              <w:jc w:val="right"/>
+              <w:rPr>
+                <w:rFonts w:ascii="Garamond" w:hAnsi="Garamond"/>
+                <w:sz w:val="24"/>
+                <w:szCs w:val="24"/>
+              </w:rPr>
+            </w:pPr>
+            <w:r>
+              <w:rPr>
+                <w:rFonts w:ascii="Garamond" w:hAnsi="Garamond"/>
+                <w:sz w:val="24"/>
+                <w:szCs w:val="24"/>
+              </w:rPr>
+              <w:t>95</w:t>
+            </w:r>
+          </w:p>
+        </w:tc>
+        <w:tc>
+          <w:tcPr>
+            <w:tcW w:w="1667" w:type="dxa"/>
+          </w:tcPr>
+          <w:p>
+            <w:pPr>
+              <w:jc w:val="right"/>
+              <w:rPr>
+                <w:rFonts w:ascii="Garamond" w:hAnsi="Garamond"/>
+                <w:b/>
+                <w:sz w:val="24"/>
+                <w:szCs w:val="24"/>
+              </w:rPr>
+            </w:pPr>
+            <w:r>
+              <w:rPr>
+                <w:rFonts w:ascii="Garamond" w:hAnsi="Garamond"/>
+                <w:b/>
+                <w:sz w:val="24"/>
+                <w:szCs w:val="24"/>
+              </w:rPr>
+              <w:t>15</w:t>
+            </w:r>
+          </w:p>
+        </w:tc>
+      </w:tr>
+      <w:tr>
+        <w:tc>
+          <w:tcPr>
+            <w:tcW w:w="1434" w:type="dxa"/>
+          </w:tcPr>
+          <w:p>
+            <w:pPr>
+              <w:jc w:val="center"/>
+              <w:rPr>
+                <w:rFonts w:ascii="Garamond" w:hAnsi="Garamond"/>
+                <w:sz w:val="24"/>
+                <w:szCs w:val="24"/>
+              </w:rPr>
+            </w:pPr>
+            <w:r>
+              <w:rPr>
+                <w:rFonts w:ascii="Garamond" w:hAnsi="Garamond"/>
+                <w:sz w:val="24"/>
+                <w:szCs w:val="24"/>
+              </w:rPr>
+              <w:t>6</w:t>
+            </w:r>
+          </w:p>
+        </w:tc>
+        <w:tc>
+          <w:tcPr>
+            <w:tcW w:w="1052" w:type="dxa"/>
+          </w:tcPr>
+          <w:p>
+            <w:pPr>
+              <w:jc w:val="right"/>
+              <w:rPr>
+                <w:rFonts w:ascii="Garamond" w:hAnsi="Garamond"/>
+                <w:sz w:val="24"/>
+                <w:szCs w:val="24"/>
+              </w:rPr>
+            </w:pPr>
+            <w:r>
+              <w:rPr>
+                <w:rFonts w:ascii="Garamond" w:hAnsi="Garamond"/>
+                <w:sz w:val="24"/>
+                <w:szCs w:val="24"/>
+              </w:rPr>
+              <w:t>99</w:t>
+            </w:r>
+          </w:p>
+        </w:tc>
+        <w:tc>
+          <w:tcPr>
+            <w:tcW w:w="1667" w:type="dxa"/>
+          </w:tcPr>
+          <w:p>
+            <w:pPr>
+              <w:jc w:val="right"/>
+              <w:rPr>
+                <w:rFonts w:ascii="Garamond" w:hAnsi="Garamond"/>
+                <w:b/>
+                <w:sz w:val="24"/>
+                <w:szCs w:val="24"/>
+              </w:rPr>
+            </w:pPr>
+            <w:r>
+              <w:rPr>
+                <w:rFonts w:ascii="Garamond" w:hAnsi="Garamond"/>
+                <w:b/>
+                <w:sz w:val="24"/>
+                <w:szCs w:val="24"/>
+              </w:rPr>
+              <w:t>66</w:t>
+            </w:r>
+          </w:p>
+        </w:tc>
+      </w:tr>
+      <w:tr>
+        <w:tc>
+          <w:tcPr>
+            <w:tcW w:w="1434" w:type="dxa"/>
+          </w:tcPr>
+          <w:p>
+            <w:pPr>
+              <w:jc w:val="center"/>
+              <w:rPr>
+                <w:rFonts w:ascii="Garamond" w:hAnsi="Garamond"/>
+                <w:sz w:val="24"/>
+                <w:szCs w:val="24"/>
+              </w:rPr>
+            </w:pPr>
+            <w:r>
+              <w:rPr>
+                <w:rFonts w:ascii="Garamond" w:hAnsi="Garamond"/>
+                <w:sz w:val="24"/>
+                <w:szCs w:val="24"/>
+              </w:rPr>
+              <w:t>7</w:t>
+            </w:r>
+          </w:p>
+        </w:tc>
+        <w:tc>
+          <w:tcPr>
+            <w:tcW w:w="1052" w:type="dxa"/>
+          </w:tcPr>
+          <w:p>
+            <w:pPr>
+              <w:jc w:val="right"/>
+              <w:rPr>
+                <w:rFonts w:ascii="Garamond" w:hAnsi="Garamond"/>
+                <w:sz w:val="24"/>
+                <w:szCs w:val="24"/>
+              </w:rPr>
+            </w:pPr>
+            <w:r>
+              <w:rPr>
+                <w:rFonts w:ascii="Garamond" w:hAnsi="Garamond"/>
+                <w:sz w:val="24"/>
+                <w:szCs w:val="24"/>
+              </w:rPr>
+              <w:t>97</w:t>
+            </w:r>
+          </w:p>
+        </w:tc>
+        <w:tc>
+          <w:tcPr>
+            <w:tcW w:w="1667" w:type="dxa"/>
+          </w:tcPr>
+          <w:p>
+            <w:pPr>
+              <w:jc w:val="right"/>
+              <w:rPr>
+                <w:rFonts w:ascii="Garamond" w:hAnsi="Garamond"/>
+                <w:b/>
+                <w:sz w:val="24"/>
+                <w:szCs w:val="24"/>
+              </w:rPr>
+            </w:pPr>
+            <w:r>
+              <w:rPr>
+                <w:rFonts w:ascii="Garamond" w:hAnsi="Garamond"/>
+                <w:b/>
+                <w:sz w:val="24"/>
+                <w:szCs w:val="24"/>
+              </w:rPr>
+              <w:t>32</w:t>
+            </w:r>
+          </w:p>
+        </w:tc>
+      </w:tr>
+      <w:tr>
+        <w:tc>
+          <w:tcPr>
+            <w:tcW w:w="1434" w:type="dxa"/>
+          </w:tcPr>
+          <w:p>
+            <w:pPr>
+              <w:jc w:val="center"/>
+              <w:rPr>
+                <w:rFonts w:ascii="Garamond" w:hAnsi="Garamond"/>
+                <w:sz w:val="24"/>
+                <w:szCs w:val="24"/>
+              </w:rPr>
+            </w:pPr>
+            <w:r>
+              <w:rPr>
+                <w:rFonts w:ascii="Garamond" w:hAnsi="Garamond"/>
+                <w:sz w:val="24"/>
+                <w:szCs w:val="24"/>
+              </w:rPr>
+              <w:t>8</w:t>
+            </w:r>
+          </w:p>
+        </w:tc>
+        <w:tc>
+          <w:tcPr>
+            <w:tcW w:w="1052" w:type="dxa"/>
+          </w:tcPr>
+          <w:p>
+            <w:pPr>
+              <w:jc w:val="right"/>
+              <w:rPr>
+                <w:rFonts w:ascii="Garamond" w:hAnsi="Garamond"/>
+                <w:sz w:val="24"/>
+                <w:szCs w:val="24"/>
+              </w:rPr>
+            </w:pPr>
+            <w:r>
+              <w:rPr>
+                <w:rFonts w:ascii="Garamond" w:hAnsi="Garamond"/>
+                <w:sz w:val="24"/>
+                <w:szCs w:val="24"/>
+              </w:rPr>
+              <w:t>97</w:t>
+            </w:r>
+          </w:p>
+        </w:tc>
+        <w:tc>
+          <w:tcPr>
+            <w:tcW w:w="1667" w:type="dxa"/>
+          </w:tcPr>
+          <w:p>
+            <w:pPr>
+              <w:jc w:val="right"/>
+              <w:rPr>
+                <w:rFonts w:ascii="Garamond" w:hAnsi="Garamond"/>
+                <w:b/>
+                <w:sz w:val="24"/>
+                <w:szCs w:val="24"/>
+              </w:rPr>
+            </w:pPr>
+            <w:r>
+              <w:rPr>
+                <w:rFonts w:ascii="Garamond" w:hAnsi="Garamond"/>
+                <w:b/>
+                <w:sz w:val="24"/>
+                <w:szCs w:val="24"/>
+              </w:rPr>
+              <w:t>6</w:t>
+            </w:r>
+          </w:p>
+        </w:tc>
+      </w:tr>
+      <w:tr>
+        <w:tc>
+          <w:tcPr>
+            <w:tcW w:w="1434" w:type="dxa"/>
+          </w:tcPr>
+          <w:p>
+            <w:pPr>
+              <w:jc w:val="center"/>
+              <w:rPr>
+                <w:rFonts w:ascii="Garamond" w:hAnsi="Garamond"/>
+                <w:sz w:val="24"/>
+                <w:szCs w:val="24"/>
+              </w:rPr>
+            </w:pPr>
+            <w:r>
+              <w:rPr>
+                <w:rFonts w:ascii="Garamond" w:hAnsi="Garamond"/>
+                <w:sz w:val="24"/>
+                <w:szCs w:val="24"/>
+              </w:rPr>
+              <w:t>9</w:t>
+            </w:r>
+          </w:p>
+        </w:tc>
+        <w:tc>
+          <w:tcPr>
+            <w:tcW w:w="1052" w:type="dxa"/>
+          </w:tcPr>
+          <w:p>
+            <w:pPr>
+              <w:jc w:val="right"/>
+              <w:rPr>
+                <w:rFonts w:ascii="Garamond" w:hAnsi="Garamond"/>
+                <w:sz w:val="24"/>
+                <w:szCs w:val="24"/>
+              </w:rPr>
+            </w:pPr>
+            <w:r>
+              <w:rPr>
+                <w:rFonts w:ascii="Garamond" w:hAnsi="Garamond"/>
+                <w:sz w:val="24"/>
+                <w:szCs w:val="24"/>
+              </w:rPr>
+              <w:t>63</w:t>
+            </w:r>
+          </w:p>
+        </w:tc>
+        <w:tc>
+          <w:tcPr>
+            <w:tcW w:w="1667" w:type="dxa"/>
+          </w:tcPr>
+          <w:p>
+            <w:pPr>
+              <w:jc w:val="right"/>
+              <w:rPr>
+                <w:rFonts w:ascii="Garamond" w:hAnsi="Garamond"/>
+                <w:b/>
+                <w:sz w:val="24"/>
+                <w:szCs w:val="24"/>
+              </w:rPr>
+            </w:pPr>
+            <w:r>
+              <w:rPr>
+                <w:rFonts w:ascii="Garamond" w:hAnsi="Garamond"/>
+                <w:b/>
+                <w:sz w:val="24"/>
+                <w:szCs w:val="24"/>
+              </w:rPr>
+              <w:t>80</w:t>
+            </w:r>
+          </w:p>
+        </w:tc>
+      </w:tr>
+      <w:tr>
+        <w:tc>
+          <w:tcPr>
+            <w:tcW w:w="1434" w:type="dxa"/>
+          </w:tcPr>
+          <w:p>
+            <w:pPr>
+              <w:jc w:val="center"/>
+              <w:rPr>
+                <w:rFonts w:ascii="Garamond" w:hAnsi="Garamond"/>
+                <w:sz w:val="24"/>
+                <w:szCs w:val="24"/>
+              </w:rPr>
+            </w:pPr>
+            <w:r>
+              <w:rPr>
+                <w:rFonts w:ascii="Garamond" w:hAnsi="Garamond"/>
+                <w:sz w:val="24"/>
+                <w:szCs w:val="24"/>
+              </w:rPr>
+              <w:t>10</w:t>
+            </w:r>
+          </w:p>
+        </w:tc>
+        <w:tc>
+          <w:tcPr>
+            <w:tcW w:w="1052" w:type="dxa"/>
+          </w:tcPr>
+          <w:p>
+            <w:pPr>
+              <w:jc w:val="right"/>
+              <w:rPr>
+                <w:rFonts w:ascii="Garamond" w:hAnsi="Garamond"/>
+                <w:sz w:val="24"/>
+                <w:szCs w:val="24"/>
+              </w:rPr>
+            </w:pPr>
+            <w:r>
+              <w:rPr>
+                <w:rFonts w:ascii="Garamond" w:hAnsi="Garamond"/>
+                <w:sz w:val="24"/>
+                <w:szCs w:val="24"/>
+              </w:rPr>
+              <w:t>88</w:t>
+            </w:r>
+          </w:p>
+        </w:tc>
+        <w:tc>
+          <w:tcPr>
+            <w:tcW w:w="1667" w:type="dxa"/>
+          </w:tcPr>
+          <w:p>
+            <w:pPr>
+              <w:jc w:val="right"/>
+              <w:rPr>
+                <w:rFonts w:ascii="Garamond" w:hAnsi="Garamond"/>
+                <w:b/>
+                <w:sz w:val="24"/>
+                <w:szCs w:val="24"/>
+              </w:rPr>
+            </w:pPr>
+            <w:r>
+              <w:rPr>
+                <w:rFonts w:ascii="Garamond" w:hAnsi="Garamond"/>
+                <w:b/>
+                <w:sz w:val="24"/>
+                <w:szCs w:val="24"/>
+              </w:rPr>
+              <w:t>36</w:t>
+            </w:r>
+          </w:p>
+        </w:tc>
+      </w:tr>
+    </w:tbl>
+    <w:p>
+      <w:pPr>
+        <w:rPr>
+          <w:rFonts w:ascii="Garamond" w:hAnsi="Garamond"/>
           <w:sz w:val="24"/>
           <w:szCs w:val="24"/>
         </w:rPr>
@@ -7972,7 +9311,6 @@
   <w:style w:type="character" w:default="1" w:styleId="DefaultParagraphFont">
     <w:name w:val="Default Paragraph Font"/>
     <w:uiPriority w:val="1"/>
-    <w:semiHidden/>
     <w:unhideWhenUsed/>
   </w:style>
   <w:style w:type="table" w:default="1" w:styleId="TableNormal">
@@ -8419,7 +9757,6 @@
   <w:style w:type="character" w:default="1" w:styleId="DefaultParagraphFont">
     <w:name w:val="Default Paragraph Font"/>
     <w:uiPriority w:val="1"/>
-    <w:semiHidden/>
     <w:unhideWhenUsed/>
   </w:style>
   <w:style w:type="table" w:default="1" w:styleId="TableNormal">
@@ -8946,7 +10283,7 @@
 </file>
 
 <file path=customXml/itemProps1.xml><?xml version="1.0" encoding="utf-8"?>
-<ds:datastoreItem xmlns:ds="http://schemas.openxmlformats.org/officeDocument/2006/customXml" ds:itemID="{EB87BD46-258B-4D3F-AD0A-71360E00E194}">
+<ds:datastoreItem xmlns:ds="http://schemas.openxmlformats.org/officeDocument/2006/customXml" ds:itemID="{C8604B72-91D4-4824-BAEF-1E29042FE28E}">
   <ds:schemaRefs>
     <ds:schemaRef ds:uri="http://schemas.openxmlformats.org/officeDocument/2006/bibliography"/>
   </ds:schemaRefs>

</xml_diff>